<commit_message>
Aula 3 - tipos de css
Descrevi cada um dos 3 tipos de CSS que existem e coloquei o inline no index 1, alterando seu nome para especificar qual é o index. Criei um segundo index onde irei fazer o segundo estilo de CSS, o local
</commit_message>
<xml_diff>
--- a/HTML5 && CSS3/HTML5 && CSS3 - Alura.docx
+++ b/HTML5 && CSS3/HTML5 && CSS3 - Alura.docx
@@ -7,8 +7,13 @@
         <w:pStyle w:val="Ttulo"/>
       </w:pPr>
       <w:r>
-        <w:t>HTML5 &amp;&amp; CSS3 – Alura</w:t>
-      </w:r>
+        <w:t xml:space="preserve">HTML5 &amp;&amp; CSS3 – </w:t>
+      </w:r>
+      <w:proofErr w:type="spellStart"/>
+      <w:r>
+        <w:t>Alura</w:t>
+      </w:r>
+      <w:proofErr w:type="spellEnd"/>
     </w:p>
     <w:p>
       <w:pPr>
@@ -82,7 +87,79 @@
           <w:sz w:val="24"/>
           <w:szCs w:val="24"/>
         </w:rPr>
-        <w:t xml:space="preserve"> Uma página web tem seu conteúdo em HTML: “Hyper text marcation language” – linguagem de marcação de texto.</w:t>
+        <w:t xml:space="preserve"> Uma página web tem seu conteúdo em HTML: “</w:t>
+      </w:r>
+      <w:proofErr w:type="spellStart"/>
+      <w:r>
+        <w:rPr>
+          <w:rFonts w:ascii="Times New Roman" w:hAnsi="Times New Roman" w:cs="Times New Roman"/>
+          <w:sz w:val="24"/>
+          <w:szCs w:val="24"/>
+        </w:rPr>
+        <w:t>Hyper</w:t>
+      </w:r>
+      <w:proofErr w:type="spellEnd"/>
+      <w:r>
+        <w:rPr>
+          <w:rFonts w:ascii="Times New Roman" w:hAnsi="Times New Roman" w:cs="Times New Roman"/>
+          <w:sz w:val="24"/>
+          <w:szCs w:val="24"/>
+        </w:rPr>
+        <w:t xml:space="preserve"> </w:t>
+      </w:r>
+      <w:proofErr w:type="spellStart"/>
+      <w:r>
+        <w:rPr>
+          <w:rFonts w:ascii="Times New Roman" w:hAnsi="Times New Roman" w:cs="Times New Roman"/>
+          <w:sz w:val="24"/>
+          <w:szCs w:val="24"/>
+        </w:rPr>
+        <w:t>text</w:t>
+      </w:r>
+      <w:proofErr w:type="spellEnd"/>
+      <w:r>
+        <w:rPr>
+          <w:rFonts w:ascii="Times New Roman" w:hAnsi="Times New Roman" w:cs="Times New Roman"/>
+          <w:sz w:val="24"/>
+          <w:szCs w:val="24"/>
+        </w:rPr>
+        <w:t xml:space="preserve"> </w:t>
+      </w:r>
+      <w:proofErr w:type="spellStart"/>
+      <w:r>
+        <w:rPr>
+          <w:rFonts w:ascii="Times New Roman" w:hAnsi="Times New Roman" w:cs="Times New Roman"/>
+          <w:sz w:val="24"/>
+          <w:szCs w:val="24"/>
+        </w:rPr>
+        <w:t>marcation</w:t>
+      </w:r>
+      <w:proofErr w:type="spellEnd"/>
+      <w:r>
+        <w:rPr>
+          <w:rFonts w:ascii="Times New Roman" w:hAnsi="Times New Roman" w:cs="Times New Roman"/>
+          <w:sz w:val="24"/>
+          <w:szCs w:val="24"/>
+        </w:rPr>
+        <w:t xml:space="preserve"> </w:t>
+      </w:r>
+      <w:proofErr w:type="spellStart"/>
+      <w:r>
+        <w:rPr>
+          <w:rFonts w:ascii="Times New Roman" w:hAnsi="Times New Roman" w:cs="Times New Roman"/>
+          <w:sz w:val="24"/>
+          <w:szCs w:val="24"/>
+        </w:rPr>
+        <w:t>language</w:t>
+      </w:r>
+      <w:proofErr w:type="spellEnd"/>
+      <w:r>
+        <w:rPr>
+          <w:rFonts w:ascii="Times New Roman" w:hAnsi="Times New Roman" w:cs="Times New Roman"/>
+          <w:sz w:val="24"/>
+          <w:szCs w:val="24"/>
+        </w:rPr>
+        <w:t>” – linguagem de marcação de texto.</w:t>
       </w:r>
     </w:p>
     <w:p>
@@ -218,7 +295,25 @@
           <w:sz w:val="24"/>
           <w:szCs w:val="24"/>
         </w:rPr>
-        <w:t>&lt;h&gt; (heading)</w:t>
+        <w:t>&lt;h&gt; (</w:t>
+      </w:r>
+      <w:proofErr w:type="spellStart"/>
+      <w:r>
+        <w:rPr>
+          <w:rFonts w:ascii="Times New Roman" w:hAnsi="Times New Roman" w:cs="Times New Roman"/>
+          <w:sz w:val="24"/>
+          <w:szCs w:val="24"/>
+        </w:rPr>
+        <w:t>heading</w:t>
+      </w:r>
+      <w:proofErr w:type="spellEnd"/>
+      <w:r>
+        <w:rPr>
+          <w:rFonts w:ascii="Times New Roman" w:hAnsi="Times New Roman" w:cs="Times New Roman"/>
+          <w:sz w:val="24"/>
+          <w:szCs w:val="24"/>
+        </w:rPr>
+        <w:t>)</w:t>
       </w:r>
       <w:r>
         <w:rPr>
@@ -487,7 +582,25 @@
           <w:sz w:val="24"/>
           <w:szCs w:val="24"/>
         </w:rPr>
-        <w:t>&lt;p&gt; (paragraph): Usado para colocar parágrafos de textos.</w:t>
+        <w:t>&lt;p&gt; (</w:t>
+      </w:r>
+      <w:proofErr w:type="spellStart"/>
+      <w:r>
+        <w:rPr>
+          <w:rFonts w:ascii="Times New Roman" w:hAnsi="Times New Roman" w:cs="Times New Roman"/>
+          <w:sz w:val="24"/>
+          <w:szCs w:val="24"/>
+        </w:rPr>
+        <w:t>paragraph</w:t>
+      </w:r>
+      <w:proofErr w:type="spellEnd"/>
+      <w:r>
+        <w:rPr>
+          <w:rFonts w:ascii="Times New Roman" w:hAnsi="Times New Roman" w:cs="Times New Roman"/>
+          <w:sz w:val="24"/>
+          <w:szCs w:val="24"/>
+        </w:rPr>
+        <w:t>): Usado para colocar parágrafos de textos.</w:t>
       </w:r>
     </w:p>
     <w:p>
@@ -872,7 +985,25 @@
           <w:sz w:val="24"/>
           <w:szCs w:val="24"/>
         </w:rPr>
-        <w:t xml:space="preserve"> O parâmetro que vamos utilazar para que as acentuações fiquem corretas na página é o </w:t>
+        <w:t xml:space="preserve"> O parâmetro que vamos </w:t>
+      </w:r>
+      <w:proofErr w:type="spellStart"/>
+      <w:r>
+        <w:rPr>
+          <w:rFonts w:ascii="Times New Roman" w:hAnsi="Times New Roman" w:cs="Times New Roman"/>
+          <w:sz w:val="24"/>
+          <w:szCs w:val="24"/>
+        </w:rPr>
+        <w:t>utilazar</w:t>
+      </w:r>
+      <w:proofErr w:type="spellEnd"/>
+      <w:r>
+        <w:rPr>
+          <w:rFonts w:ascii="Times New Roman" w:hAnsi="Times New Roman" w:cs="Times New Roman"/>
+          <w:sz w:val="24"/>
+          <w:szCs w:val="24"/>
+        </w:rPr>
+        <w:t xml:space="preserve"> para que as acentuações fiquem corretas na página é o </w:t>
       </w:r>
       <w:r>
         <w:rPr>
@@ -1124,7 +1255,507 @@
           <w:sz w:val="24"/>
           <w:szCs w:val="24"/>
         </w:rPr>
-        <w:t xml:space="preserve"> Taduzindo: Folha de estilo em cascata.</w:t>
+        <w:t xml:space="preserve"> </w:t>
+      </w:r>
+      <w:proofErr w:type="spellStart"/>
+      <w:r>
+        <w:rPr>
+          <w:rFonts w:ascii="Times New Roman" w:hAnsi="Times New Roman" w:cs="Times New Roman"/>
+          <w:sz w:val="24"/>
+          <w:szCs w:val="24"/>
+        </w:rPr>
+        <w:t>Taduzindo</w:t>
+      </w:r>
+      <w:proofErr w:type="spellEnd"/>
+      <w:r>
+        <w:rPr>
+          <w:rFonts w:ascii="Times New Roman" w:hAnsi="Times New Roman" w:cs="Times New Roman"/>
+          <w:sz w:val="24"/>
+          <w:szCs w:val="24"/>
+        </w:rPr>
+        <w:t>: Folha de estilo em cascata.</w:t>
+      </w:r>
+    </w:p>
+    <w:p>
+      <w:pPr>
+        <w:pStyle w:val="PargrafodaLista"/>
+        <w:numPr>
+          <w:ilvl w:val="1"/>
+          <w:numId w:val="7"/>
+        </w:numPr>
+        <w:spacing w:line="276" w:lineRule="auto"/>
+        <w:jc w:val="both"/>
+        <w:rPr>
+          <w:rFonts w:ascii="Times New Roman" w:hAnsi="Times New Roman" w:cs="Times New Roman"/>
+          <w:b/>
+          <w:bCs/>
+          <w:sz w:val="24"/>
+          <w:szCs w:val="24"/>
+          <w:u w:val="single"/>
+        </w:rPr>
+      </w:pPr>
+      <w:r>
+        <w:rPr>
+          <w:rFonts w:ascii="Times New Roman" w:hAnsi="Times New Roman" w:cs="Times New Roman"/>
+          <w:sz w:val="24"/>
+          <w:szCs w:val="24"/>
+        </w:rPr>
+        <w:t xml:space="preserve"> Para adicionar uma estilização </w:t>
+      </w:r>
+      <w:proofErr w:type="spellStart"/>
+      <w:r>
+        <w:rPr>
+          <w:rFonts w:ascii="Times New Roman" w:hAnsi="Times New Roman" w:cs="Times New Roman"/>
+          <w:sz w:val="24"/>
+          <w:szCs w:val="24"/>
+        </w:rPr>
+        <w:t>inline</w:t>
+      </w:r>
+      <w:proofErr w:type="spellEnd"/>
+      <w:r>
+        <w:rPr>
+          <w:rFonts w:ascii="Times New Roman" w:hAnsi="Times New Roman" w:cs="Times New Roman"/>
+          <w:sz w:val="24"/>
+          <w:szCs w:val="24"/>
+        </w:rPr>
+        <w:t xml:space="preserve">, ou seja, aquela que se coloca dentro da tag específica e que será aplicada somente a ela, é necessário colocar o parâmetro </w:t>
+      </w:r>
+      <w:r>
+        <w:rPr>
+          <w:rFonts w:ascii="Times New Roman" w:hAnsi="Times New Roman" w:cs="Times New Roman"/>
+          <w:i/>
+          <w:iCs/>
+          <w:sz w:val="24"/>
+          <w:szCs w:val="24"/>
+        </w:rPr>
+        <w:t>style=””;</w:t>
+      </w:r>
+      <w:r>
+        <w:rPr>
+          <w:rFonts w:ascii="Times New Roman" w:hAnsi="Times New Roman" w:cs="Times New Roman"/>
+          <w:sz w:val="24"/>
+          <w:szCs w:val="24"/>
+        </w:rPr>
+        <w:t xml:space="preserve"> dentro da tag desejada, como um parágrafo (&lt;p&gt;), por exemplo.</w:t>
+      </w:r>
+    </w:p>
+    <w:p>
+      <w:pPr>
+        <w:pStyle w:val="PargrafodaLista"/>
+        <w:numPr>
+          <w:ilvl w:val="1"/>
+          <w:numId w:val="7"/>
+        </w:numPr>
+        <w:spacing w:line="276" w:lineRule="auto"/>
+        <w:jc w:val="both"/>
+        <w:rPr>
+          <w:rFonts w:ascii="Times New Roman" w:hAnsi="Times New Roman" w:cs="Times New Roman"/>
+          <w:b/>
+          <w:bCs/>
+          <w:sz w:val="24"/>
+          <w:szCs w:val="24"/>
+          <w:u w:val="single"/>
+        </w:rPr>
+      </w:pPr>
+      <w:r>
+        <w:rPr>
+          <w:rFonts w:ascii="Times New Roman" w:hAnsi="Times New Roman" w:cs="Times New Roman"/>
+          <w:sz w:val="24"/>
+          <w:szCs w:val="24"/>
+        </w:rPr>
+        <w:t xml:space="preserve"> Dentro desse parâmetro, podemos colocar a estilização desejada, como alterar o tamanho da fonte com </w:t>
+      </w:r>
+      <w:proofErr w:type="spellStart"/>
+      <w:r>
+        <w:rPr>
+          <w:rFonts w:ascii="Times New Roman" w:hAnsi="Times New Roman" w:cs="Times New Roman"/>
+          <w:i/>
+          <w:iCs/>
+          <w:sz w:val="24"/>
+          <w:szCs w:val="24"/>
+        </w:rPr>
+        <w:t>font-size</w:t>
+      </w:r>
+      <w:proofErr w:type="spellEnd"/>
+      <w:r>
+        <w:rPr>
+          <w:rFonts w:ascii="Times New Roman" w:hAnsi="Times New Roman" w:cs="Times New Roman"/>
+          <w:i/>
+          <w:iCs/>
+          <w:sz w:val="24"/>
+          <w:szCs w:val="24"/>
+        </w:rPr>
+        <w:t>=: ;</w:t>
+      </w:r>
+      <w:r>
+        <w:rPr>
+          <w:rFonts w:ascii="Times New Roman" w:hAnsi="Times New Roman" w:cs="Times New Roman"/>
+          <w:sz w:val="24"/>
+          <w:szCs w:val="24"/>
+        </w:rPr>
+        <w:t>, por exemplo. O tamanho padrão da fonte que o navegar aplica automaticamente é 16px (pixels) que equivale a 1em (tamanho medido a partir da altura da letra “m” minúscula de uma fonte específica) ou 1ex (igual ao “em”, mas se refere à letra “x”) ou 12pt (points – usado no word)</w:t>
+      </w:r>
+      <w:r>
+        <w:rPr>
+          <w:rFonts w:ascii="Times New Roman" w:hAnsi="Times New Roman" w:cs="Times New Roman"/>
+          <w:sz w:val="24"/>
+          <w:szCs w:val="24"/>
+        </w:rPr>
+        <w:t>, portanto, essas alturas/tamanhos podem ser alterados utilizando esse parâmetro e comando de CSS3 mostrados.</w:t>
+      </w:r>
+    </w:p>
+    <w:p>
+      <w:pPr>
+        <w:pStyle w:val="PargrafodaLista"/>
+        <w:numPr>
+          <w:ilvl w:val="1"/>
+          <w:numId w:val="7"/>
+        </w:numPr>
+        <w:spacing w:line="276" w:lineRule="auto"/>
+        <w:jc w:val="both"/>
+        <w:rPr>
+          <w:rFonts w:ascii="Times New Roman" w:hAnsi="Times New Roman" w:cs="Times New Roman"/>
+          <w:b/>
+          <w:bCs/>
+          <w:sz w:val="24"/>
+          <w:szCs w:val="24"/>
+          <w:u w:val="single"/>
+        </w:rPr>
+      </w:pPr>
+      <w:r>
+        <w:rPr>
+          <w:rFonts w:ascii="Times New Roman" w:hAnsi="Times New Roman" w:cs="Times New Roman"/>
+          <w:sz w:val="24"/>
+          <w:szCs w:val="24"/>
+        </w:rPr>
+        <w:t xml:space="preserve">Utilizando o parâmetro </w:t>
+      </w:r>
+      <w:proofErr w:type="spellStart"/>
+      <w:r>
+        <w:rPr>
+          <w:rFonts w:ascii="Times New Roman" w:hAnsi="Times New Roman" w:cs="Times New Roman"/>
+          <w:i/>
+          <w:iCs/>
+          <w:sz w:val="24"/>
+          <w:szCs w:val="24"/>
+        </w:rPr>
+        <w:t>text-align</w:t>
+      </w:r>
+      <w:proofErr w:type="spellEnd"/>
+      <w:r>
+        <w:rPr>
+          <w:rFonts w:ascii="Times New Roman" w:hAnsi="Times New Roman" w:cs="Times New Roman"/>
+          <w:i/>
+          <w:iCs/>
+          <w:sz w:val="24"/>
+          <w:szCs w:val="24"/>
+        </w:rPr>
+        <w:t>: ;</w:t>
+      </w:r>
+      <w:r>
+        <w:rPr>
+          <w:rFonts w:ascii="Times New Roman" w:hAnsi="Times New Roman" w:cs="Times New Roman"/>
+          <w:sz w:val="24"/>
+          <w:szCs w:val="24"/>
+        </w:rPr>
+        <w:t xml:space="preserve"> podemos ajustar o alinhamento de um texto. No caso de um título, podemos colocar dentro da tag &lt;h1&gt; o style=”</w:t>
+      </w:r>
+      <w:proofErr w:type="spellStart"/>
+      <w:r>
+        <w:rPr>
+          <w:rFonts w:ascii="Times New Roman" w:hAnsi="Times New Roman" w:cs="Times New Roman"/>
+          <w:sz w:val="24"/>
+          <w:szCs w:val="24"/>
+        </w:rPr>
+        <w:t>text-align</w:t>
+      </w:r>
+      <w:proofErr w:type="spellEnd"/>
+      <w:r>
+        <w:rPr>
+          <w:rFonts w:ascii="Times New Roman" w:hAnsi="Times New Roman" w:cs="Times New Roman"/>
+          <w:sz w:val="24"/>
+          <w:szCs w:val="24"/>
+        </w:rPr>
+        <w:t xml:space="preserve">: center;”, ficando assim: &lt;h1 </w:t>
+      </w:r>
+      <w:r>
+        <w:rPr>
+          <w:rFonts w:ascii="Times New Roman" w:hAnsi="Times New Roman" w:cs="Times New Roman"/>
+          <w:sz w:val="24"/>
+          <w:szCs w:val="24"/>
+        </w:rPr>
+        <w:t>style=”</w:t>
+      </w:r>
+      <w:proofErr w:type="spellStart"/>
+      <w:r>
+        <w:rPr>
+          <w:rFonts w:ascii="Times New Roman" w:hAnsi="Times New Roman" w:cs="Times New Roman"/>
+          <w:sz w:val="24"/>
+          <w:szCs w:val="24"/>
+        </w:rPr>
+        <w:t>text-align</w:t>
+      </w:r>
+      <w:proofErr w:type="spellEnd"/>
+      <w:r>
+        <w:rPr>
+          <w:rFonts w:ascii="Times New Roman" w:hAnsi="Times New Roman" w:cs="Times New Roman"/>
+          <w:sz w:val="24"/>
+          <w:szCs w:val="24"/>
+        </w:rPr>
+        <w:t>: center</w:t>
+      </w:r>
+      <w:r>
+        <w:rPr>
+          <w:rFonts w:ascii="Times New Roman" w:hAnsi="Times New Roman" w:cs="Times New Roman"/>
+          <w:sz w:val="24"/>
+          <w:szCs w:val="24"/>
+        </w:rPr>
+        <w:t>;</w:t>
+      </w:r>
+      <w:r>
+        <w:rPr>
+          <w:rFonts w:ascii="Times New Roman" w:hAnsi="Times New Roman" w:cs="Times New Roman"/>
+          <w:sz w:val="24"/>
+          <w:szCs w:val="24"/>
+        </w:rPr>
+        <w:t>”&gt;</w:t>
+      </w:r>
+      <w:r>
+        <w:rPr>
+          <w:rFonts w:ascii="Times New Roman" w:hAnsi="Times New Roman" w:cs="Times New Roman"/>
+          <w:sz w:val="24"/>
+          <w:szCs w:val="24"/>
+        </w:rPr>
+        <w:t>.</w:t>
+      </w:r>
+      <w:r>
+        <w:rPr>
+          <w:rFonts w:ascii="Times New Roman" w:hAnsi="Times New Roman" w:cs="Times New Roman"/>
+          <w:sz w:val="24"/>
+          <w:szCs w:val="24"/>
+        </w:rPr>
+        <w:t xml:space="preserve"> Utilizando esse alinhamento, o título passa a ficar no centro da página, independente do tamanho da janela do navegador.</w:t>
+      </w:r>
+    </w:p>
+    <w:p>
+      <w:pPr>
+        <w:pStyle w:val="PargrafodaLista"/>
+        <w:numPr>
+          <w:ilvl w:val="1"/>
+          <w:numId w:val="7"/>
+        </w:numPr>
+        <w:spacing w:line="276" w:lineRule="auto"/>
+        <w:jc w:val="both"/>
+        <w:rPr>
+          <w:rFonts w:ascii="Times New Roman" w:hAnsi="Times New Roman" w:cs="Times New Roman"/>
+          <w:b/>
+          <w:bCs/>
+          <w:sz w:val="24"/>
+          <w:szCs w:val="24"/>
+          <w:u w:val="single"/>
+        </w:rPr>
+      </w:pPr>
+      <w:r>
+        <w:rPr>
+          <w:rFonts w:ascii="Times New Roman" w:hAnsi="Times New Roman" w:cs="Times New Roman"/>
+          <w:sz w:val="24"/>
+          <w:szCs w:val="24"/>
+        </w:rPr>
+        <w:t>Existem 3 formas de configurar o CSS:</w:t>
+      </w:r>
+    </w:p>
+    <w:p>
+      <w:pPr>
+        <w:pStyle w:val="PargrafodaLista"/>
+        <w:numPr>
+          <w:ilvl w:val="2"/>
+          <w:numId w:val="7"/>
+        </w:numPr>
+        <w:spacing w:line="276" w:lineRule="auto"/>
+        <w:jc w:val="both"/>
+        <w:rPr>
+          <w:rFonts w:ascii="Times New Roman" w:hAnsi="Times New Roman" w:cs="Times New Roman"/>
+          <w:b/>
+          <w:bCs/>
+          <w:sz w:val="24"/>
+          <w:szCs w:val="24"/>
+          <w:u w:val="single"/>
+        </w:rPr>
+      </w:pPr>
+      <w:proofErr w:type="spellStart"/>
+      <w:r>
+        <w:rPr>
+          <w:rFonts w:ascii="Times New Roman" w:hAnsi="Times New Roman" w:cs="Times New Roman"/>
+          <w:sz w:val="24"/>
+          <w:szCs w:val="24"/>
+        </w:rPr>
+        <w:t>Inline</w:t>
+      </w:r>
+      <w:proofErr w:type="spellEnd"/>
+      <w:r>
+        <w:rPr>
+          <w:rFonts w:ascii="Times New Roman" w:hAnsi="Times New Roman" w:cs="Times New Roman"/>
+          <w:sz w:val="24"/>
+          <w:szCs w:val="24"/>
+        </w:rPr>
+        <w:t>: Já falado acima, onde a estilização é colocada especificamente em cada tag desejada.</w:t>
+      </w:r>
+      <w:r>
+        <w:rPr>
+          <w:rFonts w:ascii="Times New Roman" w:hAnsi="Times New Roman" w:cs="Times New Roman"/>
+          <w:sz w:val="24"/>
+          <w:szCs w:val="24"/>
+        </w:rPr>
+        <w:t xml:space="preserve"> A técnica menos utilizada e que demanda mais trabalho para alteração de vários documentos. Definitivamente não é recomendada a sua utilização. Caso não possua mais de 1 página, ou mesmo se tiver apenas uma, utilize sempre os métodos abaixo. Deixa o código mais limpo </w:t>
+      </w:r>
+      <w:r>
+        <w:rPr>
+          <w:rFonts w:ascii="Times New Roman" w:hAnsi="Times New Roman" w:cs="Times New Roman"/>
+          <w:sz w:val="24"/>
+          <w:szCs w:val="24"/>
+        </w:rPr>
+        <w:lastRenderedPageBreak/>
+        <w:t>e melhor para ler, além de facilitar qualquer tipo de alteração futura que queira fazer na sua estilização</w:t>
+      </w:r>
+      <w:r>
+        <w:rPr>
+          <w:rFonts w:ascii="Times New Roman" w:hAnsi="Times New Roman" w:cs="Times New Roman"/>
+          <w:sz w:val="24"/>
+          <w:szCs w:val="24"/>
+        </w:rPr>
+        <w:t>,</w:t>
+      </w:r>
+      <w:r>
+        <w:rPr>
+          <w:rFonts w:ascii="Times New Roman" w:hAnsi="Times New Roman" w:cs="Times New Roman"/>
+          <w:sz w:val="24"/>
+          <w:szCs w:val="24"/>
+        </w:rPr>
+        <w:t xml:space="preserve"> sem grandes dores de cabeça por ter que alterar tag por tag até a finalização.</w:t>
+      </w:r>
+    </w:p>
+    <w:p>
+      <w:pPr>
+        <w:pStyle w:val="PargrafodaLista"/>
+        <w:numPr>
+          <w:ilvl w:val="2"/>
+          <w:numId w:val="7"/>
+        </w:numPr>
+        <w:spacing w:line="276" w:lineRule="auto"/>
+        <w:jc w:val="both"/>
+        <w:rPr>
+          <w:rFonts w:ascii="Times New Roman" w:hAnsi="Times New Roman" w:cs="Times New Roman"/>
+          <w:b/>
+          <w:bCs/>
+          <w:sz w:val="24"/>
+          <w:szCs w:val="24"/>
+          <w:u w:val="single"/>
+        </w:rPr>
+      </w:pPr>
+      <w:r>
+        <w:rPr>
+          <w:rFonts w:ascii="Times New Roman" w:hAnsi="Times New Roman" w:cs="Times New Roman"/>
+          <w:sz w:val="24"/>
+          <w:szCs w:val="24"/>
+        </w:rPr>
+        <w:t xml:space="preserve">Local: Uma tag &lt;style&gt;&lt;/style&gt; que é </w:t>
+      </w:r>
+      <w:proofErr w:type="spellStart"/>
+      <w:r>
+        <w:rPr>
+          <w:rFonts w:ascii="Times New Roman" w:hAnsi="Times New Roman" w:cs="Times New Roman"/>
+          <w:sz w:val="24"/>
+          <w:szCs w:val="24"/>
+        </w:rPr>
+        <w:t>colcoada</w:t>
+      </w:r>
+      <w:proofErr w:type="spellEnd"/>
+      <w:r>
+        <w:rPr>
+          <w:rFonts w:ascii="Times New Roman" w:hAnsi="Times New Roman" w:cs="Times New Roman"/>
+          <w:sz w:val="24"/>
+          <w:szCs w:val="24"/>
+        </w:rPr>
+        <w:t xml:space="preserve"> dentro do &lt;head&gt; de um &lt;html&gt; e lá iremos configurar cada tag do html em conjunto, ou seja, se colocarmos &lt;style&gt;p{</w:t>
+      </w:r>
+      <w:proofErr w:type="spellStart"/>
+      <w:r>
+        <w:rPr>
+          <w:rFonts w:ascii="Times New Roman" w:hAnsi="Times New Roman" w:cs="Times New Roman"/>
+          <w:sz w:val="24"/>
+          <w:szCs w:val="24"/>
+        </w:rPr>
+        <w:t>text-align</w:t>
+      </w:r>
+      <w:proofErr w:type="spellEnd"/>
+      <w:r>
+        <w:rPr>
+          <w:rFonts w:ascii="Times New Roman" w:hAnsi="Times New Roman" w:cs="Times New Roman"/>
+          <w:sz w:val="24"/>
+          <w:szCs w:val="24"/>
+        </w:rPr>
+        <w:t xml:space="preserve">: center; color: blue; </w:t>
+      </w:r>
+      <w:proofErr w:type="spellStart"/>
+      <w:r>
+        <w:rPr>
+          <w:rFonts w:ascii="Times New Roman" w:hAnsi="Times New Roman" w:cs="Times New Roman"/>
+          <w:sz w:val="24"/>
+          <w:szCs w:val="24"/>
+        </w:rPr>
+        <w:t>font-size</w:t>
+      </w:r>
+      <w:proofErr w:type="spellEnd"/>
+      <w:r>
+        <w:rPr>
+          <w:rFonts w:ascii="Times New Roman" w:hAnsi="Times New Roman" w:cs="Times New Roman"/>
+          <w:sz w:val="24"/>
+          <w:szCs w:val="24"/>
+        </w:rPr>
+        <w:t>: 20px}&lt;/style&gt;, a alteração especificada irá acontecer em todos os parágrafos que tenham a tag &lt;p&gt;.</w:t>
+      </w:r>
+      <w:r>
+        <w:rPr>
+          <w:rFonts w:ascii="Times New Roman" w:hAnsi="Times New Roman" w:cs="Times New Roman"/>
+          <w:sz w:val="24"/>
+          <w:szCs w:val="24"/>
+        </w:rPr>
+        <w:t xml:space="preserve"> Método bastante utilizado e até que recomendado caso não possua muitas páginas em um site.</w:t>
+      </w:r>
+    </w:p>
+    <w:p>
+      <w:pPr>
+        <w:pStyle w:val="PargrafodaLista"/>
+        <w:numPr>
+          <w:ilvl w:val="2"/>
+          <w:numId w:val="7"/>
+        </w:numPr>
+        <w:spacing w:line="276" w:lineRule="auto"/>
+        <w:jc w:val="both"/>
+        <w:rPr>
+          <w:rFonts w:ascii="Times New Roman" w:hAnsi="Times New Roman" w:cs="Times New Roman"/>
+          <w:b/>
+          <w:bCs/>
+          <w:sz w:val="24"/>
+          <w:szCs w:val="24"/>
+          <w:u w:val="single"/>
+        </w:rPr>
+      </w:pPr>
+      <w:r>
+        <w:rPr>
+          <w:rFonts w:ascii="Times New Roman" w:hAnsi="Times New Roman" w:cs="Times New Roman"/>
+          <w:sz w:val="24"/>
+          <w:szCs w:val="24"/>
+        </w:rPr>
+        <w:t>Externo: Toda a estilização é feita em um documento separado cuja a extensão é .css e é linkado ao documento .html pela tag &lt;link&gt;.</w:t>
+      </w:r>
+      <w:r>
+        <w:rPr>
+          <w:rFonts w:ascii="Times New Roman" w:hAnsi="Times New Roman" w:cs="Times New Roman"/>
+          <w:sz w:val="24"/>
+          <w:szCs w:val="24"/>
+        </w:rPr>
+        <w:t xml:space="preserve"> Dessa forma, podemos fazer toda a estilização de um site com apenas 1 documento. Como geralmente utilizamos o mesmo padrão de estilização para todo o conjunto de páginas de um site, esse é o método mais utilizado e mais recomendado, uma vez que, caso haja a necessidade de se fazer uma alteração na estilização, não será necessário abrir o documento de todas as páginas e alterar um por um até terminar, basta alterar aquele documento .css externo que as alterações se aplicarão a todas as suas páginas web imediatamente após o salvamento.</w:t>
       </w:r>
     </w:p>
     <w:sectPr>

</xml_diff>

<commit_message>
Update HTML5 && CSS3 - Alura.docx
</commit_message>
<xml_diff>
--- a/HTML5 && CSS3/HTML5 && CSS3 - Alura.docx
+++ b/HTML5 && CSS3/HTML5 && CSS3 - Alura.docx
@@ -1756,6 +1756,179 @@
           <w:szCs w:val="24"/>
         </w:rPr>
         <w:t xml:space="preserve"> Dessa forma, podemos fazer toda a estilização de um site com apenas 1 documento. Como geralmente utilizamos o mesmo padrão de estilização para todo o conjunto de páginas de um site, esse é o método mais utilizado e mais recomendado, uma vez que, caso haja a necessidade de se fazer uma alteração na estilização, não será necessário abrir o documento de todas as páginas e alterar um por um até terminar, basta alterar aquele documento .css externo que as alterações se aplicarão a todas as suas páginas web imediatamente após o salvamento.</w:t>
+      </w:r>
+    </w:p>
+    <w:p>
+      <w:pPr>
+        <w:pStyle w:val="PargrafodaLista"/>
+        <w:numPr>
+          <w:ilvl w:val="3"/>
+          <w:numId w:val="7"/>
+        </w:numPr>
+        <w:spacing w:line="276" w:lineRule="auto"/>
+        <w:jc w:val="both"/>
+        <w:rPr>
+          <w:rFonts w:ascii="Times New Roman" w:hAnsi="Times New Roman" w:cs="Times New Roman"/>
+          <w:b/>
+          <w:bCs/>
+          <w:sz w:val="24"/>
+          <w:szCs w:val="24"/>
+          <w:u w:val="single"/>
+        </w:rPr>
+      </w:pPr>
+      <w:r>
+        <w:rPr>
+          <w:rFonts w:ascii="Times New Roman" w:hAnsi="Times New Roman" w:cs="Times New Roman"/>
+          <w:sz w:val="24"/>
+          <w:szCs w:val="24"/>
+        </w:rPr>
+        <w:t xml:space="preserve"> Dentro da tag &lt;link&gt; precisamos colocar alguns parâmetros para fazer o link com o </w:t>
+      </w:r>
+      <w:proofErr w:type="spellStart"/>
+      <w:r>
+        <w:rPr>
+          <w:rFonts w:ascii="Times New Roman" w:hAnsi="Times New Roman" w:cs="Times New Roman"/>
+          <w:sz w:val="24"/>
+          <w:szCs w:val="24"/>
+        </w:rPr>
+        <w:t>doc</w:t>
+      </w:r>
+      <w:proofErr w:type="spellEnd"/>
+      <w:r>
+        <w:rPr>
+          <w:rFonts w:ascii="Times New Roman" w:hAnsi="Times New Roman" w:cs="Times New Roman"/>
+          <w:sz w:val="24"/>
+          <w:szCs w:val="24"/>
+        </w:rPr>
+        <w:t xml:space="preserve"> .css: </w:t>
+      </w:r>
+    </w:p>
+    <w:p>
+      <w:pPr>
+        <w:pStyle w:val="PargrafodaLista"/>
+        <w:spacing w:line="276" w:lineRule="auto"/>
+        <w:ind w:left="1800"/>
+        <w:jc w:val="both"/>
+        <w:rPr>
+          <w:rFonts w:ascii="Times New Roman" w:hAnsi="Times New Roman" w:cs="Times New Roman"/>
+          <w:b/>
+          <w:bCs/>
+          <w:sz w:val="24"/>
+          <w:szCs w:val="24"/>
+          <w:u w:val="single"/>
+        </w:rPr>
+      </w:pPr>
+      <w:r>
+        <w:rPr>
+          <w:rFonts w:ascii="Times New Roman" w:hAnsi="Times New Roman" w:cs="Times New Roman"/>
+          <w:sz w:val="24"/>
+          <w:szCs w:val="24"/>
+        </w:rPr>
+        <w:t xml:space="preserve">1. </w:t>
+      </w:r>
+      <w:proofErr w:type="spellStart"/>
+      <w:r>
+        <w:rPr>
+          <w:rFonts w:ascii="Times New Roman" w:hAnsi="Times New Roman" w:cs="Times New Roman"/>
+          <w:sz w:val="24"/>
+          <w:szCs w:val="24"/>
+        </w:rPr>
+        <w:t>rel</w:t>
+      </w:r>
+      <w:proofErr w:type="spellEnd"/>
+      <w:r>
+        <w:rPr>
+          <w:rFonts w:ascii="Times New Roman" w:hAnsi="Times New Roman" w:cs="Times New Roman"/>
+          <w:sz w:val="24"/>
+          <w:szCs w:val="24"/>
+        </w:rPr>
+        <w:t>=”</w:t>
+      </w:r>
+      <w:proofErr w:type="spellStart"/>
+      <w:r>
+        <w:rPr>
+          <w:rFonts w:ascii="Times New Roman" w:hAnsi="Times New Roman" w:cs="Times New Roman"/>
+          <w:sz w:val="24"/>
+          <w:szCs w:val="24"/>
+        </w:rPr>
+        <w:t>stylesheet</w:t>
+      </w:r>
+      <w:proofErr w:type="spellEnd"/>
+      <w:r>
+        <w:rPr>
+          <w:rFonts w:ascii="Times New Roman" w:hAnsi="Times New Roman" w:cs="Times New Roman"/>
+          <w:sz w:val="24"/>
+          <w:szCs w:val="24"/>
+        </w:rPr>
+        <w:t>” (relação)</w:t>
+      </w:r>
+    </w:p>
+    <w:p>
+      <w:pPr>
+        <w:pStyle w:val="PargrafodaLista"/>
+        <w:spacing w:line="276" w:lineRule="auto"/>
+        <w:ind w:left="1800"/>
+        <w:jc w:val="both"/>
+        <w:rPr>
+          <w:rFonts w:ascii="Times New Roman" w:hAnsi="Times New Roman" w:cs="Times New Roman"/>
+          <w:b/>
+          <w:bCs/>
+          <w:sz w:val="24"/>
+          <w:szCs w:val="24"/>
+          <w:u w:val="single"/>
+        </w:rPr>
+      </w:pPr>
+      <w:r>
+        <w:rPr>
+          <w:rFonts w:ascii="Times New Roman" w:hAnsi="Times New Roman" w:cs="Times New Roman"/>
+          <w:sz w:val="24"/>
+          <w:szCs w:val="24"/>
+        </w:rPr>
+        <w:t xml:space="preserve">2. </w:t>
+      </w:r>
+      <w:proofErr w:type="spellStart"/>
+      <w:r>
+        <w:rPr>
+          <w:rFonts w:ascii="Times New Roman" w:hAnsi="Times New Roman" w:cs="Times New Roman"/>
+          <w:sz w:val="24"/>
+          <w:szCs w:val="24"/>
+        </w:rPr>
+        <w:t>href</w:t>
+      </w:r>
+      <w:proofErr w:type="spellEnd"/>
+      <w:r>
+        <w:rPr>
+          <w:rFonts w:ascii="Times New Roman" w:hAnsi="Times New Roman" w:cs="Times New Roman"/>
+          <w:sz w:val="24"/>
+          <w:szCs w:val="24"/>
+        </w:rPr>
+        <w:t xml:space="preserve">=”style.css” (endereço de referência – esse endereço é o padrão, caso não esteja na mesma pasta que a página é necessário alterar. Para alterar, basta apagar tudo dentre os “” e apertar </w:t>
+      </w:r>
+      <w:proofErr w:type="spellStart"/>
+      <w:r>
+        <w:rPr>
+          <w:rFonts w:ascii="Times New Roman" w:hAnsi="Times New Roman" w:cs="Times New Roman"/>
+          <w:sz w:val="24"/>
+          <w:szCs w:val="24"/>
+        </w:rPr>
+        <w:t>ctrl+space</w:t>
+      </w:r>
+      <w:proofErr w:type="spellEnd"/>
+      <w:r>
+        <w:rPr>
+          <w:rFonts w:ascii="Times New Roman" w:hAnsi="Times New Roman" w:cs="Times New Roman"/>
+          <w:sz w:val="24"/>
+          <w:szCs w:val="24"/>
+        </w:rPr>
+        <w:t>. Ele vai abrir uma janela onde você pode navegar e escolher a folha de estilo que deseja usar para aquele site)</w:t>
+      </w:r>
+      <w:r>
+        <w:rPr>
+          <w:rFonts w:ascii="Times New Roman" w:hAnsi="Times New Roman" w:cs="Times New Roman"/>
+          <w:sz w:val="24"/>
+          <w:szCs w:val="24"/>
+        </w:rPr>
+        <w:t>.</w:t>
       </w:r>
     </w:p>
     <w:sectPr>

</xml_diff>

<commit_message>
Segundo módulo - aula 1
Criei uma pasta para o segundo módulo/curso da formação em HTML, juntamente com a pasta da aula 1 e o exercício referente
</commit_message>
<xml_diff>
--- a/HTML5 && CSS3/HTML5 && CSS3 - Alura.docx
+++ b/HTML5 && CSS3/HTML5 && CSS3 - Alura.docx
@@ -1,14 +1,19 @@
 
 <file path=word/document.xml><?xml version="1.0" encoding="utf-8"?>
-<w:document xmlns:wpc="http://schemas.microsoft.com/office/word/2010/wordprocessingCanvas" xmlns:cx="http://schemas.microsoft.com/office/drawing/2014/chartex" xmlns:cx1="http://schemas.microsoft.com/office/drawing/2015/9/8/chartex" xmlns:cx2="http://schemas.microsoft.com/office/drawing/2015/10/21/chartex" xmlns:cx3="http://schemas.microsoft.com/office/drawing/2016/5/9/chartex" xmlns:cx4="http://schemas.microsoft.com/office/drawing/2016/5/10/chartex" xmlns:cx5="http://schemas.microsoft.com/office/drawing/2016/5/11/chartex" xmlns:cx6="http://schemas.microsoft.com/office/drawing/2016/5/12/chartex" xmlns:cx7="http://schemas.microsoft.com/office/drawing/2016/5/13/chartex" xmlns:cx8="http://schemas.microsoft.com/office/drawing/2016/5/14/chartex" xmlns:mc="http://schemas.openxmlformats.org/markup-compatibility/2006" xmlns:aink="http://schemas.microsoft.com/office/drawing/2016/ink" xmlns:am3d="http://schemas.microsoft.com/office/drawing/2017/model3d" xmlns:o="urn:schemas-microsoft-com:office:office" xmlns:r="http://schemas.openxmlformats.org/officeDocument/2006/relationships" xmlns:m="http://schemas.openxmlformats.org/officeDocument/2006/math" xmlns:v="urn:schemas-microsoft-com:vml" xmlns:wp14="http://schemas.microsoft.com/office/word/2010/wordprocessingDrawing" xmlns:wp="http://schemas.openxmlformats.org/drawingml/2006/wordprocessingDrawing" xmlns:w10="urn:schemas-microsoft-com:office:word" xmlns:w="http://schemas.openxmlformats.org/wordprocessingml/2006/main" xmlns:w14="http://schemas.microsoft.com/office/word/2010/wordml" xmlns:w15="http://schemas.microsoft.com/office/word/2012/wordml" xmlns:w16cex="http://schemas.microsoft.com/office/word/2018/wordml/cex" xmlns:w16cid="http://schemas.microsoft.com/office/word/2016/wordml/cid" xmlns:w16="http://schemas.microsoft.com/office/word/2018/wordml" xmlns:w16se="http://schemas.microsoft.com/office/word/2015/wordml/symex" xmlns:wpg="http://schemas.microsoft.com/office/word/2010/wordprocessingGroup" xmlns:wpi="http://schemas.microsoft.com/office/word/2010/wordprocessingInk" xmlns:wne="http://schemas.microsoft.com/office/word/2006/wordml" xmlns:wps="http://schemas.microsoft.com/office/word/2010/wordprocessingShape" mc:Ignorable="w14 w15 w16se w16cid w16 w16cex wp14">
+<w:document xmlns:wpc="http://schemas.microsoft.com/office/word/2010/wordprocessingCanvas" xmlns:cx="http://schemas.microsoft.com/office/drawing/2014/chartex" xmlns:cx1="http://schemas.microsoft.com/office/drawing/2015/9/8/chartex" xmlns:cx2="http://schemas.microsoft.com/office/drawing/2015/10/21/chartex" xmlns:cx3="http://schemas.microsoft.com/office/drawing/2016/5/9/chartex" xmlns:cx4="http://schemas.microsoft.com/office/drawing/2016/5/10/chartex" xmlns:cx5="http://schemas.microsoft.com/office/drawing/2016/5/11/chartex" xmlns:cx6="http://schemas.microsoft.com/office/drawing/2016/5/12/chartex" xmlns:cx7="http://schemas.microsoft.com/office/drawing/2016/5/13/chartex" xmlns:cx8="http://schemas.microsoft.com/office/drawing/2016/5/14/chartex" xmlns:mc="http://schemas.openxmlformats.org/markup-compatibility/2006" xmlns:aink="http://schemas.microsoft.com/office/drawing/2016/ink" xmlns:am3d="http://schemas.microsoft.com/office/drawing/2017/model3d" xmlns:o="urn:schemas-microsoft-com:office:office" xmlns:r="http://schemas.openxmlformats.org/officeDocument/2006/relationships" xmlns:m="http://schemas.openxmlformats.org/officeDocument/2006/math" xmlns:v="urn:schemas-microsoft-com:vml" xmlns:wp14="http://schemas.microsoft.com/office/word/2010/wordprocessingDrawing" xmlns:wp="http://schemas.openxmlformats.org/drawingml/2006/wordprocessingDrawing" xmlns:w10="urn:schemas-microsoft-com:office:word" xmlns:w="http://schemas.openxmlformats.org/wordprocessingml/2006/main" xmlns:w14="http://schemas.microsoft.com/office/word/2010/wordml" xmlns:w15="http://schemas.microsoft.com/office/word/2012/wordml" xmlns:w16cex="http://schemas.microsoft.com/office/word/2018/wordml/cex" xmlns:w16cid="http://schemas.microsoft.com/office/word/2016/wordml/cid" xmlns:w16="http://schemas.microsoft.com/office/word/2018/wordml" xmlns:w16sdtdh="http://schemas.microsoft.com/office/word/2020/wordml/sdtdatahash" xmlns:w16se="http://schemas.microsoft.com/office/word/2015/wordml/symex" xmlns:wpg="http://schemas.microsoft.com/office/word/2010/wordprocessingGroup" xmlns:wpi="http://schemas.microsoft.com/office/word/2010/wordprocessingInk" xmlns:wne="http://schemas.microsoft.com/office/word/2006/wordml" xmlns:wps="http://schemas.microsoft.com/office/word/2010/wordprocessingShape" mc:Ignorable="w14 w15 w16se w16cid w16 w16cex w16sdtdh wp14">
   <w:body>
     <w:p>
       <w:pPr>
         <w:pStyle w:val="Ttulo"/>
       </w:pPr>
       <w:r>
-        <w:t>HTML5 &amp;&amp; CSS3 – Alura</w:t>
-      </w:r>
+        <w:t xml:space="preserve">HTML5 &amp;&amp; CSS3 – </w:t>
+      </w:r>
+      <w:proofErr w:type="spellStart"/>
+      <w:r>
+        <w:t>Alura</w:t>
+      </w:r>
+      <w:proofErr w:type="spellEnd"/>
     </w:p>
     <w:p>
       <w:pPr>
@@ -93,7 +98,79 @@
           <w:sz w:val="24"/>
           <w:szCs w:val="24"/>
         </w:rPr>
-        <w:t xml:space="preserve"> Uma página web tem seu conteúdo em HTML: “Hyper text marcation language” – linguagem de marcação de texto.</w:t>
+        <w:t xml:space="preserve"> Uma página web tem seu conteúdo em HTML: “</w:t>
+      </w:r>
+      <w:proofErr w:type="spellStart"/>
+      <w:r>
+        <w:rPr>
+          <w:rFonts w:ascii="Times New Roman" w:hAnsi="Times New Roman" w:cs="Times New Roman"/>
+          <w:sz w:val="24"/>
+          <w:szCs w:val="24"/>
+        </w:rPr>
+        <w:t>Hyper</w:t>
+      </w:r>
+      <w:proofErr w:type="spellEnd"/>
+      <w:r>
+        <w:rPr>
+          <w:rFonts w:ascii="Times New Roman" w:hAnsi="Times New Roman" w:cs="Times New Roman"/>
+          <w:sz w:val="24"/>
+          <w:szCs w:val="24"/>
+        </w:rPr>
+        <w:t xml:space="preserve"> </w:t>
+      </w:r>
+      <w:proofErr w:type="spellStart"/>
+      <w:r>
+        <w:rPr>
+          <w:rFonts w:ascii="Times New Roman" w:hAnsi="Times New Roman" w:cs="Times New Roman"/>
+          <w:sz w:val="24"/>
+          <w:szCs w:val="24"/>
+        </w:rPr>
+        <w:t>text</w:t>
+      </w:r>
+      <w:proofErr w:type="spellEnd"/>
+      <w:r>
+        <w:rPr>
+          <w:rFonts w:ascii="Times New Roman" w:hAnsi="Times New Roman" w:cs="Times New Roman"/>
+          <w:sz w:val="24"/>
+          <w:szCs w:val="24"/>
+        </w:rPr>
+        <w:t xml:space="preserve"> </w:t>
+      </w:r>
+      <w:proofErr w:type="spellStart"/>
+      <w:r>
+        <w:rPr>
+          <w:rFonts w:ascii="Times New Roman" w:hAnsi="Times New Roman" w:cs="Times New Roman"/>
+          <w:sz w:val="24"/>
+          <w:szCs w:val="24"/>
+        </w:rPr>
+        <w:t>marcation</w:t>
+      </w:r>
+      <w:proofErr w:type="spellEnd"/>
+      <w:r>
+        <w:rPr>
+          <w:rFonts w:ascii="Times New Roman" w:hAnsi="Times New Roman" w:cs="Times New Roman"/>
+          <w:sz w:val="24"/>
+          <w:szCs w:val="24"/>
+        </w:rPr>
+        <w:t xml:space="preserve"> </w:t>
+      </w:r>
+      <w:proofErr w:type="spellStart"/>
+      <w:r>
+        <w:rPr>
+          <w:rFonts w:ascii="Times New Roman" w:hAnsi="Times New Roman" w:cs="Times New Roman"/>
+          <w:sz w:val="24"/>
+          <w:szCs w:val="24"/>
+        </w:rPr>
+        <w:t>language</w:t>
+      </w:r>
+      <w:proofErr w:type="spellEnd"/>
+      <w:r>
+        <w:rPr>
+          <w:rFonts w:ascii="Times New Roman" w:hAnsi="Times New Roman" w:cs="Times New Roman"/>
+          <w:sz w:val="24"/>
+          <w:szCs w:val="24"/>
+        </w:rPr>
+        <w:t>” – linguagem de marcação de texto.</w:t>
       </w:r>
     </w:p>
     <w:p>
@@ -229,7 +306,25 @@
           <w:sz w:val="24"/>
           <w:szCs w:val="24"/>
         </w:rPr>
-        <w:t>&lt;h&gt; (heading)</w:t>
+        <w:t>&lt;h&gt; (</w:t>
+      </w:r>
+      <w:proofErr w:type="spellStart"/>
+      <w:r>
+        <w:rPr>
+          <w:rFonts w:ascii="Times New Roman" w:hAnsi="Times New Roman" w:cs="Times New Roman"/>
+          <w:sz w:val="24"/>
+          <w:szCs w:val="24"/>
+        </w:rPr>
+        <w:t>heading</w:t>
+      </w:r>
+      <w:proofErr w:type="spellEnd"/>
+      <w:r>
+        <w:rPr>
+          <w:rFonts w:ascii="Times New Roman" w:hAnsi="Times New Roman" w:cs="Times New Roman"/>
+          <w:sz w:val="24"/>
+          <w:szCs w:val="24"/>
+        </w:rPr>
+        <w:t>)</w:t>
       </w:r>
       <w:r>
         <w:rPr>
@@ -498,7 +593,25 @@
           <w:sz w:val="24"/>
           <w:szCs w:val="24"/>
         </w:rPr>
-        <w:t>&lt;p&gt; (paragraph): Usado para colocar parágrafos de textos.</w:t>
+        <w:t>&lt;p&gt; (</w:t>
+      </w:r>
+      <w:proofErr w:type="spellStart"/>
+      <w:r>
+        <w:rPr>
+          <w:rFonts w:ascii="Times New Roman" w:hAnsi="Times New Roman" w:cs="Times New Roman"/>
+          <w:sz w:val="24"/>
+          <w:szCs w:val="24"/>
+        </w:rPr>
+        <w:t>paragraph</w:t>
+      </w:r>
+      <w:proofErr w:type="spellEnd"/>
+      <w:r>
+        <w:rPr>
+          <w:rFonts w:ascii="Times New Roman" w:hAnsi="Times New Roman" w:cs="Times New Roman"/>
+          <w:sz w:val="24"/>
+          <w:szCs w:val="24"/>
+        </w:rPr>
+        <w:t>): Usado para colocar parágrafos de textos.</w:t>
       </w:r>
     </w:p>
     <w:p>
@@ -894,7 +1007,25 @@
           <w:sz w:val="24"/>
           <w:szCs w:val="24"/>
         </w:rPr>
-        <w:t xml:space="preserve"> O parâmetro que vamos utilazar para que as acentuações fiquem corretas na página é o </w:t>
+        <w:t xml:space="preserve"> O parâmetro que vamos </w:t>
+      </w:r>
+      <w:proofErr w:type="spellStart"/>
+      <w:r>
+        <w:rPr>
+          <w:rFonts w:ascii="Times New Roman" w:hAnsi="Times New Roman" w:cs="Times New Roman"/>
+          <w:sz w:val="24"/>
+          <w:szCs w:val="24"/>
+        </w:rPr>
+        <w:t>utilazar</w:t>
+      </w:r>
+      <w:proofErr w:type="spellEnd"/>
+      <w:r>
+        <w:rPr>
+          <w:rFonts w:ascii="Times New Roman" w:hAnsi="Times New Roman" w:cs="Times New Roman"/>
+          <w:sz w:val="24"/>
+          <w:szCs w:val="24"/>
+        </w:rPr>
+        <w:t xml:space="preserve"> para que as acentuações fiquem corretas na página é o </w:t>
       </w:r>
       <w:r>
         <w:rPr>
@@ -1157,7 +1288,25 @@
           <w:sz w:val="24"/>
           <w:szCs w:val="24"/>
         </w:rPr>
-        <w:t xml:space="preserve"> Taduzindo: Folha de estilo em cascata.</w:t>
+        <w:t xml:space="preserve"> </w:t>
+      </w:r>
+      <w:proofErr w:type="spellStart"/>
+      <w:r>
+        <w:rPr>
+          <w:rFonts w:ascii="Times New Roman" w:hAnsi="Times New Roman" w:cs="Times New Roman"/>
+          <w:sz w:val="24"/>
+          <w:szCs w:val="24"/>
+        </w:rPr>
+        <w:t>Taduzindo</w:t>
+      </w:r>
+      <w:proofErr w:type="spellEnd"/>
+      <w:r>
+        <w:rPr>
+          <w:rFonts w:ascii="Times New Roman" w:hAnsi="Times New Roman" w:cs="Times New Roman"/>
+          <w:sz w:val="24"/>
+          <w:szCs w:val="24"/>
+        </w:rPr>
+        <w:t>: Folha de estilo em cascata.</w:t>
       </w:r>
     </w:p>
     <w:p>
@@ -1184,7 +1333,25 @@
           <w:sz w:val="24"/>
           <w:szCs w:val="24"/>
         </w:rPr>
-        <w:t xml:space="preserve"> Para adicionar uma estilização inline, ou seja, aquela que se coloca dentro da tag específica e que será aplicada somente a ela, é necessário colocar o parâmetro </w:t>
+        <w:t xml:space="preserve"> Para adicionar uma estilização </w:t>
+      </w:r>
+      <w:proofErr w:type="spellStart"/>
+      <w:r>
+        <w:rPr>
+          <w:rFonts w:ascii="Times New Roman" w:hAnsi="Times New Roman" w:cs="Times New Roman"/>
+          <w:sz w:val="24"/>
+          <w:szCs w:val="24"/>
+        </w:rPr>
+        <w:t>inline</w:t>
+      </w:r>
+      <w:proofErr w:type="spellEnd"/>
+      <w:r>
+        <w:rPr>
+          <w:rFonts w:ascii="Times New Roman" w:hAnsi="Times New Roman" w:cs="Times New Roman"/>
+          <w:sz w:val="24"/>
+          <w:szCs w:val="24"/>
+        </w:rPr>
+        <w:t xml:space="preserve">, ou seja, aquela que se coloca dentro da tag específica e que será aplicada somente a ela, é necessário colocar o parâmetro </w:t>
       </w:r>
       <w:r>
         <w:rPr>
@@ -1231,6 +1398,7 @@
         </w:rPr>
         <w:t xml:space="preserve"> Dentro desse parâmetro, podemos colocar a estilização desejada, como alterar o tamanho da fonte com </w:t>
       </w:r>
+      <w:proofErr w:type="spellStart"/>
       <w:r>
         <w:rPr>
           <w:rFonts w:ascii="Times New Roman" w:hAnsi="Times New Roman" w:cs="Times New Roman"/>
@@ -1239,7 +1407,18 @@
           <w:sz w:val="24"/>
           <w:szCs w:val="24"/>
         </w:rPr>
-        <w:t>font-size=: ;</w:t>
+        <w:t>font-size</w:t>
+      </w:r>
+      <w:proofErr w:type="spellEnd"/>
+      <w:r>
+        <w:rPr>
+          <w:rFonts w:ascii="Times New Roman" w:hAnsi="Times New Roman" w:cs="Times New Roman"/>
+          <w:i/>
+          <w:iCs/>
+          <w:sz w:val="24"/>
+          <w:szCs w:val="24"/>
+        </w:rPr>
+        <w:t>=: ;</w:t>
       </w:r>
       <w:r>
         <w:rPr>
@@ -1255,7 +1434,25 @@
           <w:sz w:val="24"/>
           <w:szCs w:val="24"/>
         </w:rPr>
-        <w:t>, portanto, essas alturas/tamanhos podem ser alterados utilizando esse parâmetro e comando de CSS3 mostrados.</w:t>
+        <w:t xml:space="preserve">, portanto, essas alturas/tamanhos podem ser </w:t>
+      </w:r>
+      <w:proofErr w:type="gramStart"/>
+      <w:r>
+        <w:rPr>
+          <w:rFonts w:ascii="Times New Roman" w:hAnsi="Times New Roman" w:cs="Times New Roman"/>
+          <w:sz w:val="24"/>
+          <w:szCs w:val="24"/>
+        </w:rPr>
+        <w:t>alterados</w:t>
+      </w:r>
+      <w:proofErr w:type="gramEnd"/>
+      <w:r>
+        <w:rPr>
+          <w:rFonts w:ascii="Times New Roman" w:hAnsi="Times New Roman" w:cs="Times New Roman"/>
+          <w:sz w:val="24"/>
+          <w:szCs w:val="24"/>
+        </w:rPr>
+        <w:t xml:space="preserve"> utilizando esse parâmetro e comando de CSS3 mostrados.</w:t>
       </w:r>
     </w:p>
     <w:p>
@@ -1284,6 +1481,7 @@
         </w:rPr>
         <w:t xml:space="preserve">Utilizando o parâmetro </w:t>
       </w:r>
+      <w:proofErr w:type="spellStart"/>
       <w:r>
         <w:rPr>
           <w:rFonts w:ascii="Times New Roman" w:hAnsi="Times New Roman" w:cs="Times New Roman"/>
@@ -1292,23 +1490,62 @@
           <w:sz w:val="24"/>
           <w:szCs w:val="24"/>
         </w:rPr>
-        <w:t>text-align: ;</w:t>
-      </w:r>
-      <w:r>
-        <w:rPr>
-          <w:rFonts w:ascii="Times New Roman" w:hAnsi="Times New Roman" w:cs="Times New Roman"/>
-          <w:sz w:val="24"/>
-          <w:szCs w:val="24"/>
-        </w:rPr>
-        <w:t xml:space="preserve"> podemos ajustar o alinhamento de um texto. No caso de um título, podemos colocar dentro da tag &lt;h1&gt; o style=”text-align: center;”, ficando assim: &lt;h1 </w:t>
-      </w:r>
-      <w:r>
-        <w:rPr>
-          <w:rFonts w:ascii="Times New Roman" w:hAnsi="Times New Roman" w:cs="Times New Roman"/>
-          <w:sz w:val="24"/>
-          <w:szCs w:val="24"/>
-        </w:rPr>
-        <w:t>style=”text-align: center</w:t>
+        <w:t>text-align</w:t>
+      </w:r>
+      <w:proofErr w:type="spellEnd"/>
+      <w:r>
+        <w:rPr>
+          <w:rFonts w:ascii="Times New Roman" w:hAnsi="Times New Roman" w:cs="Times New Roman"/>
+          <w:i/>
+          <w:iCs/>
+          <w:sz w:val="24"/>
+          <w:szCs w:val="24"/>
+        </w:rPr>
+        <w:t>: ;</w:t>
+      </w:r>
+      <w:r>
+        <w:rPr>
+          <w:rFonts w:ascii="Times New Roman" w:hAnsi="Times New Roman" w:cs="Times New Roman"/>
+          <w:sz w:val="24"/>
+          <w:szCs w:val="24"/>
+        </w:rPr>
+        <w:t xml:space="preserve"> podemos ajustar o alinhamento de um texto. No caso de um título, podemos colocar dentro da tag &lt;h1&gt; o style=”</w:t>
+      </w:r>
+      <w:proofErr w:type="spellStart"/>
+      <w:r>
+        <w:rPr>
+          <w:rFonts w:ascii="Times New Roman" w:hAnsi="Times New Roman" w:cs="Times New Roman"/>
+          <w:sz w:val="24"/>
+          <w:szCs w:val="24"/>
+        </w:rPr>
+        <w:t>text-align</w:t>
+      </w:r>
+      <w:proofErr w:type="spellEnd"/>
+      <w:r>
+        <w:rPr>
+          <w:rFonts w:ascii="Times New Roman" w:hAnsi="Times New Roman" w:cs="Times New Roman"/>
+          <w:sz w:val="24"/>
+          <w:szCs w:val="24"/>
+        </w:rPr>
+        <w:t>: center;”, ficando assim: &lt;h1 style=”</w:t>
+      </w:r>
+      <w:proofErr w:type="spellStart"/>
+      <w:r>
+        <w:rPr>
+          <w:rFonts w:ascii="Times New Roman" w:hAnsi="Times New Roman" w:cs="Times New Roman"/>
+          <w:sz w:val="24"/>
+          <w:szCs w:val="24"/>
+        </w:rPr>
+        <w:t>text-align</w:t>
+      </w:r>
+      <w:proofErr w:type="spellEnd"/>
+      <w:r>
+        <w:rPr>
+          <w:rFonts w:ascii="Times New Roman" w:hAnsi="Times New Roman" w:cs="Times New Roman"/>
+          <w:sz w:val="24"/>
+          <w:szCs w:val="24"/>
+        </w:rPr>
+        <w:t>: center</w:t>
       </w:r>
       <w:r>
         <w:rPr>
@@ -1340,7 +1577,25 @@
           <w:sz w:val="24"/>
           <w:szCs w:val="24"/>
         </w:rPr>
-        <w:t xml:space="preserve"> Utilizando esse alinhamento, o título passa a ficar no centro da página, independente do tamanho da janela do navegador.</w:t>
+        <w:t xml:space="preserve"> Utilizando esse alinhamento, o título passa a ficar no centro da página, </w:t>
+      </w:r>
+      <w:proofErr w:type="spellStart"/>
+      <w:r>
+        <w:rPr>
+          <w:rFonts w:ascii="Times New Roman" w:hAnsi="Times New Roman" w:cs="Times New Roman"/>
+          <w:sz w:val="24"/>
+          <w:szCs w:val="24"/>
+        </w:rPr>
+        <w:t>independente</w:t>
+      </w:r>
+      <w:proofErr w:type="spellEnd"/>
+      <w:r>
+        <w:rPr>
+          <w:rFonts w:ascii="Times New Roman" w:hAnsi="Times New Roman" w:cs="Times New Roman"/>
+          <w:sz w:val="24"/>
+          <w:szCs w:val="24"/>
+        </w:rPr>
+        <w:t xml:space="preserve"> do tamanho da janela do navegador.</w:t>
       </w:r>
     </w:p>
     <w:p>
@@ -1388,13 +1643,23 @@
           <w:u w:val="single"/>
         </w:rPr>
       </w:pPr>
-      <w:r>
-        <w:rPr>
-          <w:rFonts w:ascii="Times New Roman" w:hAnsi="Times New Roman" w:cs="Times New Roman"/>
-          <w:sz w:val="24"/>
-          <w:szCs w:val="24"/>
-        </w:rPr>
-        <w:t>Inline: Já falado acima, onde a estilização é colocada especificamente em cada tag desejada.</w:t>
+      <w:proofErr w:type="spellStart"/>
+      <w:r>
+        <w:rPr>
+          <w:rFonts w:ascii="Times New Roman" w:hAnsi="Times New Roman" w:cs="Times New Roman"/>
+          <w:sz w:val="24"/>
+          <w:szCs w:val="24"/>
+        </w:rPr>
+        <w:t>Inline</w:t>
+      </w:r>
+      <w:proofErr w:type="spellEnd"/>
+      <w:r>
+        <w:rPr>
+          <w:rFonts w:ascii="Times New Roman" w:hAnsi="Times New Roman" w:cs="Times New Roman"/>
+          <w:sz w:val="24"/>
+          <w:szCs w:val="24"/>
+        </w:rPr>
+        <w:t>: Já falado acima, onde a estilização é colocada especificamente em cada tag desejada.</w:t>
       </w:r>
       <w:r>
         <w:rPr>
@@ -1454,7 +1719,61 @@
           <w:sz w:val="24"/>
           <w:szCs w:val="24"/>
         </w:rPr>
-        <w:t>Local: Uma tag &lt;style&gt;&lt;/style&gt; que é colcoada dentro do &lt;head&gt; de um &lt;html&gt; e lá iremos configurar cada tag do html em conjunto, ou seja, se colocarmos &lt;style&gt;p{text-align: center; color: blue; font-size: 20px}&lt;/style&gt;, a alteração especificada irá acontecer em todos os parágrafos que tenham a tag &lt;p&gt;.</w:t>
+        <w:t xml:space="preserve">Local: Uma tag &lt;style&gt;&lt;/style&gt; que é </w:t>
+      </w:r>
+      <w:proofErr w:type="spellStart"/>
+      <w:r>
+        <w:rPr>
+          <w:rFonts w:ascii="Times New Roman" w:hAnsi="Times New Roman" w:cs="Times New Roman"/>
+          <w:sz w:val="24"/>
+          <w:szCs w:val="24"/>
+        </w:rPr>
+        <w:t>colcoada</w:t>
+      </w:r>
+      <w:proofErr w:type="spellEnd"/>
+      <w:r>
+        <w:rPr>
+          <w:rFonts w:ascii="Times New Roman" w:hAnsi="Times New Roman" w:cs="Times New Roman"/>
+          <w:sz w:val="24"/>
+          <w:szCs w:val="24"/>
+        </w:rPr>
+        <w:t xml:space="preserve"> dentro do &lt;head&gt; de um &lt;html&gt; e lá iremos configurar cada tag do html em conjunto, ou seja, se colocarmos &lt;style&gt;p{</w:t>
+      </w:r>
+      <w:proofErr w:type="spellStart"/>
+      <w:r>
+        <w:rPr>
+          <w:rFonts w:ascii="Times New Roman" w:hAnsi="Times New Roman" w:cs="Times New Roman"/>
+          <w:sz w:val="24"/>
+          <w:szCs w:val="24"/>
+        </w:rPr>
+        <w:t>text-align</w:t>
+      </w:r>
+      <w:proofErr w:type="spellEnd"/>
+      <w:r>
+        <w:rPr>
+          <w:rFonts w:ascii="Times New Roman" w:hAnsi="Times New Roman" w:cs="Times New Roman"/>
+          <w:sz w:val="24"/>
+          <w:szCs w:val="24"/>
+        </w:rPr>
+        <w:t xml:space="preserve">: center; color: blue; </w:t>
+      </w:r>
+      <w:proofErr w:type="spellStart"/>
+      <w:r>
+        <w:rPr>
+          <w:rFonts w:ascii="Times New Roman" w:hAnsi="Times New Roman" w:cs="Times New Roman"/>
+          <w:sz w:val="24"/>
+          <w:szCs w:val="24"/>
+        </w:rPr>
+        <w:t>font-size</w:t>
+      </w:r>
+      <w:proofErr w:type="spellEnd"/>
+      <w:r>
+        <w:rPr>
+          <w:rFonts w:ascii="Times New Roman" w:hAnsi="Times New Roman" w:cs="Times New Roman"/>
+          <w:sz w:val="24"/>
+          <w:szCs w:val="24"/>
+        </w:rPr>
+        <w:t>: 20px}&lt;/style&gt;, a alteração especificada irá acontecer em todos os parágrafos que tenham a tag &lt;p&gt;.</w:t>
       </w:r>
       <w:r>
         <w:rPr>
@@ -1524,7 +1843,25 @@
           <w:sz w:val="24"/>
           <w:szCs w:val="24"/>
         </w:rPr>
-        <w:t xml:space="preserve"> Dentro da tag &lt;link&gt; precisamos colocar alguns parâmetros para fazer o link com o doc .css: </w:t>
+        <w:t xml:space="preserve"> Dentro da tag &lt;link&gt; precisamos colocar alguns parâmetros para fazer o link com o </w:t>
+      </w:r>
+      <w:proofErr w:type="spellStart"/>
+      <w:r>
+        <w:rPr>
+          <w:rFonts w:ascii="Times New Roman" w:hAnsi="Times New Roman" w:cs="Times New Roman"/>
+          <w:sz w:val="24"/>
+          <w:szCs w:val="24"/>
+        </w:rPr>
+        <w:t>doc</w:t>
+      </w:r>
+      <w:proofErr w:type="spellEnd"/>
+      <w:r>
+        <w:rPr>
+          <w:rFonts w:ascii="Times New Roman" w:hAnsi="Times New Roman" w:cs="Times New Roman"/>
+          <w:sz w:val="24"/>
+          <w:szCs w:val="24"/>
+        </w:rPr>
+        <w:t xml:space="preserve"> .css: </w:t>
       </w:r>
     </w:p>
     <w:p>
@@ -1548,7 +1885,43 @@
           <w:sz w:val="24"/>
           <w:szCs w:val="24"/>
         </w:rPr>
-        <w:t>1. rel=”stylesheet” (relação)</w:t>
+        <w:t xml:space="preserve">1. </w:t>
+      </w:r>
+      <w:proofErr w:type="spellStart"/>
+      <w:r>
+        <w:rPr>
+          <w:rFonts w:ascii="Times New Roman" w:hAnsi="Times New Roman" w:cs="Times New Roman"/>
+          <w:sz w:val="24"/>
+          <w:szCs w:val="24"/>
+        </w:rPr>
+        <w:t>rel</w:t>
+      </w:r>
+      <w:proofErr w:type="spellEnd"/>
+      <w:r>
+        <w:rPr>
+          <w:rFonts w:ascii="Times New Roman" w:hAnsi="Times New Roman" w:cs="Times New Roman"/>
+          <w:sz w:val="24"/>
+          <w:szCs w:val="24"/>
+        </w:rPr>
+        <w:t>=”</w:t>
+      </w:r>
+      <w:proofErr w:type="spellStart"/>
+      <w:r>
+        <w:rPr>
+          <w:rFonts w:ascii="Times New Roman" w:hAnsi="Times New Roman" w:cs="Times New Roman"/>
+          <w:sz w:val="24"/>
+          <w:szCs w:val="24"/>
+        </w:rPr>
+        <w:t>stylesheet</w:t>
+      </w:r>
+      <w:proofErr w:type="spellEnd"/>
+      <w:r>
+        <w:rPr>
+          <w:rFonts w:ascii="Times New Roman" w:hAnsi="Times New Roman" w:cs="Times New Roman"/>
+          <w:sz w:val="24"/>
+          <w:szCs w:val="24"/>
+        </w:rPr>
+        <w:t>” (relação)</w:t>
       </w:r>
     </w:p>
     <w:p>
@@ -1569,7 +1942,61 @@
           <w:sz w:val="24"/>
           <w:szCs w:val="24"/>
         </w:rPr>
-        <w:t>2. href=”style.css” (endereço de referência – esse endereço é o padrão, caso não esteja na mesma pasta que a página é necessário alterar. Para alterar, basta apagar tudo dentre os “” e apertar ctrl+space. Ele vai abrir uma janela onde você pode navegar e escolher a folha de estilo que deseja usar para aquele site)</w:t>
+        <w:t xml:space="preserve">2. </w:t>
+      </w:r>
+      <w:proofErr w:type="spellStart"/>
+      <w:r>
+        <w:rPr>
+          <w:rFonts w:ascii="Times New Roman" w:hAnsi="Times New Roman" w:cs="Times New Roman"/>
+          <w:sz w:val="24"/>
+          <w:szCs w:val="24"/>
+        </w:rPr>
+        <w:t>href</w:t>
+      </w:r>
+      <w:proofErr w:type="spellEnd"/>
+      <w:r>
+        <w:rPr>
+          <w:rFonts w:ascii="Times New Roman" w:hAnsi="Times New Roman" w:cs="Times New Roman"/>
+          <w:sz w:val="24"/>
+          <w:szCs w:val="24"/>
+        </w:rPr>
+        <w:t xml:space="preserve">=”style.css” (endereço de referência – esse endereço é o padrão, caso não esteja na mesma pasta que a página é </w:t>
+      </w:r>
+      <w:proofErr w:type="gramStart"/>
+      <w:r>
+        <w:rPr>
+          <w:rFonts w:ascii="Times New Roman" w:hAnsi="Times New Roman" w:cs="Times New Roman"/>
+          <w:sz w:val="24"/>
+          <w:szCs w:val="24"/>
+        </w:rPr>
+        <w:t>necessário</w:t>
+      </w:r>
+      <w:proofErr w:type="gramEnd"/>
+      <w:r>
+        <w:rPr>
+          <w:rFonts w:ascii="Times New Roman" w:hAnsi="Times New Roman" w:cs="Times New Roman"/>
+          <w:sz w:val="24"/>
+          <w:szCs w:val="24"/>
+        </w:rPr>
+        <w:t xml:space="preserve"> alterar. Para alterar, basta apagar tudo dentre os “” e apertar </w:t>
+      </w:r>
+      <w:proofErr w:type="spellStart"/>
+      <w:r>
+        <w:rPr>
+          <w:rFonts w:ascii="Times New Roman" w:hAnsi="Times New Roman" w:cs="Times New Roman"/>
+          <w:sz w:val="24"/>
+          <w:szCs w:val="24"/>
+        </w:rPr>
+        <w:t>ctrl+space</w:t>
+      </w:r>
+      <w:proofErr w:type="spellEnd"/>
+      <w:r>
+        <w:rPr>
+          <w:rFonts w:ascii="Times New Roman" w:hAnsi="Times New Roman" w:cs="Times New Roman"/>
+          <w:sz w:val="24"/>
+          <w:szCs w:val="24"/>
+        </w:rPr>
+        <w:t>. Ele vai abrir uma janela onde você pode navegar e escolher a folha de estilo que deseja usar para aquele site)</w:t>
       </w:r>
       <w:r>
         <w:rPr>
@@ -1603,6 +2030,7 @@
         </w:rPr>
         <w:t xml:space="preserve">Utilizando o comando </w:t>
       </w:r>
+      <w:proofErr w:type="spellStart"/>
       <w:r>
         <w:rPr>
           <w:rFonts w:ascii="Times New Roman" w:hAnsi="Times New Roman" w:cs="Times New Roman"/>
@@ -1611,15 +2039,44 @@
           <w:sz w:val="24"/>
           <w:szCs w:val="24"/>
         </w:rPr>
-        <w:t>bakcground-color: ;</w:t>
-      </w:r>
-      <w:r>
-        <w:rPr>
-          <w:rFonts w:ascii="Times New Roman" w:hAnsi="Times New Roman" w:cs="Times New Roman"/>
-          <w:sz w:val="24"/>
-          <w:szCs w:val="24"/>
-        </w:rPr>
-        <w:t xml:space="preserve"> nós podemos alterar a cor do fundo de qualquer coisa, desde um parágrafo/frase/título até o fundo ba página toda.</w:t>
+        <w:t>bakcground</w:t>
+      </w:r>
+      <w:proofErr w:type="spellEnd"/>
+      <w:r>
+        <w:rPr>
+          <w:rFonts w:ascii="Times New Roman" w:hAnsi="Times New Roman" w:cs="Times New Roman"/>
+          <w:i/>
+          <w:iCs/>
+          <w:sz w:val="24"/>
+          <w:szCs w:val="24"/>
+        </w:rPr>
+        <w:t>-color: ;</w:t>
+      </w:r>
+      <w:r>
+        <w:rPr>
+          <w:rFonts w:ascii="Times New Roman" w:hAnsi="Times New Roman" w:cs="Times New Roman"/>
+          <w:sz w:val="24"/>
+          <w:szCs w:val="24"/>
+        </w:rPr>
+        <w:t xml:space="preserve"> nós podemos alterar a cor do fundo de qualquer coisa, desde um parágrafo/frase/título até o fundo </w:t>
+      </w:r>
+      <w:proofErr w:type="spellStart"/>
+      <w:r>
+        <w:rPr>
+          <w:rFonts w:ascii="Times New Roman" w:hAnsi="Times New Roman" w:cs="Times New Roman"/>
+          <w:sz w:val="24"/>
+          <w:szCs w:val="24"/>
+        </w:rPr>
+        <w:t>ba</w:t>
+      </w:r>
+      <w:proofErr w:type="spellEnd"/>
+      <w:r>
+        <w:rPr>
+          <w:rFonts w:ascii="Times New Roman" w:hAnsi="Times New Roman" w:cs="Times New Roman"/>
+          <w:sz w:val="24"/>
+          <w:szCs w:val="24"/>
+        </w:rPr>
+        <w:t xml:space="preserve"> página toda.</w:t>
       </w:r>
     </w:p>
     <w:p>
@@ -1643,7 +2100,25 @@
           <w:sz w:val="24"/>
           <w:szCs w:val="24"/>
         </w:rPr>
-        <w:t xml:space="preserve">Podemos alterar qualquer estilo de uma tag específica utilizando prioridades de busca em CSS. Por exemplo, se vc quiser alterar a cor de uma frase específica que está dentro de uma tag &lt;strong&gt; que está dentro de uma tag &lt;em&gt;, assim: </w:t>
+        <w:t xml:space="preserve">Podemos alterar qualquer estilo de uma tag específica utilizando prioridades de busca em CSS. Por exemplo, se </w:t>
+      </w:r>
+      <w:proofErr w:type="spellStart"/>
+      <w:r>
+        <w:rPr>
+          <w:rFonts w:ascii="Times New Roman" w:hAnsi="Times New Roman" w:cs="Times New Roman"/>
+          <w:sz w:val="24"/>
+          <w:szCs w:val="24"/>
+        </w:rPr>
+        <w:t>vc</w:t>
+      </w:r>
+      <w:proofErr w:type="spellEnd"/>
+      <w:r>
+        <w:rPr>
+          <w:rFonts w:ascii="Times New Roman" w:hAnsi="Times New Roman" w:cs="Times New Roman"/>
+          <w:sz w:val="24"/>
+          <w:szCs w:val="24"/>
+        </w:rPr>
+        <w:t xml:space="preserve"> quiser alterar a cor de uma frase específica que está dentro de uma tag &lt;strong&gt; que está dentro de uma tag &lt;em&gt;, assim: </w:t>
       </w:r>
       <w:r>
         <w:rPr>
@@ -1653,16 +2128,9 @@
           <w:sz w:val="24"/>
           <w:szCs w:val="24"/>
         </w:rPr>
-        <w:t>&lt;em&gt;Nossa missão é: &lt;strong&gt;”Proporcionar auto-estima e qualidade de vida aos clientes”&lt;/strong&gt;&lt;/em&gt;</w:t>
-      </w:r>
-      <w:r>
-        <w:rPr>
-          <w:rFonts w:ascii="Times New Roman" w:hAnsi="Times New Roman" w:cs="Times New Roman"/>
-          <w:sz w:val="24"/>
-          <w:szCs w:val="24"/>
-        </w:rPr>
-        <w:t xml:space="preserve">. Nós podemos fazer a seguinte classificação no CSS: </w:t>
-      </w:r>
+        <w:t>&lt;em&gt;Nossa missão é: &lt;strong&gt;</w:t>
+      </w:r>
+      <w:proofErr w:type="gramStart"/>
       <w:r>
         <w:rPr>
           <w:rFonts w:ascii="Times New Roman" w:hAnsi="Times New Roman" w:cs="Times New Roman"/>
@@ -1671,16 +2139,117 @@
           <w:sz w:val="24"/>
           <w:szCs w:val="24"/>
         </w:rPr>
-        <w:t>em strong{color: red}</w:t>
-      </w:r>
-      <w:r>
-        <w:rPr>
-          <w:rFonts w:ascii="Times New Roman" w:hAnsi="Times New Roman" w:cs="Times New Roman"/>
-          <w:sz w:val="24"/>
-          <w:szCs w:val="24"/>
-        </w:rPr>
-        <w:t>. Desse modo, ele irá buscar e alterar a cor de todos os strong’s que estejam dentro dos em’s</w:t>
-      </w:r>
+        <w:t>”Proporcionar</w:t>
+      </w:r>
+      <w:proofErr w:type="gramEnd"/>
+      <w:r>
+        <w:rPr>
+          <w:rFonts w:ascii="Times New Roman" w:hAnsi="Times New Roman" w:cs="Times New Roman"/>
+          <w:i/>
+          <w:iCs/>
+          <w:sz w:val="24"/>
+          <w:szCs w:val="24"/>
+        </w:rPr>
+        <w:t xml:space="preserve"> </w:t>
+      </w:r>
+      <w:proofErr w:type="spellStart"/>
+      <w:r>
+        <w:rPr>
+          <w:rFonts w:ascii="Times New Roman" w:hAnsi="Times New Roman" w:cs="Times New Roman"/>
+          <w:i/>
+          <w:iCs/>
+          <w:sz w:val="24"/>
+          <w:szCs w:val="24"/>
+        </w:rPr>
+        <w:t>auto-estima</w:t>
+      </w:r>
+      <w:proofErr w:type="spellEnd"/>
+      <w:r>
+        <w:rPr>
+          <w:rFonts w:ascii="Times New Roman" w:hAnsi="Times New Roman" w:cs="Times New Roman"/>
+          <w:i/>
+          <w:iCs/>
+          <w:sz w:val="24"/>
+          <w:szCs w:val="24"/>
+        </w:rPr>
+        <w:t xml:space="preserve"> e qualidade de vida aos clientes”&lt;/strong&gt;&lt;/em&gt;</w:t>
+      </w:r>
+      <w:r>
+        <w:rPr>
+          <w:rFonts w:ascii="Times New Roman" w:hAnsi="Times New Roman" w:cs="Times New Roman"/>
+          <w:sz w:val="24"/>
+          <w:szCs w:val="24"/>
+        </w:rPr>
+        <w:t xml:space="preserve">. Nós podemos fazer a seguinte classificação no CSS: </w:t>
+      </w:r>
+      <w:r>
+        <w:rPr>
+          <w:rFonts w:ascii="Times New Roman" w:hAnsi="Times New Roman" w:cs="Times New Roman"/>
+          <w:i/>
+          <w:iCs/>
+          <w:sz w:val="24"/>
+          <w:szCs w:val="24"/>
+        </w:rPr>
+        <w:t xml:space="preserve">em strong{color: </w:t>
+      </w:r>
+      <w:proofErr w:type="spellStart"/>
+      <w:r>
+        <w:rPr>
+          <w:rFonts w:ascii="Times New Roman" w:hAnsi="Times New Roman" w:cs="Times New Roman"/>
+          <w:i/>
+          <w:iCs/>
+          <w:sz w:val="24"/>
+          <w:szCs w:val="24"/>
+        </w:rPr>
+        <w:t>red</w:t>
+      </w:r>
+      <w:proofErr w:type="spellEnd"/>
+      <w:r>
+        <w:rPr>
+          <w:rFonts w:ascii="Times New Roman" w:hAnsi="Times New Roman" w:cs="Times New Roman"/>
+          <w:i/>
+          <w:iCs/>
+          <w:sz w:val="24"/>
+          <w:szCs w:val="24"/>
+        </w:rPr>
+        <w:t>}</w:t>
+      </w:r>
+      <w:r>
+        <w:rPr>
+          <w:rFonts w:ascii="Times New Roman" w:hAnsi="Times New Roman" w:cs="Times New Roman"/>
+          <w:sz w:val="24"/>
+          <w:szCs w:val="24"/>
+        </w:rPr>
+        <w:t xml:space="preserve">. Desse modo, ele irá buscar e alterar a cor de todos os </w:t>
+      </w:r>
+      <w:proofErr w:type="spellStart"/>
+      <w:r>
+        <w:rPr>
+          <w:rFonts w:ascii="Times New Roman" w:hAnsi="Times New Roman" w:cs="Times New Roman"/>
+          <w:sz w:val="24"/>
+          <w:szCs w:val="24"/>
+        </w:rPr>
+        <w:t>strong’s</w:t>
+      </w:r>
+      <w:proofErr w:type="spellEnd"/>
+      <w:r>
+        <w:rPr>
+          <w:rFonts w:ascii="Times New Roman" w:hAnsi="Times New Roman" w:cs="Times New Roman"/>
+          <w:sz w:val="24"/>
+          <w:szCs w:val="24"/>
+        </w:rPr>
+        <w:t xml:space="preserve"> que estejam dentro dos </w:t>
+      </w:r>
+      <w:proofErr w:type="spellStart"/>
+      <w:r>
+        <w:rPr>
+          <w:rFonts w:ascii="Times New Roman" w:hAnsi="Times New Roman" w:cs="Times New Roman"/>
+          <w:sz w:val="24"/>
+          <w:szCs w:val="24"/>
+        </w:rPr>
+        <w:t>em’s</w:t>
+      </w:r>
+      <w:proofErr w:type="spellEnd"/>
       <w:r>
         <w:rPr>
           <w:rFonts w:ascii="Times New Roman" w:hAnsi="Times New Roman" w:cs="Times New Roman"/>
@@ -1759,8 +2328,9 @@
           <w:szCs w:val="24"/>
           <w:u w:val="single"/>
         </w:rPr>
-        <w:t xml:space="preserve"> Es</w:t>
-      </w:r>
+        <w:t xml:space="preserve"> </w:t>
+      </w:r>
+      <w:proofErr w:type="spellStart"/>
       <w:r>
         <w:rPr>
           <w:rFonts w:ascii="Times New Roman" w:hAnsi="Times New Roman" w:cs="Times New Roman"/>
@@ -1770,7 +2340,30 @@
           <w:szCs w:val="24"/>
           <w:u w:val="single"/>
         </w:rPr>
-        <w:t>ilizando Imagens</w:t>
+        <w:t>Es</w:t>
+      </w:r>
+      <w:r>
+        <w:rPr>
+          <w:rFonts w:ascii="Times New Roman" w:hAnsi="Times New Roman" w:cs="Times New Roman"/>
+          <w:b/>
+          <w:bCs/>
+          <w:sz w:val="24"/>
+          <w:szCs w:val="24"/>
+          <w:u w:val="single"/>
+        </w:rPr>
+        <w:t>ilizando</w:t>
+      </w:r>
+      <w:proofErr w:type="spellEnd"/>
+      <w:r>
+        <w:rPr>
+          <w:rFonts w:ascii="Times New Roman" w:hAnsi="Times New Roman" w:cs="Times New Roman"/>
+          <w:b/>
+          <w:bCs/>
+          <w:sz w:val="24"/>
+          <w:szCs w:val="24"/>
+          <w:u w:val="single"/>
+        </w:rPr>
+        <w:t xml:space="preserve"> Imagens</w:t>
       </w:r>
       <w:r>
         <w:rPr>
@@ -1816,7 +2409,43 @@
           <w:sz w:val="24"/>
           <w:szCs w:val="24"/>
         </w:rPr>
-        <w:t xml:space="preserve">Nós podemos adicionar identificadores (id=”nome”) para qualquer tag especificamente, para selecionar qualquer uma que queira e alterar seu estilo num arquivo .css separado sem modificar as outras, vamos supor que vc tenha um parágrafo e coloque um id=”missao”, quando for estilizar ele no css, basta </w:t>
+        <w:t xml:space="preserve">Nós podemos adicionar identificadores (id=”nome”) para qualquer tag especificamente, para selecionar qualquer uma que queira e alterar seu estilo num arquivo .css separado sem modificar as outras, vamos supor que </w:t>
+      </w:r>
+      <w:proofErr w:type="spellStart"/>
+      <w:r>
+        <w:rPr>
+          <w:rFonts w:ascii="Times New Roman" w:hAnsi="Times New Roman" w:cs="Times New Roman"/>
+          <w:sz w:val="24"/>
+          <w:szCs w:val="24"/>
+        </w:rPr>
+        <w:t>vc</w:t>
+      </w:r>
+      <w:proofErr w:type="spellEnd"/>
+      <w:r>
+        <w:rPr>
+          <w:rFonts w:ascii="Times New Roman" w:hAnsi="Times New Roman" w:cs="Times New Roman"/>
+          <w:sz w:val="24"/>
+          <w:szCs w:val="24"/>
+        </w:rPr>
+        <w:t xml:space="preserve"> tenha um parágrafo e coloque um id=”</w:t>
+      </w:r>
+      <w:proofErr w:type="spellStart"/>
+      <w:r>
+        <w:rPr>
+          <w:rFonts w:ascii="Times New Roman" w:hAnsi="Times New Roman" w:cs="Times New Roman"/>
+          <w:sz w:val="24"/>
+          <w:szCs w:val="24"/>
+        </w:rPr>
+        <w:t>missao</w:t>
+      </w:r>
+      <w:proofErr w:type="spellEnd"/>
+      <w:r>
+        <w:rPr>
+          <w:rFonts w:ascii="Times New Roman" w:hAnsi="Times New Roman" w:cs="Times New Roman"/>
+          <w:sz w:val="24"/>
+          <w:szCs w:val="24"/>
+        </w:rPr>
+        <w:t xml:space="preserve">”, quando for estilizar ele no css, basta </w:t>
       </w:r>
       <w:r>
         <w:rPr>
@@ -1851,7 +2480,25 @@
           <w:sz w:val="24"/>
           <w:szCs w:val="24"/>
         </w:rPr>
-        <w:t xml:space="preserve"> Para adicionar uma imagem nós utilizamos a tag &lt;img&gt;</w:t>
+        <w:t xml:space="preserve"> Para adicionar uma imagem nós utilizamos a tag &lt;</w:t>
+      </w:r>
+      <w:proofErr w:type="spellStart"/>
+      <w:r>
+        <w:rPr>
+          <w:rFonts w:ascii="Times New Roman" w:hAnsi="Times New Roman" w:cs="Times New Roman"/>
+          <w:sz w:val="24"/>
+          <w:szCs w:val="24"/>
+        </w:rPr>
+        <w:t>img</w:t>
+      </w:r>
+      <w:proofErr w:type="spellEnd"/>
+      <w:r>
+        <w:rPr>
+          <w:rFonts w:ascii="Times New Roman" w:hAnsi="Times New Roman" w:cs="Times New Roman"/>
+          <w:sz w:val="24"/>
+          <w:szCs w:val="24"/>
+        </w:rPr>
+        <w:t>&gt;</w:t>
       </w:r>
       <w:r>
         <w:rPr>
@@ -1885,7 +2532,25 @@
           <w:sz w:val="24"/>
           <w:szCs w:val="24"/>
         </w:rPr>
-        <w:t xml:space="preserve"> Como a imagem é um arquivo externo, nós precisamos dizer a onde ela está, dessa forma, adicionando o parâmetro src=”caminho”</w:t>
+        <w:t xml:space="preserve"> Como a imagem é um arquivo externo, nós precisamos dizer a onde ela está, dessa forma, adicionando o parâmetro </w:t>
+      </w:r>
+      <w:proofErr w:type="spellStart"/>
+      <w:r>
+        <w:rPr>
+          <w:rFonts w:ascii="Times New Roman" w:hAnsi="Times New Roman" w:cs="Times New Roman"/>
+          <w:sz w:val="24"/>
+          <w:szCs w:val="24"/>
+        </w:rPr>
+        <w:t>src</w:t>
+      </w:r>
+      <w:proofErr w:type="spellEnd"/>
+      <w:r>
+        <w:rPr>
+          <w:rFonts w:ascii="Times New Roman" w:hAnsi="Times New Roman" w:cs="Times New Roman"/>
+          <w:sz w:val="24"/>
+          <w:szCs w:val="24"/>
+        </w:rPr>
+        <w:t>=”caminho”</w:t>
       </w:r>
     </w:p>
     <w:p>
@@ -1911,7 +2576,25 @@
           <w:sz w:val="24"/>
           <w:szCs w:val="24"/>
         </w:rPr>
-        <w:t xml:space="preserve"> Além do caminho, também colocamos o parâmetro alt=”descrição”, para dizer o que é essa foto, se é a foto de um banner, perfil, dentre outras coisas. Isso é importante para quando der algum problema e não for possível carregar a imagem, pois é o texto que foi colocado lá que irá aparecer no lugar.</w:t>
+        <w:t xml:space="preserve"> Além do caminho, também colocamos o parâmetro </w:t>
+      </w:r>
+      <w:proofErr w:type="spellStart"/>
+      <w:r>
+        <w:rPr>
+          <w:rFonts w:ascii="Times New Roman" w:hAnsi="Times New Roman" w:cs="Times New Roman"/>
+          <w:sz w:val="24"/>
+          <w:szCs w:val="24"/>
+        </w:rPr>
+        <w:t>alt</w:t>
+      </w:r>
+      <w:proofErr w:type="spellEnd"/>
+      <w:r>
+        <w:rPr>
+          <w:rFonts w:ascii="Times New Roman" w:hAnsi="Times New Roman" w:cs="Times New Roman"/>
+          <w:sz w:val="24"/>
+          <w:szCs w:val="24"/>
+        </w:rPr>
+        <w:t>=”descrição”, para dizer o que é essa foto, se é a foto de um banner, perfil, dentre outras coisas. Isso é importante para quando der algum problema e não for possível carregar a imagem, pois é o texto que foi colocado lá que irá aparecer no lugar.</w:t>
       </w:r>
     </w:p>
     <w:p>
@@ -1937,7 +2620,25 @@
           <w:sz w:val="24"/>
           <w:szCs w:val="24"/>
         </w:rPr>
-        <w:t>Para fazer alterações em css de uma imagem, utilizamos uma id=”nome”, colocamos #nome{} e então podemos alterar como quisermos. Obs.: O símbolo “#” é chamado de “tralha”, não jogo da velha e nem hashtag.</w:t>
+        <w:t xml:space="preserve">Para fazer alterações em css de uma imagem, utilizamos </w:t>
+      </w:r>
+      <w:proofErr w:type="gramStart"/>
+      <w:r>
+        <w:rPr>
+          <w:rFonts w:ascii="Times New Roman" w:hAnsi="Times New Roman" w:cs="Times New Roman"/>
+          <w:sz w:val="24"/>
+          <w:szCs w:val="24"/>
+        </w:rPr>
+        <w:t>uma id</w:t>
+      </w:r>
+      <w:proofErr w:type="gramEnd"/>
+      <w:r>
+        <w:rPr>
+          <w:rFonts w:ascii="Times New Roman" w:hAnsi="Times New Roman" w:cs="Times New Roman"/>
+          <w:sz w:val="24"/>
+          <w:szCs w:val="24"/>
+        </w:rPr>
+        <w:t>=”nome”, colocamos #nome{} e então podemos alterar como quisermos. Obs.: O símbolo “#” é chamado de “tralha”, não jogo da velha e nem hashtag.</w:t>
       </w:r>
     </w:p>
     <w:p>
@@ -1989,6 +2690,7 @@
         </w:rPr>
         <w:t xml:space="preserve"> Usamos </w:t>
       </w:r>
+      <w:proofErr w:type="spellStart"/>
       <w:r>
         <w:rPr>
           <w:rFonts w:ascii="Times New Roman" w:hAnsi="Times New Roman" w:cs="Times New Roman"/>
@@ -1997,7 +2699,18 @@
           <w:sz w:val="24"/>
           <w:szCs w:val="24"/>
         </w:rPr>
-        <w:t>width: 100%;</w:t>
+        <w:t>width</w:t>
+      </w:r>
+      <w:proofErr w:type="spellEnd"/>
+      <w:r>
+        <w:rPr>
+          <w:rFonts w:ascii="Times New Roman" w:hAnsi="Times New Roman" w:cs="Times New Roman"/>
+          <w:i/>
+          <w:iCs/>
+          <w:sz w:val="24"/>
+          <w:szCs w:val="24"/>
+        </w:rPr>
+        <w:t>: 100%;</w:t>
       </w:r>
       <w:r>
         <w:rPr>
@@ -2033,6 +2746,7 @@
         </w:rPr>
         <w:t xml:space="preserve"> Podemos criar uma borda em qualquer elemento usando a marcação </w:t>
       </w:r>
+      <w:proofErr w:type="spellStart"/>
       <w:r>
         <w:rPr>
           <w:rFonts w:ascii="Times New Roman" w:hAnsi="Times New Roman" w:cs="Times New Roman"/>
@@ -2041,15 +2755,80 @@
           <w:sz w:val="24"/>
           <w:szCs w:val="24"/>
         </w:rPr>
-        <w:t>border: tamanho tipo cor</w:t>
-      </w:r>
-      <w:r>
-        <w:rPr>
-          <w:rFonts w:ascii="Times New Roman" w:hAnsi="Times New Roman" w:cs="Times New Roman"/>
-          <w:sz w:val="24"/>
-          <w:szCs w:val="24"/>
-        </w:rPr>
-        <w:t>, exemplo: border: 10px solid black.</w:t>
+        <w:t>border</w:t>
+      </w:r>
+      <w:proofErr w:type="spellEnd"/>
+      <w:r>
+        <w:rPr>
+          <w:rFonts w:ascii="Times New Roman" w:hAnsi="Times New Roman" w:cs="Times New Roman"/>
+          <w:i/>
+          <w:iCs/>
+          <w:sz w:val="24"/>
+          <w:szCs w:val="24"/>
+        </w:rPr>
+        <w:t>: tamanho tipo cor</w:t>
+      </w:r>
+      <w:r>
+        <w:rPr>
+          <w:rFonts w:ascii="Times New Roman" w:hAnsi="Times New Roman" w:cs="Times New Roman"/>
+          <w:sz w:val="24"/>
+          <w:szCs w:val="24"/>
+        </w:rPr>
+        <w:t xml:space="preserve">, exemplo: </w:t>
+      </w:r>
+      <w:proofErr w:type="spellStart"/>
+      <w:r>
+        <w:rPr>
+          <w:rFonts w:ascii="Times New Roman" w:hAnsi="Times New Roman" w:cs="Times New Roman"/>
+          <w:sz w:val="24"/>
+          <w:szCs w:val="24"/>
+        </w:rPr>
+        <w:t>border</w:t>
+      </w:r>
+      <w:proofErr w:type="spellEnd"/>
+      <w:r>
+        <w:rPr>
+          <w:rFonts w:ascii="Times New Roman" w:hAnsi="Times New Roman" w:cs="Times New Roman"/>
+          <w:sz w:val="24"/>
+          <w:szCs w:val="24"/>
+        </w:rPr>
+        <w:t xml:space="preserve">: 10px </w:t>
+      </w:r>
+      <w:proofErr w:type="spellStart"/>
+      <w:r>
+        <w:rPr>
+          <w:rFonts w:ascii="Times New Roman" w:hAnsi="Times New Roman" w:cs="Times New Roman"/>
+          <w:sz w:val="24"/>
+          <w:szCs w:val="24"/>
+        </w:rPr>
+        <w:t>solid</w:t>
+      </w:r>
+      <w:proofErr w:type="spellEnd"/>
+      <w:r>
+        <w:rPr>
+          <w:rFonts w:ascii="Times New Roman" w:hAnsi="Times New Roman" w:cs="Times New Roman"/>
+          <w:sz w:val="24"/>
+          <w:szCs w:val="24"/>
+        </w:rPr>
+        <w:t xml:space="preserve"> </w:t>
+      </w:r>
+      <w:proofErr w:type="spellStart"/>
+      <w:r>
+        <w:rPr>
+          <w:rFonts w:ascii="Times New Roman" w:hAnsi="Times New Roman" w:cs="Times New Roman"/>
+          <w:sz w:val="24"/>
+          <w:szCs w:val="24"/>
+        </w:rPr>
+        <w:t>black</w:t>
+      </w:r>
+      <w:proofErr w:type="spellEnd"/>
+      <w:r>
+        <w:rPr>
+          <w:rFonts w:ascii="Times New Roman" w:hAnsi="Times New Roman" w:cs="Times New Roman"/>
+          <w:sz w:val="24"/>
+          <w:szCs w:val="24"/>
+        </w:rPr>
+        <w:t>.</w:t>
       </w:r>
       <w:r>
         <w:rPr>
@@ -2085,6 +2864,7 @@
         </w:rPr>
         <w:t xml:space="preserve"> O espaçamento interno, que fica entre a bora e o conteúdo do elemento (seja uma foto, ou texto) é chamado de </w:t>
       </w:r>
+      <w:proofErr w:type="spellStart"/>
       <w:r>
         <w:rPr>
           <w:rFonts w:ascii="Times New Roman" w:hAnsi="Times New Roman" w:cs="Times New Roman"/>
@@ -2095,6 +2875,7 @@
         </w:rPr>
         <w:t>padding</w:t>
       </w:r>
+      <w:proofErr w:type="spellEnd"/>
       <w:r>
         <w:rPr>
           <w:rFonts w:ascii="Times New Roman" w:hAnsi="Times New Roman" w:cs="Times New Roman"/>
@@ -2109,7 +2890,43 @@
           <w:sz w:val="24"/>
           <w:szCs w:val="24"/>
         </w:rPr>
-        <w:t>. Por exemplo: padding: 20px;. Com essa marcação, o nosso elemento teria um respiro de 20 pixels entre a borda e o texto digitado em todas as direções.</w:t>
+        <w:t xml:space="preserve">. Por exemplo: </w:t>
+      </w:r>
+      <w:proofErr w:type="spellStart"/>
+      <w:r>
+        <w:rPr>
+          <w:rFonts w:ascii="Times New Roman" w:hAnsi="Times New Roman" w:cs="Times New Roman"/>
+          <w:sz w:val="24"/>
+          <w:szCs w:val="24"/>
+        </w:rPr>
+        <w:t>padding</w:t>
+      </w:r>
+      <w:proofErr w:type="spellEnd"/>
+      <w:r>
+        <w:rPr>
+          <w:rFonts w:ascii="Times New Roman" w:hAnsi="Times New Roman" w:cs="Times New Roman"/>
+          <w:sz w:val="24"/>
+          <w:szCs w:val="24"/>
+        </w:rPr>
+        <w:t>: 20</w:t>
+      </w:r>
+      <w:proofErr w:type="gramStart"/>
+      <w:r>
+        <w:rPr>
+          <w:rFonts w:ascii="Times New Roman" w:hAnsi="Times New Roman" w:cs="Times New Roman"/>
+          <w:sz w:val="24"/>
+          <w:szCs w:val="24"/>
+        </w:rPr>
+        <w:t>px;.</w:t>
+      </w:r>
+      <w:proofErr w:type="gramEnd"/>
+      <w:r>
+        <w:rPr>
+          <w:rFonts w:ascii="Times New Roman" w:hAnsi="Times New Roman" w:cs="Times New Roman"/>
+          <w:sz w:val="24"/>
+          <w:szCs w:val="24"/>
+        </w:rPr>
+        <w:t xml:space="preserve"> Com essa marcação, o nosso elemento teria um respiro de 20 pixels entre a borda e o texto digitado em todas as direções.</w:t>
       </w:r>
       <w:r>
         <w:rPr>
@@ -2135,15 +2952,87 @@
           <w:sz w:val="24"/>
           <w:szCs w:val="24"/>
         </w:rPr>
-        <w:t>. Exemplo: padding-top: 20px; - cria um espaçamento entre o conteúdo e a borda de 20 pixels na parte superior da box.</w:t>
-      </w:r>
-      <w:r>
-        <w:rPr>
-          <w:rFonts w:ascii="Times New Roman" w:hAnsi="Times New Roman" w:cs="Times New Roman"/>
-          <w:sz w:val="24"/>
-          <w:szCs w:val="24"/>
-        </w:rPr>
-        <w:t xml:space="preserve"> O mesmo ocorre se colocar -bottom, -left e -right.</w:t>
+        <w:t xml:space="preserve">. Exemplo: </w:t>
+      </w:r>
+      <w:proofErr w:type="spellStart"/>
+      <w:r>
+        <w:rPr>
+          <w:rFonts w:ascii="Times New Roman" w:hAnsi="Times New Roman" w:cs="Times New Roman"/>
+          <w:sz w:val="24"/>
+          <w:szCs w:val="24"/>
+        </w:rPr>
+        <w:t>padding</w:t>
+      </w:r>
+      <w:proofErr w:type="spellEnd"/>
+      <w:r>
+        <w:rPr>
+          <w:rFonts w:ascii="Times New Roman" w:hAnsi="Times New Roman" w:cs="Times New Roman"/>
+          <w:sz w:val="24"/>
+          <w:szCs w:val="24"/>
+        </w:rPr>
+        <w:t>-top: 20px; - cria um espaçamento entre o conteúdo e a borda de 20 pixels na parte superior da box.</w:t>
+      </w:r>
+      <w:r>
+        <w:rPr>
+          <w:rFonts w:ascii="Times New Roman" w:hAnsi="Times New Roman" w:cs="Times New Roman"/>
+          <w:sz w:val="24"/>
+          <w:szCs w:val="24"/>
+        </w:rPr>
+        <w:t xml:space="preserve"> O mesmo ocorre se colocar -</w:t>
+      </w:r>
+      <w:proofErr w:type="spellStart"/>
+      <w:r>
+        <w:rPr>
+          <w:rFonts w:ascii="Times New Roman" w:hAnsi="Times New Roman" w:cs="Times New Roman"/>
+          <w:sz w:val="24"/>
+          <w:szCs w:val="24"/>
+        </w:rPr>
+        <w:t>bottom</w:t>
+      </w:r>
+      <w:proofErr w:type="spellEnd"/>
+      <w:r>
+        <w:rPr>
+          <w:rFonts w:ascii="Times New Roman" w:hAnsi="Times New Roman" w:cs="Times New Roman"/>
+          <w:sz w:val="24"/>
+          <w:szCs w:val="24"/>
+        </w:rPr>
+        <w:t>, -</w:t>
+      </w:r>
+      <w:proofErr w:type="spellStart"/>
+      <w:r>
+        <w:rPr>
+          <w:rFonts w:ascii="Times New Roman" w:hAnsi="Times New Roman" w:cs="Times New Roman"/>
+          <w:sz w:val="24"/>
+          <w:szCs w:val="24"/>
+        </w:rPr>
+        <w:t>left</w:t>
+      </w:r>
+      <w:proofErr w:type="spellEnd"/>
+      <w:r>
+        <w:rPr>
+          <w:rFonts w:ascii="Times New Roman" w:hAnsi="Times New Roman" w:cs="Times New Roman"/>
+          <w:sz w:val="24"/>
+          <w:szCs w:val="24"/>
+        </w:rPr>
+        <w:t xml:space="preserve"> e -</w:t>
+      </w:r>
+      <w:proofErr w:type="spellStart"/>
+      <w:r>
+        <w:rPr>
+          <w:rFonts w:ascii="Times New Roman" w:hAnsi="Times New Roman" w:cs="Times New Roman"/>
+          <w:sz w:val="24"/>
+          <w:szCs w:val="24"/>
+        </w:rPr>
+        <w:t>right</w:t>
+      </w:r>
+      <w:proofErr w:type="spellEnd"/>
+      <w:r>
+        <w:rPr>
+          <w:rFonts w:ascii="Times New Roman" w:hAnsi="Times New Roman" w:cs="Times New Roman"/>
+          <w:sz w:val="24"/>
+          <w:szCs w:val="24"/>
+        </w:rPr>
+        <w:t>.</w:t>
       </w:r>
     </w:p>
     <w:p>
@@ -2169,8 +3058,27 @@
           <w:sz w:val="24"/>
           <w:szCs w:val="24"/>
         </w:rPr>
-        <w:t xml:space="preserve"> O espaçamento inter, que fica entre a box e o resto do conteúdo da página, é chamada de </w:t>
-      </w:r>
+        <w:t xml:space="preserve"> O espaçamento </w:t>
+      </w:r>
+      <w:proofErr w:type="spellStart"/>
+      <w:r>
+        <w:rPr>
+          <w:rFonts w:ascii="Times New Roman" w:hAnsi="Times New Roman" w:cs="Times New Roman"/>
+          <w:sz w:val="24"/>
+          <w:szCs w:val="24"/>
+        </w:rPr>
+        <w:t>inter</w:t>
+      </w:r>
+      <w:proofErr w:type="spellEnd"/>
+      <w:r>
+        <w:rPr>
+          <w:rFonts w:ascii="Times New Roman" w:hAnsi="Times New Roman" w:cs="Times New Roman"/>
+          <w:sz w:val="24"/>
+          <w:szCs w:val="24"/>
+        </w:rPr>
+        <w:t xml:space="preserve">, que fica entre a box e o resto do conteúdo da página, é chamada de </w:t>
+      </w:r>
+      <w:proofErr w:type="spellStart"/>
       <w:r>
         <w:rPr>
           <w:rFonts w:ascii="Times New Roman" w:hAnsi="Times New Roman" w:cs="Times New Roman"/>
@@ -2181,6 +3089,7 @@
         </w:rPr>
         <w:t>margin</w:t>
       </w:r>
+      <w:proofErr w:type="spellEnd"/>
       <w:r>
         <w:rPr>
           <w:rFonts w:ascii="Times New Roman" w:hAnsi="Times New Roman" w:cs="Times New Roman"/>
@@ -2213,6 +3122,7 @@
         </w:rPr>
         <w:t xml:space="preserve">funciona igual ao </w:t>
       </w:r>
+      <w:proofErr w:type="spellStart"/>
       <w:r>
         <w:rPr>
           <w:rFonts w:ascii="Times New Roman" w:hAnsi="Times New Roman" w:cs="Times New Roman"/>
@@ -2223,13 +3133,32 @@
         </w:rPr>
         <w:t>padding</w:t>
       </w:r>
-      <w:r>
-        <w:rPr>
-          <w:rFonts w:ascii="Times New Roman" w:hAnsi="Times New Roman" w:cs="Times New Roman"/>
-          <w:sz w:val="24"/>
-          <w:szCs w:val="24"/>
-        </w:rPr>
-        <w:t xml:space="preserve">, usando top, left, </w:t>
+      <w:proofErr w:type="spellEnd"/>
+      <w:r>
+        <w:rPr>
+          <w:rFonts w:ascii="Times New Roman" w:hAnsi="Times New Roman" w:cs="Times New Roman"/>
+          <w:sz w:val="24"/>
+          <w:szCs w:val="24"/>
+        </w:rPr>
+        <w:t xml:space="preserve">, usando top, </w:t>
+      </w:r>
+      <w:proofErr w:type="spellStart"/>
+      <w:r>
+        <w:rPr>
+          <w:rFonts w:ascii="Times New Roman" w:hAnsi="Times New Roman" w:cs="Times New Roman"/>
+          <w:sz w:val="24"/>
+          <w:szCs w:val="24"/>
+        </w:rPr>
+        <w:t>left</w:t>
+      </w:r>
+      <w:proofErr w:type="spellEnd"/>
+      <w:r>
+        <w:rPr>
+          <w:rFonts w:ascii="Times New Roman" w:hAnsi="Times New Roman" w:cs="Times New Roman"/>
+          <w:sz w:val="24"/>
+          <w:szCs w:val="24"/>
+        </w:rPr>
+        <w:t xml:space="preserve">, </w:t>
       </w:r>
       <w:r>
         <w:rPr>
@@ -2359,24 +3288,62 @@
           <w:sz w:val="24"/>
           <w:szCs w:val="24"/>
         </w:rPr>
-        <w:t>&lt;ol&gt;</w:t>
-      </w:r>
-      <w:r>
-        <w:rPr>
-          <w:rFonts w:ascii="Times New Roman" w:hAnsi="Times New Roman" w:cs="Times New Roman"/>
-          <w:sz w:val="24"/>
-          <w:szCs w:val="24"/>
-        </w:rPr>
-        <w:t xml:space="preserve"> (ordered</w:t>
-      </w:r>
-      <w:r>
-        <w:rPr>
-          <w:rFonts w:ascii="Times New Roman" w:hAnsi="Times New Roman" w:cs="Times New Roman"/>
-          <w:sz w:val="24"/>
-          <w:szCs w:val="24"/>
-        </w:rPr>
-        <w:t xml:space="preserve"> list</w:t>
-      </w:r>
+        <w:t>&lt;</w:t>
+      </w:r>
+      <w:proofErr w:type="spellStart"/>
+      <w:r>
+        <w:rPr>
+          <w:rFonts w:ascii="Times New Roman" w:hAnsi="Times New Roman" w:cs="Times New Roman"/>
+          <w:sz w:val="24"/>
+          <w:szCs w:val="24"/>
+        </w:rPr>
+        <w:t>ol</w:t>
+      </w:r>
+      <w:proofErr w:type="spellEnd"/>
+      <w:r>
+        <w:rPr>
+          <w:rFonts w:ascii="Times New Roman" w:hAnsi="Times New Roman" w:cs="Times New Roman"/>
+          <w:sz w:val="24"/>
+          <w:szCs w:val="24"/>
+        </w:rPr>
+        <w:t>&gt;</w:t>
+      </w:r>
+      <w:r>
+        <w:rPr>
+          <w:rFonts w:ascii="Times New Roman" w:hAnsi="Times New Roman" w:cs="Times New Roman"/>
+          <w:sz w:val="24"/>
+          <w:szCs w:val="24"/>
+        </w:rPr>
+        <w:t xml:space="preserve"> (</w:t>
+      </w:r>
+      <w:proofErr w:type="spellStart"/>
+      <w:r>
+        <w:rPr>
+          <w:rFonts w:ascii="Times New Roman" w:hAnsi="Times New Roman" w:cs="Times New Roman"/>
+          <w:sz w:val="24"/>
+          <w:szCs w:val="24"/>
+        </w:rPr>
+        <w:t>ordered</w:t>
+      </w:r>
+      <w:proofErr w:type="spellEnd"/>
+      <w:r>
+        <w:rPr>
+          <w:rFonts w:ascii="Times New Roman" w:hAnsi="Times New Roman" w:cs="Times New Roman"/>
+          <w:sz w:val="24"/>
+          <w:szCs w:val="24"/>
+        </w:rPr>
+        <w:t xml:space="preserve"> </w:t>
+      </w:r>
+      <w:proofErr w:type="spellStart"/>
+      <w:r>
+        <w:rPr>
+          <w:rFonts w:ascii="Times New Roman" w:hAnsi="Times New Roman" w:cs="Times New Roman"/>
+          <w:sz w:val="24"/>
+          <w:szCs w:val="24"/>
+        </w:rPr>
+        <w:t>list</w:t>
+      </w:r>
+      <w:proofErr w:type="spellEnd"/>
       <w:r>
         <w:rPr>
           <w:rFonts w:ascii="Times New Roman" w:hAnsi="Times New Roman" w:cs="Times New Roman"/>
@@ -2417,24 +3384,62 @@
           <w:sz w:val="24"/>
           <w:szCs w:val="24"/>
         </w:rPr>
-        <w:t>&lt;ul&gt;</w:t>
-      </w:r>
-      <w:r>
-        <w:rPr>
-          <w:rFonts w:ascii="Times New Roman" w:hAnsi="Times New Roman" w:cs="Times New Roman"/>
-          <w:sz w:val="24"/>
-          <w:szCs w:val="24"/>
-        </w:rPr>
-        <w:t xml:space="preserve"> (unordered</w:t>
-      </w:r>
-      <w:r>
-        <w:rPr>
-          <w:rFonts w:ascii="Times New Roman" w:hAnsi="Times New Roman" w:cs="Times New Roman"/>
-          <w:sz w:val="24"/>
-          <w:szCs w:val="24"/>
-        </w:rPr>
-        <w:t xml:space="preserve"> list</w:t>
-      </w:r>
+        <w:t>&lt;</w:t>
+      </w:r>
+      <w:proofErr w:type="spellStart"/>
+      <w:r>
+        <w:rPr>
+          <w:rFonts w:ascii="Times New Roman" w:hAnsi="Times New Roman" w:cs="Times New Roman"/>
+          <w:sz w:val="24"/>
+          <w:szCs w:val="24"/>
+        </w:rPr>
+        <w:t>ul</w:t>
+      </w:r>
+      <w:proofErr w:type="spellEnd"/>
+      <w:r>
+        <w:rPr>
+          <w:rFonts w:ascii="Times New Roman" w:hAnsi="Times New Roman" w:cs="Times New Roman"/>
+          <w:sz w:val="24"/>
+          <w:szCs w:val="24"/>
+        </w:rPr>
+        <w:t>&gt;</w:t>
+      </w:r>
+      <w:r>
+        <w:rPr>
+          <w:rFonts w:ascii="Times New Roman" w:hAnsi="Times New Roman" w:cs="Times New Roman"/>
+          <w:sz w:val="24"/>
+          <w:szCs w:val="24"/>
+        </w:rPr>
+        <w:t xml:space="preserve"> (</w:t>
+      </w:r>
+      <w:proofErr w:type="spellStart"/>
+      <w:r>
+        <w:rPr>
+          <w:rFonts w:ascii="Times New Roman" w:hAnsi="Times New Roman" w:cs="Times New Roman"/>
+          <w:sz w:val="24"/>
+          <w:szCs w:val="24"/>
+        </w:rPr>
+        <w:t>unordered</w:t>
+      </w:r>
+      <w:proofErr w:type="spellEnd"/>
+      <w:r>
+        <w:rPr>
+          <w:rFonts w:ascii="Times New Roman" w:hAnsi="Times New Roman" w:cs="Times New Roman"/>
+          <w:sz w:val="24"/>
+          <w:szCs w:val="24"/>
+        </w:rPr>
+        <w:t xml:space="preserve"> </w:t>
+      </w:r>
+      <w:proofErr w:type="spellStart"/>
+      <w:r>
+        <w:rPr>
+          <w:rFonts w:ascii="Times New Roman" w:hAnsi="Times New Roman" w:cs="Times New Roman"/>
+          <w:sz w:val="24"/>
+          <w:szCs w:val="24"/>
+        </w:rPr>
+        <w:t>list</w:t>
+      </w:r>
+      <w:proofErr w:type="spellEnd"/>
       <w:r>
         <w:rPr>
           <w:rFonts w:ascii="Times New Roman" w:hAnsi="Times New Roman" w:cs="Times New Roman"/>
@@ -2541,7 +3546,43 @@
           <w:sz w:val="24"/>
           <w:szCs w:val="24"/>
         </w:rPr>
-        <w:t xml:space="preserve">(list iten) </w:t>
+        <w:t>(</w:t>
+      </w:r>
+      <w:proofErr w:type="spellStart"/>
+      <w:r>
+        <w:rPr>
+          <w:rFonts w:ascii="Times New Roman" w:hAnsi="Times New Roman" w:cs="Times New Roman"/>
+          <w:sz w:val="24"/>
+          <w:szCs w:val="24"/>
+        </w:rPr>
+        <w:t>list</w:t>
+      </w:r>
+      <w:proofErr w:type="spellEnd"/>
+      <w:r>
+        <w:rPr>
+          <w:rFonts w:ascii="Times New Roman" w:hAnsi="Times New Roman" w:cs="Times New Roman"/>
+          <w:sz w:val="24"/>
+          <w:szCs w:val="24"/>
+        </w:rPr>
+        <w:t xml:space="preserve"> </w:t>
+      </w:r>
+      <w:proofErr w:type="spellStart"/>
+      <w:r>
+        <w:rPr>
+          <w:rFonts w:ascii="Times New Roman" w:hAnsi="Times New Roman" w:cs="Times New Roman"/>
+          <w:sz w:val="24"/>
+          <w:szCs w:val="24"/>
+        </w:rPr>
+        <w:t>iten</w:t>
+      </w:r>
+      <w:proofErr w:type="spellEnd"/>
+      <w:r>
+        <w:rPr>
+          <w:rFonts w:ascii="Times New Roman" w:hAnsi="Times New Roman" w:cs="Times New Roman"/>
+          <w:sz w:val="24"/>
+          <w:szCs w:val="24"/>
+        </w:rPr>
+        <w:t xml:space="preserve">) </w:t>
       </w:r>
       <w:r>
         <w:rPr>
@@ -2578,6 +3619,7 @@
         <w:lastRenderedPageBreak/>
         <w:t xml:space="preserve"> Para criar uma estilização para as listas, nós precisamos classificar os itens. É como colocar um id=”nome”, mas funciona de melhor maneira para listas. O parâmetro (ou propriedade) que utilizamos é </w:t>
       </w:r>
+      <w:proofErr w:type="spellStart"/>
       <w:r>
         <w:rPr>
           <w:rFonts w:ascii="Times New Roman" w:hAnsi="Times New Roman" w:cs="Times New Roman"/>
@@ -2586,16 +3628,9 @@
           <w:sz w:val="24"/>
           <w:szCs w:val="24"/>
         </w:rPr>
-        <w:t>class=”nome”</w:t>
-      </w:r>
-      <w:r>
-        <w:rPr>
-          <w:rFonts w:ascii="Times New Roman" w:hAnsi="Times New Roman" w:cs="Times New Roman"/>
-          <w:sz w:val="24"/>
-          <w:szCs w:val="24"/>
-        </w:rPr>
-        <w:t xml:space="preserve">. Exatamente igual ao </w:t>
-      </w:r>
+        <w:t>class</w:t>
+      </w:r>
+      <w:proofErr w:type="spellEnd"/>
       <w:r>
         <w:rPr>
           <w:rFonts w:ascii="Times New Roman" w:hAnsi="Times New Roman" w:cs="Times New Roman"/>
@@ -2604,6 +3639,24 @@
           <w:sz w:val="24"/>
           <w:szCs w:val="24"/>
         </w:rPr>
+        <w:t>=”nome”</w:t>
+      </w:r>
+      <w:r>
+        <w:rPr>
+          <w:rFonts w:ascii="Times New Roman" w:hAnsi="Times New Roman" w:cs="Times New Roman"/>
+          <w:sz w:val="24"/>
+          <w:szCs w:val="24"/>
+        </w:rPr>
+        <w:t xml:space="preserve">. Exatamente igual ao </w:t>
+      </w:r>
+      <w:r>
+        <w:rPr>
+          <w:rFonts w:ascii="Times New Roman" w:hAnsi="Times New Roman" w:cs="Times New Roman"/>
+          <w:i/>
+          <w:iCs/>
+          <w:sz w:val="24"/>
+          <w:szCs w:val="24"/>
+        </w:rPr>
         <w:t>id=”nome”</w:t>
       </w:r>
       <w:r>
@@ -2674,6 +3727,7 @@
         </w:rPr>
         <w:t xml:space="preserve"> Para deixar um elemento (ou uma classe deles) em itálico, podemos utilizar o marcador </w:t>
       </w:r>
+      <w:proofErr w:type="spellStart"/>
       <w:r>
         <w:rPr>
           <w:rFonts w:ascii="Times New Roman" w:hAnsi="Times New Roman" w:cs="Times New Roman"/>
@@ -2682,7 +3736,41 @@
           <w:sz w:val="24"/>
           <w:szCs w:val="24"/>
         </w:rPr>
-        <w:t>font-style&gt; italic;</w:t>
+        <w:t>font</w:t>
+      </w:r>
+      <w:proofErr w:type="spellEnd"/>
+      <w:r>
+        <w:rPr>
+          <w:rFonts w:ascii="Times New Roman" w:hAnsi="Times New Roman" w:cs="Times New Roman"/>
+          <w:i/>
+          <w:iCs/>
+          <w:sz w:val="24"/>
+          <w:szCs w:val="24"/>
+        </w:rPr>
+        <w:t xml:space="preserve">-style&gt; </w:t>
+      </w:r>
+      <w:proofErr w:type="spellStart"/>
+      <w:proofErr w:type="gramStart"/>
+      <w:r>
+        <w:rPr>
+          <w:rFonts w:ascii="Times New Roman" w:hAnsi="Times New Roman" w:cs="Times New Roman"/>
+          <w:i/>
+          <w:iCs/>
+          <w:sz w:val="24"/>
+          <w:szCs w:val="24"/>
+        </w:rPr>
+        <w:t>italic</w:t>
+      </w:r>
+      <w:proofErr w:type="spellEnd"/>
+      <w:r>
+        <w:rPr>
+          <w:rFonts w:ascii="Times New Roman" w:hAnsi="Times New Roman" w:cs="Times New Roman"/>
+          <w:i/>
+          <w:iCs/>
+          <w:sz w:val="24"/>
+          <w:szCs w:val="24"/>
+        </w:rPr>
+        <w:t>;</w:t>
       </w:r>
       <w:r>
         <w:rPr>
@@ -2692,6 +3780,7 @@
         </w:rPr>
         <w:t>.</w:t>
       </w:r>
+      <w:proofErr w:type="gramEnd"/>
     </w:p>
     <w:p>
       <w:pPr>
@@ -2768,7 +3857,16 @@
           <w:sz w:val="24"/>
           <w:szCs w:val="24"/>
         </w:rPr>
-        <w:t>Como todas as div</w:t>
+        <w:t xml:space="preserve">Como todas as </w:t>
+      </w:r>
+      <w:proofErr w:type="spellStart"/>
+      <w:r>
+        <w:rPr>
+          <w:rFonts w:ascii="Times New Roman" w:hAnsi="Times New Roman" w:cs="Times New Roman"/>
+          <w:sz w:val="24"/>
+          <w:szCs w:val="24"/>
+        </w:rPr>
+        <w:t>div</w:t>
       </w:r>
       <w:r>
         <w:rPr>
@@ -2784,8 +3882,27 @@
           <w:sz w:val="24"/>
           <w:szCs w:val="24"/>
         </w:rPr>
-        <w:t>s possuem o mesmo nome, podemos diferenciá-las criando id ou class’s</w:t>
-      </w:r>
+        <w:t>s</w:t>
+      </w:r>
+      <w:proofErr w:type="spellEnd"/>
+      <w:r>
+        <w:rPr>
+          <w:rFonts w:ascii="Times New Roman" w:hAnsi="Times New Roman" w:cs="Times New Roman"/>
+          <w:sz w:val="24"/>
+          <w:szCs w:val="24"/>
+        </w:rPr>
+        <w:t xml:space="preserve"> possuem o mesmo nome, podemos diferenciá-las criando id ou </w:t>
+      </w:r>
+      <w:proofErr w:type="spellStart"/>
+      <w:r>
+        <w:rPr>
+          <w:rFonts w:ascii="Times New Roman" w:hAnsi="Times New Roman" w:cs="Times New Roman"/>
+          <w:sz w:val="24"/>
+          <w:szCs w:val="24"/>
+        </w:rPr>
+        <w:t>class’s</w:t>
+      </w:r>
+      <w:proofErr w:type="spellEnd"/>
       <w:r>
         <w:rPr>
           <w:rFonts w:ascii="Times New Roman" w:hAnsi="Times New Roman" w:cs="Times New Roman"/>
@@ -2886,8 +4003,18 @@
           <w:sz w:val="24"/>
           <w:szCs w:val="24"/>
         </w:rPr>
-        <w:t xml:space="preserve"> Conteúdo block</w:t>
-      </w:r>
+        <w:t xml:space="preserve"> Conteúdo </w:t>
+      </w:r>
+      <w:proofErr w:type="spellStart"/>
+      <w:r>
+        <w:rPr>
+          <w:rFonts w:ascii="Times New Roman" w:hAnsi="Times New Roman" w:cs="Times New Roman"/>
+          <w:sz w:val="24"/>
+          <w:szCs w:val="24"/>
+        </w:rPr>
+        <w:t>block</w:t>
+      </w:r>
+      <w:proofErr w:type="spellEnd"/>
       <w:r>
         <w:rPr>
           <w:rFonts w:ascii="Times New Roman" w:hAnsi="Times New Roman" w:cs="Times New Roman"/>
@@ -2902,16 +4029,54 @@
           <w:sz w:val="24"/>
           <w:szCs w:val="24"/>
         </w:rPr>
-        <w:t xml:space="preserve">  conteúdo inline</w:t>
-      </w:r>
-      <w:r>
-        <w:rPr>
-          <w:rFonts w:ascii="Times New Roman" w:hAnsi="Times New Roman" w:cs="Times New Roman"/>
-          <w:sz w:val="24"/>
-          <w:szCs w:val="24"/>
-        </w:rPr>
-        <w:t xml:space="preserve"> e conteúdo inline block</w:t>
-      </w:r>
+        <w:t xml:space="preserve">  conteúdo </w:t>
+      </w:r>
+      <w:proofErr w:type="spellStart"/>
+      <w:r>
+        <w:rPr>
+          <w:rFonts w:ascii="Times New Roman" w:hAnsi="Times New Roman" w:cs="Times New Roman"/>
+          <w:sz w:val="24"/>
+          <w:szCs w:val="24"/>
+        </w:rPr>
+        <w:t>inline</w:t>
+      </w:r>
+      <w:proofErr w:type="spellEnd"/>
+      <w:r>
+        <w:rPr>
+          <w:rFonts w:ascii="Times New Roman" w:hAnsi="Times New Roman" w:cs="Times New Roman"/>
+          <w:sz w:val="24"/>
+          <w:szCs w:val="24"/>
+        </w:rPr>
+        <w:t xml:space="preserve"> e conteúdo </w:t>
+      </w:r>
+      <w:proofErr w:type="spellStart"/>
+      <w:r>
+        <w:rPr>
+          <w:rFonts w:ascii="Times New Roman" w:hAnsi="Times New Roman" w:cs="Times New Roman"/>
+          <w:sz w:val="24"/>
+          <w:szCs w:val="24"/>
+        </w:rPr>
+        <w:t>inline</w:t>
+      </w:r>
+      <w:proofErr w:type="spellEnd"/>
+      <w:r>
+        <w:rPr>
+          <w:rFonts w:ascii="Times New Roman" w:hAnsi="Times New Roman" w:cs="Times New Roman"/>
+          <w:sz w:val="24"/>
+          <w:szCs w:val="24"/>
+        </w:rPr>
+        <w:t xml:space="preserve"> </w:t>
+      </w:r>
+      <w:proofErr w:type="spellStart"/>
+      <w:r>
+        <w:rPr>
+          <w:rFonts w:ascii="Times New Roman" w:hAnsi="Times New Roman" w:cs="Times New Roman"/>
+          <w:sz w:val="24"/>
+          <w:szCs w:val="24"/>
+        </w:rPr>
+        <w:t>block</w:t>
+      </w:r>
+      <w:proofErr w:type="spellEnd"/>
       <w:r>
         <w:rPr>
           <w:rFonts w:ascii="Times New Roman" w:hAnsi="Times New Roman" w:cs="Times New Roman"/>
@@ -2938,13 +4103,41 @@
           <w:szCs w:val="24"/>
         </w:rPr>
       </w:pPr>
-      <w:r>
-        <w:rPr>
-          <w:rFonts w:ascii="Times New Roman" w:hAnsi="Times New Roman" w:cs="Times New Roman"/>
-          <w:sz w:val="24"/>
-          <w:szCs w:val="24"/>
-        </w:rPr>
-        <w:t>Block: Quando um texto ou elemento ocupa 100% do espaço da página, não permintindo que nada mais fique na sua lateral. É o que ocorre com as listas, parágrafos dentre outras tags.</w:t>
+      <w:proofErr w:type="spellStart"/>
+      <w:r>
+        <w:rPr>
+          <w:rFonts w:ascii="Times New Roman" w:hAnsi="Times New Roman" w:cs="Times New Roman"/>
+          <w:sz w:val="24"/>
+          <w:szCs w:val="24"/>
+        </w:rPr>
+        <w:t>Block</w:t>
+      </w:r>
+      <w:proofErr w:type="spellEnd"/>
+      <w:r>
+        <w:rPr>
+          <w:rFonts w:ascii="Times New Roman" w:hAnsi="Times New Roman" w:cs="Times New Roman"/>
+          <w:sz w:val="24"/>
+          <w:szCs w:val="24"/>
+        </w:rPr>
+        <w:t xml:space="preserve">: Quando um texto ou elemento ocupa 100% do espaço da página, não </w:t>
+      </w:r>
+      <w:proofErr w:type="spellStart"/>
+      <w:r>
+        <w:rPr>
+          <w:rFonts w:ascii="Times New Roman" w:hAnsi="Times New Roman" w:cs="Times New Roman"/>
+          <w:sz w:val="24"/>
+          <w:szCs w:val="24"/>
+        </w:rPr>
+        <w:t>permintindo</w:t>
+      </w:r>
+      <w:proofErr w:type="spellEnd"/>
+      <w:r>
+        <w:rPr>
+          <w:rFonts w:ascii="Times New Roman" w:hAnsi="Times New Roman" w:cs="Times New Roman"/>
+          <w:sz w:val="24"/>
+          <w:szCs w:val="24"/>
+        </w:rPr>
+        <w:t xml:space="preserve"> que nada mais fique na sua lateral. É o que ocorre com as listas, parágrafos dentre outras tags.</w:t>
       </w:r>
     </w:p>
     <w:p>
@@ -2964,13 +4157,23 @@
           <w:szCs w:val="24"/>
         </w:rPr>
       </w:pPr>
-      <w:r>
-        <w:rPr>
-          <w:rFonts w:ascii="Times New Roman" w:hAnsi="Times New Roman" w:cs="Times New Roman"/>
-          <w:sz w:val="24"/>
-          <w:szCs w:val="24"/>
-        </w:rPr>
-        <w:t>Inline: É o que acontece com imagens. Elas não bloqueiam o resto da página, permitindo que mais conteúdo possa aparecer e ser exibido na mesma linha que ela está</w:t>
+      <w:proofErr w:type="spellStart"/>
+      <w:r>
+        <w:rPr>
+          <w:rFonts w:ascii="Times New Roman" w:hAnsi="Times New Roman" w:cs="Times New Roman"/>
+          <w:sz w:val="24"/>
+          <w:szCs w:val="24"/>
+        </w:rPr>
+        <w:t>Inline</w:t>
+      </w:r>
+      <w:proofErr w:type="spellEnd"/>
+      <w:r>
+        <w:rPr>
+          <w:rFonts w:ascii="Times New Roman" w:hAnsi="Times New Roman" w:cs="Times New Roman"/>
+          <w:sz w:val="24"/>
+          <w:szCs w:val="24"/>
+        </w:rPr>
+        <w:t>: É o que acontece com imagens. Elas não bloqueiam o resto da página, permitindo que mais conteúdo possa aparecer e ser exibido na mesma linha que ela está</w:t>
       </w:r>
       <w:r>
         <w:rPr>
@@ -3006,21 +4209,77 @@
           <w:szCs w:val="24"/>
         </w:rPr>
       </w:pPr>
-      <w:r>
-        <w:rPr>
-          <w:rFonts w:ascii="Times New Roman" w:hAnsi="Times New Roman" w:cs="Times New Roman"/>
-          <w:sz w:val="24"/>
-          <w:szCs w:val="24"/>
-        </w:rPr>
-        <w:t>Inline block: Quando a tag  possui as duas características, ela vai bloquear tudo na sua lateral, mas é de um tamanho fixo, ou seja, eu posso alterar o tamanho do block</w:t>
-      </w:r>
-      <w:r>
-        <w:rPr>
-          <w:rFonts w:ascii="Times New Roman" w:hAnsi="Times New Roman" w:cs="Times New Roman"/>
-          <w:sz w:val="24"/>
-          <w:szCs w:val="24"/>
-        </w:rPr>
-        <w:t>, espaçamento interno e exerto, dentre outros</w:t>
+      <w:proofErr w:type="spellStart"/>
+      <w:r>
+        <w:rPr>
+          <w:rFonts w:ascii="Times New Roman" w:hAnsi="Times New Roman" w:cs="Times New Roman"/>
+          <w:sz w:val="24"/>
+          <w:szCs w:val="24"/>
+        </w:rPr>
+        <w:t>Inline</w:t>
+      </w:r>
+      <w:proofErr w:type="spellEnd"/>
+      <w:r>
+        <w:rPr>
+          <w:rFonts w:ascii="Times New Roman" w:hAnsi="Times New Roman" w:cs="Times New Roman"/>
+          <w:sz w:val="24"/>
+          <w:szCs w:val="24"/>
+        </w:rPr>
+        <w:t xml:space="preserve"> </w:t>
+      </w:r>
+      <w:proofErr w:type="spellStart"/>
+      <w:r>
+        <w:rPr>
+          <w:rFonts w:ascii="Times New Roman" w:hAnsi="Times New Roman" w:cs="Times New Roman"/>
+          <w:sz w:val="24"/>
+          <w:szCs w:val="24"/>
+        </w:rPr>
+        <w:t>block</w:t>
+      </w:r>
+      <w:proofErr w:type="spellEnd"/>
+      <w:r>
+        <w:rPr>
+          <w:rFonts w:ascii="Times New Roman" w:hAnsi="Times New Roman" w:cs="Times New Roman"/>
+          <w:sz w:val="24"/>
+          <w:szCs w:val="24"/>
+        </w:rPr>
+        <w:t xml:space="preserve">: Quando a tag  possui as duas características, ela vai bloquear tudo na sua lateral, mas é de um tamanho fixo, ou seja, eu posso alterar o tamanho do </w:t>
+      </w:r>
+      <w:proofErr w:type="spellStart"/>
+      <w:r>
+        <w:rPr>
+          <w:rFonts w:ascii="Times New Roman" w:hAnsi="Times New Roman" w:cs="Times New Roman"/>
+          <w:sz w:val="24"/>
+          <w:szCs w:val="24"/>
+        </w:rPr>
+        <w:t>block</w:t>
+      </w:r>
+      <w:proofErr w:type="spellEnd"/>
+      <w:r>
+        <w:rPr>
+          <w:rFonts w:ascii="Times New Roman" w:hAnsi="Times New Roman" w:cs="Times New Roman"/>
+          <w:sz w:val="24"/>
+          <w:szCs w:val="24"/>
+        </w:rPr>
+        <w:t xml:space="preserve">, espaçamento interno e </w:t>
+      </w:r>
+      <w:proofErr w:type="spellStart"/>
+      <w:r>
+        <w:rPr>
+          <w:rFonts w:ascii="Times New Roman" w:hAnsi="Times New Roman" w:cs="Times New Roman"/>
+          <w:sz w:val="24"/>
+          <w:szCs w:val="24"/>
+        </w:rPr>
+        <w:t>exerto</w:t>
+      </w:r>
+      <w:proofErr w:type="spellEnd"/>
+      <w:r>
+        <w:rPr>
+          <w:rFonts w:ascii="Times New Roman" w:hAnsi="Times New Roman" w:cs="Times New Roman"/>
+          <w:sz w:val="24"/>
+          <w:szCs w:val="24"/>
+        </w:rPr>
+        <w:t>, dentre outros</w:t>
       </w:r>
       <w:r>
         <w:rPr>
@@ -3072,7 +4331,79 @@
           <w:sz w:val="24"/>
           <w:szCs w:val="24"/>
         </w:rPr>
-        <w:t>, desse modo, podendo ser alterado em css. Pode-se fazer uma marcação de display para as &lt;ul&gt; e colocar ele como qualquer uma das características anteriores, ou seja: display: block/inline/inline-block;</w:t>
+        <w:t>, desse modo, podendo ser alterado em css. Pode-se fazer uma marcação de display para as &lt;</w:t>
+      </w:r>
+      <w:proofErr w:type="spellStart"/>
+      <w:r>
+        <w:rPr>
+          <w:rFonts w:ascii="Times New Roman" w:hAnsi="Times New Roman" w:cs="Times New Roman"/>
+          <w:sz w:val="24"/>
+          <w:szCs w:val="24"/>
+        </w:rPr>
+        <w:t>ul</w:t>
+      </w:r>
+      <w:proofErr w:type="spellEnd"/>
+      <w:r>
+        <w:rPr>
+          <w:rFonts w:ascii="Times New Roman" w:hAnsi="Times New Roman" w:cs="Times New Roman"/>
+          <w:sz w:val="24"/>
+          <w:szCs w:val="24"/>
+        </w:rPr>
+        <w:t xml:space="preserve">&gt; e colocar ele como qualquer uma das características anteriores, ou seja: display: </w:t>
+      </w:r>
+      <w:proofErr w:type="spellStart"/>
+      <w:r>
+        <w:rPr>
+          <w:rFonts w:ascii="Times New Roman" w:hAnsi="Times New Roman" w:cs="Times New Roman"/>
+          <w:sz w:val="24"/>
+          <w:szCs w:val="24"/>
+        </w:rPr>
+        <w:t>block</w:t>
+      </w:r>
+      <w:proofErr w:type="spellEnd"/>
+      <w:r>
+        <w:rPr>
+          <w:rFonts w:ascii="Times New Roman" w:hAnsi="Times New Roman" w:cs="Times New Roman"/>
+          <w:sz w:val="24"/>
+          <w:szCs w:val="24"/>
+        </w:rPr>
+        <w:t>/</w:t>
+      </w:r>
+      <w:proofErr w:type="spellStart"/>
+      <w:r>
+        <w:rPr>
+          <w:rFonts w:ascii="Times New Roman" w:hAnsi="Times New Roman" w:cs="Times New Roman"/>
+          <w:sz w:val="24"/>
+          <w:szCs w:val="24"/>
+        </w:rPr>
+        <w:t>inline</w:t>
+      </w:r>
+      <w:proofErr w:type="spellEnd"/>
+      <w:r>
+        <w:rPr>
+          <w:rFonts w:ascii="Times New Roman" w:hAnsi="Times New Roman" w:cs="Times New Roman"/>
+          <w:sz w:val="24"/>
+          <w:szCs w:val="24"/>
+        </w:rPr>
+        <w:t>/</w:t>
+      </w:r>
+      <w:proofErr w:type="spellStart"/>
+      <w:r>
+        <w:rPr>
+          <w:rFonts w:ascii="Times New Roman" w:hAnsi="Times New Roman" w:cs="Times New Roman"/>
+          <w:sz w:val="24"/>
+          <w:szCs w:val="24"/>
+        </w:rPr>
+        <w:t>inline-block</w:t>
+      </w:r>
+      <w:proofErr w:type="spellEnd"/>
+      <w:r>
+        <w:rPr>
+          <w:rFonts w:ascii="Times New Roman" w:hAnsi="Times New Roman" w:cs="Times New Roman"/>
+          <w:sz w:val="24"/>
+          <w:szCs w:val="24"/>
+        </w:rPr>
+        <w:t>;</w:t>
       </w:r>
     </w:p>
     <w:p>
@@ -3135,15 +4466,57 @@
           <w:sz w:val="24"/>
           <w:szCs w:val="24"/>
         </w:rPr>
-        <w:t>vertical-align: top;</w:t>
-      </w:r>
-      <w:r>
-        <w:rPr>
-          <w:rFonts w:ascii="Times New Roman" w:hAnsi="Times New Roman" w:cs="Times New Roman"/>
-          <w:sz w:val="24"/>
-          <w:szCs w:val="24"/>
-        </w:rPr>
-        <w:t>, assim, o conteúdo vai ser alinhado na parte superior.</w:t>
+        <w:t>vertical-</w:t>
+      </w:r>
+      <w:proofErr w:type="spellStart"/>
+      <w:r>
+        <w:rPr>
+          <w:rFonts w:ascii="Times New Roman" w:hAnsi="Times New Roman" w:cs="Times New Roman"/>
+          <w:i/>
+          <w:iCs/>
+          <w:sz w:val="24"/>
+          <w:szCs w:val="24"/>
+        </w:rPr>
+        <w:t>align</w:t>
+      </w:r>
+      <w:proofErr w:type="spellEnd"/>
+      <w:r>
+        <w:rPr>
+          <w:rFonts w:ascii="Times New Roman" w:hAnsi="Times New Roman" w:cs="Times New Roman"/>
+          <w:i/>
+          <w:iCs/>
+          <w:sz w:val="24"/>
+          <w:szCs w:val="24"/>
+        </w:rPr>
+        <w:t xml:space="preserve">: </w:t>
+      </w:r>
+      <w:proofErr w:type="gramStart"/>
+      <w:r>
+        <w:rPr>
+          <w:rFonts w:ascii="Times New Roman" w:hAnsi="Times New Roman" w:cs="Times New Roman"/>
+          <w:i/>
+          <w:iCs/>
+          <w:sz w:val="24"/>
+          <w:szCs w:val="24"/>
+        </w:rPr>
+        <w:t>top;</w:t>
+      </w:r>
+      <w:r>
+        <w:rPr>
+          <w:rFonts w:ascii="Times New Roman" w:hAnsi="Times New Roman" w:cs="Times New Roman"/>
+          <w:sz w:val="24"/>
+          <w:szCs w:val="24"/>
+        </w:rPr>
+        <w:t>,</w:t>
+      </w:r>
+      <w:proofErr w:type="gramEnd"/>
+      <w:r>
+        <w:rPr>
+          <w:rFonts w:ascii="Times New Roman" w:hAnsi="Times New Roman" w:cs="Times New Roman"/>
+          <w:sz w:val="24"/>
+          <w:szCs w:val="24"/>
+        </w:rPr>
+        <w:t xml:space="preserve"> assim, o conteúdo vai ser alinhado na parte superior.</w:t>
       </w:r>
     </w:p>
     <w:p>
@@ -3265,7 +4638,43 @@
           <w:sz w:val="24"/>
           <w:szCs w:val="24"/>
         </w:rPr>
-        <w:t xml:space="preserve"> O ideal é utilizarmos class para todas as estilizações, porque se por acaso quisermos alterar um título e substituir por outro, vai acabar com o código, ficar uma bagunça. Portanto, sempre que for fazer uma estilização, coloque class específica para aquilo.</w:t>
+        <w:t xml:space="preserve"> O ideal é utilizarmos </w:t>
+      </w:r>
+      <w:proofErr w:type="spellStart"/>
+      <w:r>
+        <w:rPr>
+          <w:rFonts w:ascii="Times New Roman" w:hAnsi="Times New Roman" w:cs="Times New Roman"/>
+          <w:sz w:val="24"/>
+          <w:szCs w:val="24"/>
+        </w:rPr>
+        <w:t>class</w:t>
+      </w:r>
+      <w:proofErr w:type="spellEnd"/>
+      <w:r>
+        <w:rPr>
+          <w:rFonts w:ascii="Times New Roman" w:hAnsi="Times New Roman" w:cs="Times New Roman"/>
+          <w:sz w:val="24"/>
+          <w:szCs w:val="24"/>
+        </w:rPr>
+        <w:t xml:space="preserve"> para todas as estilizações, porque se por acaso quisermos alterar um título e substituir por outro, vai acabar com o código, ficar uma bagunça. Portanto, sempre que for fazer uma estilização, coloque </w:t>
+      </w:r>
+      <w:proofErr w:type="spellStart"/>
+      <w:r>
+        <w:rPr>
+          <w:rFonts w:ascii="Times New Roman" w:hAnsi="Times New Roman" w:cs="Times New Roman"/>
+          <w:sz w:val="24"/>
+          <w:szCs w:val="24"/>
+        </w:rPr>
+        <w:t>class</w:t>
+      </w:r>
+      <w:proofErr w:type="spellEnd"/>
+      <w:r>
+        <w:rPr>
+          <w:rFonts w:ascii="Times New Roman" w:hAnsi="Times New Roman" w:cs="Times New Roman"/>
+          <w:sz w:val="24"/>
+          <w:szCs w:val="24"/>
+        </w:rPr>
+        <w:t xml:space="preserve"> específica para aquilo.</w:t>
       </w:r>
     </w:p>
     <w:p>
@@ -3291,7 +4700,25 @@
           <w:sz w:val="24"/>
           <w:szCs w:val="24"/>
         </w:rPr>
-        <w:t xml:space="preserve"> É interessante colocar um padding-left em títulos que não forem centralizados na página, dessa forma, existe um respiro para ficar visualmente bonito.</w:t>
+        <w:t xml:space="preserve"> É interessante colocar um </w:t>
+      </w:r>
+      <w:proofErr w:type="spellStart"/>
+      <w:r>
+        <w:rPr>
+          <w:rFonts w:ascii="Times New Roman" w:hAnsi="Times New Roman" w:cs="Times New Roman"/>
+          <w:sz w:val="24"/>
+          <w:szCs w:val="24"/>
+        </w:rPr>
+        <w:t>padding-left</w:t>
+      </w:r>
+      <w:proofErr w:type="spellEnd"/>
+      <w:r>
+        <w:rPr>
+          <w:rFonts w:ascii="Times New Roman" w:hAnsi="Times New Roman" w:cs="Times New Roman"/>
+          <w:sz w:val="24"/>
+          <w:szCs w:val="24"/>
+        </w:rPr>
+        <w:t xml:space="preserve"> em títulos que não forem centralizados na página, dessa forma, existe um respiro para ficar visualmente bonito.</w:t>
       </w:r>
     </w:p>
     <w:p>
@@ -3318,6 +4745,92 @@
           <w:szCs w:val="24"/>
         </w:rPr>
         <w:t xml:space="preserve"> O título é sempre a coisa de mais destaque e que aparece primeiro na página.</w:t>
+      </w:r>
+    </w:p>
+    <w:p>
+      <w:pPr>
+        <w:spacing w:line="276" w:lineRule="auto"/>
+        <w:jc w:val="both"/>
+        <w:rPr>
+          <w:rFonts w:ascii="Times New Roman" w:hAnsi="Times New Roman" w:cs="Times New Roman"/>
+          <w:b/>
+          <w:bCs/>
+          <w:sz w:val="24"/>
+          <w:szCs w:val="24"/>
+        </w:rPr>
+      </w:pPr>
+    </w:p>
+    <w:p>
+      <w:pPr>
+        <w:pStyle w:val="Ttulo1"/>
+      </w:pPr>
+      <w:r>
+        <w:t>Parte 2 – Posicionamento, Listas e Navegação</w:t>
+      </w:r>
+    </w:p>
+    <w:p>
+      <w:pPr>
+        <w:pStyle w:val="PargrafodaLista"/>
+        <w:numPr>
+          <w:ilvl w:val="0"/>
+          <w:numId w:val="11"/>
+        </w:numPr>
+        <w:spacing w:line="276" w:lineRule="auto"/>
+        <w:jc w:val="both"/>
+        <w:rPr>
+          <w:rFonts w:ascii="Times New Roman" w:hAnsi="Times New Roman" w:cs="Times New Roman"/>
+          <w:b/>
+          <w:bCs/>
+          <w:sz w:val="24"/>
+          <w:szCs w:val="24"/>
+        </w:rPr>
+      </w:pPr>
+      <w:r>
+        <w:rPr>
+          <w:rFonts w:ascii="Times New Roman" w:hAnsi="Times New Roman" w:cs="Times New Roman"/>
+          <w:b/>
+          <w:bCs/>
+          <w:sz w:val="24"/>
+          <w:szCs w:val="24"/>
+          <w:u w:val="single"/>
+        </w:rPr>
+        <w:t>Aula 1 – Criando Uma Nova Página</w:t>
+      </w:r>
+      <w:r>
+        <w:rPr>
+          <w:rFonts w:ascii="Times New Roman" w:hAnsi="Times New Roman" w:cs="Times New Roman"/>
+          <w:b/>
+          <w:bCs/>
+          <w:sz w:val="24"/>
+          <w:szCs w:val="24"/>
+        </w:rPr>
+        <w:t>:</w:t>
+      </w:r>
+    </w:p>
+    <w:p>
+      <w:pPr>
+        <w:pStyle w:val="PargrafodaLista"/>
+        <w:numPr>
+          <w:ilvl w:val="1"/>
+          <w:numId w:val="11"/>
+        </w:numPr>
+        <w:spacing w:line="276" w:lineRule="auto"/>
+        <w:jc w:val="both"/>
+        <w:rPr>
+          <w:rFonts w:ascii="Times New Roman" w:hAnsi="Times New Roman" w:cs="Times New Roman"/>
+          <w:b/>
+          <w:bCs/>
+          <w:sz w:val="24"/>
+          <w:szCs w:val="24"/>
+        </w:rPr>
+      </w:pPr>
+      <w:r>
+        <w:rPr>
+          <w:rFonts w:ascii="Times New Roman" w:hAnsi="Times New Roman" w:cs="Times New Roman"/>
+          <w:sz w:val="24"/>
+          <w:szCs w:val="24"/>
+        </w:rPr>
+        <w:t xml:space="preserve"> </w:t>
       </w:r>
     </w:p>
     <w:sectPr>
@@ -3331,7 +4844,7 @@
 </file>
 
 <file path=word/numbering.xml><?xml version="1.0" encoding="utf-8"?>
-<w:numbering xmlns:wpc="http://schemas.microsoft.com/office/word/2010/wordprocessingCanvas" xmlns:cx="http://schemas.microsoft.com/office/drawing/2014/chartex" xmlns:cx1="http://schemas.microsoft.com/office/drawing/2015/9/8/chartex" xmlns:cx2="http://schemas.microsoft.com/office/drawing/2015/10/21/chartex" xmlns:cx3="http://schemas.microsoft.com/office/drawing/2016/5/9/chartex" xmlns:cx4="http://schemas.microsoft.com/office/drawing/2016/5/10/chartex" xmlns:cx5="http://schemas.microsoft.com/office/drawing/2016/5/11/chartex" xmlns:cx6="http://schemas.microsoft.com/office/drawing/2016/5/12/chartex" xmlns:cx7="http://schemas.microsoft.com/office/drawing/2016/5/13/chartex" xmlns:cx8="http://schemas.microsoft.com/office/drawing/2016/5/14/chartex" xmlns:mc="http://schemas.openxmlformats.org/markup-compatibility/2006" xmlns:aink="http://schemas.microsoft.com/office/drawing/2016/ink" xmlns:am3d="http://schemas.microsoft.com/office/drawing/2017/model3d" xmlns:o="urn:schemas-microsoft-com:office:office" xmlns:r="http://schemas.openxmlformats.org/officeDocument/2006/relationships" xmlns:m="http://schemas.openxmlformats.org/officeDocument/2006/math" xmlns:v="urn:schemas-microsoft-com:vml" xmlns:wp14="http://schemas.microsoft.com/office/word/2010/wordprocessingDrawing" xmlns:wp="http://schemas.openxmlformats.org/drawingml/2006/wordprocessingDrawing" xmlns:w10="urn:schemas-microsoft-com:office:word" xmlns:w="http://schemas.openxmlformats.org/wordprocessingml/2006/main" xmlns:w14="http://schemas.microsoft.com/office/word/2010/wordml" xmlns:w15="http://schemas.microsoft.com/office/word/2012/wordml" xmlns:w16cex="http://schemas.microsoft.com/office/word/2018/wordml/cex" xmlns:w16cid="http://schemas.microsoft.com/office/word/2016/wordml/cid" xmlns:w16="http://schemas.microsoft.com/office/word/2018/wordml" xmlns:w16se="http://schemas.microsoft.com/office/word/2015/wordml/symex" xmlns:wpg="http://schemas.microsoft.com/office/word/2010/wordprocessingGroup" xmlns:wpi="http://schemas.microsoft.com/office/word/2010/wordprocessingInk" xmlns:wne="http://schemas.microsoft.com/office/word/2006/wordml" xmlns:wps="http://schemas.microsoft.com/office/word/2010/wordprocessingShape" mc:Ignorable="w14 w15 w16se w16cid w16 w16cex wp14">
+<w:numbering xmlns:wpc="http://schemas.microsoft.com/office/word/2010/wordprocessingCanvas" xmlns:cx="http://schemas.microsoft.com/office/drawing/2014/chartex" xmlns:cx1="http://schemas.microsoft.com/office/drawing/2015/9/8/chartex" xmlns:cx2="http://schemas.microsoft.com/office/drawing/2015/10/21/chartex" xmlns:cx3="http://schemas.microsoft.com/office/drawing/2016/5/9/chartex" xmlns:cx4="http://schemas.microsoft.com/office/drawing/2016/5/10/chartex" xmlns:cx5="http://schemas.microsoft.com/office/drawing/2016/5/11/chartex" xmlns:cx6="http://schemas.microsoft.com/office/drawing/2016/5/12/chartex" xmlns:cx7="http://schemas.microsoft.com/office/drawing/2016/5/13/chartex" xmlns:cx8="http://schemas.microsoft.com/office/drawing/2016/5/14/chartex" xmlns:mc="http://schemas.openxmlformats.org/markup-compatibility/2006" xmlns:aink="http://schemas.microsoft.com/office/drawing/2016/ink" xmlns:am3d="http://schemas.microsoft.com/office/drawing/2017/model3d" xmlns:o="urn:schemas-microsoft-com:office:office" xmlns:r="http://schemas.openxmlformats.org/officeDocument/2006/relationships" xmlns:m="http://schemas.openxmlformats.org/officeDocument/2006/math" xmlns:v="urn:schemas-microsoft-com:vml" xmlns:wp14="http://schemas.microsoft.com/office/word/2010/wordprocessingDrawing" xmlns:wp="http://schemas.openxmlformats.org/drawingml/2006/wordprocessingDrawing" xmlns:w10="urn:schemas-microsoft-com:office:word" xmlns:w="http://schemas.openxmlformats.org/wordprocessingml/2006/main" xmlns:w14="http://schemas.microsoft.com/office/word/2010/wordml" xmlns:w15="http://schemas.microsoft.com/office/word/2012/wordml" xmlns:w16cex="http://schemas.microsoft.com/office/word/2018/wordml/cex" xmlns:w16cid="http://schemas.microsoft.com/office/word/2016/wordml/cid" xmlns:w16="http://schemas.microsoft.com/office/word/2018/wordml" xmlns:w16sdtdh="http://schemas.microsoft.com/office/word/2020/wordml/sdtdatahash" xmlns:w16se="http://schemas.microsoft.com/office/word/2015/wordml/symex" xmlns:wpg="http://schemas.microsoft.com/office/word/2010/wordprocessingGroup" xmlns:wpi="http://schemas.microsoft.com/office/word/2010/wordprocessingInk" xmlns:wne="http://schemas.microsoft.com/office/word/2006/wordml" xmlns:wps="http://schemas.microsoft.com/office/word/2010/wordprocessingShape" mc:Ignorable="w14 w15 w16se w16cid w16 w16cex w16sdtdh wp14">
   <w:abstractNum w:abstractNumId="0" w15:restartNumberingAfterBreak="0">
     <w:nsid w:val="04136C7B"/>
     <w:multiLevelType w:val="multilevel"/>
@@ -3597,6 +5110,135 @@
     </w:lvl>
   </w:abstractNum>
   <w:abstractNum w:abstractNumId="2" w15:restartNumberingAfterBreak="0">
+    <w:nsid w:val="0DB50512"/>
+    <w:multiLevelType w:val="multilevel"/>
+    <w:tmpl w:val="9EF0F494"/>
+    <w:lvl w:ilvl="0">
+      <w:start w:val="1"/>
+      <w:numFmt w:val="decimal"/>
+      <w:lvlText w:val="%1."/>
+      <w:lvlJc w:val="left"/>
+      <w:pPr>
+        <w:ind w:left="720" w:hanging="360"/>
+      </w:pPr>
+      <w:rPr>
+        <w:rFonts w:hint="default"/>
+      </w:rPr>
+    </w:lvl>
+    <w:lvl w:ilvl="1">
+      <w:start w:val="1"/>
+      <w:numFmt w:val="decimal"/>
+      <w:isLgl/>
+      <w:lvlText w:val="%1.%2."/>
+      <w:lvlJc w:val="left"/>
+      <w:pPr>
+        <w:ind w:left="1080" w:hanging="360"/>
+      </w:pPr>
+      <w:rPr>
+        <w:rFonts w:hint="default"/>
+        <w:b w:val="0"/>
+      </w:rPr>
+    </w:lvl>
+    <w:lvl w:ilvl="2">
+      <w:start w:val="1"/>
+      <w:numFmt w:val="decimal"/>
+      <w:isLgl/>
+      <w:lvlText w:val="%1.%2.%3."/>
+      <w:lvlJc w:val="left"/>
+      <w:pPr>
+        <w:ind w:left="1800" w:hanging="720"/>
+      </w:pPr>
+      <w:rPr>
+        <w:rFonts w:hint="default"/>
+        <w:b w:val="0"/>
+      </w:rPr>
+    </w:lvl>
+    <w:lvl w:ilvl="3">
+      <w:start w:val="1"/>
+      <w:numFmt w:val="decimal"/>
+      <w:isLgl/>
+      <w:lvlText w:val="%1.%2.%3.%4."/>
+      <w:lvlJc w:val="left"/>
+      <w:pPr>
+        <w:ind w:left="2160" w:hanging="720"/>
+      </w:pPr>
+      <w:rPr>
+        <w:rFonts w:hint="default"/>
+        <w:b w:val="0"/>
+      </w:rPr>
+    </w:lvl>
+    <w:lvl w:ilvl="4">
+      <w:start w:val="1"/>
+      <w:numFmt w:val="decimal"/>
+      <w:isLgl/>
+      <w:lvlText w:val="%1.%2.%3.%4.%5."/>
+      <w:lvlJc w:val="left"/>
+      <w:pPr>
+        <w:ind w:left="2880" w:hanging="1080"/>
+      </w:pPr>
+      <w:rPr>
+        <w:rFonts w:hint="default"/>
+        <w:b w:val="0"/>
+      </w:rPr>
+    </w:lvl>
+    <w:lvl w:ilvl="5">
+      <w:start w:val="1"/>
+      <w:numFmt w:val="decimal"/>
+      <w:isLgl/>
+      <w:lvlText w:val="%1.%2.%3.%4.%5.%6."/>
+      <w:lvlJc w:val="left"/>
+      <w:pPr>
+        <w:ind w:left="3240" w:hanging="1080"/>
+      </w:pPr>
+      <w:rPr>
+        <w:rFonts w:hint="default"/>
+        <w:b w:val="0"/>
+      </w:rPr>
+    </w:lvl>
+    <w:lvl w:ilvl="6">
+      <w:start w:val="1"/>
+      <w:numFmt w:val="decimal"/>
+      <w:isLgl/>
+      <w:lvlText w:val="%1.%2.%3.%4.%5.%6.%7."/>
+      <w:lvlJc w:val="left"/>
+      <w:pPr>
+        <w:ind w:left="3960" w:hanging="1440"/>
+      </w:pPr>
+      <w:rPr>
+        <w:rFonts w:hint="default"/>
+        <w:b w:val="0"/>
+      </w:rPr>
+    </w:lvl>
+    <w:lvl w:ilvl="7">
+      <w:start w:val="1"/>
+      <w:numFmt w:val="decimal"/>
+      <w:isLgl/>
+      <w:lvlText w:val="%1.%2.%3.%4.%5.%6.%7.%8."/>
+      <w:lvlJc w:val="left"/>
+      <w:pPr>
+        <w:ind w:left="4320" w:hanging="1440"/>
+      </w:pPr>
+      <w:rPr>
+        <w:rFonts w:hint="default"/>
+        <w:b w:val="0"/>
+      </w:rPr>
+    </w:lvl>
+    <w:lvl w:ilvl="8">
+      <w:start w:val="1"/>
+      <w:numFmt w:val="decimal"/>
+      <w:isLgl/>
+      <w:lvlText w:val="%1.%2.%3.%4.%5.%6.%7.%8.%9."/>
+      <w:lvlJc w:val="left"/>
+      <w:pPr>
+        <w:ind w:left="5040" w:hanging="1800"/>
+      </w:pPr>
+      <w:rPr>
+        <w:rFonts w:hint="default"/>
+        <w:b w:val="0"/>
+      </w:rPr>
+    </w:lvl>
+  </w:abstractNum>
+  <w:abstractNum w:abstractNumId="3" w15:restartNumberingAfterBreak="0">
     <w:nsid w:val="18DB446F"/>
     <w:multiLevelType w:val="multilevel"/>
     <w:tmpl w:val="0D5248B0"/>
@@ -3733,7 +5375,7 @@
       </w:rPr>
     </w:lvl>
   </w:abstractNum>
-  <w:abstractNum w:abstractNumId="3" w15:restartNumberingAfterBreak="0">
+  <w:abstractNum w:abstractNumId="4" w15:restartNumberingAfterBreak="0">
     <w:nsid w:val="21F7459A"/>
     <w:multiLevelType w:val="multilevel"/>
     <w:tmpl w:val="3B0A716E"/>
@@ -3848,7 +5490,7 @@
       </w:rPr>
     </w:lvl>
   </w:abstractNum>
-  <w:abstractNum w:abstractNumId="4" w15:restartNumberingAfterBreak="0">
+  <w:abstractNum w:abstractNumId="5" w15:restartNumberingAfterBreak="0">
     <w:nsid w:val="2B0A61E0"/>
     <w:multiLevelType w:val="multilevel"/>
     <w:tmpl w:val="7A826C80"/>
@@ -3980,7 +5622,7 @@
       </w:rPr>
     </w:lvl>
   </w:abstractNum>
-  <w:abstractNum w:abstractNumId="5" w15:restartNumberingAfterBreak="0">
+  <w:abstractNum w:abstractNumId="6" w15:restartNumberingAfterBreak="0">
     <w:nsid w:val="455179D6"/>
     <w:multiLevelType w:val="multilevel"/>
     <w:tmpl w:val="AF1C4E30"/>
@@ -4112,7 +5754,7 @@
       </w:rPr>
     </w:lvl>
   </w:abstractNum>
-  <w:abstractNum w:abstractNumId="6" w15:restartNumberingAfterBreak="0">
+  <w:abstractNum w:abstractNumId="7" w15:restartNumberingAfterBreak="0">
     <w:nsid w:val="47193A7E"/>
     <w:multiLevelType w:val="multilevel"/>
     <w:tmpl w:val="76DC6B0A"/>
@@ -4243,7 +5885,7 @@
       </w:rPr>
     </w:lvl>
   </w:abstractNum>
-  <w:abstractNum w:abstractNumId="7" w15:restartNumberingAfterBreak="0">
+  <w:abstractNum w:abstractNumId="8" w15:restartNumberingAfterBreak="0">
     <w:nsid w:val="66115740"/>
     <w:multiLevelType w:val="multilevel"/>
     <w:tmpl w:val="7A826C80"/>
@@ -4375,7 +6017,7 @@
       </w:rPr>
     </w:lvl>
   </w:abstractNum>
-  <w:abstractNum w:abstractNumId="8" w15:restartNumberingAfterBreak="0">
+  <w:abstractNum w:abstractNumId="9" w15:restartNumberingAfterBreak="0">
     <w:nsid w:val="71B91238"/>
     <w:multiLevelType w:val="multilevel"/>
     <w:tmpl w:val="5F5CBD3C"/>
@@ -4497,7 +6139,7 @@
       </w:rPr>
     </w:lvl>
   </w:abstractNum>
-  <w:abstractNum w:abstractNumId="9" w15:restartNumberingAfterBreak="0">
+  <w:abstractNum w:abstractNumId="10" w15:restartNumberingAfterBreak="0">
     <w:nsid w:val="7B374C9C"/>
     <w:multiLevelType w:val="multilevel"/>
     <w:tmpl w:val="9822C490"/>
@@ -4620,40 +6262,43 @@
     </w:lvl>
   </w:abstractNum>
   <w:num w:numId="1">
-    <w:abstractNumId w:val="2"/>
+    <w:abstractNumId w:val="3"/>
   </w:num>
   <w:num w:numId="2">
     <w:abstractNumId w:val="0"/>
   </w:num>
   <w:num w:numId="3">
-    <w:abstractNumId w:val="5"/>
+    <w:abstractNumId w:val="6"/>
   </w:num>
   <w:num w:numId="4">
-    <w:abstractNumId w:val="4"/>
+    <w:abstractNumId w:val="5"/>
   </w:num>
   <w:num w:numId="5">
     <w:abstractNumId w:val="1"/>
   </w:num>
   <w:num w:numId="6">
+    <w:abstractNumId w:val="8"/>
+  </w:num>
+  <w:num w:numId="7">
     <w:abstractNumId w:val="7"/>
   </w:num>
-  <w:num w:numId="7">
-    <w:abstractNumId w:val="6"/>
-  </w:num>
   <w:num w:numId="8">
-    <w:abstractNumId w:val="3"/>
+    <w:abstractNumId w:val="4"/>
   </w:num>
   <w:num w:numId="9">
-    <w:abstractNumId w:val="8"/>
+    <w:abstractNumId w:val="9"/>
   </w:num>
   <w:num w:numId="10">
-    <w:abstractNumId w:val="9"/>
+    <w:abstractNumId w:val="10"/>
+  </w:num>
+  <w:num w:numId="11">
+    <w:abstractNumId w:val="2"/>
   </w:num>
 </w:numbering>
 </file>
 
 <file path=word/styles.xml><?xml version="1.0" encoding="utf-8"?>
-<w:styles xmlns:mc="http://schemas.openxmlformats.org/markup-compatibility/2006" xmlns:r="http://schemas.openxmlformats.org/officeDocument/2006/relationships" xmlns:w="http://schemas.openxmlformats.org/wordprocessingml/2006/main" xmlns:w14="http://schemas.microsoft.com/office/word/2010/wordml" xmlns:w15="http://schemas.microsoft.com/office/word/2012/wordml" xmlns:w16cex="http://schemas.microsoft.com/office/word/2018/wordml/cex" xmlns:w16cid="http://schemas.microsoft.com/office/word/2016/wordml/cid" xmlns:w16="http://schemas.microsoft.com/office/word/2018/wordml" xmlns:w16se="http://schemas.microsoft.com/office/word/2015/wordml/symex" mc:Ignorable="w14 w15 w16se w16cid w16 w16cex">
+<w:styles xmlns:mc="http://schemas.openxmlformats.org/markup-compatibility/2006" xmlns:r="http://schemas.openxmlformats.org/officeDocument/2006/relationships" xmlns:w="http://schemas.openxmlformats.org/wordprocessingml/2006/main" xmlns:w14="http://schemas.microsoft.com/office/word/2010/wordml" xmlns:w15="http://schemas.microsoft.com/office/word/2012/wordml" xmlns:w16cex="http://schemas.microsoft.com/office/word/2018/wordml/cex" xmlns:w16cid="http://schemas.microsoft.com/office/word/2016/wordml/cid" xmlns:w16="http://schemas.microsoft.com/office/word/2018/wordml" xmlns:w16sdtdh="http://schemas.microsoft.com/office/word/2020/wordml/sdtdatahash" xmlns:w16se="http://schemas.microsoft.com/office/word/2015/wordml/symex" mc:Ignorable="w14 w15 w16se w16cid w16 w16cex w16sdtdh">
   <w:docDefaults>
     <w:rPrDefault>
       <w:rPr>
@@ -5051,6 +6696,29 @@
     <w:name w:val="Normal"/>
     <w:qFormat/>
   </w:style>
+  <w:style w:type="paragraph" w:styleId="Ttulo1">
+    <w:name w:val="heading 1"/>
+    <w:basedOn w:val="Normal"/>
+    <w:next w:val="Normal"/>
+    <w:link w:val="Ttulo1Char"/>
+    <w:uiPriority w:val="9"/>
+    <w:qFormat/>
+    <w:rsid w:val="009F0AEB"/>
+    <w:pPr>
+      <w:keepNext/>
+      <w:spacing w:line="276" w:lineRule="auto"/>
+      <w:jc w:val="right"/>
+      <w:outlineLvl w:val="0"/>
+    </w:pPr>
+    <w:rPr>
+      <w:rFonts w:ascii="Times New Roman" w:hAnsi="Times New Roman" w:cs="Times New Roman"/>
+      <w:b/>
+      <w:bCs/>
+      <w:sz w:val="24"/>
+      <w:szCs w:val="24"/>
+      <w:u w:val="single"/>
+    </w:rPr>
+  </w:style>
   <w:style w:type="character" w:default="1" w:styleId="Fontepargpadro">
     <w:name w:val="Default Paragraph Font"/>
     <w:uiPriority w:val="1"/>
@@ -5152,6 +6820,21 @@
     <w:link w:val="Subttulo"/>
     <w:uiPriority w:val="11"/>
     <w:rsid w:val="006E1EE7"/>
+    <w:rPr>
+      <w:rFonts w:ascii="Times New Roman" w:hAnsi="Times New Roman" w:cs="Times New Roman"/>
+      <w:b/>
+      <w:bCs/>
+      <w:sz w:val="24"/>
+      <w:szCs w:val="24"/>
+      <w:u w:val="single"/>
+    </w:rPr>
+  </w:style>
+  <w:style w:type="character" w:customStyle="1" w:styleId="Ttulo1Char">
+    <w:name w:val="Título 1 Char"/>
+    <w:basedOn w:val="Fontepargpadro"/>
+    <w:link w:val="Ttulo1"/>
+    <w:uiPriority w:val="9"/>
+    <w:rsid w:val="009F0AEB"/>
     <w:rPr>
       <w:rFonts w:ascii="Times New Roman" w:hAnsi="Times New Roman" w:cs="Times New Roman"/>
       <w:b/>

</xml_diff>

<commit_message>
Aula 3 na metade
Estou desenvolvendo o exercício da aula 3, colocando um css reset para retirar todas as configs de estilo que o navegador coloca, posicionando os elementos da maneira que eu quero, dentre outros.
</commit_message>
<xml_diff>
--- a/HTML5 && CSS3/HTML5 && CSS3 - Alura.docx
+++ b/HTML5 && CSS3/HTML5 && CSS3 - Alura.docx
@@ -6642,6 +6642,14 @@
         </w:rPr>
         <w:t xml:space="preserve"> </w:t>
       </w:r>
+      <w:r>
+        <w:rPr>
+          <w:rFonts w:ascii="Times New Roman" w:hAnsi="Times New Roman" w:cs="Times New Roman"/>
+          <w:sz w:val="24"/>
+          <w:szCs w:val="24"/>
+        </w:rPr>
+        <w:t>Existe um arquivo chamado reset.css que, literalmente, reseta todas as configurações css criadas automaticamente pelos navegadores.</w:t>
+      </w:r>
     </w:p>
     <w:p>
       <w:pPr>
@@ -6669,6 +6677,423 @@
           <w:szCs w:val="24"/>
         </w:rPr>
         <w:t xml:space="preserve"> </w:t>
+      </w:r>
+      <w:r>
+        <w:rPr>
+          <w:rFonts w:ascii="Times New Roman" w:hAnsi="Times New Roman" w:cs="Times New Roman"/>
+          <w:sz w:val="24"/>
+          <w:szCs w:val="24"/>
+        </w:rPr>
+        <w:t xml:space="preserve">Colocando a </w:t>
+      </w:r>
+      <w:r>
+        <w:rPr>
+          <w:rFonts w:ascii="Times New Roman" w:hAnsi="Times New Roman" w:cs="Times New Roman"/>
+          <w:i/>
+          <w:iCs/>
+          <w:sz w:val="24"/>
+          <w:szCs w:val="24"/>
+        </w:rPr>
+        <w:t xml:space="preserve">position: </w:t>
+      </w:r>
+      <w:proofErr w:type="spellStart"/>
+      <w:r>
+        <w:rPr>
+          <w:rFonts w:ascii="Times New Roman" w:hAnsi="Times New Roman" w:cs="Times New Roman"/>
+          <w:i/>
+          <w:iCs/>
+          <w:sz w:val="24"/>
+          <w:szCs w:val="24"/>
+        </w:rPr>
+        <w:t>relative</w:t>
+      </w:r>
+      <w:proofErr w:type="spellEnd"/>
+      <w:r>
+        <w:rPr>
+          <w:rFonts w:ascii="Times New Roman" w:hAnsi="Times New Roman" w:cs="Times New Roman"/>
+          <w:i/>
+          <w:iCs/>
+          <w:sz w:val="24"/>
+          <w:szCs w:val="24"/>
+        </w:rPr>
+        <w:t>;</w:t>
+      </w:r>
+      <w:r>
+        <w:rPr>
+          <w:rFonts w:ascii="Times New Roman" w:hAnsi="Times New Roman" w:cs="Times New Roman"/>
+          <w:sz w:val="24"/>
+          <w:szCs w:val="24"/>
+        </w:rPr>
+        <w:t xml:space="preserve"> em um elemento, nós podemos alterar ele da maneira que quisermos</w:t>
+      </w:r>
+      <w:r>
+        <w:rPr>
+          <w:rFonts w:ascii="Times New Roman" w:hAnsi="Times New Roman" w:cs="Times New Roman"/>
+          <w:sz w:val="24"/>
+          <w:szCs w:val="24"/>
+        </w:rPr>
+        <w:t xml:space="preserve">, posicionar para baixo, cima, qualquer lugar... A </w:t>
+      </w:r>
+      <w:r>
+        <w:rPr>
+          <w:rFonts w:ascii="Times New Roman" w:hAnsi="Times New Roman" w:cs="Times New Roman"/>
+          <w:i/>
+          <w:iCs/>
+          <w:sz w:val="24"/>
+          <w:szCs w:val="24"/>
+        </w:rPr>
+        <w:t>position</w:t>
+      </w:r>
+      <w:r>
+        <w:rPr>
+          <w:rFonts w:ascii="Times New Roman" w:hAnsi="Times New Roman" w:cs="Times New Roman"/>
+          <w:i/>
+          <w:iCs/>
+          <w:sz w:val="24"/>
+          <w:szCs w:val="24"/>
+        </w:rPr>
+        <w:t xml:space="preserve">: </w:t>
+      </w:r>
+      <w:proofErr w:type="spellStart"/>
+      <w:r>
+        <w:rPr>
+          <w:rFonts w:ascii="Times New Roman" w:hAnsi="Times New Roman" w:cs="Times New Roman"/>
+          <w:i/>
+          <w:iCs/>
+          <w:sz w:val="24"/>
+          <w:szCs w:val="24"/>
+        </w:rPr>
+        <w:t>static</w:t>
+      </w:r>
+      <w:proofErr w:type="spellEnd"/>
+      <w:r>
+        <w:rPr>
+          <w:rFonts w:ascii="Times New Roman" w:hAnsi="Times New Roman" w:cs="Times New Roman"/>
+          <w:i/>
+          <w:iCs/>
+          <w:sz w:val="24"/>
+          <w:szCs w:val="24"/>
+        </w:rPr>
+        <w:t>;</w:t>
+      </w:r>
+      <w:r>
+        <w:rPr>
+          <w:rFonts w:ascii="Times New Roman" w:hAnsi="Times New Roman" w:cs="Times New Roman"/>
+          <w:sz w:val="24"/>
+          <w:szCs w:val="24"/>
+        </w:rPr>
+        <w:t xml:space="preserve"> é a default, por tanto, você não consegue alterar nada das posições do seu elemento. Por isso que é necessário fazer essa alteração.</w:t>
+      </w:r>
+    </w:p>
+    <w:p>
+      <w:pPr>
+        <w:pStyle w:val="PargrafodaLista"/>
+        <w:numPr>
+          <w:ilvl w:val="2"/>
+          <w:numId w:val="11"/>
+        </w:numPr>
+        <w:spacing w:before="240" w:line="276" w:lineRule="auto"/>
+        <w:jc w:val="both"/>
+        <w:rPr>
+          <w:rFonts w:ascii="Times New Roman" w:hAnsi="Times New Roman" w:cs="Times New Roman"/>
+          <w:b/>
+          <w:bCs/>
+          <w:i/>
+          <w:iCs/>
+          <w:sz w:val="24"/>
+          <w:szCs w:val="24"/>
+        </w:rPr>
+      </w:pPr>
+      <w:r>
+        <w:rPr>
+          <w:rFonts w:ascii="Times New Roman" w:hAnsi="Times New Roman" w:cs="Times New Roman"/>
+          <w:sz w:val="24"/>
+          <w:szCs w:val="24"/>
+        </w:rPr>
+        <w:t xml:space="preserve">Uma vez que a position é relativa, nós podemos alterar ela simplesmente por colocar a direção que queremos e a quantidade em pixels: </w:t>
+      </w:r>
+      <w:r>
+        <w:rPr>
+          <w:rFonts w:ascii="Times New Roman" w:hAnsi="Times New Roman" w:cs="Times New Roman"/>
+          <w:i/>
+          <w:iCs/>
+          <w:sz w:val="24"/>
+          <w:szCs w:val="24"/>
+        </w:rPr>
+        <w:t>top: 10px;</w:t>
+      </w:r>
+      <w:r>
+        <w:rPr>
+          <w:rFonts w:ascii="Times New Roman" w:hAnsi="Times New Roman" w:cs="Times New Roman"/>
+          <w:i/>
+          <w:iCs/>
+          <w:sz w:val="24"/>
+          <w:szCs w:val="24"/>
+        </w:rPr>
+        <w:t>/</w:t>
+      </w:r>
+      <w:proofErr w:type="spellStart"/>
+      <w:r>
+        <w:rPr>
+          <w:rFonts w:ascii="Times New Roman" w:hAnsi="Times New Roman" w:cs="Times New Roman"/>
+          <w:i/>
+          <w:iCs/>
+          <w:sz w:val="24"/>
+          <w:szCs w:val="24"/>
+        </w:rPr>
+        <w:t>left</w:t>
+      </w:r>
+      <w:proofErr w:type="spellEnd"/>
+      <w:r>
+        <w:rPr>
+          <w:rFonts w:ascii="Times New Roman" w:hAnsi="Times New Roman" w:cs="Times New Roman"/>
+          <w:i/>
+          <w:iCs/>
+          <w:sz w:val="24"/>
+          <w:szCs w:val="24"/>
+        </w:rPr>
+        <w:t>: 50px;...</w:t>
+      </w:r>
+    </w:p>
+    <w:p>
+      <w:pPr>
+        <w:pStyle w:val="PargrafodaLista"/>
+        <w:numPr>
+          <w:ilvl w:val="2"/>
+          <w:numId w:val="11"/>
+        </w:numPr>
+        <w:spacing w:before="240" w:line="276" w:lineRule="auto"/>
+        <w:jc w:val="both"/>
+        <w:rPr>
+          <w:rFonts w:ascii="Times New Roman" w:hAnsi="Times New Roman" w:cs="Times New Roman"/>
+          <w:b/>
+          <w:bCs/>
+          <w:i/>
+          <w:iCs/>
+          <w:sz w:val="24"/>
+          <w:szCs w:val="24"/>
+        </w:rPr>
+      </w:pPr>
+      <w:r>
+        <w:rPr>
+          <w:rFonts w:ascii="Times New Roman" w:hAnsi="Times New Roman" w:cs="Times New Roman"/>
+          <w:sz w:val="24"/>
+          <w:szCs w:val="24"/>
+        </w:rPr>
+        <w:lastRenderedPageBreak/>
+        <w:t>Essas alterações são relativas ao ponto inicial daquele elemento. O ponto inicial dos elementos, geralmente é o cantinho da parte superior esquerda.</w:t>
+      </w:r>
+    </w:p>
+    <w:p>
+      <w:pPr>
+        <w:pStyle w:val="PargrafodaLista"/>
+        <w:numPr>
+          <w:ilvl w:val="2"/>
+          <w:numId w:val="11"/>
+        </w:numPr>
+        <w:spacing w:before="240" w:line="276" w:lineRule="auto"/>
+        <w:jc w:val="both"/>
+        <w:rPr>
+          <w:rFonts w:ascii="Times New Roman" w:hAnsi="Times New Roman" w:cs="Times New Roman"/>
+          <w:b/>
+          <w:bCs/>
+          <w:i/>
+          <w:iCs/>
+          <w:sz w:val="24"/>
+          <w:szCs w:val="24"/>
+        </w:rPr>
+      </w:pPr>
+      <w:r>
+        <w:rPr>
+          <w:rFonts w:ascii="Times New Roman" w:hAnsi="Times New Roman" w:cs="Times New Roman"/>
+          <w:sz w:val="24"/>
+          <w:szCs w:val="24"/>
+        </w:rPr>
+        <w:t xml:space="preserve">Se você alterar a posição, o elemento pode estar deslocado visualmente, mas seu ponto inicial continua no mesmo </w:t>
+      </w:r>
+      <w:proofErr w:type="spellStart"/>
+      <w:r>
+        <w:rPr>
+          <w:rFonts w:ascii="Times New Roman" w:hAnsi="Times New Roman" w:cs="Times New Roman"/>
+          <w:sz w:val="24"/>
+          <w:szCs w:val="24"/>
+        </w:rPr>
+        <w:t>mesmo</w:t>
+      </w:r>
+      <w:proofErr w:type="spellEnd"/>
+      <w:r>
+        <w:rPr>
+          <w:rFonts w:ascii="Times New Roman" w:hAnsi="Times New Roman" w:cs="Times New Roman"/>
+          <w:sz w:val="24"/>
+          <w:szCs w:val="24"/>
+        </w:rPr>
+        <w:t xml:space="preserve"> lugar, por conta disso, se você alterar a posição dele em um &lt;header&gt; e colocar bem para baixo, em algum momento ele vai ficar visualmente fora da box do &lt;header&gt;, onde nem mesmo a cor do background acompanha, deixando visivelmente claro.</w:t>
+      </w:r>
+    </w:p>
+    <w:p>
+      <w:pPr>
+        <w:pStyle w:val="PargrafodaLista"/>
+        <w:numPr>
+          <w:ilvl w:val="2"/>
+          <w:numId w:val="11"/>
+        </w:numPr>
+        <w:spacing w:before="240" w:line="276" w:lineRule="auto"/>
+        <w:jc w:val="both"/>
+        <w:rPr>
+          <w:rFonts w:ascii="Times New Roman" w:hAnsi="Times New Roman" w:cs="Times New Roman"/>
+          <w:b/>
+          <w:bCs/>
+          <w:i/>
+          <w:iCs/>
+          <w:sz w:val="24"/>
+          <w:szCs w:val="24"/>
+        </w:rPr>
+      </w:pPr>
+      <w:r>
+        <w:rPr>
+          <w:rFonts w:ascii="Times New Roman" w:hAnsi="Times New Roman" w:cs="Times New Roman"/>
+          <w:sz w:val="24"/>
+          <w:szCs w:val="24"/>
+        </w:rPr>
+        <w:t>O ideal é utilizarmos o posicionamento absoluto em relação a outra coisa, seja a página toda ou somente ao cabeçalho.</w:t>
+      </w:r>
+    </w:p>
+    <w:p>
+      <w:pPr>
+        <w:pStyle w:val="PargrafodaLista"/>
+        <w:numPr>
+          <w:ilvl w:val="3"/>
+          <w:numId w:val="11"/>
+        </w:numPr>
+        <w:spacing w:before="240" w:line="276" w:lineRule="auto"/>
+        <w:jc w:val="both"/>
+        <w:rPr>
+          <w:rFonts w:ascii="Times New Roman" w:hAnsi="Times New Roman" w:cs="Times New Roman"/>
+          <w:b/>
+          <w:bCs/>
+          <w:i/>
+          <w:iCs/>
+          <w:sz w:val="24"/>
+          <w:szCs w:val="24"/>
+        </w:rPr>
+      </w:pPr>
+      <w:r>
+        <w:rPr>
+          <w:rFonts w:ascii="Times New Roman" w:hAnsi="Times New Roman" w:cs="Times New Roman"/>
+          <w:sz w:val="24"/>
+          <w:szCs w:val="24"/>
+        </w:rPr>
+        <w:t xml:space="preserve">Quando </w:t>
+      </w:r>
+      <w:proofErr w:type="gramStart"/>
+      <w:r>
+        <w:rPr>
+          <w:rFonts w:ascii="Times New Roman" w:hAnsi="Times New Roman" w:cs="Times New Roman"/>
+          <w:sz w:val="24"/>
+          <w:szCs w:val="24"/>
+        </w:rPr>
+        <w:t>coloca-se</w:t>
+      </w:r>
+      <w:proofErr w:type="gramEnd"/>
+      <w:r>
+        <w:rPr>
+          <w:rFonts w:ascii="Times New Roman" w:hAnsi="Times New Roman" w:cs="Times New Roman"/>
+          <w:sz w:val="24"/>
+          <w:szCs w:val="24"/>
+        </w:rPr>
+        <w:t xml:space="preserve"> um elemento como posicionamento absoluto, em um cabeçalho, por exemplo, ele irá sair do cabeçalho, fazendo com que ele até diminua de tamanho. Isso ocorre porque a partir desse momento, esse elemento já não faz mais parte do cabeçalho. Ele saiu do lugar.</w:t>
+      </w:r>
+    </w:p>
+    <w:p>
+      <w:pPr>
+        <w:pStyle w:val="PargrafodaLista"/>
+        <w:numPr>
+          <w:ilvl w:val="3"/>
+          <w:numId w:val="11"/>
+        </w:numPr>
+        <w:spacing w:before="240" w:line="276" w:lineRule="auto"/>
+        <w:jc w:val="both"/>
+        <w:rPr>
+          <w:rFonts w:ascii="Times New Roman" w:hAnsi="Times New Roman" w:cs="Times New Roman"/>
+          <w:b/>
+          <w:bCs/>
+          <w:i/>
+          <w:iCs/>
+          <w:sz w:val="24"/>
+          <w:szCs w:val="24"/>
+        </w:rPr>
+      </w:pPr>
+      <w:r>
+        <w:rPr>
+          <w:rFonts w:ascii="Times New Roman" w:hAnsi="Times New Roman" w:cs="Times New Roman"/>
+          <w:sz w:val="24"/>
+          <w:szCs w:val="24"/>
+        </w:rPr>
+        <w:t xml:space="preserve">Com esse posicionamento, podemos colocar o </w:t>
+      </w:r>
+      <w:proofErr w:type="spellStart"/>
+      <w:r>
+        <w:rPr>
+          <w:rFonts w:ascii="Times New Roman" w:hAnsi="Times New Roman" w:cs="Times New Roman"/>
+          <w:sz w:val="24"/>
+          <w:szCs w:val="24"/>
+        </w:rPr>
+        <w:t>elemente</w:t>
+      </w:r>
+      <w:proofErr w:type="spellEnd"/>
+      <w:r>
+        <w:rPr>
+          <w:rFonts w:ascii="Times New Roman" w:hAnsi="Times New Roman" w:cs="Times New Roman"/>
+          <w:sz w:val="24"/>
+          <w:szCs w:val="24"/>
+        </w:rPr>
+        <w:t xml:space="preserve"> em absolutamente qualquer lugar que quisermos na tela, basta utilizar as marcações de posicionamento: </w:t>
+      </w:r>
+      <w:r>
+        <w:rPr>
+          <w:rFonts w:ascii="Times New Roman" w:hAnsi="Times New Roman" w:cs="Times New Roman"/>
+          <w:i/>
+          <w:iCs/>
+          <w:sz w:val="24"/>
+          <w:szCs w:val="24"/>
+        </w:rPr>
+        <w:t>top: 0</w:t>
+      </w:r>
+      <w:r>
+        <w:rPr>
+          <w:rFonts w:ascii="Times New Roman" w:hAnsi="Times New Roman" w:cs="Times New Roman"/>
+          <w:i/>
+          <w:iCs/>
+          <w:sz w:val="24"/>
+          <w:szCs w:val="24"/>
+        </w:rPr>
+        <w:t>px</w:t>
+      </w:r>
+      <w:r>
+        <w:rPr>
+          <w:rFonts w:ascii="Times New Roman" w:hAnsi="Times New Roman" w:cs="Times New Roman"/>
+          <w:i/>
+          <w:iCs/>
+          <w:sz w:val="24"/>
+          <w:szCs w:val="24"/>
+        </w:rPr>
+        <w:t>;</w:t>
+      </w:r>
+      <w:r>
+        <w:rPr>
+          <w:rFonts w:ascii="Times New Roman" w:hAnsi="Times New Roman" w:cs="Times New Roman"/>
+          <w:sz w:val="24"/>
+          <w:szCs w:val="24"/>
+        </w:rPr>
+        <w:t xml:space="preserve"> (elemento cola na parte superior da página</w:t>
+      </w:r>
+      <w:r>
+        <w:rPr>
+          <w:rFonts w:ascii="Times New Roman" w:hAnsi="Times New Roman" w:cs="Times New Roman"/>
+          <w:sz w:val="24"/>
+          <w:szCs w:val="24"/>
+        </w:rPr>
+        <w:t>, pois ele tem 0 de distância entre ele e o topo).</w:t>
       </w:r>
     </w:p>
     <w:p>

</xml_diff>

<commit_message>
Finalização da aula 3
Terminei tudo da aula 3
</commit_message>
<xml_diff>
--- a/HTML5 && CSS3/HTML5 && CSS3 - Alura.docx
+++ b/HTML5 && CSS3/HTML5 && CSS3 - Alura.docx
@@ -7100,6 +7100,142 @@
       <w:pPr>
         <w:pStyle w:val="PargrafodaLista"/>
         <w:numPr>
+          <w:ilvl w:val="2"/>
+          <w:numId w:val="11"/>
+        </w:numPr>
+        <w:spacing w:before="240" w:line="276" w:lineRule="auto"/>
+        <w:jc w:val="both"/>
+        <w:rPr>
+          <w:rFonts w:ascii="Times New Roman" w:hAnsi="Times New Roman" w:cs="Times New Roman"/>
+          <w:b/>
+          <w:bCs/>
+          <w:i/>
+          <w:iCs/>
+          <w:sz w:val="24"/>
+          <w:szCs w:val="24"/>
+        </w:rPr>
+      </w:pPr>
+      <w:r>
+        <w:rPr>
+          <w:rFonts w:ascii="Times New Roman" w:hAnsi="Times New Roman" w:cs="Times New Roman"/>
+          <w:sz w:val="24"/>
+          <w:szCs w:val="24"/>
+        </w:rPr>
+        <w:t>Quando coloca absoluto em posicionamento de um elemento, ele deixa de fazer parte de tudo e fica posicionado em um ponto escolhido com relação à caixa.</w:t>
+      </w:r>
+    </w:p>
+    <w:p>
+      <w:pPr>
+        <w:pStyle w:val="PargrafodaLista"/>
+        <w:numPr>
+          <w:ilvl w:val="3"/>
+          <w:numId w:val="11"/>
+        </w:numPr>
+        <w:spacing w:before="240" w:line="276" w:lineRule="auto"/>
+        <w:jc w:val="both"/>
+        <w:rPr>
+          <w:rFonts w:ascii="Times New Roman" w:hAnsi="Times New Roman" w:cs="Times New Roman"/>
+          <w:b/>
+          <w:bCs/>
+          <w:i/>
+          <w:iCs/>
+          <w:sz w:val="24"/>
+          <w:szCs w:val="24"/>
+        </w:rPr>
+      </w:pPr>
+      <w:r>
+        <w:rPr>
+          <w:rFonts w:ascii="Times New Roman" w:hAnsi="Times New Roman" w:cs="Times New Roman"/>
+          <w:sz w:val="24"/>
+          <w:szCs w:val="24"/>
+        </w:rPr>
+        <w:t xml:space="preserve">Se quiser que esse elemento fique dentro de uma box, é necessário que essa box levante, desse modo, o seu elemento irá ter um posicionamento absoluto relativo </w:t>
+      </w:r>
+      <w:proofErr w:type="gramStart"/>
+      <w:r>
+        <w:rPr>
+          <w:rFonts w:ascii="Times New Roman" w:hAnsi="Times New Roman" w:cs="Times New Roman"/>
+          <w:sz w:val="24"/>
+          <w:szCs w:val="24"/>
+        </w:rPr>
+        <w:t>à</w:t>
+      </w:r>
+      <w:proofErr w:type="gramEnd"/>
+      <w:r>
+        <w:rPr>
+          <w:rFonts w:ascii="Times New Roman" w:hAnsi="Times New Roman" w:cs="Times New Roman"/>
+          <w:sz w:val="24"/>
+          <w:szCs w:val="24"/>
+        </w:rPr>
+        <w:t xml:space="preserve"> caixa.</w:t>
+      </w:r>
+    </w:p>
+    <w:p>
+      <w:pPr>
+        <w:pStyle w:val="PargrafodaLista"/>
+        <w:numPr>
+          <w:ilvl w:val="3"/>
+          <w:numId w:val="11"/>
+        </w:numPr>
+        <w:spacing w:before="240" w:line="276" w:lineRule="auto"/>
+        <w:jc w:val="both"/>
+        <w:rPr>
+          <w:rFonts w:ascii="Times New Roman" w:hAnsi="Times New Roman" w:cs="Times New Roman"/>
+          <w:b/>
+          <w:bCs/>
+          <w:i/>
+          <w:iCs/>
+          <w:sz w:val="24"/>
+          <w:szCs w:val="24"/>
+        </w:rPr>
+      </w:pPr>
+      <w:r>
+        <w:rPr>
+          <w:rFonts w:ascii="Times New Roman" w:hAnsi="Times New Roman" w:cs="Times New Roman"/>
+          <w:sz w:val="24"/>
+          <w:szCs w:val="24"/>
+        </w:rPr>
+        <w:t xml:space="preserve"> Já dei a dica aqui acima... Se quiser que o elemento tenha um posicionamento </w:t>
+      </w:r>
+      <w:r>
+        <w:rPr>
+          <w:rFonts w:ascii="Times New Roman" w:hAnsi="Times New Roman" w:cs="Times New Roman"/>
+          <w:sz w:val="24"/>
+          <w:szCs w:val="24"/>
+        </w:rPr>
+        <w:t xml:space="preserve">absoluto, mas </w:t>
+      </w:r>
+      <w:r>
+        <w:rPr>
+          <w:rFonts w:ascii="Times New Roman" w:hAnsi="Times New Roman" w:cs="Times New Roman"/>
+          <w:sz w:val="24"/>
+          <w:szCs w:val="24"/>
+        </w:rPr>
+        <w:t xml:space="preserve">relativo </w:t>
+      </w:r>
+      <w:proofErr w:type="gramStart"/>
+      <w:r>
+        <w:rPr>
+          <w:rFonts w:ascii="Times New Roman" w:hAnsi="Times New Roman" w:cs="Times New Roman"/>
+          <w:sz w:val="24"/>
+          <w:szCs w:val="24"/>
+        </w:rPr>
+        <w:t>à</w:t>
+      </w:r>
+      <w:proofErr w:type="gramEnd"/>
+      <w:r>
+        <w:rPr>
+          <w:rFonts w:ascii="Times New Roman" w:hAnsi="Times New Roman" w:cs="Times New Roman"/>
+          <w:sz w:val="24"/>
+          <w:szCs w:val="24"/>
+        </w:rPr>
+        <w:t xml:space="preserve"> box, a box precisa ter um posicionamento relativo, pois, desse modo, ela irá levantar, alcançando o elemento e fazendo com que ele volte a fazer parte dela.</w:t>
+      </w:r>
+    </w:p>
+    <w:p>
+      <w:pPr>
+        <w:pStyle w:val="PargrafodaLista"/>
+        <w:numPr>
           <w:ilvl w:val="1"/>
           <w:numId w:val="11"/>
         </w:numPr>
@@ -7122,6 +7258,406 @@
           <w:szCs w:val="24"/>
         </w:rPr>
         <w:t xml:space="preserve"> </w:t>
+      </w:r>
+      <w:r>
+        <w:rPr>
+          <w:rFonts w:ascii="Times New Roman" w:hAnsi="Times New Roman" w:cs="Times New Roman"/>
+          <w:sz w:val="24"/>
+          <w:szCs w:val="24"/>
+        </w:rPr>
+        <w:t xml:space="preserve">É interessante utilizarmos box com </w:t>
+      </w:r>
+      <w:proofErr w:type="spellStart"/>
+      <w:r>
+        <w:rPr>
+          <w:rFonts w:ascii="Times New Roman" w:hAnsi="Times New Roman" w:cs="Times New Roman"/>
+          <w:sz w:val="24"/>
+          <w:szCs w:val="24"/>
+        </w:rPr>
+        <w:t>width</w:t>
+      </w:r>
+      <w:proofErr w:type="spellEnd"/>
+      <w:r>
+        <w:rPr>
+          <w:rFonts w:ascii="Times New Roman" w:hAnsi="Times New Roman" w:cs="Times New Roman"/>
+          <w:sz w:val="24"/>
+          <w:szCs w:val="24"/>
+        </w:rPr>
+        <w:t xml:space="preserve"> de 940px, pois está dentro do ideal.</w:t>
+      </w:r>
+    </w:p>
+    <w:p>
+      <w:pPr>
+        <w:pStyle w:val="PargrafodaLista"/>
+        <w:numPr>
+          <w:ilvl w:val="2"/>
+          <w:numId w:val="11"/>
+        </w:numPr>
+        <w:spacing w:before="240" w:line="276" w:lineRule="auto"/>
+        <w:jc w:val="both"/>
+        <w:rPr>
+          <w:rFonts w:ascii="Times New Roman" w:hAnsi="Times New Roman" w:cs="Times New Roman"/>
+          <w:b/>
+          <w:bCs/>
+          <w:i/>
+          <w:iCs/>
+          <w:sz w:val="24"/>
+          <w:szCs w:val="24"/>
+        </w:rPr>
+      </w:pPr>
+      <w:r>
+        <w:rPr>
+          <w:rFonts w:ascii="Times New Roman" w:hAnsi="Times New Roman" w:cs="Times New Roman"/>
+          <w:sz w:val="24"/>
+          <w:szCs w:val="24"/>
+        </w:rPr>
+        <w:t xml:space="preserve">Para que uma box de cabeçalho fique sempre no centro, o ideal é deixar o top em 0 e o </w:t>
+      </w:r>
+      <w:proofErr w:type="spellStart"/>
+      <w:r>
+        <w:rPr>
+          <w:rFonts w:ascii="Times New Roman" w:hAnsi="Times New Roman" w:cs="Times New Roman"/>
+          <w:sz w:val="24"/>
+          <w:szCs w:val="24"/>
+        </w:rPr>
+        <w:t>left</w:t>
+      </w:r>
+      <w:proofErr w:type="spellEnd"/>
+      <w:r>
+        <w:rPr>
+          <w:rFonts w:ascii="Times New Roman" w:hAnsi="Times New Roman" w:cs="Times New Roman"/>
+          <w:sz w:val="24"/>
+          <w:szCs w:val="24"/>
+        </w:rPr>
+        <w:t>/</w:t>
+      </w:r>
+      <w:proofErr w:type="spellStart"/>
+      <w:r>
+        <w:rPr>
+          <w:rFonts w:ascii="Times New Roman" w:hAnsi="Times New Roman" w:cs="Times New Roman"/>
+          <w:sz w:val="24"/>
+          <w:szCs w:val="24"/>
+        </w:rPr>
+        <w:t>right</w:t>
+      </w:r>
+      <w:proofErr w:type="spellEnd"/>
+      <w:r>
+        <w:rPr>
+          <w:rFonts w:ascii="Times New Roman" w:hAnsi="Times New Roman" w:cs="Times New Roman"/>
+          <w:sz w:val="24"/>
+          <w:szCs w:val="24"/>
+        </w:rPr>
+        <w:t xml:space="preserve"> em auto (</w:t>
+      </w:r>
+      <w:proofErr w:type="spellStart"/>
+      <w:r>
+        <w:rPr>
+          <w:rFonts w:ascii="Times New Roman" w:hAnsi="Times New Roman" w:cs="Times New Roman"/>
+          <w:i/>
+          <w:iCs/>
+          <w:sz w:val="24"/>
+          <w:szCs w:val="24"/>
+        </w:rPr>
+        <w:t>width</w:t>
+      </w:r>
+      <w:proofErr w:type="spellEnd"/>
+      <w:r>
+        <w:rPr>
+          <w:rFonts w:ascii="Times New Roman" w:hAnsi="Times New Roman" w:cs="Times New Roman"/>
+          <w:i/>
+          <w:iCs/>
+          <w:sz w:val="24"/>
+          <w:szCs w:val="24"/>
+        </w:rPr>
+        <w:t>: 0 auto;</w:t>
+      </w:r>
+      <w:r>
+        <w:rPr>
+          <w:rFonts w:ascii="Times New Roman" w:hAnsi="Times New Roman" w:cs="Times New Roman"/>
+          <w:sz w:val="24"/>
+          <w:szCs w:val="24"/>
+        </w:rPr>
+        <w:t>), pois, desse modo, o cabeçalho vai ficar totalmente sem margem no topo e irá calcular automaticamente nas laterais, assim, dependendo do aparelho ou do tamanho da janela em que se encontra, a box sempre ficará centralizada horizontalmente.</w:t>
+      </w:r>
+    </w:p>
+    <w:p>
+      <w:pPr>
+        <w:pStyle w:val="PargrafodaLista"/>
+        <w:numPr>
+          <w:ilvl w:val="1"/>
+          <w:numId w:val="11"/>
+        </w:numPr>
+        <w:spacing w:before="240" w:line="276" w:lineRule="auto"/>
+        <w:jc w:val="both"/>
+        <w:rPr>
+          <w:rFonts w:ascii="Times New Roman" w:hAnsi="Times New Roman" w:cs="Times New Roman"/>
+          <w:b/>
+          <w:bCs/>
+          <w:i/>
+          <w:iCs/>
+          <w:sz w:val="24"/>
+          <w:szCs w:val="24"/>
+        </w:rPr>
+      </w:pPr>
+      <w:r>
+        <w:rPr>
+          <w:rFonts w:ascii="Times New Roman" w:hAnsi="Times New Roman" w:cs="Times New Roman"/>
+          <w:sz w:val="24"/>
+          <w:szCs w:val="24"/>
+        </w:rPr>
+        <w:t xml:space="preserve"> </w:t>
+      </w:r>
+      <w:r>
+        <w:rPr>
+          <w:rFonts w:ascii="Times New Roman" w:hAnsi="Times New Roman" w:cs="Times New Roman"/>
+          <w:sz w:val="24"/>
+          <w:szCs w:val="24"/>
+        </w:rPr>
+        <w:t xml:space="preserve">Podemos seguir a mesma lógica do </w:t>
+      </w:r>
+      <w:proofErr w:type="spellStart"/>
+      <w:r>
+        <w:rPr>
+          <w:rFonts w:ascii="Times New Roman" w:hAnsi="Times New Roman" w:cs="Times New Roman"/>
+          <w:sz w:val="24"/>
+          <w:szCs w:val="24"/>
+        </w:rPr>
+        <w:t>margin</w:t>
+      </w:r>
+      <w:proofErr w:type="spellEnd"/>
+      <w:r>
+        <w:rPr>
+          <w:rFonts w:ascii="Times New Roman" w:hAnsi="Times New Roman" w:cs="Times New Roman"/>
+          <w:sz w:val="24"/>
+          <w:szCs w:val="24"/>
+        </w:rPr>
+        <w:t xml:space="preserve"> para configuração de distância do </w:t>
+      </w:r>
+      <w:proofErr w:type="spellStart"/>
+      <w:r>
+        <w:rPr>
+          <w:rFonts w:ascii="Times New Roman" w:hAnsi="Times New Roman" w:cs="Times New Roman"/>
+          <w:sz w:val="24"/>
+          <w:szCs w:val="24"/>
+        </w:rPr>
+        <w:t>padding</w:t>
+      </w:r>
+      <w:proofErr w:type="spellEnd"/>
+      <w:r>
+        <w:rPr>
+          <w:rFonts w:ascii="Times New Roman" w:hAnsi="Times New Roman" w:cs="Times New Roman"/>
+          <w:sz w:val="24"/>
+          <w:szCs w:val="24"/>
+        </w:rPr>
+        <w:t xml:space="preserve">, ou seja, se tiver 2 </w:t>
+      </w:r>
+      <w:proofErr w:type="spellStart"/>
+      <w:r>
+        <w:rPr>
+          <w:rFonts w:ascii="Times New Roman" w:hAnsi="Times New Roman" w:cs="Times New Roman"/>
+          <w:sz w:val="24"/>
+          <w:szCs w:val="24"/>
+        </w:rPr>
+        <w:t>configs</w:t>
+      </w:r>
+      <w:proofErr w:type="spellEnd"/>
+      <w:r>
+        <w:rPr>
+          <w:rFonts w:ascii="Times New Roman" w:hAnsi="Times New Roman" w:cs="Times New Roman"/>
+          <w:sz w:val="24"/>
+          <w:szCs w:val="24"/>
+        </w:rPr>
+        <w:t xml:space="preserve"> de distância, a primeira será relacionada com top e </w:t>
+      </w:r>
+      <w:proofErr w:type="spellStart"/>
+      <w:r>
+        <w:rPr>
+          <w:rFonts w:ascii="Times New Roman" w:hAnsi="Times New Roman" w:cs="Times New Roman"/>
+          <w:sz w:val="24"/>
+          <w:szCs w:val="24"/>
+        </w:rPr>
+        <w:t>bottom</w:t>
+      </w:r>
+      <w:proofErr w:type="spellEnd"/>
+      <w:r>
+        <w:rPr>
+          <w:rFonts w:ascii="Times New Roman" w:hAnsi="Times New Roman" w:cs="Times New Roman"/>
+          <w:sz w:val="24"/>
+          <w:szCs w:val="24"/>
+        </w:rPr>
+        <w:t xml:space="preserve"> e a segunda com </w:t>
+      </w:r>
+      <w:proofErr w:type="spellStart"/>
+      <w:r>
+        <w:rPr>
+          <w:rFonts w:ascii="Times New Roman" w:hAnsi="Times New Roman" w:cs="Times New Roman"/>
+          <w:sz w:val="24"/>
+          <w:szCs w:val="24"/>
+        </w:rPr>
+        <w:t>left</w:t>
+      </w:r>
+      <w:proofErr w:type="spellEnd"/>
+      <w:r>
+        <w:rPr>
+          <w:rFonts w:ascii="Times New Roman" w:hAnsi="Times New Roman" w:cs="Times New Roman"/>
+          <w:sz w:val="24"/>
+          <w:szCs w:val="24"/>
+        </w:rPr>
+        <w:t xml:space="preserve"> e </w:t>
+      </w:r>
+      <w:proofErr w:type="spellStart"/>
+      <w:r>
+        <w:rPr>
+          <w:rFonts w:ascii="Times New Roman" w:hAnsi="Times New Roman" w:cs="Times New Roman"/>
+          <w:sz w:val="24"/>
+          <w:szCs w:val="24"/>
+        </w:rPr>
+        <w:t>right</w:t>
+      </w:r>
+      <w:proofErr w:type="spellEnd"/>
+      <w:r>
+        <w:rPr>
+          <w:rFonts w:ascii="Times New Roman" w:hAnsi="Times New Roman" w:cs="Times New Roman"/>
+          <w:sz w:val="24"/>
+          <w:szCs w:val="24"/>
+        </w:rPr>
+        <w:t xml:space="preserve">, mas, se tiver 4 </w:t>
+      </w:r>
+      <w:proofErr w:type="spellStart"/>
+      <w:r>
+        <w:rPr>
+          <w:rFonts w:ascii="Times New Roman" w:hAnsi="Times New Roman" w:cs="Times New Roman"/>
+          <w:sz w:val="24"/>
+          <w:szCs w:val="24"/>
+        </w:rPr>
+        <w:t>configs</w:t>
+      </w:r>
+      <w:proofErr w:type="spellEnd"/>
+      <w:r>
+        <w:rPr>
+          <w:rFonts w:ascii="Times New Roman" w:hAnsi="Times New Roman" w:cs="Times New Roman"/>
+          <w:sz w:val="24"/>
+          <w:szCs w:val="24"/>
+        </w:rPr>
+        <w:t xml:space="preserve"> de </w:t>
+      </w:r>
+      <w:proofErr w:type="spellStart"/>
+      <w:r>
+        <w:rPr>
+          <w:rFonts w:ascii="Times New Roman" w:hAnsi="Times New Roman" w:cs="Times New Roman"/>
+          <w:sz w:val="24"/>
+          <w:szCs w:val="24"/>
+        </w:rPr>
+        <w:t>diatância</w:t>
+      </w:r>
+      <w:proofErr w:type="spellEnd"/>
+      <w:r>
+        <w:rPr>
+          <w:rFonts w:ascii="Times New Roman" w:hAnsi="Times New Roman" w:cs="Times New Roman"/>
+          <w:sz w:val="24"/>
+          <w:szCs w:val="24"/>
+        </w:rPr>
+        <w:t xml:space="preserve">, será top, </w:t>
+      </w:r>
+      <w:proofErr w:type="spellStart"/>
+      <w:r>
+        <w:rPr>
+          <w:rFonts w:ascii="Times New Roman" w:hAnsi="Times New Roman" w:cs="Times New Roman"/>
+          <w:sz w:val="24"/>
+          <w:szCs w:val="24"/>
+        </w:rPr>
+        <w:t>left</w:t>
+      </w:r>
+      <w:proofErr w:type="spellEnd"/>
+      <w:r>
+        <w:rPr>
+          <w:rFonts w:ascii="Times New Roman" w:hAnsi="Times New Roman" w:cs="Times New Roman"/>
+          <w:sz w:val="24"/>
+          <w:szCs w:val="24"/>
+        </w:rPr>
+        <w:t xml:space="preserve">, </w:t>
+      </w:r>
+      <w:proofErr w:type="spellStart"/>
+      <w:r>
+        <w:rPr>
+          <w:rFonts w:ascii="Times New Roman" w:hAnsi="Times New Roman" w:cs="Times New Roman"/>
+          <w:sz w:val="24"/>
+          <w:szCs w:val="24"/>
+        </w:rPr>
+        <w:t>bottom</w:t>
+      </w:r>
+      <w:proofErr w:type="spellEnd"/>
+      <w:r>
+        <w:rPr>
+          <w:rFonts w:ascii="Times New Roman" w:hAnsi="Times New Roman" w:cs="Times New Roman"/>
+          <w:sz w:val="24"/>
+          <w:szCs w:val="24"/>
+        </w:rPr>
+        <w:t xml:space="preserve"> e </w:t>
+      </w:r>
+      <w:proofErr w:type="spellStart"/>
+      <w:r>
+        <w:rPr>
+          <w:rFonts w:ascii="Times New Roman" w:hAnsi="Times New Roman" w:cs="Times New Roman"/>
+          <w:sz w:val="24"/>
+          <w:szCs w:val="24"/>
+        </w:rPr>
+        <w:t>right</w:t>
+      </w:r>
+      <w:proofErr w:type="spellEnd"/>
+      <w:r>
+        <w:rPr>
+          <w:rFonts w:ascii="Times New Roman" w:hAnsi="Times New Roman" w:cs="Times New Roman"/>
+          <w:sz w:val="24"/>
+          <w:szCs w:val="24"/>
+        </w:rPr>
+        <w:t>.</w:t>
+      </w:r>
+    </w:p>
+    <w:p>
+      <w:pPr>
+        <w:pStyle w:val="PargrafodaLista"/>
+        <w:numPr>
+          <w:ilvl w:val="2"/>
+          <w:numId w:val="11"/>
+        </w:numPr>
+        <w:spacing w:before="240" w:line="276" w:lineRule="auto"/>
+        <w:jc w:val="both"/>
+        <w:rPr>
+          <w:rFonts w:ascii="Times New Roman" w:hAnsi="Times New Roman" w:cs="Times New Roman"/>
+          <w:b/>
+          <w:bCs/>
+          <w:i/>
+          <w:iCs/>
+          <w:sz w:val="24"/>
+          <w:szCs w:val="24"/>
+        </w:rPr>
+      </w:pPr>
+      <w:r>
+        <w:rPr>
+          <w:rFonts w:ascii="Times New Roman" w:hAnsi="Times New Roman" w:cs="Times New Roman"/>
+          <w:sz w:val="24"/>
+          <w:szCs w:val="24"/>
+        </w:rPr>
+        <w:t xml:space="preserve">Se tiver dúvidas, basta subir e rever como o </w:t>
+      </w:r>
+      <w:proofErr w:type="spellStart"/>
+      <w:r>
+        <w:rPr>
+          <w:rFonts w:ascii="Times New Roman" w:hAnsi="Times New Roman" w:cs="Times New Roman"/>
+          <w:sz w:val="24"/>
+          <w:szCs w:val="24"/>
+        </w:rPr>
+        <w:t>margin</w:t>
+      </w:r>
+      <w:proofErr w:type="spellEnd"/>
+      <w:r>
+        <w:rPr>
+          <w:rFonts w:ascii="Times New Roman" w:hAnsi="Times New Roman" w:cs="Times New Roman"/>
+          <w:sz w:val="24"/>
+          <w:szCs w:val="24"/>
+        </w:rPr>
+        <w:t xml:space="preserve"> é feito.</w:t>
       </w:r>
     </w:p>
     <w:sectPr>

</xml_diff>

<commit_message>
Inciei a aula 4
Acabei de dar início na aula 4 e, com ela, a criação de tudo que é necessário para sua prática: pasta, cópia dos exs da aula 3 para continuar sua evolução progressivamente e tópico do word para anotação dos pontos importantes.
</commit_message>
<xml_diff>
--- a/HTML5 && CSS3/HTML5 && CSS3 - Alura.docx
+++ b/HTML5 && CSS3/HTML5 && CSS3 - Alura.docx
@@ -7658,6 +7658,80 @@
           <w:szCs w:val="24"/>
         </w:rPr>
         <w:t xml:space="preserve"> é feito.</w:t>
+      </w:r>
+    </w:p>
+    <w:p>
+      <w:pPr>
+        <w:pStyle w:val="PargrafodaLista"/>
+        <w:spacing w:before="240" w:line="276" w:lineRule="auto"/>
+        <w:ind w:left="1800"/>
+        <w:jc w:val="both"/>
+        <w:rPr>
+          <w:rFonts w:ascii="Times New Roman" w:hAnsi="Times New Roman" w:cs="Times New Roman"/>
+          <w:b/>
+          <w:bCs/>
+          <w:i/>
+          <w:iCs/>
+          <w:sz w:val="24"/>
+          <w:szCs w:val="24"/>
+        </w:rPr>
+      </w:pPr>
+    </w:p>
+    <w:p>
+      <w:pPr>
+        <w:pStyle w:val="PargrafodaLista"/>
+        <w:numPr>
+          <w:ilvl w:val="0"/>
+          <w:numId w:val="11"/>
+        </w:numPr>
+        <w:spacing w:before="240" w:line="276" w:lineRule="auto"/>
+        <w:jc w:val="both"/>
+        <w:rPr>
+          <w:rFonts w:ascii="Times New Roman" w:hAnsi="Times New Roman" w:cs="Times New Roman"/>
+          <w:b/>
+          <w:bCs/>
+          <w:i/>
+          <w:iCs/>
+          <w:sz w:val="24"/>
+          <w:szCs w:val="24"/>
+        </w:rPr>
+      </w:pPr>
+      <w:r>
+        <w:rPr>
+          <w:rFonts w:ascii="Times New Roman" w:hAnsi="Times New Roman" w:cs="Times New Roman"/>
+          <w:b/>
+          <w:bCs/>
+          <w:sz w:val="24"/>
+          <w:szCs w:val="24"/>
+          <w:u w:val="single"/>
+        </w:rPr>
+        <w:lastRenderedPageBreak/>
+        <w:t xml:space="preserve">Aula 4 – A tag </w:t>
+      </w:r>
+      <w:proofErr w:type="spellStart"/>
+      <w:r>
+        <w:rPr>
+          <w:rFonts w:ascii="Times New Roman" w:hAnsi="Times New Roman" w:cs="Times New Roman"/>
+          <w:b/>
+          <w:bCs/>
+          <w:i/>
+          <w:iCs/>
+          <w:sz w:val="24"/>
+          <w:szCs w:val="24"/>
+          <w:u w:val="single"/>
+        </w:rPr>
+        <w:t>Section</w:t>
+      </w:r>
+      <w:proofErr w:type="spellEnd"/>
+      <w:r>
+        <w:rPr>
+          <w:rFonts w:ascii="Times New Roman" w:hAnsi="Times New Roman" w:cs="Times New Roman"/>
+          <w:b/>
+          <w:bCs/>
+          <w:sz w:val="24"/>
+          <w:szCs w:val="24"/>
+        </w:rPr>
+        <w:t>:</w:t>
       </w:r>
     </w:p>
     <w:sectPr>

</xml_diff>

<commit_message>
Finalização do conteúdo da aula 4
Terminei tudo da aula 4
</commit_message>
<xml_diff>
--- a/HTML5 && CSS3/HTML5 && CSS3 - Alura.docx
+++ b/HTML5 && CSS3/HTML5 && CSS3 - Alura.docx
@@ -8,13 +8,8 @@
         <w:spacing w:line="360" w:lineRule="auto"/>
       </w:pPr>
       <w:r>
-        <w:t xml:space="preserve">HTML5 &amp;&amp; CSS3 – </w:t>
-      </w:r>
-      <w:proofErr w:type="spellStart"/>
-      <w:r>
-        <w:t>Alura</w:t>
-      </w:r>
-      <w:proofErr w:type="spellEnd"/>
+        <w:t>HTML5 &amp;&amp; CSS3 – Alura</w:t>
+      </w:r>
     </w:p>
     <w:p>
       <w:pPr>
@@ -100,79 +95,7 @@
           <w:sz w:val="24"/>
           <w:szCs w:val="24"/>
         </w:rPr>
-        <w:t xml:space="preserve"> Uma página web tem seu conteúdo em HTML: “</w:t>
-      </w:r>
-      <w:proofErr w:type="spellStart"/>
-      <w:r>
-        <w:rPr>
-          <w:rFonts w:ascii="Times New Roman" w:hAnsi="Times New Roman" w:cs="Times New Roman"/>
-          <w:sz w:val="24"/>
-          <w:szCs w:val="24"/>
-        </w:rPr>
-        <w:t>Hyper</w:t>
-      </w:r>
-      <w:proofErr w:type="spellEnd"/>
-      <w:r>
-        <w:rPr>
-          <w:rFonts w:ascii="Times New Roman" w:hAnsi="Times New Roman" w:cs="Times New Roman"/>
-          <w:sz w:val="24"/>
-          <w:szCs w:val="24"/>
-        </w:rPr>
-        <w:t xml:space="preserve"> </w:t>
-      </w:r>
-      <w:proofErr w:type="spellStart"/>
-      <w:r>
-        <w:rPr>
-          <w:rFonts w:ascii="Times New Roman" w:hAnsi="Times New Roman" w:cs="Times New Roman"/>
-          <w:sz w:val="24"/>
-          <w:szCs w:val="24"/>
-        </w:rPr>
-        <w:t>text</w:t>
-      </w:r>
-      <w:proofErr w:type="spellEnd"/>
-      <w:r>
-        <w:rPr>
-          <w:rFonts w:ascii="Times New Roman" w:hAnsi="Times New Roman" w:cs="Times New Roman"/>
-          <w:sz w:val="24"/>
-          <w:szCs w:val="24"/>
-        </w:rPr>
-        <w:t xml:space="preserve"> </w:t>
-      </w:r>
-      <w:proofErr w:type="spellStart"/>
-      <w:r>
-        <w:rPr>
-          <w:rFonts w:ascii="Times New Roman" w:hAnsi="Times New Roman" w:cs="Times New Roman"/>
-          <w:sz w:val="24"/>
-          <w:szCs w:val="24"/>
-        </w:rPr>
-        <w:t>marcation</w:t>
-      </w:r>
-      <w:proofErr w:type="spellEnd"/>
-      <w:r>
-        <w:rPr>
-          <w:rFonts w:ascii="Times New Roman" w:hAnsi="Times New Roman" w:cs="Times New Roman"/>
-          <w:sz w:val="24"/>
-          <w:szCs w:val="24"/>
-        </w:rPr>
-        <w:t xml:space="preserve"> </w:t>
-      </w:r>
-      <w:proofErr w:type="spellStart"/>
-      <w:r>
-        <w:rPr>
-          <w:rFonts w:ascii="Times New Roman" w:hAnsi="Times New Roman" w:cs="Times New Roman"/>
-          <w:sz w:val="24"/>
-          <w:szCs w:val="24"/>
-        </w:rPr>
-        <w:t>language</w:t>
-      </w:r>
-      <w:proofErr w:type="spellEnd"/>
-      <w:r>
-        <w:rPr>
-          <w:rFonts w:ascii="Times New Roman" w:hAnsi="Times New Roman" w:cs="Times New Roman"/>
-          <w:sz w:val="24"/>
-          <w:szCs w:val="24"/>
-        </w:rPr>
-        <w:t>” – linguagem de marcação de texto.</w:t>
+        <w:t xml:space="preserve"> Uma página web tem seu conteúdo em HTML: “Hyper text marcation language” – linguagem de marcação de texto.</w:t>
       </w:r>
     </w:p>
     <w:p>
@@ -308,25 +231,7 @@
           <w:sz w:val="24"/>
           <w:szCs w:val="24"/>
         </w:rPr>
-        <w:t>&lt;h&gt; (</w:t>
-      </w:r>
-      <w:proofErr w:type="spellStart"/>
-      <w:r>
-        <w:rPr>
-          <w:rFonts w:ascii="Times New Roman" w:hAnsi="Times New Roman" w:cs="Times New Roman"/>
-          <w:sz w:val="24"/>
-          <w:szCs w:val="24"/>
-        </w:rPr>
-        <w:t>heading</w:t>
-      </w:r>
-      <w:proofErr w:type="spellEnd"/>
-      <w:r>
-        <w:rPr>
-          <w:rFonts w:ascii="Times New Roman" w:hAnsi="Times New Roman" w:cs="Times New Roman"/>
-          <w:sz w:val="24"/>
-          <w:szCs w:val="24"/>
-        </w:rPr>
-        <w:t>)</w:t>
+        <w:t>&lt;h&gt; (heading)</w:t>
       </w:r>
       <w:r>
         <w:rPr>
@@ -595,25 +500,7 @@
           <w:sz w:val="24"/>
           <w:szCs w:val="24"/>
         </w:rPr>
-        <w:t>&lt;p&gt; (</w:t>
-      </w:r>
-      <w:proofErr w:type="spellStart"/>
-      <w:r>
-        <w:rPr>
-          <w:rFonts w:ascii="Times New Roman" w:hAnsi="Times New Roman" w:cs="Times New Roman"/>
-          <w:sz w:val="24"/>
-          <w:szCs w:val="24"/>
-        </w:rPr>
-        <w:t>paragraph</w:t>
-      </w:r>
-      <w:proofErr w:type="spellEnd"/>
-      <w:r>
-        <w:rPr>
-          <w:rFonts w:ascii="Times New Roman" w:hAnsi="Times New Roman" w:cs="Times New Roman"/>
-          <w:sz w:val="24"/>
-          <w:szCs w:val="24"/>
-        </w:rPr>
-        <w:t>): Usado para colocar parágrafos de textos.</w:t>
+        <w:t>&lt;p&gt; (paragraph): Usado para colocar parágrafos de textos.</w:t>
       </w:r>
     </w:p>
     <w:p>
@@ -1009,25 +896,7 @@
           <w:sz w:val="24"/>
           <w:szCs w:val="24"/>
         </w:rPr>
-        <w:t xml:space="preserve"> O parâmetro que vamos </w:t>
-      </w:r>
-      <w:proofErr w:type="spellStart"/>
-      <w:r>
-        <w:rPr>
-          <w:rFonts w:ascii="Times New Roman" w:hAnsi="Times New Roman" w:cs="Times New Roman"/>
-          <w:sz w:val="24"/>
-          <w:szCs w:val="24"/>
-        </w:rPr>
-        <w:t>utilazar</w:t>
-      </w:r>
-      <w:proofErr w:type="spellEnd"/>
-      <w:r>
-        <w:rPr>
-          <w:rFonts w:ascii="Times New Roman" w:hAnsi="Times New Roman" w:cs="Times New Roman"/>
-          <w:sz w:val="24"/>
-          <w:szCs w:val="24"/>
-        </w:rPr>
-        <w:t xml:space="preserve"> para que as acentuações fiquem corretas na página é o </w:t>
+        <w:t xml:space="preserve"> O parâmetro que vamos utilazar para que as acentuações fiquem corretas na página é o </w:t>
       </w:r>
       <w:r>
         <w:rPr>
@@ -1290,25 +1159,7 @@
           <w:sz w:val="24"/>
           <w:szCs w:val="24"/>
         </w:rPr>
-        <w:t xml:space="preserve"> </w:t>
-      </w:r>
-      <w:proofErr w:type="spellStart"/>
-      <w:r>
-        <w:rPr>
-          <w:rFonts w:ascii="Times New Roman" w:hAnsi="Times New Roman" w:cs="Times New Roman"/>
-          <w:sz w:val="24"/>
-          <w:szCs w:val="24"/>
-        </w:rPr>
-        <w:t>Taduzindo</w:t>
-      </w:r>
-      <w:proofErr w:type="spellEnd"/>
-      <w:r>
-        <w:rPr>
-          <w:rFonts w:ascii="Times New Roman" w:hAnsi="Times New Roman" w:cs="Times New Roman"/>
-          <w:sz w:val="24"/>
-          <w:szCs w:val="24"/>
-        </w:rPr>
-        <w:t>: Folha de estilo em cascata.</w:t>
+        <w:t xml:space="preserve"> Taduzindo: Folha de estilo em cascata.</w:t>
       </w:r>
     </w:p>
     <w:p>
@@ -1336,25 +1187,7 @@
           <w:szCs w:val="24"/>
         </w:rPr>
         <w:lastRenderedPageBreak/>
-        <w:t xml:space="preserve"> Para adicionar uma estilização </w:t>
-      </w:r>
-      <w:proofErr w:type="spellStart"/>
-      <w:r>
-        <w:rPr>
-          <w:rFonts w:ascii="Times New Roman" w:hAnsi="Times New Roman" w:cs="Times New Roman"/>
-          <w:sz w:val="24"/>
-          <w:szCs w:val="24"/>
-        </w:rPr>
-        <w:t>inline</w:t>
-      </w:r>
-      <w:proofErr w:type="spellEnd"/>
-      <w:r>
-        <w:rPr>
-          <w:rFonts w:ascii="Times New Roman" w:hAnsi="Times New Roman" w:cs="Times New Roman"/>
-          <w:sz w:val="24"/>
-          <w:szCs w:val="24"/>
-        </w:rPr>
-        <w:t xml:space="preserve">, ou seja, aquela que se coloca dentro da tag específica e que será aplicada somente a ela, é necessário colocar o parâmetro </w:t>
+        <w:t xml:space="preserve"> Para adicionar uma estilização inline, ou seja, aquela que se coloca dentro da tag específica e que será aplicada somente a ela, é necessário colocar o parâmetro </w:t>
       </w:r>
       <w:r>
         <w:rPr>
@@ -1401,27 +1234,15 @@
         </w:rPr>
         <w:t xml:space="preserve"> Dentro desse parâmetro, podemos colocar a estilização desejada, como alterar o tamanho da fonte com </w:t>
       </w:r>
-      <w:proofErr w:type="spellStart"/>
-      <w:r>
-        <w:rPr>
-          <w:rFonts w:ascii="Times New Roman" w:hAnsi="Times New Roman" w:cs="Times New Roman"/>
-          <w:i/>
-          <w:iCs/>
-          <w:sz w:val="24"/>
-          <w:szCs w:val="24"/>
-        </w:rPr>
-        <w:t>font-size</w:t>
-      </w:r>
-      <w:proofErr w:type="spellEnd"/>
-      <w:r>
-        <w:rPr>
-          <w:rFonts w:ascii="Times New Roman" w:hAnsi="Times New Roman" w:cs="Times New Roman"/>
-          <w:i/>
-          <w:iCs/>
-          <w:sz w:val="24"/>
-          <w:szCs w:val="24"/>
-        </w:rPr>
-        <w:t>=: ;</w:t>
+      <w:r>
+        <w:rPr>
+          <w:rFonts w:ascii="Times New Roman" w:hAnsi="Times New Roman" w:cs="Times New Roman"/>
+          <w:i/>
+          <w:iCs/>
+          <w:sz w:val="24"/>
+          <w:szCs w:val="24"/>
+        </w:rPr>
+        <w:t>font-size=: ;</w:t>
       </w:r>
       <w:r>
         <w:rPr>
@@ -1437,25 +1258,7 @@
           <w:sz w:val="24"/>
           <w:szCs w:val="24"/>
         </w:rPr>
-        <w:t xml:space="preserve">, portanto, essas alturas/tamanhos podem ser </w:t>
-      </w:r>
-      <w:proofErr w:type="gramStart"/>
-      <w:r>
-        <w:rPr>
-          <w:rFonts w:ascii="Times New Roman" w:hAnsi="Times New Roman" w:cs="Times New Roman"/>
-          <w:sz w:val="24"/>
-          <w:szCs w:val="24"/>
-        </w:rPr>
-        <w:t>alterados</w:t>
-      </w:r>
-      <w:proofErr w:type="gramEnd"/>
-      <w:r>
-        <w:rPr>
-          <w:rFonts w:ascii="Times New Roman" w:hAnsi="Times New Roman" w:cs="Times New Roman"/>
-          <w:sz w:val="24"/>
-          <w:szCs w:val="24"/>
-        </w:rPr>
-        <w:t xml:space="preserve"> utilizando esse parâmetro e comando de CSS3 mostrados.</w:t>
+        <w:t>, portanto, essas alturas/tamanhos podem ser alterados utilizando esse parâmetro e comando de CSS3 mostrados.</w:t>
       </w:r>
     </w:p>
     <w:p>
@@ -1484,71 +1287,23 @@
         </w:rPr>
         <w:t xml:space="preserve">Utilizando o parâmetro </w:t>
       </w:r>
-      <w:proofErr w:type="spellStart"/>
-      <w:r>
-        <w:rPr>
-          <w:rFonts w:ascii="Times New Roman" w:hAnsi="Times New Roman" w:cs="Times New Roman"/>
-          <w:i/>
-          <w:iCs/>
-          <w:sz w:val="24"/>
-          <w:szCs w:val="24"/>
-        </w:rPr>
-        <w:t>text-align</w:t>
-      </w:r>
-      <w:proofErr w:type="spellEnd"/>
-      <w:r>
-        <w:rPr>
-          <w:rFonts w:ascii="Times New Roman" w:hAnsi="Times New Roman" w:cs="Times New Roman"/>
-          <w:i/>
-          <w:iCs/>
-          <w:sz w:val="24"/>
-          <w:szCs w:val="24"/>
-        </w:rPr>
-        <w:t>: ;</w:t>
-      </w:r>
-      <w:r>
-        <w:rPr>
-          <w:rFonts w:ascii="Times New Roman" w:hAnsi="Times New Roman" w:cs="Times New Roman"/>
-          <w:sz w:val="24"/>
-          <w:szCs w:val="24"/>
-        </w:rPr>
-        <w:t xml:space="preserve"> podemos ajustar o alinhamento de um texto. No caso de um título, podemos colocar dentro da tag &lt;h1&gt; o style=”</w:t>
-      </w:r>
-      <w:proofErr w:type="spellStart"/>
-      <w:r>
-        <w:rPr>
-          <w:rFonts w:ascii="Times New Roman" w:hAnsi="Times New Roman" w:cs="Times New Roman"/>
-          <w:sz w:val="24"/>
-          <w:szCs w:val="24"/>
-        </w:rPr>
-        <w:t>text-align</w:t>
-      </w:r>
-      <w:proofErr w:type="spellEnd"/>
-      <w:r>
-        <w:rPr>
-          <w:rFonts w:ascii="Times New Roman" w:hAnsi="Times New Roman" w:cs="Times New Roman"/>
-          <w:sz w:val="24"/>
-          <w:szCs w:val="24"/>
-        </w:rPr>
-        <w:t>: center;”, ficando assim: &lt;h1 style=”</w:t>
-      </w:r>
-      <w:proofErr w:type="spellStart"/>
-      <w:r>
-        <w:rPr>
-          <w:rFonts w:ascii="Times New Roman" w:hAnsi="Times New Roman" w:cs="Times New Roman"/>
-          <w:sz w:val="24"/>
-          <w:szCs w:val="24"/>
-        </w:rPr>
-        <w:t>text-align</w:t>
-      </w:r>
-      <w:proofErr w:type="spellEnd"/>
-      <w:r>
-        <w:rPr>
-          <w:rFonts w:ascii="Times New Roman" w:hAnsi="Times New Roman" w:cs="Times New Roman"/>
-          <w:sz w:val="24"/>
-          <w:szCs w:val="24"/>
-        </w:rPr>
-        <w:t>: center</w:t>
+      <w:r>
+        <w:rPr>
+          <w:rFonts w:ascii="Times New Roman" w:hAnsi="Times New Roman" w:cs="Times New Roman"/>
+          <w:i/>
+          <w:iCs/>
+          <w:sz w:val="24"/>
+          <w:szCs w:val="24"/>
+        </w:rPr>
+        <w:t>text-align: ;</w:t>
+      </w:r>
+      <w:r>
+        <w:rPr>
+          <w:rFonts w:ascii="Times New Roman" w:hAnsi="Times New Roman" w:cs="Times New Roman"/>
+          <w:sz w:val="24"/>
+          <w:szCs w:val="24"/>
+        </w:rPr>
+        <w:t xml:space="preserve"> podemos ajustar o alinhamento de um texto. No caso de um título, podemos colocar dentro da tag &lt;h1&gt; o style=”text-align: center;”, ficando assim: &lt;h1 style=”text-align: center</w:t>
       </w:r>
       <w:r>
         <w:rPr>
@@ -1580,25 +1335,7 @@
           <w:sz w:val="24"/>
           <w:szCs w:val="24"/>
         </w:rPr>
-        <w:t xml:space="preserve"> Utilizando esse alinhamento, o título passa a ficar no centro da página, </w:t>
-      </w:r>
-      <w:proofErr w:type="spellStart"/>
-      <w:r>
-        <w:rPr>
-          <w:rFonts w:ascii="Times New Roman" w:hAnsi="Times New Roman" w:cs="Times New Roman"/>
-          <w:sz w:val="24"/>
-          <w:szCs w:val="24"/>
-        </w:rPr>
-        <w:t>independente</w:t>
-      </w:r>
-      <w:proofErr w:type="spellEnd"/>
-      <w:r>
-        <w:rPr>
-          <w:rFonts w:ascii="Times New Roman" w:hAnsi="Times New Roman" w:cs="Times New Roman"/>
-          <w:sz w:val="24"/>
-          <w:szCs w:val="24"/>
-        </w:rPr>
-        <w:t xml:space="preserve"> do tamanho da janela do navegador.</w:t>
+        <w:t xml:space="preserve"> Utilizando esse alinhamento, o título passa a ficar no centro da página, independente do tamanho da janela do navegador.</w:t>
       </w:r>
     </w:p>
     <w:p>
@@ -1646,23 +1383,13 @@
           <w:u w:val="single"/>
         </w:rPr>
       </w:pPr>
-      <w:proofErr w:type="spellStart"/>
-      <w:r>
-        <w:rPr>
-          <w:rFonts w:ascii="Times New Roman" w:hAnsi="Times New Roman" w:cs="Times New Roman"/>
-          <w:sz w:val="24"/>
-          <w:szCs w:val="24"/>
-        </w:rPr>
-        <w:t>Inline</w:t>
-      </w:r>
-      <w:proofErr w:type="spellEnd"/>
-      <w:r>
-        <w:rPr>
-          <w:rFonts w:ascii="Times New Roman" w:hAnsi="Times New Roman" w:cs="Times New Roman"/>
-          <w:sz w:val="24"/>
-          <w:szCs w:val="24"/>
-        </w:rPr>
-        <w:t>: Já falado acima, onde a estilização é colocada especificamente em cada tag desejada.</w:t>
+      <w:r>
+        <w:rPr>
+          <w:rFonts w:ascii="Times New Roman" w:hAnsi="Times New Roman" w:cs="Times New Roman"/>
+          <w:sz w:val="24"/>
+          <w:szCs w:val="24"/>
+        </w:rPr>
+        <w:t>Inline: Já falado acima, onde a estilização é colocada especificamente em cada tag desejada.</w:t>
       </w:r>
       <w:r>
         <w:rPr>
@@ -1713,61 +1440,7 @@
           <w:sz w:val="24"/>
           <w:szCs w:val="24"/>
         </w:rPr>
-        <w:t xml:space="preserve">Local: Uma tag &lt;style&gt;&lt;/style&gt; que é </w:t>
-      </w:r>
-      <w:proofErr w:type="spellStart"/>
-      <w:r>
-        <w:rPr>
-          <w:rFonts w:ascii="Times New Roman" w:hAnsi="Times New Roman" w:cs="Times New Roman"/>
-          <w:sz w:val="24"/>
-          <w:szCs w:val="24"/>
-        </w:rPr>
-        <w:t>colcoada</w:t>
-      </w:r>
-      <w:proofErr w:type="spellEnd"/>
-      <w:r>
-        <w:rPr>
-          <w:rFonts w:ascii="Times New Roman" w:hAnsi="Times New Roman" w:cs="Times New Roman"/>
-          <w:sz w:val="24"/>
-          <w:szCs w:val="24"/>
-        </w:rPr>
-        <w:t xml:space="preserve"> dentro do &lt;head&gt; de um &lt;html&gt; e lá iremos configurar cada tag do html em conjunto, ou seja, se colocarmos &lt;style&gt;p{</w:t>
-      </w:r>
-      <w:proofErr w:type="spellStart"/>
-      <w:r>
-        <w:rPr>
-          <w:rFonts w:ascii="Times New Roman" w:hAnsi="Times New Roman" w:cs="Times New Roman"/>
-          <w:sz w:val="24"/>
-          <w:szCs w:val="24"/>
-        </w:rPr>
-        <w:t>text-align</w:t>
-      </w:r>
-      <w:proofErr w:type="spellEnd"/>
-      <w:r>
-        <w:rPr>
-          <w:rFonts w:ascii="Times New Roman" w:hAnsi="Times New Roman" w:cs="Times New Roman"/>
-          <w:sz w:val="24"/>
-          <w:szCs w:val="24"/>
-        </w:rPr>
-        <w:t xml:space="preserve">: center; color: blue; </w:t>
-      </w:r>
-      <w:proofErr w:type="spellStart"/>
-      <w:r>
-        <w:rPr>
-          <w:rFonts w:ascii="Times New Roman" w:hAnsi="Times New Roman" w:cs="Times New Roman"/>
-          <w:sz w:val="24"/>
-          <w:szCs w:val="24"/>
-        </w:rPr>
-        <w:t>font-size</w:t>
-      </w:r>
-      <w:proofErr w:type="spellEnd"/>
-      <w:r>
-        <w:rPr>
-          <w:rFonts w:ascii="Times New Roman" w:hAnsi="Times New Roman" w:cs="Times New Roman"/>
-          <w:sz w:val="24"/>
-          <w:szCs w:val="24"/>
-        </w:rPr>
-        <w:t>: 20px}&lt;/style&gt;, a alteração especificada irá acontecer em todos os parágrafos que tenham a tag &lt;p&gt;.</w:t>
+        <w:t>Local: Uma tag &lt;style&gt;&lt;/style&gt; que é colcoada dentro do &lt;head&gt; de um &lt;html&gt; e lá iremos configurar cada tag do html em conjunto, ou seja, se colocarmos &lt;style&gt;p{text-align: center; color: blue; font-size: 20px}&lt;/style&gt;, a alteração especificada irá acontecer em todos os parágrafos que tenham a tag &lt;p&gt;.</w:t>
       </w:r>
       <w:r>
         <w:rPr>
@@ -1846,25 +1519,7 @@
           <w:sz w:val="24"/>
           <w:szCs w:val="24"/>
         </w:rPr>
-        <w:t xml:space="preserve"> Dentro da tag &lt;link&gt; precisamos colocar alguns parâmetros para fazer o link com o </w:t>
-      </w:r>
-      <w:proofErr w:type="spellStart"/>
-      <w:r>
-        <w:rPr>
-          <w:rFonts w:ascii="Times New Roman" w:hAnsi="Times New Roman" w:cs="Times New Roman"/>
-          <w:sz w:val="24"/>
-          <w:szCs w:val="24"/>
-        </w:rPr>
-        <w:t>doc</w:t>
-      </w:r>
-      <w:proofErr w:type="spellEnd"/>
-      <w:r>
-        <w:rPr>
-          <w:rFonts w:ascii="Times New Roman" w:hAnsi="Times New Roman" w:cs="Times New Roman"/>
-          <w:sz w:val="24"/>
-          <w:szCs w:val="24"/>
-        </w:rPr>
-        <w:t xml:space="preserve"> .css: </w:t>
+        <w:t xml:space="preserve"> Dentro da tag &lt;link&gt; precisamos colocar alguns parâmetros para fazer o link com o doc .css: </w:t>
       </w:r>
     </w:p>
     <w:p>
@@ -1888,43 +1543,7 @@
           <w:sz w:val="24"/>
           <w:szCs w:val="24"/>
         </w:rPr>
-        <w:t xml:space="preserve">1. </w:t>
-      </w:r>
-      <w:proofErr w:type="spellStart"/>
-      <w:r>
-        <w:rPr>
-          <w:rFonts w:ascii="Times New Roman" w:hAnsi="Times New Roman" w:cs="Times New Roman"/>
-          <w:sz w:val="24"/>
-          <w:szCs w:val="24"/>
-        </w:rPr>
-        <w:t>rel</w:t>
-      </w:r>
-      <w:proofErr w:type="spellEnd"/>
-      <w:r>
-        <w:rPr>
-          <w:rFonts w:ascii="Times New Roman" w:hAnsi="Times New Roman" w:cs="Times New Roman"/>
-          <w:sz w:val="24"/>
-          <w:szCs w:val="24"/>
-        </w:rPr>
-        <w:t>=”</w:t>
-      </w:r>
-      <w:proofErr w:type="spellStart"/>
-      <w:r>
-        <w:rPr>
-          <w:rFonts w:ascii="Times New Roman" w:hAnsi="Times New Roman" w:cs="Times New Roman"/>
-          <w:sz w:val="24"/>
-          <w:szCs w:val="24"/>
-        </w:rPr>
-        <w:t>stylesheet</w:t>
-      </w:r>
-      <w:proofErr w:type="spellEnd"/>
-      <w:r>
-        <w:rPr>
-          <w:rFonts w:ascii="Times New Roman" w:hAnsi="Times New Roman" w:cs="Times New Roman"/>
-          <w:sz w:val="24"/>
-          <w:szCs w:val="24"/>
-        </w:rPr>
-        <w:t>” (relação)</w:t>
+        <w:t>1. rel=”stylesheet” (relação)</w:t>
       </w:r>
     </w:p>
     <w:p>
@@ -1945,61 +1564,7 @@
           <w:sz w:val="24"/>
           <w:szCs w:val="24"/>
         </w:rPr>
-        <w:t xml:space="preserve">2. </w:t>
-      </w:r>
-      <w:proofErr w:type="spellStart"/>
-      <w:r>
-        <w:rPr>
-          <w:rFonts w:ascii="Times New Roman" w:hAnsi="Times New Roman" w:cs="Times New Roman"/>
-          <w:sz w:val="24"/>
-          <w:szCs w:val="24"/>
-        </w:rPr>
-        <w:t>href</w:t>
-      </w:r>
-      <w:proofErr w:type="spellEnd"/>
-      <w:r>
-        <w:rPr>
-          <w:rFonts w:ascii="Times New Roman" w:hAnsi="Times New Roman" w:cs="Times New Roman"/>
-          <w:sz w:val="24"/>
-          <w:szCs w:val="24"/>
-        </w:rPr>
-        <w:t xml:space="preserve">=”style.css” (endereço de referência – esse endereço é o padrão, caso não esteja na mesma pasta que a página é </w:t>
-      </w:r>
-      <w:proofErr w:type="gramStart"/>
-      <w:r>
-        <w:rPr>
-          <w:rFonts w:ascii="Times New Roman" w:hAnsi="Times New Roman" w:cs="Times New Roman"/>
-          <w:sz w:val="24"/>
-          <w:szCs w:val="24"/>
-        </w:rPr>
-        <w:t>necessário</w:t>
-      </w:r>
-      <w:proofErr w:type="gramEnd"/>
-      <w:r>
-        <w:rPr>
-          <w:rFonts w:ascii="Times New Roman" w:hAnsi="Times New Roman" w:cs="Times New Roman"/>
-          <w:sz w:val="24"/>
-          <w:szCs w:val="24"/>
-        </w:rPr>
-        <w:t xml:space="preserve"> alterar. Para alterar, basta apagar tudo dentre os “” e apertar </w:t>
-      </w:r>
-      <w:proofErr w:type="spellStart"/>
-      <w:r>
-        <w:rPr>
-          <w:rFonts w:ascii="Times New Roman" w:hAnsi="Times New Roman" w:cs="Times New Roman"/>
-          <w:sz w:val="24"/>
-          <w:szCs w:val="24"/>
-        </w:rPr>
-        <w:t>ctrl+space</w:t>
-      </w:r>
-      <w:proofErr w:type="spellEnd"/>
-      <w:r>
-        <w:rPr>
-          <w:rFonts w:ascii="Times New Roman" w:hAnsi="Times New Roman" w:cs="Times New Roman"/>
-          <w:sz w:val="24"/>
-          <w:szCs w:val="24"/>
-        </w:rPr>
-        <w:t>. Ele vai abrir uma janela onde você pode navegar e escolher a folha de estilo que deseja usar para aquele site)</w:t>
+        <w:t>2. href=”style.css” (endereço de referência – esse endereço é o padrão, caso não esteja na mesma pasta que a página é necessário alterar. Para alterar, basta apagar tudo dentre os “” e apertar ctrl+space. Ele vai abrir uma janela onde você pode navegar e escolher a folha de estilo que deseja usar para aquele site)</w:t>
       </w:r>
       <w:r>
         <w:rPr>
@@ -2033,53 +1598,23 @@
         </w:rPr>
         <w:t xml:space="preserve">Utilizando o comando </w:t>
       </w:r>
-      <w:proofErr w:type="spellStart"/>
-      <w:r>
-        <w:rPr>
-          <w:rFonts w:ascii="Times New Roman" w:hAnsi="Times New Roman" w:cs="Times New Roman"/>
-          <w:i/>
-          <w:iCs/>
-          <w:sz w:val="24"/>
-          <w:szCs w:val="24"/>
-        </w:rPr>
-        <w:t>bakcground</w:t>
-      </w:r>
-      <w:proofErr w:type="spellEnd"/>
-      <w:r>
-        <w:rPr>
-          <w:rFonts w:ascii="Times New Roman" w:hAnsi="Times New Roman" w:cs="Times New Roman"/>
-          <w:i/>
-          <w:iCs/>
-          <w:sz w:val="24"/>
-          <w:szCs w:val="24"/>
-        </w:rPr>
-        <w:t>-color: ;</w:t>
-      </w:r>
-      <w:r>
-        <w:rPr>
-          <w:rFonts w:ascii="Times New Roman" w:hAnsi="Times New Roman" w:cs="Times New Roman"/>
-          <w:sz w:val="24"/>
-          <w:szCs w:val="24"/>
-        </w:rPr>
-        <w:t xml:space="preserve"> nós podemos alterar a cor do fundo de qualquer coisa, desde um parágrafo/frase/título até o fundo </w:t>
-      </w:r>
-      <w:proofErr w:type="spellStart"/>
-      <w:r>
-        <w:rPr>
-          <w:rFonts w:ascii="Times New Roman" w:hAnsi="Times New Roman" w:cs="Times New Roman"/>
-          <w:sz w:val="24"/>
-          <w:szCs w:val="24"/>
-        </w:rPr>
-        <w:t>ba</w:t>
-      </w:r>
-      <w:proofErr w:type="spellEnd"/>
-      <w:r>
-        <w:rPr>
-          <w:rFonts w:ascii="Times New Roman" w:hAnsi="Times New Roman" w:cs="Times New Roman"/>
-          <w:sz w:val="24"/>
-          <w:szCs w:val="24"/>
-        </w:rPr>
-        <w:t xml:space="preserve"> página toda.</w:t>
+      <w:r>
+        <w:rPr>
+          <w:rFonts w:ascii="Times New Roman" w:hAnsi="Times New Roman" w:cs="Times New Roman"/>
+          <w:i/>
+          <w:iCs/>
+          <w:sz w:val="24"/>
+          <w:szCs w:val="24"/>
+        </w:rPr>
+        <w:t>bakcground-color: ;</w:t>
+      </w:r>
+      <w:r>
+        <w:rPr>
+          <w:rFonts w:ascii="Times New Roman" w:hAnsi="Times New Roman" w:cs="Times New Roman"/>
+          <w:sz w:val="24"/>
+          <w:szCs w:val="24"/>
+        </w:rPr>
+        <w:t xml:space="preserve"> nós podemos alterar a cor do fundo de qualquer coisa, desde um parágrafo/frase/título até o fundo ba página toda.</w:t>
       </w:r>
     </w:p>
     <w:p>
@@ -2103,79 +1638,17 @@
           <w:sz w:val="24"/>
           <w:szCs w:val="24"/>
         </w:rPr>
-        <w:t xml:space="preserve">Podemos alterar qualquer estilo de uma tag específica utilizando prioridades de busca em CSS. Por exemplo, se </w:t>
-      </w:r>
-      <w:proofErr w:type="spellStart"/>
-      <w:r>
-        <w:rPr>
-          <w:rFonts w:ascii="Times New Roman" w:hAnsi="Times New Roman" w:cs="Times New Roman"/>
-          <w:sz w:val="24"/>
-          <w:szCs w:val="24"/>
-        </w:rPr>
-        <w:t>vc</w:t>
-      </w:r>
-      <w:proofErr w:type="spellEnd"/>
-      <w:r>
-        <w:rPr>
-          <w:rFonts w:ascii="Times New Roman" w:hAnsi="Times New Roman" w:cs="Times New Roman"/>
-          <w:sz w:val="24"/>
-          <w:szCs w:val="24"/>
-        </w:rPr>
-        <w:t xml:space="preserve"> quiser alterar a cor de uma frase específica que está dentro de uma tag &lt;strong&gt; que está dentro de uma tag &lt;em&gt;, assim: </w:t>
-      </w:r>
-      <w:r>
-        <w:rPr>
-          <w:rFonts w:ascii="Times New Roman" w:hAnsi="Times New Roman" w:cs="Times New Roman"/>
-          <w:i/>
-          <w:iCs/>
-          <w:sz w:val="24"/>
-          <w:szCs w:val="24"/>
-        </w:rPr>
-        <w:t>&lt;em&gt;Nossa missão é: &lt;strong&gt;</w:t>
-      </w:r>
-      <w:proofErr w:type="gramStart"/>
-      <w:r>
-        <w:rPr>
-          <w:rFonts w:ascii="Times New Roman" w:hAnsi="Times New Roman" w:cs="Times New Roman"/>
-          <w:i/>
-          <w:iCs/>
-          <w:sz w:val="24"/>
-          <w:szCs w:val="24"/>
-        </w:rPr>
-        <w:t>”Proporcionar</w:t>
-      </w:r>
-      <w:proofErr w:type="gramEnd"/>
-      <w:r>
-        <w:rPr>
-          <w:rFonts w:ascii="Times New Roman" w:hAnsi="Times New Roman" w:cs="Times New Roman"/>
-          <w:i/>
-          <w:iCs/>
-          <w:sz w:val="24"/>
-          <w:szCs w:val="24"/>
-        </w:rPr>
-        <w:t xml:space="preserve"> </w:t>
-      </w:r>
-      <w:proofErr w:type="spellStart"/>
-      <w:r>
-        <w:rPr>
-          <w:rFonts w:ascii="Times New Roman" w:hAnsi="Times New Roman" w:cs="Times New Roman"/>
-          <w:i/>
-          <w:iCs/>
-          <w:sz w:val="24"/>
-          <w:szCs w:val="24"/>
-        </w:rPr>
-        <w:t>auto-estima</w:t>
-      </w:r>
-      <w:proofErr w:type="spellEnd"/>
-      <w:r>
-        <w:rPr>
-          <w:rFonts w:ascii="Times New Roman" w:hAnsi="Times New Roman" w:cs="Times New Roman"/>
-          <w:i/>
-          <w:iCs/>
-          <w:sz w:val="24"/>
-          <w:szCs w:val="24"/>
-        </w:rPr>
-        <w:t xml:space="preserve"> e qualidade de vida aos clientes”&lt;/strong&gt;&lt;/em&gt;</w:t>
+        <w:t xml:space="preserve">Podemos alterar qualquer estilo de uma tag específica utilizando prioridades de busca em CSS. Por exemplo, se vc quiser alterar a cor de uma frase específica que está dentro de uma tag &lt;strong&gt; que está dentro de uma tag &lt;em&gt;, assim: </w:t>
+      </w:r>
+      <w:r>
+        <w:rPr>
+          <w:rFonts w:ascii="Times New Roman" w:hAnsi="Times New Roman" w:cs="Times New Roman"/>
+          <w:i/>
+          <w:iCs/>
+          <w:sz w:val="24"/>
+          <w:szCs w:val="24"/>
+        </w:rPr>
+        <w:t>&lt;em&gt;Nossa missão é: &lt;strong&gt;”Proporcionar auto-estima e qualidade de vida aos clientes”&lt;/strong&gt;&lt;/em&gt;</w:t>
       </w:r>
       <w:r>
         <w:rPr>
@@ -2193,66 +1666,16 @@
           <w:sz w:val="24"/>
           <w:szCs w:val="24"/>
         </w:rPr>
-        <w:t xml:space="preserve">em strong{color: </w:t>
-      </w:r>
-      <w:proofErr w:type="spellStart"/>
-      <w:r>
-        <w:rPr>
-          <w:rFonts w:ascii="Times New Roman" w:hAnsi="Times New Roman" w:cs="Times New Roman"/>
-          <w:i/>
-          <w:iCs/>
-          <w:sz w:val="24"/>
-          <w:szCs w:val="24"/>
-        </w:rPr>
-        <w:t>red</w:t>
-      </w:r>
-      <w:proofErr w:type="spellEnd"/>
-      <w:r>
-        <w:rPr>
-          <w:rFonts w:ascii="Times New Roman" w:hAnsi="Times New Roman" w:cs="Times New Roman"/>
-          <w:i/>
-          <w:iCs/>
-          <w:sz w:val="24"/>
-          <w:szCs w:val="24"/>
-        </w:rPr>
-        <w:t>}</w:t>
-      </w:r>
-      <w:r>
-        <w:rPr>
-          <w:rFonts w:ascii="Times New Roman" w:hAnsi="Times New Roman" w:cs="Times New Roman"/>
-          <w:sz w:val="24"/>
-          <w:szCs w:val="24"/>
-        </w:rPr>
-        <w:t xml:space="preserve">. Desse modo, ele irá buscar e alterar a cor de todos os </w:t>
-      </w:r>
-      <w:proofErr w:type="spellStart"/>
-      <w:r>
-        <w:rPr>
-          <w:rFonts w:ascii="Times New Roman" w:hAnsi="Times New Roman" w:cs="Times New Roman"/>
-          <w:sz w:val="24"/>
-          <w:szCs w:val="24"/>
-        </w:rPr>
-        <w:t>strong’s</w:t>
-      </w:r>
-      <w:proofErr w:type="spellEnd"/>
-      <w:r>
-        <w:rPr>
-          <w:rFonts w:ascii="Times New Roman" w:hAnsi="Times New Roman" w:cs="Times New Roman"/>
-          <w:sz w:val="24"/>
-          <w:szCs w:val="24"/>
-        </w:rPr>
-        <w:t xml:space="preserve"> que estejam dentro dos </w:t>
-      </w:r>
-      <w:proofErr w:type="spellStart"/>
-      <w:r>
-        <w:rPr>
-          <w:rFonts w:ascii="Times New Roman" w:hAnsi="Times New Roman" w:cs="Times New Roman"/>
-          <w:sz w:val="24"/>
-          <w:szCs w:val="24"/>
-        </w:rPr>
-        <w:t>em’s</w:t>
-      </w:r>
-      <w:proofErr w:type="spellEnd"/>
+        <w:t>em strong{color: red}</w:t>
+      </w:r>
+      <w:r>
+        <w:rPr>
+          <w:rFonts w:ascii="Times New Roman" w:hAnsi="Times New Roman" w:cs="Times New Roman"/>
+          <w:sz w:val="24"/>
+          <w:szCs w:val="24"/>
+        </w:rPr>
+        <w:t>. Desse modo, ele irá buscar e alterar a cor de todos os strong’s que estejam dentro dos em’s</w:t>
+      </w:r>
       <w:r>
         <w:rPr>
           <w:rFonts w:ascii="Times New Roman" w:hAnsi="Times New Roman" w:cs="Times New Roman"/>
@@ -2331,9 +1754,8 @@
           <w:szCs w:val="24"/>
           <w:u w:val="single"/>
         </w:rPr>
-        <w:t xml:space="preserve"> </w:t>
-      </w:r>
-      <w:proofErr w:type="spellStart"/>
+        <w:t xml:space="preserve"> Es</w:t>
+      </w:r>
       <w:r>
         <w:rPr>
           <w:rFonts w:ascii="Times New Roman" w:hAnsi="Times New Roman" w:cs="Times New Roman"/>
@@ -2343,30 +1765,7 @@
           <w:szCs w:val="24"/>
           <w:u w:val="single"/>
         </w:rPr>
-        <w:t>Es</w:t>
-      </w:r>
-      <w:r>
-        <w:rPr>
-          <w:rFonts w:ascii="Times New Roman" w:hAnsi="Times New Roman" w:cs="Times New Roman"/>
-          <w:b/>
-          <w:bCs/>
-          <w:sz w:val="24"/>
-          <w:szCs w:val="24"/>
-          <w:u w:val="single"/>
-        </w:rPr>
-        <w:t>ilizando</w:t>
-      </w:r>
-      <w:proofErr w:type="spellEnd"/>
-      <w:r>
-        <w:rPr>
-          <w:rFonts w:ascii="Times New Roman" w:hAnsi="Times New Roman" w:cs="Times New Roman"/>
-          <w:b/>
-          <w:bCs/>
-          <w:sz w:val="24"/>
-          <w:szCs w:val="24"/>
-          <w:u w:val="single"/>
-        </w:rPr>
-        <w:t xml:space="preserve"> Imagens</w:t>
+        <w:t>ilizando Imagens</w:t>
       </w:r>
       <w:r>
         <w:rPr>
@@ -2412,43 +1811,7 @@
           <w:sz w:val="24"/>
           <w:szCs w:val="24"/>
         </w:rPr>
-        <w:t xml:space="preserve">Nós podemos adicionar identificadores (id=”nome”) para qualquer tag especificamente, para selecionar qualquer uma que queira e alterar seu estilo num arquivo .css separado sem modificar as outras, vamos supor que </w:t>
-      </w:r>
-      <w:proofErr w:type="spellStart"/>
-      <w:r>
-        <w:rPr>
-          <w:rFonts w:ascii="Times New Roman" w:hAnsi="Times New Roman" w:cs="Times New Roman"/>
-          <w:sz w:val="24"/>
-          <w:szCs w:val="24"/>
-        </w:rPr>
-        <w:t>vc</w:t>
-      </w:r>
-      <w:proofErr w:type="spellEnd"/>
-      <w:r>
-        <w:rPr>
-          <w:rFonts w:ascii="Times New Roman" w:hAnsi="Times New Roman" w:cs="Times New Roman"/>
-          <w:sz w:val="24"/>
-          <w:szCs w:val="24"/>
-        </w:rPr>
-        <w:t xml:space="preserve"> tenha um parágrafo e coloque um id=”</w:t>
-      </w:r>
-      <w:proofErr w:type="spellStart"/>
-      <w:r>
-        <w:rPr>
-          <w:rFonts w:ascii="Times New Roman" w:hAnsi="Times New Roman" w:cs="Times New Roman"/>
-          <w:sz w:val="24"/>
-          <w:szCs w:val="24"/>
-        </w:rPr>
-        <w:t>missao</w:t>
-      </w:r>
-      <w:proofErr w:type="spellEnd"/>
-      <w:r>
-        <w:rPr>
-          <w:rFonts w:ascii="Times New Roman" w:hAnsi="Times New Roman" w:cs="Times New Roman"/>
-          <w:sz w:val="24"/>
-          <w:szCs w:val="24"/>
-        </w:rPr>
-        <w:t>”, quando for estilizar ele no css, basta referenciar como #missão{font-size: 20px;}, e ele será alterado para o que quiser.</w:t>
+        <w:t>Nós podemos adicionar identificadores (id=”nome”) para qualquer tag especificamente, para selecionar qualquer uma que queira e alterar seu estilo num arquivo .css separado sem modificar as outras, vamos supor que vc tenha um parágrafo e coloque um id=”missao”, quando for estilizar ele no css, basta referenciar como #missão{font-size: 20px;}, e ele será alterado para o que quiser.</w:t>
       </w:r>
     </w:p>
     <w:p>
@@ -2474,25 +1837,7 @@
           <w:sz w:val="24"/>
           <w:szCs w:val="24"/>
         </w:rPr>
-        <w:t xml:space="preserve"> Para adicionar uma imagem nós utilizamos a tag &lt;</w:t>
-      </w:r>
-      <w:proofErr w:type="spellStart"/>
-      <w:r>
-        <w:rPr>
-          <w:rFonts w:ascii="Times New Roman" w:hAnsi="Times New Roman" w:cs="Times New Roman"/>
-          <w:sz w:val="24"/>
-          <w:szCs w:val="24"/>
-        </w:rPr>
-        <w:t>img</w:t>
-      </w:r>
-      <w:proofErr w:type="spellEnd"/>
-      <w:r>
-        <w:rPr>
-          <w:rFonts w:ascii="Times New Roman" w:hAnsi="Times New Roman" w:cs="Times New Roman"/>
-          <w:sz w:val="24"/>
-          <w:szCs w:val="24"/>
-        </w:rPr>
-        <w:t>&gt;</w:t>
+        <w:t xml:space="preserve"> Para adicionar uma imagem nós utilizamos a tag &lt;img&gt;</w:t>
       </w:r>
       <w:r>
         <w:rPr>
@@ -2527,25 +1872,7 @@
           <w:szCs w:val="24"/>
         </w:rPr>
         <w:lastRenderedPageBreak/>
-        <w:t xml:space="preserve"> Como a imagem é um arquivo externo, nós precisamos dizer a onde ela está, dessa forma, adicionando o parâmetro </w:t>
-      </w:r>
-      <w:proofErr w:type="spellStart"/>
-      <w:r>
-        <w:rPr>
-          <w:rFonts w:ascii="Times New Roman" w:hAnsi="Times New Roman" w:cs="Times New Roman"/>
-          <w:sz w:val="24"/>
-          <w:szCs w:val="24"/>
-        </w:rPr>
-        <w:t>src</w:t>
-      </w:r>
-      <w:proofErr w:type="spellEnd"/>
-      <w:r>
-        <w:rPr>
-          <w:rFonts w:ascii="Times New Roman" w:hAnsi="Times New Roman" w:cs="Times New Roman"/>
-          <w:sz w:val="24"/>
-          <w:szCs w:val="24"/>
-        </w:rPr>
-        <w:t>=”caminho”</w:t>
+        <w:t xml:space="preserve"> Como a imagem é um arquivo externo, nós precisamos dizer a onde ela está, dessa forma, adicionando o parâmetro src=”caminho”</w:t>
       </w:r>
     </w:p>
     <w:p>
@@ -2571,25 +1898,7 @@
           <w:sz w:val="24"/>
           <w:szCs w:val="24"/>
         </w:rPr>
-        <w:t xml:space="preserve"> Além do caminho, também colocamos o parâmetro </w:t>
-      </w:r>
-      <w:proofErr w:type="spellStart"/>
-      <w:r>
-        <w:rPr>
-          <w:rFonts w:ascii="Times New Roman" w:hAnsi="Times New Roman" w:cs="Times New Roman"/>
-          <w:sz w:val="24"/>
-          <w:szCs w:val="24"/>
-        </w:rPr>
-        <w:t>alt</w:t>
-      </w:r>
-      <w:proofErr w:type="spellEnd"/>
-      <w:r>
-        <w:rPr>
-          <w:rFonts w:ascii="Times New Roman" w:hAnsi="Times New Roman" w:cs="Times New Roman"/>
-          <w:sz w:val="24"/>
-          <w:szCs w:val="24"/>
-        </w:rPr>
-        <w:t>=”descrição”, para dizer o que é essa foto, se é a foto de um banner, perfil, dentre outras coisas. Isso é importante para quando der algum problema e não for possível carregar a imagem, pois é o texto que foi colocado lá que irá aparecer no lugar.</w:t>
+        <w:t xml:space="preserve"> Além do caminho, também colocamos o parâmetro alt=”descrição”, para dizer o que é essa foto, se é a foto de um banner, perfil, dentre outras coisas. Isso é importante para quando der algum problema e não for possível carregar a imagem, pois é o texto que foi colocado lá que irá aparecer no lugar.</w:t>
       </w:r>
     </w:p>
     <w:p>
@@ -2615,25 +1924,7 @@
           <w:sz w:val="24"/>
           <w:szCs w:val="24"/>
         </w:rPr>
-        <w:t xml:space="preserve">Para fazer alterações em css de uma imagem, utilizamos </w:t>
-      </w:r>
-      <w:proofErr w:type="gramStart"/>
-      <w:r>
-        <w:rPr>
-          <w:rFonts w:ascii="Times New Roman" w:hAnsi="Times New Roman" w:cs="Times New Roman"/>
-          <w:sz w:val="24"/>
-          <w:szCs w:val="24"/>
-        </w:rPr>
-        <w:t>uma id</w:t>
-      </w:r>
-      <w:proofErr w:type="gramEnd"/>
-      <w:r>
-        <w:rPr>
-          <w:rFonts w:ascii="Times New Roman" w:hAnsi="Times New Roman" w:cs="Times New Roman"/>
-          <w:sz w:val="24"/>
-          <w:szCs w:val="24"/>
-        </w:rPr>
-        <w:t>=”nome”, colocamos #nome{} e então podemos alterar como quisermos. Obs.: O símbolo “#” é chamado de “tralha”, não jogo da velha e nem hashtag.</w:t>
+        <w:t>Para fazer alterações em css de uma imagem, utilizamos uma id=”nome”, colocamos #nome{} e então podemos alterar como quisermos. Obs.: O símbolo “#” é chamado de “tralha”, não jogo da velha e nem hashtag.</w:t>
       </w:r>
     </w:p>
     <w:p>
@@ -2685,27 +1976,15 @@
         </w:rPr>
         <w:t xml:space="preserve"> Usamos </w:t>
       </w:r>
-      <w:proofErr w:type="spellStart"/>
-      <w:r>
-        <w:rPr>
-          <w:rFonts w:ascii="Times New Roman" w:hAnsi="Times New Roman" w:cs="Times New Roman"/>
-          <w:i/>
-          <w:iCs/>
-          <w:sz w:val="24"/>
-          <w:szCs w:val="24"/>
-        </w:rPr>
-        <w:t>width</w:t>
-      </w:r>
-      <w:proofErr w:type="spellEnd"/>
-      <w:r>
-        <w:rPr>
-          <w:rFonts w:ascii="Times New Roman" w:hAnsi="Times New Roman" w:cs="Times New Roman"/>
-          <w:i/>
-          <w:iCs/>
-          <w:sz w:val="24"/>
-          <w:szCs w:val="24"/>
-        </w:rPr>
-        <w:t>: 100%;</w:t>
+      <w:r>
+        <w:rPr>
+          <w:rFonts w:ascii="Times New Roman" w:hAnsi="Times New Roman" w:cs="Times New Roman"/>
+          <w:i/>
+          <w:iCs/>
+          <w:sz w:val="24"/>
+          <w:szCs w:val="24"/>
+        </w:rPr>
+        <w:t>width: 100%;</w:t>
       </w:r>
       <w:r>
         <w:rPr>
@@ -2741,89 +2020,23 @@
         </w:rPr>
         <w:t xml:space="preserve"> Podemos criar uma borda em qualquer elemento usando a marcação </w:t>
       </w:r>
-      <w:proofErr w:type="spellStart"/>
-      <w:r>
-        <w:rPr>
-          <w:rFonts w:ascii="Times New Roman" w:hAnsi="Times New Roman" w:cs="Times New Roman"/>
-          <w:i/>
-          <w:iCs/>
-          <w:sz w:val="24"/>
-          <w:szCs w:val="24"/>
-        </w:rPr>
-        <w:t>border</w:t>
-      </w:r>
-      <w:proofErr w:type="spellEnd"/>
-      <w:r>
-        <w:rPr>
-          <w:rFonts w:ascii="Times New Roman" w:hAnsi="Times New Roman" w:cs="Times New Roman"/>
-          <w:i/>
-          <w:iCs/>
-          <w:sz w:val="24"/>
-          <w:szCs w:val="24"/>
-        </w:rPr>
-        <w:t>: tamanho tipo cor</w:t>
-      </w:r>
-      <w:r>
-        <w:rPr>
-          <w:rFonts w:ascii="Times New Roman" w:hAnsi="Times New Roman" w:cs="Times New Roman"/>
-          <w:sz w:val="24"/>
-          <w:szCs w:val="24"/>
-        </w:rPr>
-        <w:t xml:space="preserve">, exemplo: </w:t>
-      </w:r>
-      <w:proofErr w:type="spellStart"/>
-      <w:r>
-        <w:rPr>
-          <w:rFonts w:ascii="Times New Roman" w:hAnsi="Times New Roman" w:cs="Times New Roman"/>
-          <w:sz w:val="24"/>
-          <w:szCs w:val="24"/>
-        </w:rPr>
-        <w:t>border</w:t>
-      </w:r>
-      <w:proofErr w:type="spellEnd"/>
-      <w:r>
-        <w:rPr>
-          <w:rFonts w:ascii="Times New Roman" w:hAnsi="Times New Roman" w:cs="Times New Roman"/>
-          <w:sz w:val="24"/>
-          <w:szCs w:val="24"/>
-        </w:rPr>
-        <w:t xml:space="preserve">: 10px </w:t>
-      </w:r>
-      <w:proofErr w:type="spellStart"/>
-      <w:r>
-        <w:rPr>
-          <w:rFonts w:ascii="Times New Roman" w:hAnsi="Times New Roman" w:cs="Times New Roman"/>
-          <w:sz w:val="24"/>
-          <w:szCs w:val="24"/>
-        </w:rPr>
-        <w:t>solid</w:t>
-      </w:r>
-      <w:proofErr w:type="spellEnd"/>
-      <w:r>
-        <w:rPr>
-          <w:rFonts w:ascii="Times New Roman" w:hAnsi="Times New Roman" w:cs="Times New Roman"/>
-          <w:sz w:val="24"/>
-          <w:szCs w:val="24"/>
-        </w:rPr>
-        <w:t xml:space="preserve"> </w:t>
-      </w:r>
-      <w:proofErr w:type="spellStart"/>
-      <w:r>
-        <w:rPr>
-          <w:rFonts w:ascii="Times New Roman" w:hAnsi="Times New Roman" w:cs="Times New Roman"/>
-          <w:sz w:val="24"/>
-          <w:szCs w:val="24"/>
-        </w:rPr>
-        <w:t>black</w:t>
-      </w:r>
-      <w:proofErr w:type="spellEnd"/>
-      <w:r>
-        <w:rPr>
-          <w:rFonts w:ascii="Times New Roman" w:hAnsi="Times New Roman" w:cs="Times New Roman"/>
-          <w:sz w:val="24"/>
-          <w:szCs w:val="24"/>
-        </w:rPr>
-        <w:t>.</w:t>
+      <w:r>
+        <w:rPr>
+          <w:rFonts w:ascii="Times New Roman" w:hAnsi="Times New Roman" w:cs="Times New Roman"/>
+          <w:i/>
+          <w:iCs/>
+          <w:sz w:val="24"/>
+          <w:szCs w:val="24"/>
+        </w:rPr>
+        <w:t>border: tamanho tipo cor</w:t>
+      </w:r>
+      <w:r>
+        <w:rPr>
+          <w:rFonts w:ascii="Times New Roman" w:hAnsi="Times New Roman" w:cs="Times New Roman"/>
+          <w:sz w:val="24"/>
+          <w:szCs w:val="24"/>
+        </w:rPr>
+        <w:t>, exemplo: border: 10px solid black.</w:t>
       </w:r>
       <w:r>
         <w:rPr>
@@ -2859,7 +2072,6 @@
         </w:rPr>
         <w:t xml:space="preserve"> O espaçamento interno, que fica entre a bora e o conteúdo do elemento (seja uma foto, ou texto) é chamado de </w:t>
       </w:r>
-      <w:proofErr w:type="spellStart"/>
       <w:r>
         <w:rPr>
           <w:rFonts w:ascii="Times New Roman" w:hAnsi="Times New Roman" w:cs="Times New Roman"/>
@@ -2870,7 +2082,6 @@
         </w:rPr>
         <w:t>padding</w:t>
       </w:r>
-      <w:proofErr w:type="spellEnd"/>
       <w:r>
         <w:rPr>
           <w:rFonts w:ascii="Times New Roman" w:hAnsi="Times New Roman" w:cs="Times New Roman"/>
@@ -2885,43 +2096,7 @@
           <w:sz w:val="24"/>
           <w:szCs w:val="24"/>
         </w:rPr>
-        <w:t xml:space="preserve">. Por exemplo: </w:t>
-      </w:r>
-      <w:proofErr w:type="spellStart"/>
-      <w:r>
-        <w:rPr>
-          <w:rFonts w:ascii="Times New Roman" w:hAnsi="Times New Roman" w:cs="Times New Roman"/>
-          <w:sz w:val="24"/>
-          <w:szCs w:val="24"/>
-        </w:rPr>
-        <w:t>padding</w:t>
-      </w:r>
-      <w:proofErr w:type="spellEnd"/>
-      <w:r>
-        <w:rPr>
-          <w:rFonts w:ascii="Times New Roman" w:hAnsi="Times New Roman" w:cs="Times New Roman"/>
-          <w:sz w:val="24"/>
-          <w:szCs w:val="24"/>
-        </w:rPr>
-        <w:t>: 20</w:t>
-      </w:r>
-      <w:proofErr w:type="gramStart"/>
-      <w:r>
-        <w:rPr>
-          <w:rFonts w:ascii="Times New Roman" w:hAnsi="Times New Roman" w:cs="Times New Roman"/>
-          <w:sz w:val="24"/>
-          <w:szCs w:val="24"/>
-        </w:rPr>
-        <w:t>px;.</w:t>
-      </w:r>
-      <w:proofErr w:type="gramEnd"/>
-      <w:r>
-        <w:rPr>
-          <w:rFonts w:ascii="Times New Roman" w:hAnsi="Times New Roman" w:cs="Times New Roman"/>
-          <w:sz w:val="24"/>
-          <w:szCs w:val="24"/>
-        </w:rPr>
-        <w:t xml:space="preserve"> Com essa marcação, o nosso elemento teria um respiro de 20 pixels entre a borda e o texto digitado em todas as direções.</w:t>
+        <w:t>. Por exemplo: padding: 20px;. Com essa marcação, o nosso elemento teria um respiro de 20 pixels entre a borda e o texto digitado em todas as direções.</w:t>
       </w:r>
       <w:r>
         <w:rPr>
@@ -2947,87 +2122,15 @@
           <w:sz w:val="24"/>
           <w:szCs w:val="24"/>
         </w:rPr>
-        <w:t xml:space="preserve">. Exemplo: </w:t>
-      </w:r>
-      <w:proofErr w:type="spellStart"/>
-      <w:r>
-        <w:rPr>
-          <w:rFonts w:ascii="Times New Roman" w:hAnsi="Times New Roman" w:cs="Times New Roman"/>
-          <w:sz w:val="24"/>
-          <w:szCs w:val="24"/>
-        </w:rPr>
-        <w:t>padding</w:t>
-      </w:r>
-      <w:proofErr w:type="spellEnd"/>
-      <w:r>
-        <w:rPr>
-          <w:rFonts w:ascii="Times New Roman" w:hAnsi="Times New Roman" w:cs="Times New Roman"/>
-          <w:sz w:val="24"/>
-          <w:szCs w:val="24"/>
-        </w:rPr>
-        <w:t>-top: 20px; - cria um espaçamento entre o conteúdo e a borda de 20 pixels na parte superior da box.</w:t>
-      </w:r>
-      <w:r>
-        <w:rPr>
-          <w:rFonts w:ascii="Times New Roman" w:hAnsi="Times New Roman" w:cs="Times New Roman"/>
-          <w:sz w:val="24"/>
-          <w:szCs w:val="24"/>
-        </w:rPr>
-        <w:t xml:space="preserve"> O mesmo ocorre se colocar -</w:t>
-      </w:r>
-      <w:proofErr w:type="spellStart"/>
-      <w:r>
-        <w:rPr>
-          <w:rFonts w:ascii="Times New Roman" w:hAnsi="Times New Roman" w:cs="Times New Roman"/>
-          <w:sz w:val="24"/>
-          <w:szCs w:val="24"/>
-        </w:rPr>
-        <w:t>bottom</w:t>
-      </w:r>
-      <w:proofErr w:type="spellEnd"/>
-      <w:r>
-        <w:rPr>
-          <w:rFonts w:ascii="Times New Roman" w:hAnsi="Times New Roman" w:cs="Times New Roman"/>
-          <w:sz w:val="24"/>
-          <w:szCs w:val="24"/>
-        </w:rPr>
-        <w:t>, -</w:t>
-      </w:r>
-      <w:proofErr w:type="spellStart"/>
-      <w:r>
-        <w:rPr>
-          <w:rFonts w:ascii="Times New Roman" w:hAnsi="Times New Roman" w:cs="Times New Roman"/>
-          <w:sz w:val="24"/>
-          <w:szCs w:val="24"/>
-        </w:rPr>
-        <w:t>left</w:t>
-      </w:r>
-      <w:proofErr w:type="spellEnd"/>
-      <w:r>
-        <w:rPr>
-          <w:rFonts w:ascii="Times New Roman" w:hAnsi="Times New Roman" w:cs="Times New Roman"/>
-          <w:sz w:val="24"/>
-          <w:szCs w:val="24"/>
-        </w:rPr>
-        <w:t xml:space="preserve"> e -</w:t>
-      </w:r>
-      <w:proofErr w:type="spellStart"/>
-      <w:r>
-        <w:rPr>
-          <w:rFonts w:ascii="Times New Roman" w:hAnsi="Times New Roman" w:cs="Times New Roman"/>
-          <w:sz w:val="24"/>
-          <w:szCs w:val="24"/>
-        </w:rPr>
-        <w:t>right</w:t>
-      </w:r>
-      <w:proofErr w:type="spellEnd"/>
-      <w:r>
-        <w:rPr>
-          <w:rFonts w:ascii="Times New Roman" w:hAnsi="Times New Roman" w:cs="Times New Roman"/>
-          <w:sz w:val="24"/>
-          <w:szCs w:val="24"/>
-        </w:rPr>
-        <w:t>.</w:t>
+        <w:t>. Exemplo: padding-top: 20px; - cria um espaçamento entre o conteúdo e a borda de 20 pixels na parte superior da box.</w:t>
+      </w:r>
+      <w:r>
+        <w:rPr>
+          <w:rFonts w:ascii="Times New Roman" w:hAnsi="Times New Roman" w:cs="Times New Roman"/>
+          <w:sz w:val="24"/>
+          <w:szCs w:val="24"/>
+        </w:rPr>
+        <w:t xml:space="preserve"> O mesmo ocorre se colocar -bottom, -left e -right.</w:t>
       </w:r>
     </w:p>
     <w:p>
@@ -3053,27 +2156,8 @@
           <w:sz w:val="24"/>
           <w:szCs w:val="24"/>
         </w:rPr>
-        <w:t xml:space="preserve"> O espaçamento </w:t>
-      </w:r>
-      <w:proofErr w:type="spellStart"/>
-      <w:r>
-        <w:rPr>
-          <w:rFonts w:ascii="Times New Roman" w:hAnsi="Times New Roman" w:cs="Times New Roman"/>
-          <w:sz w:val="24"/>
-          <w:szCs w:val="24"/>
-        </w:rPr>
-        <w:t>inter</w:t>
-      </w:r>
-      <w:proofErr w:type="spellEnd"/>
-      <w:r>
-        <w:rPr>
-          <w:rFonts w:ascii="Times New Roman" w:hAnsi="Times New Roman" w:cs="Times New Roman"/>
-          <w:sz w:val="24"/>
-          <w:szCs w:val="24"/>
-        </w:rPr>
-        <w:t xml:space="preserve">, que fica entre a box e o resto do conteúdo da página, é chamada de </w:t>
-      </w:r>
-      <w:proofErr w:type="spellStart"/>
+        <w:t xml:space="preserve"> O espaçamento inter, que fica entre a box e o resto do conteúdo da página, é chamada de </w:t>
+      </w:r>
       <w:r>
         <w:rPr>
           <w:rFonts w:ascii="Times New Roman" w:hAnsi="Times New Roman" w:cs="Times New Roman"/>
@@ -3084,7 +2168,6 @@
         </w:rPr>
         <w:t>margin</w:t>
       </w:r>
-      <w:proofErr w:type="spellEnd"/>
       <w:r>
         <w:rPr>
           <w:rFonts w:ascii="Times New Roman" w:hAnsi="Times New Roman" w:cs="Times New Roman"/>
@@ -3117,7 +2200,6 @@
         </w:rPr>
         <w:t xml:space="preserve">funciona igual ao </w:t>
       </w:r>
-      <w:proofErr w:type="spellStart"/>
       <w:r>
         <w:rPr>
           <w:rFonts w:ascii="Times New Roman" w:hAnsi="Times New Roman" w:cs="Times New Roman"/>
@@ -3128,32 +2210,13 @@
         </w:rPr>
         <w:t>padding</w:t>
       </w:r>
-      <w:proofErr w:type="spellEnd"/>
-      <w:r>
-        <w:rPr>
-          <w:rFonts w:ascii="Times New Roman" w:hAnsi="Times New Roman" w:cs="Times New Roman"/>
-          <w:sz w:val="24"/>
-          <w:szCs w:val="24"/>
-        </w:rPr>
-        <w:t xml:space="preserve">, usando top, </w:t>
-      </w:r>
-      <w:proofErr w:type="spellStart"/>
-      <w:r>
-        <w:rPr>
-          <w:rFonts w:ascii="Times New Roman" w:hAnsi="Times New Roman" w:cs="Times New Roman"/>
-          <w:sz w:val="24"/>
-          <w:szCs w:val="24"/>
-        </w:rPr>
-        <w:t>left</w:t>
-      </w:r>
-      <w:proofErr w:type="spellEnd"/>
-      <w:r>
-        <w:rPr>
-          <w:rFonts w:ascii="Times New Roman" w:hAnsi="Times New Roman" w:cs="Times New Roman"/>
-          <w:sz w:val="24"/>
-          <w:szCs w:val="24"/>
-        </w:rPr>
-        <w:t xml:space="preserve">, </w:t>
+      <w:r>
+        <w:rPr>
+          <w:rFonts w:ascii="Times New Roman" w:hAnsi="Times New Roman" w:cs="Times New Roman"/>
+          <w:sz w:val="24"/>
+          <w:szCs w:val="24"/>
+        </w:rPr>
+        <w:t xml:space="preserve">, usando top, left, </w:t>
       </w:r>
       <w:r>
         <w:rPr>
@@ -3283,62 +2346,24 @@
           <w:sz w:val="24"/>
           <w:szCs w:val="24"/>
         </w:rPr>
-        <w:t>&lt;</w:t>
-      </w:r>
-      <w:proofErr w:type="spellStart"/>
-      <w:r>
-        <w:rPr>
-          <w:rFonts w:ascii="Times New Roman" w:hAnsi="Times New Roman" w:cs="Times New Roman"/>
-          <w:sz w:val="24"/>
-          <w:szCs w:val="24"/>
-        </w:rPr>
-        <w:t>ol</w:t>
-      </w:r>
-      <w:proofErr w:type="spellEnd"/>
-      <w:r>
-        <w:rPr>
-          <w:rFonts w:ascii="Times New Roman" w:hAnsi="Times New Roman" w:cs="Times New Roman"/>
-          <w:sz w:val="24"/>
-          <w:szCs w:val="24"/>
-        </w:rPr>
-        <w:t>&gt;</w:t>
-      </w:r>
-      <w:r>
-        <w:rPr>
-          <w:rFonts w:ascii="Times New Roman" w:hAnsi="Times New Roman" w:cs="Times New Roman"/>
-          <w:sz w:val="24"/>
-          <w:szCs w:val="24"/>
-        </w:rPr>
-        <w:t xml:space="preserve"> (</w:t>
-      </w:r>
-      <w:proofErr w:type="spellStart"/>
-      <w:r>
-        <w:rPr>
-          <w:rFonts w:ascii="Times New Roman" w:hAnsi="Times New Roman" w:cs="Times New Roman"/>
-          <w:sz w:val="24"/>
-          <w:szCs w:val="24"/>
-        </w:rPr>
-        <w:t>ordered</w:t>
-      </w:r>
-      <w:proofErr w:type="spellEnd"/>
-      <w:r>
-        <w:rPr>
-          <w:rFonts w:ascii="Times New Roman" w:hAnsi="Times New Roman" w:cs="Times New Roman"/>
-          <w:sz w:val="24"/>
-          <w:szCs w:val="24"/>
-        </w:rPr>
-        <w:t xml:space="preserve"> </w:t>
-      </w:r>
-      <w:proofErr w:type="spellStart"/>
-      <w:r>
-        <w:rPr>
-          <w:rFonts w:ascii="Times New Roman" w:hAnsi="Times New Roman" w:cs="Times New Roman"/>
-          <w:sz w:val="24"/>
-          <w:szCs w:val="24"/>
-        </w:rPr>
-        <w:t>list</w:t>
-      </w:r>
-      <w:proofErr w:type="spellEnd"/>
+        <w:t>&lt;ol&gt;</w:t>
+      </w:r>
+      <w:r>
+        <w:rPr>
+          <w:rFonts w:ascii="Times New Roman" w:hAnsi="Times New Roman" w:cs="Times New Roman"/>
+          <w:sz w:val="24"/>
+          <w:szCs w:val="24"/>
+        </w:rPr>
+        <w:t xml:space="preserve"> (ordered</w:t>
+      </w:r>
+      <w:r>
+        <w:rPr>
+          <w:rFonts w:ascii="Times New Roman" w:hAnsi="Times New Roman" w:cs="Times New Roman"/>
+          <w:sz w:val="24"/>
+          <w:szCs w:val="24"/>
+        </w:rPr>
+        <w:t xml:space="preserve"> list</w:t>
+      </w:r>
       <w:r>
         <w:rPr>
           <w:rFonts w:ascii="Times New Roman" w:hAnsi="Times New Roman" w:cs="Times New Roman"/>
@@ -3380,62 +2405,24 @@
           <w:szCs w:val="24"/>
         </w:rPr>
         <w:lastRenderedPageBreak/>
-        <w:t>&lt;</w:t>
-      </w:r>
-      <w:proofErr w:type="spellStart"/>
-      <w:r>
-        <w:rPr>
-          <w:rFonts w:ascii="Times New Roman" w:hAnsi="Times New Roman" w:cs="Times New Roman"/>
-          <w:sz w:val="24"/>
-          <w:szCs w:val="24"/>
-        </w:rPr>
-        <w:t>ul</w:t>
-      </w:r>
-      <w:proofErr w:type="spellEnd"/>
-      <w:r>
-        <w:rPr>
-          <w:rFonts w:ascii="Times New Roman" w:hAnsi="Times New Roman" w:cs="Times New Roman"/>
-          <w:sz w:val="24"/>
-          <w:szCs w:val="24"/>
-        </w:rPr>
-        <w:t>&gt;</w:t>
-      </w:r>
-      <w:r>
-        <w:rPr>
-          <w:rFonts w:ascii="Times New Roman" w:hAnsi="Times New Roman" w:cs="Times New Roman"/>
-          <w:sz w:val="24"/>
-          <w:szCs w:val="24"/>
-        </w:rPr>
-        <w:t xml:space="preserve"> (</w:t>
-      </w:r>
-      <w:proofErr w:type="spellStart"/>
-      <w:r>
-        <w:rPr>
-          <w:rFonts w:ascii="Times New Roman" w:hAnsi="Times New Roman" w:cs="Times New Roman"/>
-          <w:sz w:val="24"/>
-          <w:szCs w:val="24"/>
-        </w:rPr>
-        <w:t>unordered</w:t>
-      </w:r>
-      <w:proofErr w:type="spellEnd"/>
-      <w:r>
-        <w:rPr>
-          <w:rFonts w:ascii="Times New Roman" w:hAnsi="Times New Roman" w:cs="Times New Roman"/>
-          <w:sz w:val="24"/>
-          <w:szCs w:val="24"/>
-        </w:rPr>
-        <w:t xml:space="preserve"> </w:t>
-      </w:r>
-      <w:proofErr w:type="spellStart"/>
-      <w:r>
-        <w:rPr>
-          <w:rFonts w:ascii="Times New Roman" w:hAnsi="Times New Roman" w:cs="Times New Roman"/>
-          <w:sz w:val="24"/>
-          <w:szCs w:val="24"/>
-        </w:rPr>
-        <w:t>list</w:t>
-      </w:r>
-      <w:proofErr w:type="spellEnd"/>
+        <w:t>&lt;ul&gt;</w:t>
+      </w:r>
+      <w:r>
+        <w:rPr>
+          <w:rFonts w:ascii="Times New Roman" w:hAnsi="Times New Roman" w:cs="Times New Roman"/>
+          <w:sz w:val="24"/>
+          <w:szCs w:val="24"/>
+        </w:rPr>
+        <w:t xml:space="preserve"> (unordered</w:t>
+      </w:r>
+      <w:r>
+        <w:rPr>
+          <w:rFonts w:ascii="Times New Roman" w:hAnsi="Times New Roman" w:cs="Times New Roman"/>
+          <w:sz w:val="24"/>
+          <w:szCs w:val="24"/>
+        </w:rPr>
+        <w:t xml:space="preserve"> list</w:t>
+      </w:r>
       <w:r>
         <w:rPr>
           <w:rFonts w:ascii="Times New Roman" w:hAnsi="Times New Roman" w:cs="Times New Roman"/>
@@ -3542,43 +2529,7 @@
           <w:sz w:val="24"/>
           <w:szCs w:val="24"/>
         </w:rPr>
-        <w:t>(</w:t>
-      </w:r>
-      <w:proofErr w:type="spellStart"/>
-      <w:r>
-        <w:rPr>
-          <w:rFonts w:ascii="Times New Roman" w:hAnsi="Times New Roman" w:cs="Times New Roman"/>
-          <w:sz w:val="24"/>
-          <w:szCs w:val="24"/>
-        </w:rPr>
-        <w:t>list</w:t>
-      </w:r>
-      <w:proofErr w:type="spellEnd"/>
-      <w:r>
-        <w:rPr>
-          <w:rFonts w:ascii="Times New Roman" w:hAnsi="Times New Roman" w:cs="Times New Roman"/>
-          <w:sz w:val="24"/>
-          <w:szCs w:val="24"/>
-        </w:rPr>
-        <w:t xml:space="preserve"> </w:t>
-      </w:r>
-      <w:proofErr w:type="spellStart"/>
-      <w:r>
-        <w:rPr>
-          <w:rFonts w:ascii="Times New Roman" w:hAnsi="Times New Roman" w:cs="Times New Roman"/>
-          <w:sz w:val="24"/>
-          <w:szCs w:val="24"/>
-        </w:rPr>
-        <w:t>iten</w:t>
-      </w:r>
-      <w:proofErr w:type="spellEnd"/>
-      <w:r>
-        <w:rPr>
-          <w:rFonts w:ascii="Times New Roman" w:hAnsi="Times New Roman" w:cs="Times New Roman"/>
-          <w:sz w:val="24"/>
-          <w:szCs w:val="24"/>
-        </w:rPr>
-        <w:t xml:space="preserve">) </w:t>
+        <w:t xml:space="preserve">(list iten) </w:t>
       </w:r>
       <w:r>
         <w:rPr>
@@ -3614,27 +2565,15 @@
         </w:rPr>
         <w:t xml:space="preserve"> Para criar uma estilização para as listas, nós precisamos classificar os itens. É como colocar um id=”nome”, mas funciona de melhor maneira para listas. O parâmetro (ou propriedade) que utilizamos é </w:t>
       </w:r>
-      <w:proofErr w:type="spellStart"/>
-      <w:r>
-        <w:rPr>
-          <w:rFonts w:ascii="Times New Roman" w:hAnsi="Times New Roman" w:cs="Times New Roman"/>
-          <w:i/>
-          <w:iCs/>
-          <w:sz w:val="24"/>
-          <w:szCs w:val="24"/>
-        </w:rPr>
-        <w:t>class</w:t>
-      </w:r>
-      <w:proofErr w:type="spellEnd"/>
-      <w:r>
-        <w:rPr>
-          <w:rFonts w:ascii="Times New Roman" w:hAnsi="Times New Roman" w:cs="Times New Roman"/>
-          <w:i/>
-          <w:iCs/>
-          <w:sz w:val="24"/>
-          <w:szCs w:val="24"/>
-        </w:rPr>
-        <w:t>=”nome”</w:t>
+      <w:r>
+        <w:rPr>
+          <w:rFonts w:ascii="Times New Roman" w:hAnsi="Times New Roman" w:cs="Times New Roman"/>
+          <w:i/>
+          <w:iCs/>
+          <w:sz w:val="24"/>
+          <w:szCs w:val="24"/>
+        </w:rPr>
+        <w:t>class=”nome”</w:t>
       </w:r>
       <w:r>
         <w:rPr>
@@ -3722,50 +2661,15 @@
         </w:rPr>
         <w:t xml:space="preserve"> Para deixar um elemento (ou uma classe deles) em itálico, podemos utilizar o marcador </w:t>
       </w:r>
-      <w:proofErr w:type="spellStart"/>
-      <w:r>
-        <w:rPr>
-          <w:rFonts w:ascii="Times New Roman" w:hAnsi="Times New Roman" w:cs="Times New Roman"/>
-          <w:i/>
-          <w:iCs/>
-          <w:sz w:val="24"/>
-          <w:szCs w:val="24"/>
-        </w:rPr>
-        <w:t>font</w:t>
-      </w:r>
-      <w:proofErr w:type="spellEnd"/>
-      <w:r>
-        <w:rPr>
-          <w:rFonts w:ascii="Times New Roman" w:hAnsi="Times New Roman" w:cs="Times New Roman"/>
-          <w:i/>
-          <w:iCs/>
-          <w:sz w:val="24"/>
-          <w:szCs w:val="24"/>
-        </w:rPr>
-        <w:t xml:space="preserve">-style&gt; </w:t>
-      </w:r>
-      <w:proofErr w:type="spellStart"/>
-      <w:proofErr w:type="gramStart"/>
-      <w:r>
-        <w:rPr>
-          <w:rFonts w:ascii="Times New Roman" w:hAnsi="Times New Roman" w:cs="Times New Roman"/>
-          <w:i/>
-          <w:iCs/>
-          <w:sz w:val="24"/>
-          <w:szCs w:val="24"/>
-        </w:rPr>
-        <w:t>italic</w:t>
-      </w:r>
-      <w:proofErr w:type="spellEnd"/>
-      <w:r>
-        <w:rPr>
-          <w:rFonts w:ascii="Times New Roman" w:hAnsi="Times New Roman" w:cs="Times New Roman"/>
-          <w:i/>
-          <w:iCs/>
-          <w:sz w:val="24"/>
-          <w:szCs w:val="24"/>
-        </w:rPr>
-        <w:t>;</w:t>
+      <w:r>
+        <w:rPr>
+          <w:rFonts w:ascii="Times New Roman" w:hAnsi="Times New Roman" w:cs="Times New Roman"/>
+          <w:i/>
+          <w:iCs/>
+          <w:sz w:val="24"/>
+          <w:szCs w:val="24"/>
+        </w:rPr>
+        <w:t>font-style&gt; italic;</w:t>
       </w:r>
       <w:r>
         <w:rPr>
@@ -3775,7 +2679,6 @@
         </w:rPr>
         <w:t>.</w:t>
       </w:r>
-      <w:proofErr w:type="gramEnd"/>
     </w:p>
     <w:p>
       <w:pPr>
@@ -3852,16 +2755,7 @@
           <w:sz w:val="24"/>
           <w:szCs w:val="24"/>
         </w:rPr>
-        <w:t xml:space="preserve">Como todas as </w:t>
-      </w:r>
-      <w:proofErr w:type="spellStart"/>
-      <w:r>
-        <w:rPr>
-          <w:rFonts w:ascii="Times New Roman" w:hAnsi="Times New Roman" w:cs="Times New Roman"/>
-          <w:sz w:val="24"/>
-          <w:szCs w:val="24"/>
-        </w:rPr>
-        <w:t>div</w:t>
+        <w:t>Como todas as div</w:t>
       </w:r>
       <w:r>
         <w:rPr>
@@ -3877,27 +2771,8 @@
           <w:sz w:val="24"/>
           <w:szCs w:val="24"/>
         </w:rPr>
-        <w:t>s</w:t>
-      </w:r>
-      <w:proofErr w:type="spellEnd"/>
-      <w:r>
-        <w:rPr>
-          <w:rFonts w:ascii="Times New Roman" w:hAnsi="Times New Roman" w:cs="Times New Roman"/>
-          <w:sz w:val="24"/>
-          <w:szCs w:val="24"/>
-        </w:rPr>
-        <w:t xml:space="preserve"> possuem o mesmo nome, podemos diferenciá-las criando id ou </w:t>
-      </w:r>
-      <w:proofErr w:type="spellStart"/>
-      <w:r>
-        <w:rPr>
-          <w:rFonts w:ascii="Times New Roman" w:hAnsi="Times New Roman" w:cs="Times New Roman"/>
-          <w:sz w:val="24"/>
-          <w:szCs w:val="24"/>
-        </w:rPr>
-        <w:t>class’s</w:t>
-      </w:r>
-      <w:proofErr w:type="spellEnd"/>
+        <w:t>s possuem o mesmo nome, podemos diferenciá-las criando id ou class’s</w:t>
+      </w:r>
       <w:r>
         <w:rPr>
           <w:rFonts w:ascii="Times New Roman" w:hAnsi="Times New Roman" w:cs="Times New Roman"/>
@@ -3998,18 +2873,8 @@
           <w:sz w:val="24"/>
           <w:szCs w:val="24"/>
         </w:rPr>
-        <w:t xml:space="preserve"> Conteúdo </w:t>
-      </w:r>
-      <w:proofErr w:type="spellStart"/>
-      <w:r>
-        <w:rPr>
-          <w:rFonts w:ascii="Times New Roman" w:hAnsi="Times New Roman" w:cs="Times New Roman"/>
-          <w:sz w:val="24"/>
-          <w:szCs w:val="24"/>
-        </w:rPr>
-        <w:t>block</w:t>
-      </w:r>
-      <w:proofErr w:type="spellEnd"/>
+        <w:t xml:space="preserve"> Conteúdo block</w:t>
+      </w:r>
       <w:r>
         <w:rPr>
           <w:rFonts w:ascii="Times New Roman" w:hAnsi="Times New Roman" w:cs="Times New Roman"/>
@@ -4024,54 +2889,16 @@
           <w:sz w:val="24"/>
           <w:szCs w:val="24"/>
         </w:rPr>
-        <w:t xml:space="preserve">  conteúdo </w:t>
-      </w:r>
-      <w:proofErr w:type="spellStart"/>
-      <w:r>
-        <w:rPr>
-          <w:rFonts w:ascii="Times New Roman" w:hAnsi="Times New Roman" w:cs="Times New Roman"/>
-          <w:sz w:val="24"/>
-          <w:szCs w:val="24"/>
-        </w:rPr>
-        <w:t>inline</w:t>
-      </w:r>
-      <w:proofErr w:type="spellEnd"/>
-      <w:r>
-        <w:rPr>
-          <w:rFonts w:ascii="Times New Roman" w:hAnsi="Times New Roman" w:cs="Times New Roman"/>
-          <w:sz w:val="24"/>
-          <w:szCs w:val="24"/>
-        </w:rPr>
-        <w:t xml:space="preserve"> e conteúdo </w:t>
-      </w:r>
-      <w:proofErr w:type="spellStart"/>
-      <w:r>
-        <w:rPr>
-          <w:rFonts w:ascii="Times New Roman" w:hAnsi="Times New Roman" w:cs="Times New Roman"/>
-          <w:sz w:val="24"/>
-          <w:szCs w:val="24"/>
-        </w:rPr>
-        <w:t>inline</w:t>
-      </w:r>
-      <w:proofErr w:type="spellEnd"/>
-      <w:r>
-        <w:rPr>
-          <w:rFonts w:ascii="Times New Roman" w:hAnsi="Times New Roman" w:cs="Times New Roman"/>
-          <w:sz w:val="24"/>
-          <w:szCs w:val="24"/>
-        </w:rPr>
-        <w:t xml:space="preserve"> </w:t>
-      </w:r>
-      <w:proofErr w:type="spellStart"/>
-      <w:r>
-        <w:rPr>
-          <w:rFonts w:ascii="Times New Roman" w:hAnsi="Times New Roman" w:cs="Times New Roman"/>
-          <w:sz w:val="24"/>
-          <w:szCs w:val="24"/>
-        </w:rPr>
-        <w:t>block</w:t>
-      </w:r>
-      <w:proofErr w:type="spellEnd"/>
+        <w:t xml:space="preserve">  conteúdo inline</w:t>
+      </w:r>
+      <w:r>
+        <w:rPr>
+          <w:rFonts w:ascii="Times New Roman" w:hAnsi="Times New Roman" w:cs="Times New Roman"/>
+          <w:sz w:val="24"/>
+          <w:szCs w:val="24"/>
+        </w:rPr>
+        <w:t xml:space="preserve"> e conteúdo inline block</w:t>
+      </w:r>
       <w:r>
         <w:rPr>
           <w:rFonts w:ascii="Times New Roman" w:hAnsi="Times New Roman" w:cs="Times New Roman"/>
@@ -4098,7 +2925,6 @@
           <w:szCs w:val="24"/>
         </w:rPr>
       </w:pPr>
-      <w:proofErr w:type="spellStart"/>
       <w:r>
         <w:rPr>
           <w:rFonts w:ascii="Times New Roman" w:hAnsi="Times New Roman" w:cs="Times New Roman"/>
@@ -4106,34 +2932,7 @@
           <w:szCs w:val="24"/>
         </w:rPr>
         <w:lastRenderedPageBreak/>
-        <w:t>Block</w:t>
-      </w:r>
-      <w:proofErr w:type="spellEnd"/>
-      <w:r>
-        <w:rPr>
-          <w:rFonts w:ascii="Times New Roman" w:hAnsi="Times New Roman" w:cs="Times New Roman"/>
-          <w:sz w:val="24"/>
-          <w:szCs w:val="24"/>
-        </w:rPr>
-        <w:t xml:space="preserve">: Quando um texto ou elemento ocupa 100% do espaço da página, não </w:t>
-      </w:r>
-      <w:proofErr w:type="spellStart"/>
-      <w:r>
-        <w:rPr>
-          <w:rFonts w:ascii="Times New Roman" w:hAnsi="Times New Roman" w:cs="Times New Roman"/>
-          <w:sz w:val="24"/>
-          <w:szCs w:val="24"/>
-        </w:rPr>
-        <w:t>permintindo</w:t>
-      </w:r>
-      <w:proofErr w:type="spellEnd"/>
-      <w:r>
-        <w:rPr>
-          <w:rFonts w:ascii="Times New Roman" w:hAnsi="Times New Roman" w:cs="Times New Roman"/>
-          <w:sz w:val="24"/>
-          <w:szCs w:val="24"/>
-        </w:rPr>
-        <w:t xml:space="preserve"> que nada mais fique na sua lateral. É o que ocorre com as listas, parágrafos dentre outras tags.</w:t>
+        <w:t>Block: Quando um texto ou elemento ocupa 100% do espaço da página, não permintindo que nada mais fique na sua lateral. É o que ocorre com as listas, parágrafos dentre outras tags.</w:t>
       </w:r>
     </w:p>
     <w:p>
@@ -4153,23 +2952,13 @@
           <w:szCs w:val="24"/>
         </w:rPr>
       </w:pPr>
-      <w:proofErr w:type="spellStart"/>
-      <w:r>
-        <w:rPr>
-          <w:rFonts w:ascii="Times New Roman" w:hAnsi="Times New Roman" w:cs="Times New Roman"/>
-          <w:sz w:val="24"/>
-          <w:szCs w:val="24"/>
-        </w:rPr>
-        <w:t>Inline</w:t>
-      </w:r>
-      <w:proofErr w:type="spellEnd"/>
-      <w:r>
-        <w:rPr>
-          <w:rFonts w:ascii="Times New Roman" w:hAnsi="Times New Roman" w:cs="Times New Roman"/>
-          <w:sz w:val="24"/>
-          <w:szCs w:val="24"/>
-        </w:rPr>
-        <w:t>: É o que acontece com imagens. Elas não bloqueiam o resto da página, permitindo que mais conteúdo possa aparecer e ser exibido na mesma linha que ela está</w:t>
+      <w:r>
+        <w:rPr>
+          <w:rFonts w:ascii="Times New Roman" w:hAnsi="Times New Roman" w:cs="Times New Roman"/>
+          <w:sz w:val="24"/>
+          <w:szCs w:val="24"/>
+        </w:rPr>
+        <w:t>Inline: É o que acontece com imagens. Elas não bloqueiam o resto da página, permitindo que mais conteúdo possa aparecer e ser exibido na mesma linha que ela está</w:t>
       </w:r>
       <w:r>
         <w:rPr>
@@ -4205,77 +2994,21 @@
           <w:szCs w:val="24"/>
         </w:rPr>
       </w:pPr>
-      <w:proofErr w:type="spellStart"/>
-      <w:r>
-        <w:rPr>
-          <w:rFonts w:ascii="Times New Roman" w:hAnsi="Times New Roman" w:cs="Times New Roman"/>
-          <w:sz w:val="24"/>
-          <w:szCs w:val="24"/>
-        </w:rPr>
-        <w:t>Inline</w:t>
-      </w:r>
-      <w:proofErr w:type="spellEnd"/>
-      <w:r>
-        <w:rPr>
-          <w:rFonts w:ascii="Times New Roman" w:hAnsi="Times New Roman" w:cs="Times New Roman"/>
-          <w:sz w:val="24"/>
-          <w:szCs w:val="24"/>
-        </w:rPr>
-        <w:t xml:space="preserve"> </w:t>
-      </w:r>
-      <w:proofErr w:type="spellStart"/>
-      <w:r>
-        <w:rPr>
-          <w:rFonts w:ascii="Times New Roman" w:hAnsi="Times New Roman" w:cs="Times New Roman"/>
-          <w:sz w:val="24"/>
-          <w:szCs w:val="24"/>
-        </w:rPr>
-        <w:t>block</w:t>
-      </w:r>
-      <w:proofErr w:type="spellEnd"/>
-      <w:r>
-        <w:rPr>
-          <w:rFonts w:ascii="Times New Roman" w:hAnsi="Times New Roman" w:cs="Times New Roman"/>
-          <w:sz w:val="24"/>
-          <w:szCs w:val="24"/>
-        </w:rPr>
-        <w:t xml:space="preserve">: Quando a tag  possui as duas características, ela vai bloquear tudo na sua lateral, mas é de um tamanho fixo, ou seja, eu posso alterar o tamanho do </w:t>
-      </w:r>
-      <w:proofErr w:type="spellStart"/>
-      <w:r>
-        <w:rPr>
-          <w:rFonts w:ascii="Times New Roman" w:hAnsi="Times New Roman" w:cs="Times New Roman"/>
-          <w:sz w:val="24"/>
-          <w:szCs w:val="24"/>
-        </w:rPr>
-        <w:t>block</w:t>
-      </w:r>
-      <w:proofErr w:type="spellEnd"/>
-      <w:r>
-        <w:rPr>
-          <w:rFonts w:ascii="Times New Roman" w:hAnsi="Times New Roman" w:cs="Times New Roman"/>
-          <w:sz w:val="24"/>
-          <w:szCs w:val="24"/>
-        </w:rPr>
-        <w:t xml:space="preserve">, espaçamento interno e </w:t>
-      </w:r>
-      <w:proofErr w:type="spellStart"/>
-      <w:r>
-        <w:rPr>
-          <w:rFonts w:ascii="Times New Roman" w:hAnsi="Times New Roman" w:cs="Times New Roman"/>
-          <w:sz w:val="24"/>
-          <w:szCs w:val="24"/>
-        </w:rPr>
-        <w:t>exerto</w:t>
-      </w:r>
-      <w:proofErr w:type="spellEnd"/>
-      <w:r>
-        <w:rPr>
-          <w:rFonts w:ascii="Times New Roman" w:hAnsi="Times New Roman" w:cs="Times New Roman"/>
-          <w:sz w:val="24"/>
-          <w:szCs w:val="24"/>
-        </w:rPr>
-        <w:t>, dentre outros</w:t>
+      <w:r>
+        <w:rPr>
+          <w:rFonts w:ascii="Times New Roman" w:hAnsi="Times New Roman" w:cs="Times New Roman"/>
+          <w:sz w:val="24"/>
+          <w:szCs w:val="24"/>
+        </w:rPr>
+        <w:t>Inline block: Quando a tag  possui as duas características, ela vai bloquear tudo na sua lateral, mas é de um tamanho fixo, ou seja, eu posso alterar o tamanho do block</w:t>
+      </w:r>
+      <w:r>
+        <w:rPr>
+          <w:rFonts w:ascii="Times New Roman" w:hAnsi="Times New Roman" w:cs="Times New Roman"/>
+          <w:sz w:val="24"/>
+          <w:szCs w:val="24"/>
+        </w:rPr>
+        <w:t>, espaçamento interno e exerto, dentre outros</w:t>
       </w:r>
       <w:r>
         <w:rPr>
@@ -4327,79 +3060,7 @@
           <w:sz w:val="24"/>
           <w:szCs w:val="24"/>
         </w:rPr>
-        <w:t>, desse modo, podendo ser alterado em css. Pode-se fazer uma marcação de display para as &lt;</w:t>
-      </w:r>
-      <w:proofErr w:type="spellStart"/>
-      <w:r>
-        <w:rPr>
-          <w:rFonts w:ascii="Times New Roman" w:hAnsi="Times New Roman" w:cs="Times New Roman"/>
-          <w:sz w:val="24"/>
-          <w:szCs w:val="24"/>
-        </w:rPr>
-        <w:t>ul</w:t>
-      </w:r>
-      <w:proofErr w:type="spellEnd"/>
-      <w:r>
-        <w:rPr>
-          <w:rFonts w:ascii="Times New Roman" w:hAnsi="Times New Roman" w:cs="Times New Roman"/>
-          <w:sz w:val="24"/>
-          <w:szCs w:val="24"/>
-        </w:rPr>
-        <w:t xml:space="preserve">&gt; e colocar ele como qualquer uma das características anteriores, ou seja: display: </w:t>
-      </w:r>
-      <w:proofErr w:type="spellStart"/>
-      <w:r>
-        <w:rPr>
-          <w:rFonts w:ascii="Times New Roman" w:hAnsi="Times New Roman" w:cs="Times New Roman"/>
-          <w:sz w:val="24"/>
-          <w:szCs w:val="24"/>
-        </w:rPr>
-        <w:t>block</w:t>
-      </w:r>
-      <w:proofErr w:type="spellEnd"/>
-      <w:r>
-        <w:rPr>
-          <w:rFonts w:ascii="Times New Roman" w:hAnsi="Times New Roman" w:cs="Times New Roman"/>
-          <w:sz w:val="24"/>
-          <w:szCs w:val="24"/>
-        </w:rPr>
-        <w:t>/</w:t>
-      </w:r>
-      <w:proofErr w:type="spellStart"/>
-      <w:r>
-        <w:rPr>
-          <w:rFonts w:ascii="Times New Roman" w:hAnsi="Times New Roman" w:cs="Times New Roman"/>
-          <w:sz w:val="24"/>
-          <w:szCs w:val="24"/>
-        </w:rPr>
-        <w:t>inline</w:t>
-      </w:r>
-      <w:proofErr w:type="spellEnd"/>
-      <w:r>
-        <w:rPr>
-          <w:rFonts w:ascii="Times New Roman" w:hAnsi="Times New Roman" w:cs="Times New Roman"/>
-          <w:sz w:val="24"/>
-          <w:szCs w:val="24"/>
-        </w:rPr>
-        <w:t>/</w:t>
-      </w:r>
-      <w:proofErr w:type="spellStart"/>
-      <w:r>
-        <w:rPr>
-          <w:rFonts w:ascii="Times New Roman" w:hAnsi="Times New Roman" w:cs="Times New Roman"/>
-          <w:sz w:val="24"/>
-          <w:szCs w:val="24"/>
-        </w:rPr>
-        <w:t>inline-block</w:t>
-      </w:r>
-      <w:proofErr w:type="spellEnd"/>
-      <w:r>
-        <w:rPr>
-          <w:rFonts w:ascii="Times New Roman" w:hAnsi="Times New Roman" w:cs="Times New Roman"/>
-          <w:sz w:val="24"/>
-          <w:szCs w:val="24"/>
-        </w:rPr>
-        <w:t>;</w:t>
+        <w:t>, desse modo, podendo ser alterado em css. Pode-se fazer uma marcação de display para as &lt;ul&gt; e colocar ele como qualquer uma das características anteriores, ou seja: display: block/inline/inline-block;</w:t>
       </w:r>
     </w:p>
     <w:p>
@@ -4461,57 +3122,15 @@
           <w:sz w:val="24"/>
           <w:szCs w:val="24"/>
         </w:rPr>
-        <w:t>vertical-</w:t>
-      </w:r>
-      <w:proofErr w:type="spellStart"/>
-      <w:r>
-        <w:rPr>
-          <w:rFonts w:ascii="Times New Roman" w:hAnsi="Times New Roman" w:cs="Times New Roman"/>
-          <w:i/>
-          <w:iCs/>
-          <w:sz w:val="24"/>
-          <w:szCs w:val="24"/>
-        </w:rPr>
-        <w:t>align</w:t>
-      </w:r>
-      <w:proofErr w:type="spellEnd"/>
-      <w:r>
-        <w:rPr>
-          <w:rFonts w:ascii="Times New Roman" w:hAnsi="Times New Roman" w:cs="Times New Roman"/>
-          <w:i/>
-          <w:iCs/>
-          <w:sz w:val="24"/>
-          <w:szCs w:val="24"/>
-        </w:rPr>
-        <w:t xml:space="preserve">: </w:t>
-      </w:r>
-      <w:proofErr w:type="gramStart"/>
-      <w:r>
-        <w:rPr>
-          <w:rFonts w:ascii="Times New Roman" w:hAnsi="Times New Roman" w:cs="Times New Roman"/>
-          <w:i/>
-          <w:iCs/>
-          <w:sz w:val="24"/>
-          <w:szCs w:val="24"/>
-        </w:rPr>
-        <w:t>top;</w:t>
-      </w:r>
-      <w:r>
-        <w:rPr>
-          <w:rFonts w:ascii="Times New Roman" w:hAnsi="Times New Roman" w:cs="Times New Roman"/>
-          <w:sz w:val="24"/>
-          <w:szCs w:val="24"/>
-        </w:rPr>
-        <w:t>,</w:t>
-      </w:r>
-      <w:proofErr w:type="gramEnd"/>
-      <w:r>
-        <w:rPr>
-          <w:rFonts w:ascii="Times New Roman" w:hAnsi="Times New Roman" w:cs="Times New Roman"/>
-          <w:sz w:val="24"/>
-          <w:szCs w:val="24"/>
-        </w:rPr>
-        <w:t xml:space="preserve"> assim, o conteúdo vai ser alinhado na parte superior.</w:t>
+        <w:t>vertical-align: top;</w:t>
+      </w:r>
+      <w:r>
+        <w:rPr>
+          <w:rFonts w:ascii="Times New Roman" w:hAnsi="Times New Roman" w:cs="Times New Roman"/>
+          <w:sz w:val="24"/>
+          <w:szCs w:val="24"/>
+        </w:rPr>
+        <w:t>, assim, o conteúdo vai ser alinhado na parte superior.</w:t>
       </w:r>
     </w:p>
     <w:p>
@@ -4635,43 +3254,7 @@
           <w:sz w:val="24"/>
           <w:szCs w:val="24"/>
         </w:rPr>
-        <w:t xml:space="preserve"> O ideal é utilizarmos </w:t>
-      </w:r>
-      <w:proofErr w:type="spellStart"/>
-      <w:r>
-        <w:rPr>
-          <w:rFonts w:ascii="Times New Roman" w:hAnsi="Times New Roman" w:cs="Times New Roman"/>
-          <w:sz w:val="24"/>
-          <w:szCs w:val="24"/>
-        </w:rPr>
-        <w:t>class</w:t>
-      </w:r>
-      <w:proofErr w:type="spellEnd"/>
-      <w:r>
-        <w:rPr>
-          <w:rFonts w:ascii="Times New Roman" w:hAnsi="Times New Roman" w:cs="Times New Roman"/>
-          <w:sz w:val="24"/>
-          <w:szCs w:val="24"/>
-        </w:rPr>
-        <w:t xml:space="preserve"> para todas as estilizações, porque se por acaso quisermos alterar um título e substituir por outro, vai acabar com o código, ficar uma bagunça. Portanto, sempre que for fazer uma estilização, coloque </w:t>
-      </w:r>
-      <w:proofErr w:type="spellStart"/>
-      <w:r>
-        <w:rPr>
-          <w:rFonts w:ascii="Times New Roman" w:hAnsi="Times New Roman" w:cs="Times New Roman"/>
-          <w:sz w:val="24"/>
-          <w:szCs w:val="24"/>
-        </w:rPr>
-        <w:t>class</w:t>
-      </w:r>
-      <w:proofErr w:type="spellEnd"/>
-      <w:r>
-        <w:rPr>
-          <w:rFonts w:ascii="Times New Roman" w:hAnsi="Times New Roman" w:cs="Times New Roman"/>
-          <w:sz w:val="24"/>
-          <w:szCs w:val="24"/>
-        </w:rPr>
-        <w:t xml:space="preserve"> específica para aquilo.</w:t>
+        <w:t xml:space="preserve"> O ideal é utilizarmos class para todas as estilizações, porque se por acaso quisermos alterar um título e substituir por outro, vai acabar com o código, ficar uma bagunça. Portanto, sempre que for fazer uma estilização, coloque class específica para aquilo.</w:t>
       </w:r>
     </w:p>
     <w:p>
@@ -4698,25 +3281,7 @@
           <w:sz w:val="24"/>
           <w:szCs w:val="24"/>
         </w:rPr>
-        <w:t xml:space="preserve"> É interessante colocar um </w:t>
-      </w:r>
-      <w:proofErr w:type="spellStart"/>
-      <w:r>
-        <w:rPr>
-          <w:rFonts w:ascii="Times New Roman" w:hAnsi="Times New Roman" w:cs="Times New Roman"/>
-          <w:sz w:val="24"/>
-          <w:szCs w:val="24"/>
-        </w:rPr>
-        <w:t>padding-left</w:t>
-      </w:r>
-      <w:proofErr w:type="spellEnd"/>
-      <w:r>
-        <w:rPr>
-          <w:rFonts w:ascii="Times New Roman" w:hAnsi="Times New Roman" w:cs="Times New Roman"/>
-          <w:sz w:val="24"/>
-          <w:szCs w:val="24"/>
-        </w:rPr>
-        <w:t xml:space="preserve"> em títulos que não forem centralizados na página, dessa forma, existe um respiro para ficar visualmente bonito.</w:t>
+        <w:t xml:space="preserve"> É interessante colocar um padding-left em títulos que não forem centralizados na página, dessa forma, existe um respiro para ficar visualmente bonito.</w:t>
       </w:r>
     </w:p>
     <w:p>
@@ -5043,25 +3608,7 @@
           <w:sz w:val="24"/>
           <w:szCs w:val="24"/>
         </w:rPr>
-        <w:t xml:space="preserve"> (</w:t>
-      </w:r>
-      <w:proofErr w:type="spellStart"/>
-      <w:r>
-        <w:rPr>
-          <w:rFonts w:ascii="Times New Roman" w:hAnsi="Times New Roman" w:cs="Times New Roman"/>
-          <w:sz w:val="24"/>
-          <w:szCs w:val="24"/>
-        </w:rPr>
-        <w:t>ancor</w:t>
-      </w:r>
-      <w:proofErr w:type="spellEnd"/>
-      <w:r>
-        <w:rPr>
-          <w:rFonts w:ascii="Times New Roman" w:hAnsi="Times New Roman" w:cs="Times New Roman"/>
-          <w:sz w:val="24"/>
-          <w:szCs w:val="24"/>
-        </w:rPr>
-        <w:t>)</w:t>
+        <w:t xml:space="preserve"> (ancor)</w:t>
       </w:r>
       <w:r>
         <w:rPr>
@@ -5135,27 +3682,15 @@
         </w:rPr>
         <w:t xml:space="preserve">: </w:t>
       </w:r>
-      <w:proofErr w:type="spellStart"/>
-      <w:r>
-        <w:rPr>
-          <w:rFonts w:ascii="Times New Roman" w:hAnsi="Times New Roman" w:cs="Times New Roman"/>
-          <w:i/>
-          <w:iCs/>
-          <w:sz w:val="24"/>
-          <w:szCs w:val="24"/>
-        </w:rPr>
-        <w:t>href</w:t>
-      </w:r>
-      <w:proofErr w:type="spellEnd"/>
-      <w:r>
-        <w:rPr>
-          <w:rFonts w:ascii="Times New Roman" w:hAnsi="Times New Roman" w:cs="Times New Roman"/>
-          <w:i/>
-          <w:iCs/>
-          <w:sz w:val="24"/>
-          <w:szCs w:val="24"/>
-        </w:rPr>
-        <w:t>=”endereço”</w:t>
+      <w:r>
+        <w:rPr>
+          <w:rFonts w:ascii="Times New Roman" w:hAnsi="Times New Roman" w:cs="Times New Roman"/>
+          <w:i/>
+          <w:iCs/>
+          <w:sz w:val="24"/>
+          <w:szCs w:val="24"/>
+        </w:rPr>
+        <w:t>href=”endereço”</w:t>
       </w:r>
       <w:r>
         <w:rPr>
@@ -5165,27 +3700,15 @@
         </w:rPr>
         <w:t xml:space="preserve">, </w:t>
       </w:r>
-      <w:proofErr w:type="spellStart"/>
-      <w:r>
-        <w:rPr>
-          <w:rFonts w:ascii="Times New Roman" w:hAnsi="Times New Roman" w:cs="Times New Roman"/>
-          <w:i/>
-          <w:iCs/>
-          <w:sz w:val="24"/>
-          <w:szCs w:val="24"/>
-        </w:rPr>
-        <w:t>rel</w:t>
-      </w:r>
-      <w:proofErr w:type="spellEnd"/>
-      <w:r>
-        <w:rPr>
-          <w:rFonts w:ascii="Times New Roman" w:hAnsi="Times New Roman" w:cs="Times New Roman"/>
-          <w:i/>
-          <w:iCs/>
-          <w:sz w:val="24"/>
-          <w:szCs w:val="24"/>
-        </w:rPr>
-        <w:t>=”relação”</w:t>
+      <w:r>
+        <w:rPr>
+          <w:rFonts w:ascii="Times New Roman" w:hAnsi="Times New Roman" w:cs="Times New Roman"/>
+          <w:i/>
+          <w:iCs/>
+          <w:sz w:val="24"/>
+          <w:szCs w:val="24"/>
+        </w:rPr>
+        <w:t>rel=”relação”</w:t>
       </w:r>
       <w:r>
         <w:rPr>
@@ -5259,23 +3782,13 @@
           <w:szCs w:val="24"/>
         </w:rPr>
       </w:pPr>
-      <w:proofErr w:type="spellStart"/>
-      <w:r>
-        <w:rPr>
-          <w:rFonts w:ascii="Times New Roman" w:hAnsi="Times New Roman" w:cs="Times New Roman"/>
-          <w:sz w:val="24"/>
-          <w:szCs w:val="24"/>
-        </w:rPr>
-        <w:t>Href</w:t>
-      </w:r>
-      <w:proofErr w:type="spellEnd"/>
-      <w:r>
-        <w:rPr>
-          <w:rFonts w:ascii="Times New Roman" w:hAnsi="Times New Roman" w:cs="Times New Roman"/>
-          <w:sz w:val="24"/>
-          <w:szCs w:val="24"/>
-        </w:rPr>
-        <w:t>=”endereço”:</w:t>
+      <w:r>
+        <w:rPr>
+          <w:rFonts w:ascii="Times New Roman" w:hAnsi="Times New Roman" w:cs="Times New Roman"/>
+          <w:sz w:val="24"/>
+          <w:szCs w:val="24"/>
+        </w:rPr>
+        <w:t>Href=”endereço”:</w:t>
       </w:r>
       <w:r>
         <w:rPr>
@@ -5319,23 +3832,13 @@
           <w:szCs w:val="24"/>
         </w:rPr>
       </w:pPr>
-      <w:proofErr w:type="spellStart"/>
-      <w:r>
-        <w:rPr>
-          <w:rFonts w:ascii="Times New Roman" w:hAnsi="Times New Roman" w:cs="Times New Roman"/>
-          <w:sz w:val="24"/>
-          <w:szCs w:val="24"/>
-        </w:rPr>
-        <w:t>Rel</w:t>
-      </w:r>
-      <w:proofErr w:type="spellEnd"/>
-      <w:r>
-        <w:rPr>
-          <w:rFonts w:ascii="Times New Roman" w:hAnsi="Times New Roman" w:cs="Times New Roman"/>
-          <w:sz w:val="24"/>
-          <w:szCs w:val="24"/>
-        </w:rPr>
-        <w:t>=”relação”: Na relação, precisa ser colocado qual é a relação desse link com sua página:</w:t>
+      <w:r>
+        <w:rPr>
+          <w:rFonts w:ascii="Times New Roman" w:hAnsi="Times New Roman" w:cs="Times New Roman"/>
+          <w:sz w:val="24"/>
+          <w:szCs w:val="24"/>
+        </w:rPr>
+        <w:t>Rel=”relação”: Na relação, precisa ser colocado qual é a relação desse link com sua página:</w:t>
       </w:r>
     </w:p>
     <w:p>
@@ -5361,43 +3864,7 @@
           <w:sz w:val="24"/>
           <w:szCs w:val="24"/>
         </w:rPr>
-        <w:t xml:space="preserve"> </w:t>
-      </w:r>
-      <w:proofErr w:type="spellStart"/>
-      <w:r>
-        <w:rPr>
-          <w:rFonts w:ascii="Times New Roman" w:hAnsi="Times New Roman" w:cs="Times New Roman"/>
-          <w:sz w:val="24"/>
-          <w:szCs w:val="24"/>
-        </w:rPr>
-        <w:t>External</w:t>
-      </w:r>
-      <w:proofErr w:type="spellEnd"/>
-      <w:r>
-        <w:rPr>
-          <w:rFonts w:ascii="Times New Roman" w:hAnsi="Times New Roman" w:cs="Times New Roman"/>
-          <w:sz w:val="24"/>
-          <w:szCs w:val="24"/>
-        </w:rPr>
-        <w:t xml:space="preserve">: Para links externos, ou seja, que não são </w:t>
-      </w:r>
-      <w:proofErr w:type="gramStart"/>
-      <w:r>
-        <w:rPr>
-          <w:rFonts w:ascii="Times New Roman" w:hAnsi="Times New Roman" w:cs="Times New Roman"/>
-          <w:sz w:val="24"/>
-          <w:szCs w:val="24"/>
-        </w:rPr>
-        <w:t>seus/do seu site</w:t>
-      </w:r>
-      <w:proofErr w:type="gramEnd"/>
-      <w:r>
-        <w:rPr>
-          <w:rFonts w:ascii="Times New Roman" w:hAnsi="Times New Roman" w:cs="Times New Roman"/>
-          <w:sz w:val="24"/>
-          <w:szCs w:val="24"/>
-        </w:rPr>
-        <w:t>, mas sim de outros.</w:t>
+        <w:t xml:space="preserve"> External: Para links externos, ou seja, que não são seus/do seu site, mas sim de outros.</w:t>
       </w:r>
     </w:p>
     <w:p>
@@ -5449,25 +3916,7 @@
           <w:sz w:val="24"/>
           <w:szCs w:val="24"/>
         </w:rPr>
-        <w:t xml:space="preserve"> </w:t>
-      </w:r>
-      <w:proofErr w:type="spellStart"/>
-      <w:r>
-        <w:rPr>
-          <w:rFonts w:ascii="Times New Roman" w:hAnsi="Times New Roman" w:cs="Times New Roman"/>
-          <w:sz w:val="24"/>
-          <w:szCs w:val="24"/>
-        </w:rPr>
-        <w:t>Prev</w:t>
-      </w:r>
-      <w:proofErr w:type="spellEnd"/>
-      <w:r>
-        <w:rPr>
-          <w:rFonts w:ascii="Times New Roman" w:hAnsi="Times New Roman" w:cs="Times New Roman"/>
-          <w:sz w:val="24"/>
-          <w:szCs w:val="24"/>
-        </w:rPr>
-        <w:t>: Para links que voltam à página anterior a que você está agora.</w:t>
+        <w:t xml:space="preserve"> Prev: Para links que voltam à página anterior a que você está agora.</w:t>
       </w:r>
     </w:p>
     <w:p>
@@ -5519,25 +3968,7 @@
           <w:sz w:val="24"/>
           <w:szCs w:val="24"/>
         </w:rPr>
-        <w:t xml:space="preserve"> _</w:t>
-      </w:r>
-      <w:proofErr w:type="spellStart"/>
-      <w:r>
-        <w:rPr>
-          <w:rFonts w:ascii="Times New Roman" w:hAnsi="Times New Roman" w:cs="Times New Roman"/>
-          <w:sz w:val="24"/>
-          <w:szCs w:val="24"/>
-        </w:rPr>
-        <w:t>blank</w:t>
-      </w:r>
-      <w:proofErr w:type="spellEnd"/>
-      <w:r>
-        <w:rPr>
-          <w:rFonts w:ascii="Times New Roman" w:hAnsi="Times New Roman" w:cs="Times New Roman"/>
-          <w:sz w:val="24"/>
-          <w:szCs w:val="24"/>
-        </w:rPr>
-        <w:t>: Para links externos de outras páginas. Utilizando esse target, o link irá abrir uma nova guia em branco no navegador e abrir a página do link nela, ao invés de sobrepor seu site, dessa forma, mantendo o cliente no seu site por mais tempo.</w:t>
+        <w:t xml:space="preserve"> _blank: Para links externos de outras páginas. Utilizando esse target, o link irá abrir uma nova guia em branco no navegador e abrir a página do link nela, ao invés de sobrepor seu site, dessa forma, mantendo o cliente no seu site por mais tempo.</w:t>
       </w:r>
     </w:p>
     <w:p>
@@ -5600,27 +4031,15 @@
         </w:rPr>
         <w:t xml:space="preserve">Geralmente o </w:t>
       </w:r>
-      <w:proofErr w:type="spellStart"/>
-      <w:r>
-        <w:rPr>
-          <w:rFonts w:ascii="Times New Roman" w:hAnsi="Times New Roman" w:cs="Times New Roman"/>
-          <w:i/>
-          <w:iCs/>
-          <w:sz w:val="24"/>
-          <w:szCs w:val="24"/>
-        </w:rPr>
-        <w:t>taget</w:t>
-      </w:r>
-      <w:proofErr w:type="spellEnd"/>
-      <w:r>
-        <w:rPr>
-          <w:rFonts w:ascii="Times New Roman" w:hAnsi="Times New Roman" w:cs="Times New Roman"/>
-          <w:i/>
-          <w:iCs/>
-          <w:sz w:val="24"/>
-          <w:szCs w:val="24"/>
-        </w:rPr>
-        <w:t xml:space="preserve"> </w:t>
+      <w:r>
+        <w:rPr>
+          <w:rFonts w:ascii="Times New Roman" w:hAnsi="Times New Roman" w:cs="Times New Roman"/>
+          <w:i/>
+          <w:iCs/>
+          <w:sz w:val="24"/>
+          <w:szCs w:val="24"/>
+        </w:rPr>
+        <w:t xml:space="preserve">taget </w:t>
       </w:r>
       <w:r>
         <w:rPr>
@@ -5630,7 +4049,6 @@
         </w:rPr>
         <w:t xml:space="preserve">vem antes do </w:t>
       </w:r>
-      <w:proofErr w:type="spellStart"/>
       <w:r>
         <w:rPr>
           <w:rFonts w:ascii="Times New Roman" w:hAnsi="Times New Roman" w:cs="Times New Roman"/>
@@ -5641,7 +4059,6 @@
         </w:rPr>
         <w:t>rel</w:t>
       </w:r>
-      <w:proofErr w:type="spellEnd"/>
       <w:r>
         <w:rPr>
           <w:rFonts w:ascii="Times New Roman" w:hAnsi="Times New Roman" w:cs="Times New Roman"/>
@@ -5674,25 +4091,7 @@
           <w:sz w:val="24"/>
           <w:szCs w:val="24"/>
         </w:rPr>
-        <w:t xml:space="preserve">Caso a âncora que você esteja criando ainda não possua um link para colocar, no lugar do endereço no </w:t>
-      </w:r>
-      <w:proofErr w:type="spellStart"/>
-      <w:r>
-        <w:rPr>
-          <w:rFonts w:ascii="Times New Roman" w:hAnsi="Times New Roman" w:cs="Times New Roman"/>
-          <w:sz w:val="24"/>
-          <w:szCs w:val="24"/>
-        </w:rPr>
-        <w:t>href</w:t>
-      </w:r>
-      <w:proofErr w:type="spellEnd"/>
-      <w:r>
-        <w:rPr>
-          <w:rFonts w:ascii="Times New Roman" w:hAnsi="Times New Roman" w:cs="Times New Roman"/>
-          <w:sz w:val="24"/>
-          <w:szCs w:val="24"/>
-        </w:rPr>
-        <w:t>, você deve colocar um “#”.</w:t>
+        <w:t>Caso a âncora que você esteja criando ainda não possua um link para colocar, no lugar do endereço no href, você deve colocar um “#”.</w:t>
       </w:r>
     </w:p>
     <w:p>
@@ -5740,59 +4139,15 @@
           <w:sz w:val="24"/>
           <w:szCs w:val="24"/>
         </w:rPr>
-        <w:t>&lt;</w:t>
-      </w:r>
-      <w:proofErr w:type="spellStart"/>
-      <w:r>
-        <w:rPr>
-          <w:rFonts w:ascii="Times New Roman" w:hAnsi="Times New Roman" w:cs="Times New Roman"/>
-          <w:b/>
-          <w:bCs/>
-          <w:i/>
-          <w:iCs/>
-          <w:sz w:val="24"/>
-          <w:szCs w:val="24"/>
-        </w:rPr>
-        <w:t>nav</w:t>
-      </w:r>
-      <w:proofErr w:type="spellEnd"/>
-      <w:r>
-        <w:rPr>
-          <w:rFonts w:ascii="Times New Roman" w:hAnsi="Times New Roman" w:cs="Times New Roman"/>
-          <w:b/>
-          <w:bCs/>
-          <w:i/>
-          <w:iCs/>
-          <w:sz w:val="24"/>
-          <w:szCs w:val="24"/>
-        </w:rPr>
-        <w:t>&gt;</w:t>
-      </w:r>
-      <w:r>
-        <w:rPr>
-          <w:rFonts w:ascii="Times New Roman" w:hAnsi="Times New Roman" w:cs="Times New Roman"/>
-          <w:sz w:val="24"/>
-          <w:szCs w:val="24"/>
-        </w:rPr>
-        <w:t xml:space="preserve"> (</w:t>
-      </w:r>
-      <w:proofErr w:type="spellStart"/>
-      <w:r>
-        <w:rPr>
-          <w:rFonts w:ascii="Times New Roman" w:hAnsi="Times New Roman" w:cs="Times New Roman"/>
-          <w:sz w:val="24"/>
-          <w:szCs w:val="24"/>
-        </w:rPr>
-        <w:t>navegation</w:t>
-      </w:r>
-      <w:proofErr w:type="spellEnd"/>
-      <w:r>
-        <w:rPr>
-          <w:rFonts w:ascii="Times New Roman" w:hAnsi="Times New Roman" w:cs="Times New Roman"/>
-          <w:sz w:val="24"/>
-          <w:szCs w:val="24"/>
-        </w:rPr>
-        <w:t>). Devemos colocar a lista do menu de navegação que criamos, dentro dessa tag</w:t>
+        <w:t>&lt;nav&gt;</w:t>
+      </w:r>
+      <w:r>
+        <w:rPr>
+          <w:rFonts w:ascii="Times New Roman" w:hAnsi="Times New Roman" w:cs="Times New Roman"/>
+          <w:sz w:val="24"/>
+          <w:szCs w:val="24"/>
+        </w:rPr>
+        <w:t xml:space="preserve"> (navegation). Devemos colocar a lista do menu de navegação que criamos, dentro dessa tag</w:t>
       </w:r>
     </w:p>
     <w:p>
@@ -5820,61 +4175,7 @@
           <w:sz w:val="24"/>
           <w:szCs w:val="24"/>
         </w:rPr>
-        <w:t xml:space="preserve">Para que o menu de navegação não fique com os círculos ou discos por conta da lista, podemos alterar o display para </w:t>
-      </w:r>
-      <w:proofErr w:type="spellStart"/>
-      <w:r>
-        <w:rPr>
-          <w:rFonts w:ascii="Times New Roman" w:hAnsi="Times New Roman" w:cs="Times New Roman"/>
-          <w:sz w:val="24"/>
-          <w:szCs w:val="24"/>
-        </w:rPr>
-        <w:t>inline</w:t>
-      </w:r>
-      <w:proofErr w:type="spellEnd"/>
-      <w:r>
-        <w:rPr>
-          <w:rFonts w:ascii="Times New Roman" w:hAnsi="Times New Roman" w:cs="Times New Roman"/>
-          <w:sz w:val="24"/>
-          <w:szCs w:val="24"/>
-        </w:rPr>
-        <w:t xml:space="preserve"> no css: </w:t>
-      </w:r>
-      <w:proofErr w:type="spellStart"/>
-      <w:r>
-        <w:rPr>
-          <w:rFonts w:ascii="Times New Roman" w:hAnsi="Times New Roman" w:cs="Times New Roman"/>
-          <w:sz w:val="24"/>
-          <w:szCs w:val="24"/>
-        </w:rPr>
-        <w:t>nav</w:t>
-      </w:r>
-      <w:proofErr w:type="spellEnd"/>
-      <w:r>
-        <w:rPr>
-          <w:rFonts w:ascii="Times New Roman" w:hAnsi="Times New Roman" w:cs="Times New Roman"/>
-          <w:sz w:val="24"/>
-          <w:szCs w:val="24"/>
-        </w:rPr>
-        <w:t xml:space="preserve"> li {display: </w:t>
-      </w:r>
-      <w:proofErr w:type="spellStart"/>
-      <w:r>
-        <w:rPr>
-          <w:rFonts w:ascii="Times New Roman" w:hAnsi="Times New Roman" w:cs="Times New Roman"/>
-          <w:sz w:val="24"/>
-          <w:szCs w:val="24"/>
-        </w:rPr>
-        <w:t>inline</w:t>
-      </w:r>
-      <w:proofErr w:type="spellEnd"/>
-      <w:r>
-        <w:rPr>
-          <w:rFonts w:ascii="Times New Roman" w:hAnsi="Times New Roman" w:cs="Times New Roman"/>
-          <w:sz w:val="24"/>
-          <w:szCs w:val="24"/>
-        </w:rPr>
-        <w:t>;}</w:t>
+        <w:t>Para que o menu de navegação não fique com os círculos ou discos por conta da lista, podemos alterar o display para inline no css: nav li {display: inline;}</w:t>
       </w:r>
     </w:p>
     <w:p>
@@ -5902,43 +4203,7 @@
           <w:sz w:val="24"/>
           <w:szCs w:val="24"/>
         </w:rPr>
-        <w:t xml:space="preserve"> Não é o ideal colocar um texto em caps para poder deixar tudo em letra maiúscula visualmente, isso vai contra as etiquetas da internet, uma vez que, quando um texto está em caps, significa que você está </w:t>
-      </w:r>
-      <w:proofErr w:type="spellStart"/>
-      <w:r>
-        <w:rPr>
-          <w:rFonts w:ascii="Times New Roman" w:hAnsi="Times New Roman" w:cs="Times New Roman"/>
-          <w:sz w:val="24"/>
-          <w:szCs w:val="24"/>
-        </w:rPr>
-        <w:t>gritanto</w:t>
-      </w:r>
-      <w:proofErr w:type="spellEnd"/>
-      <w:r>
-        <w:rPr>
-          <w:rFonts w:ascii="Times New Roman" w:hAnsi="Times New Roman" w:cs="Times New Roman"/>
-          <w:sz w:val="24"/>
-          <w:szCs w:val="24"/>
-        </w:rPr>
-        <w:t xml:space="preserve"> esse texto. Por conta disso, devemos escrever o texto em </w:t>
-      </w:r>
-      <w:proofErr w:type="spellStart"/>
-      <w:r>
-        <w:rPr>
-          <w:rFonts w:ascii="Times New Roman" w:hAnsi="Times New Roman" w:cs="Times New Roman"/>
-          <w:sz w:val="24"/>
-          <w:szCs w:val="24"/>
-        </w:rPr>
-        <w:t>captilized</w:t>
-      </w:r>
-      <w:proofErr w:type="spellEnd"/>
-      <w:r>
-        <w:rPr>
-          <w:rFonts w:ascii="Times New Roman" w:hAnsi="Times New Roman" w:cs="Times New Roman"/>
-          <w:sz w:val="24"/>
-          <w:szCs w:val="24"/>
-        </w:rPr>
-        <w:t xml:space="preserve"> padrão e depois alterar nos estilos para que ele fique normal no conteúdo, mas apareça em caps </w:t>
+        <w:t xml:space="preserve"> Não é o ideal colocar um texto em caps para poder deixar tudo em letra maiúscula visualmente, isso vai contra as etiquetas da internet, uma vez que, quando um texto está em caps, significa que você está gritanto esse texto. Por conta disso, devemos escrever o texto em captilized padrão e depois alterar nos estilos para que ele fique normal no conteúdo, mas apareça em caps </w:t>
       </w:r>
       <w:r>
         <w:rPr>
@@ -5974,105 +4239,25 @@
           <w:sz w:val="24"/>
           <w:szCs w:val="24"/>
         </w:rPr>
-        <w:t>Para fazer essa alteração, podemos marcar apenas as âncoras no css (</w:t>
-      </w:r>
-      <w:proofErr w:type="spellStart"/>
-      <w:r>
-        <w:rPr>
-          <w:rFonts w:ascii="Times New Roman" w:hAnsi="Times New Roman" w:cs="Times New Roman"/>
-          <w:sz w:val="24"/>
-          <w:szCs w:val="24"/>
-        </w:rPr>
-        <w:t>nav</w:t>
-      </w:r>
-      <w:proofErr w:type="spellEnd"/>
-      <w:r>
-        <w:rPr>
-          <w:rFonts w:ascii="Times New Roman" w:hAnsi="Times New Roman" w:cs="Times New Roman"/>
-          <w:sz w:val="24"/>
-          <w:szCs w:val="24"/>
-        </w:rPr>
-        <w:t xml:space="preserve"> a {}) e colocar o </w:t>
-      </w:r>
-      <w:proofErr w:type="spellStart"/>
-      <w:r>
-        <w:rPr>
-          <w:rFonts w:ascii="Times New Roman" w:hAnsi="Times New Roman" w:cs="Times New Roman"/>
-          <w:i/>
-          <w:iCs/>
-          <w:sz w:val="24"/>
-          <w:szCs w:val="24"/>
-        </w:rPr>
-        <w:t>text-transform</w:t>
-      </w:r>
-      <w:proofErr w:type="spellEnd"/>
-      <w:r>
-        <w:rPr>
-          <w:rFonts w:ascii="Times New Roman" w:hAnsi="Times New Roman" w:cs="Times New Roman"/>
-          <w:i/>
-          <w:iCs/>
-          <w:sz w:val="24"/>
-          <w:szCs w:val="24"/>
-        </w:rPr>
-        <w:t xml:space="preserve">: </w:t>
-      </w:r>
-      <w:proofErr w:type="spellStart"/>
-      <w:proofErr w:type="gramStart"/>
-      <w:r>
-        <w:rPr>
-          <w:rFonts w:ascii="Times New Roman" w:hAnsi="Times New Roman" w:cs="Times New Roman"/>
-          <w:i/>
-          <w:iCs/>
-          <w:sz w:val="24"/>
-          <w:szCs w:val="24"/>
-        </w:rPr>
-        <w:t>uppercase</w:t>
-      </w:r>
-      <w:proofErr w:type="spellEnd"/>
-      <w:r>
-        <w:rPr>
-          <w:rFonts w:ascii="Times New Roman" w:hAnsi="Times New Roman" w:cs="Times New Roman"/>
-          <w:i/>
-          <w:iCs/>
-          <w:sz w:val="24"/>
-          <w:szCs w:val="24"/>
-        </w:rPr>
-        <w:t>;</w:t>
-      </w:r>
-      <w:r>
-        <w:rPr>
-          <w:rFonts w:ascii="Times New Roman" w:hAnsi="Times New Roman" w:cs="Times New Roman"/>
-          <w:sz w:val="24"/>
-          <w:szCs w:val="24"/>
-        </w:rPr>
-        <w:t>.</w:t>
-      </w:r>
-      <w:proofErr w:type="gramEnd"/>
-      <w:r>
-        <w:rPr>
-          <w:rFonts w:ascii="Times New Roman" w:hAnsi="Times New Roman" w:cs="Times New Roman"/>
-          <w:sz w:val="24"/>
-          <w:szCs w:val="24"/>
-        </w:rPr>
-        <w:t xml:space="preserve"> Dessa forma, </w:t>
-      </w:r>
-      <w:proofErr w:type="gramStart"/>
-      <w:r>
-        <w:rPr>
-          <w:rFonts w:ascii="Times New Roman" w:hAnsi="Times New Roman" w:cs="Times New Roman"/>
-          <w:sz w:val="24"/>
-          <w:szCs w:val="24"/>
-        </w:rPr>
-        <w:t>todo o texto dos links ficam</w:t>
-      </w:r>
-      <w:proofErr w:type="gramEnd"/>
-      <w:r>
-        <w:rPr>
-          <w:rFonts w:ascii="Times New Roman" w:hAnsi="Times New Roman" w:cs="Times New Roman"/>
-          <w:sz w:val="24"/>
-          <w:szCs w:val="24"/>
-        </w:rPr>
-        <w:t xml:space="preserve"> em maiúsculas.</w:t>
+        <w:t xml:space="preserve">Para fazer essa alteração, podemos marcar apenas as âncoras no css (nav a {}) e colocar o </w:t>
+      </w:r>
+      <w:r>
+        <w:rPr>
+          <w:rFonts w:ascii="Times New Roman" w:hAnsi="Times New Roman" w:cs="Times New Roman"/>
+          <w:i/>
+          <w:iCs/>
+          <w:sz w:val="24"/>
+          <w:szCs w:val="24"/>
+        </w:rPr>
+        <w:t>text-transform: uppercase;</w:t>
+      </w:r>
+      <w:r>
+        <w:rPr>
+          <w:rFonts w:ascii="Times New Roman" w:hAnsi="Times New Roman" w:cs="Times New Roman"/>
+          <w:sz w:val="24"/>
+          <w:szCs w:val="24"/>
+        </w:rPr>
+        <w:t>. Dessa forma, todo o texto dos links ficam em maiúsculas.</w:t>
       </w:r>
     </w:p>
     <w:p>
@@ -6100,98 +4285,17 @@
           <w:sz w:val="24"/>
           <w:szCs w:val="24"/>
         </w:rPr>
-        <w:t xml:space="preserve"> Podemos deixar o texto em negrito alterando o peso da </w:t>
-      </w:r>
-      <w:proofErr w:type="spellStart"/>
-      <w:r>
-        <w:rPr>
-          <w:rFonts w:ascii="Times New Roman" w:hAnsi="Times New Roman" w:cs="Times New Roman"/>
-          <w:sz w:val="24"/>
-          <w:szCs w:val="24"/>
-        </w:rPr>
-        <w:t>font</w:t>
-      </w:r>
-      <w:proofErr w:type="spellEnd"/>
-      <w:r>
-        <w:rPr>
-          <w:rFonts w:ascii="Times New Roman" w:hAnsi="Times New Roman" w:cs="Times New Roman"/>
-          <w:sz w:val="24"/>
-          <w:szCs w:val="24"/>
-        </w:rPr>
-        <w:t xml:space="preserve"> para </w:t>
-      </w:r>
-      <w:proofErr w:type="spellStart"/>
-      <w:r>
-        <w:rPr>
-          <w:rFonts w:ascii="Times New Roman" w:hAnsi="Times New Roman" w:cs="Times New Roman"/>
-          <w:sz w:val="24"/>
-          <w:szCs w:val="24"/>
-        </w:rPr>
-        <w:t>bold</w:t>
-      </w:r>
-      <w:proofErr w:type="spellEnd"/>
-      <w:r>
-        <w:rPr>
-          <w:rFonts w:ascii="Times New Roman" w:hAnsi="Times New Roman" w:cs="Times New Roman"/>
-          <w:sz w:val="24"/>
-          <w:szCs w:val="24"/>
-        </w:rPr>
-        <w:t xml:space="preserve"> ou 900: </w:t>
-      </w:r>
-      <w:proofErr w:type="spellStart"/>
-      <w:r>
-        <w:rPr>
-          <w:rFonts w:ascii="Times New Roman" w:hAnsi="Times New Roman" w:cs="Times New Roman"/>
-          <w:i/>
-          <w:iCs/>
-          <w:sz w:val="24"/>
-          <w:szCs w:val="24"/>
-        </w:rPr>
-        <w:t>font-weight</w:t>
-      </w:r>
-      <w:proofErr w:type="spellEnd"/>
-      <w:r>
-        <w:rPr>
-          <w:rFonts w:ascii="Times New Roman" w:hAnsi="Times New Roman" w:cs="Times New Roman"/>
-          <w:i/>
-          <w:iCs/>
-          <w:sz w:val="24"/>
-          <w:szCs w:val="24"/>
-        </w:rPr>
-        <w:t xml:space="preserve">: </w:t>
-      </w:r>
-      <w:proofErr w:type="spellStart"/>
-      <w:r>
-        <w:rPr>
-          <w:rFonts w:ascii="Times New Roman" w:hAnsi="Times New Roman" w:cs="Times New Roman"/>
-          <w:i/>
-          <w:iCs/>
-          <w:sz w:val="24"/>
-          <w:szCs w:val="24"/>
-        </w:rPr>
-        <w:t>bold</w:t>
-      </w:r>
-      <w:proofErr w:type="spellEnd"/>
-      <w:r>
-        <w:rPr>
-          <w:rFonts w:ascii="Times New Roman" w:hAnsi="Times New Roman" w:cs="Times New Roman"/>
-          <w:i/>
-          <w:iCs/>
-          <w:sz w:val="24"/>
-          <w:szCs w:val="24"/>
-        </w:rPr>
-        <w:t>/</w:t>
-      </w:r>
-      <w:proofErr w:type="gramStart"/>
-      <w:r>
-        <w:rPr>
-          <w:rFonts w:ascii="Times New Roman" w:hAnsi="Times New Roman" w:cs="Times New Roman"/>
-          <w:i/>
-          <w:iCs/>
-          <w:sz w:val="24"/>
-          <w:szCs w:val="24"/>
-        </w:rPr>
-        <w:t>900;</w:t>
+        <w:t xml:space="preserve"> Podemos deixar o texto em negrito alterando o peso da font para bold ou 900: </w:t>
+      </w:r>
+      <w:r>
+        <w:rPr>
+          <w:rFonts w:ascii="Times New Roman" w:hAnsi="Times New Roman" w:cs="Times New Roman"/>
+          <w:i/>
+          <w:iCs/>
+          <w:sz w:val="24"/>
+          <w:szCs w:val="24"/>
+        </w:rPr>
+        <w:t>font-weight: bold/900;</w:t>
       </w:r>
       <w:r>
         <w:rPr>
@@ -6201,7 +4305,6 @@
         </w:rPr>
         <w:t>.</w:t>
       </w:r>
-      <w:proofErr w:type="gramEnd"/>
     </w:p>
     <w:p>
       <w:pPr>
@@ -6230,67 +4333,23 @@
         </w:rPr>
         <w:t xml:space="preserve"> Podemos retirar o sublinhado do texto das âncoras colocando o </w:t>
       </w:r>
-      <w:proofErr w:type="spellStart"/>
-      <w:r>
-        <w:rPr>
-          <w:rFonts w:ascii="Times New Roman" w:hAnsi="Times New Roman" w:cs="Times New Roman"/>
-          <w:i/>
-          <w:iCs/>
-          <w:sz w:val="24"/>
-          <w:szCs w:val="24"/>
-        </w:rPr>
-        <w:t>text-decoration</w:t>
-      </w:r>
-      <w:proofErr w:type="spellEnd"/>
-      <w:r>
-        <w:rPr>
-          <w:rFonts w:ascii="Times New Roman" w:hAnsi="Times New Roman" w:cs="Times New Roman"/>
-          <w:i/>
-          <w:iCs/>
-          <w:sz w:val="24"/>
-          <w:szCs w:val="24"/>
-        </w:rPr>
-        <w:t xml:space="preserve">: </w:t>
-      </w:r>
-      <w:proofErr w:type="spellStart"/>
-      <w:proofErr w:type="gramStart"/>
-      <w:r>
-        <w:rPr>
-          <w:rFonts w:ascii="Times New Roman" w:hAnsi="Times New Roman" w:cs="Times New Roman"/>
-          <w:i/>
-          <w:iCs/>
-          <w:sz w:val="24"/>
-          <w:szCs w:val="24"/>
-        </w:rPr>
-        <w:t>none</w:t>
-      </w:r>
-      <w:proofErr w:type="spellEnd"/>
-      <w:r>
-        <w:rPr>
-          <w:rFonts w:ascii="Times New Roman" w:hAnsi="Times New Roman" w:cs="Times New Roman"/>
-          <w:i/>
-          <w:iCs/>
-          <w:sz w:val="24"/>
-          <w:szCs w:val="24"/>
-        </w:rPr>
-        <w:t>;</w:t>
-      </w:r>
-      <w:r>
-        <w:rPr>
-          <w:rFonts w:ascii="Times New Roman" w:hAnsi="Times New Roman" w:cs="Times New Roman"/>
-          <w:sz w:val="24"/>
-          <w:szCs w:val="24"/>
-        </w:rPr>
-        <w:t>,</w:t>
-      </w:r>
-      <w:proofErr w:type="gramEnd"/>
-      <w:r>
-        <w:rPr>
-          <w:rFonts w:ascii="Times New Roman" w:hAnsi="Times New Roman" w:cs="Times New Roman"/>
-          <w:sz w:val="24"/>
-          <w:szCs w:val="24"/>
-        </w:rPr>
-        <w:t xml:space="preserve"> ou seja, nenhuma decoração no texto.</w:t>
+      <w:r>
+        <w:rPr>
+          <w:rFonts w:ascii="Times New Roman" w:hAnsi="Times New Roman" w:cs="Times New Roman"/>
+          <w:i/>
+          <w:iCs/>
+          <w:sz w:val="24"/>
+          <w:szCs w:val="24"/>
+        </w:rPr>
+        <w:t>text-decoration: none;</w:t>
+      </w:r>
+      <w:r>
+        <w:rPr>
+          <w:rFonts w:ascii="Times New Roman" w:hAnsi="Times New Roman" w:cs="Times New Roman"/>
+          <w:sz w:val="24"/>
+          <w:szCs w:val="24"/>
+        </w:rPr>
+        <w:t>, ou seja, nenhuma decoração no texto.</w:t>
       </w:r>
     </w:p>
     <w:p>
@@ -6348,93 +4407,15 @@
         </w:rPr>
         <w:t xml:space="preserve">Especificando a direção na marcação, ou seja, </w:t>
       </w:r>
-      <w:proofErr w:type="spellStart"/>
-      <w:r>
-        <w:rPr>
-          <w:rFonts w:ascii="Times New Roman" w:hAnsi="Times New Roman" w:cs="Times New Roman"/>
-          <w:i/>
-          <w:iCs/>
-          <w:sz w:val="24"/>
-          <w:szCs w:val="24"/>
-        </w:rPr>
-        <w:t>margin</w:t>
-      </w:r>
-      <w:proofErr w:type="spellEnd"/>
-      <w:r>
-        <w:rPr>
-          <w:rFonts w:ascii="Times New Roman" w:hAnsi="Times New Roman" w:cs="Times New Roman"/>
-          <w:i/>
-          <w:iCs/>
-          <w:sz w:val="24"/>
-          <w:szCs w:val="24"/>
-        </w:rPr>
-        <w:t>-top/</w:t>
-      </w:r>
-      <w:proofErr w:type="spellStart"/>
-      <w:r>
-        <w:rPr>
-          <w:rFonts w:ascii="Times New Roman" w:hAnsi="Times New Roman" w:cs="Times New Roman"/>
-          <w:i/>
-          <w:iCs/>
-          <w:sz w:val="24"/>
-          <w:szCs w:val="24"/>
-        </w:rPr>
-        <w:t>left</w:t>
-      </w:r>
-      <w:proofErr w:type="spellEnd"/>
-      <w:r>
-        <w:rPr>
-          <w:rFonts w:ascii="Times New Roman" w:hAnsi="Times New Roman" w:cs="Times New Roman"/>
-          <w:i/>
-          <w:iCs/>
-          <w:sz w:val="24"/>
-          <w:szCs w:val="24"/>
-        </w:rPr>
-        <w:t>/</w:t>
-      </w:r>
-      <w:proofErr w:type="spellStart"/>
-      <w:r>
-        <w:rPr>
-          <w:rFonts w:ascii="Times New Roman" w:hAnsi="Times New Roman" w:cs="Times New Roman"/>
-          <w:i/>
-          <w:iCs/>
-          <w:sz w:val="24"/>
-          <w:szCs w:val="24"/>
-        </w:rPr>
-        <w:t>right</w:t>
-      </w:r>
-      <w:proofErr w:type="spellEnd"/>
-      <w:r>
-        <w:rPr>
-          <w:rFonts w:ascii="Times New Roman" w:hAnsi="Times New Roman" w:cs="Times New Roman"/>
-          <w:i/>
-          <w:iCs/>
-          <w:sz w:val="24"/>
-          <w:szCs w:val="24"/>
-        </w:rPr>
-        <w:t>/</w:t>
-      </w:r>
-      <w:proofErr w:type="spellStart"/>
-      <w:r>
-        <w:rPr>
-          <w:rFonts w:ascii="Times New Roman" w:hAnsi="Times New Roman" w:cs="Times New Roman"/>
-          <w:i/>
-          <w:iCs/>
-          <w:sz w:val="24"/>
-          <w:szCs w:val="24"/>
-        </w:rPr>
-        <w:t>bottom</w:t>
-      </w:r>
-      <w:proofErr w:type="spellEnd"/>
-      <w:r>
-        <w:rPr>
-          <w:rFonts w:ascii="Times New Roman" w:hAnsi="Times New Roman" w:cs="Times New Roman"/>
-          <w:i/>
-          <w:iCs/>
-          <w:sz w:val="24"/>
-          <w:szCs w:val="24"/>
-        </w:rPr>
-        <w:t>: ;</w:t>
+      <w:r>
+        <w:rPr>
+          <w:rFonts w:ascii="Times New Roman" w:hAnsi="Times New Roman" w:cs="Times New Roman"/>
+          <w:i/>
+          <w:iCs/>
+          <w:sz w:val="24"/>
+          <w:szCs w:val="24"/>
+        </w:rPr>
+        <w:t>margin-top/left/right/bottom: ;</w:t>
       </w:r>
       <w:r>
         <w:rPr>
@@ -6472,89 +4453,23 @@
         </w:rPr>
         <w:t xml:space="preserve">Colocando a forma geral e os valores do espaçamento correspondente para cada direção: </w:t>
       </w:r>
-      <w:proofErr w:type="spellStart"/>
-      <w:r>
-        <w:rPr>
-          <w:rFonts w:ascii="Times New Roman" w:hAnsi="Times New Roman" w:cs="Times New Roman"/>
-          <w:i/>
-          <w:iCs/>
-          <w:sz w:val="24"/>
-          <w:szCs w:val="24"/>
-        </w:rPr>
-        <w:t>margin</w:t>
-      </w:r>
-      <w:proofErr w:type="spellEnd"/>
-      <w:r>
-        <w:rPr>
-          <w:rFonts w:ascii="Times New Roman" w:hAnsi="Times New Roman" w:cs="Times New Roman"/>
-          <w:i/>
-          <w:iCs/>
-          <w:sz w:val="24"/>
-          <w:szCs w:val="24"/>
-        </w:rPr>
-        <w:t>: 0 0 0 15px</w:t>
-      </w:r>
-      <w:r>
-        <w:rPr>
-          <w:rFonts w:ascii="Times New Roman" w:hAnsi="Times New Roman" w:cs="Times New Roman"/>
-          <w:sz w:val="24"/>
-          <w:szCs w:val="24"/>
-        </w:rPr>
-        <w:t xml:space="preserve">, sendo eles: top, </w:t>
-      </w:r>
-      <w:proofErr w:type="spellStart"/>
-      <w:r>
-        <w:rPr>
-          <w:rFonts w:ascii="Times New Roman" w:hAnsi="Times New Roman" w:cs="Times New Roman"/>
-          <w:sz w:val="24"/>
-          <w:szCs w:val="24"/>
-        </w:rPr>
-        <w:t>right</w:t>
-      </w:r>
-      <w:proofErr w:type="spellEnd"/>
-      <w:r>
-        <w:rPr>
-          <w:rFonts w:ascii="Times New Roman" w:hAnsi="Times New Roman" w:cs="Times New Roman"/>
-          <w:sz w:val="24"/>
-          <w:szCs w:val="24"/>
-        </w:rPr>
-        <w:t xml:space="preserve">, </w:t>
-      </w:r>
-      <w:proofErr w:type="spellStart"/>
-      <w:r>
-        <w:rPr>
-          <w:rFonts w:ascii="Times New Roman" w:hAnsi="Times New Roman" w:cs="Times New Roman"/>
-          <w:sz w:val="24"/>
-          <w:szCs w:val="24"/>
-        </w:rPr>
-        <w:t>bottom</w:t>
-      </w:r>
-      <w:proofErr w:type="spellEnd"/>
-      <w:r>
-        <w:rPr>
-          <w:rFonts w:ascii="Times New Roman" w:hAnsi="Times New Roman" w:cs="Times New Roman"/>
-          <w:sz w:val="24"/>
-          <w:szCs w:val="24"/>
-        </w:rPr>
-        <w:t xml:space="preserve"> e </w:t>
-      </w:r>
-      <w:proofErr w:type="spellStart"/>
-      <w:r>
-        <w:rPr>
-          <w:rFonts w:ascii="Times New Roman" w:hAnsi="Times New Roman" w:cs="Times New Roman"/>
-          <w:sz w:val="24"/>
-          <w:szCs w:val="24"/>
-        </w:rPr>
-        <w:t>left</w:t>
-      </w:r>
-      <w:proofErr w:type="spellEnd"/>
-      <w:r>
-        <w:rPr>
-          <w:rFonts w:ascii="Times New Roman" w:hAnsi="Times New Roman" w:cs="Times New Roman"/>
-          <w:sz w:val="24"/>
-          <w:szCs w:val="24"/>
-        </w:rPr>
-        <w:t>, respectivamente.</w:t>
+      <w:r>
+        <w:rPr>
+          <w:rFonts w:ascii="Times New Roman" w:hAnsi="Times New Roman" w:cs="Times New Roman"/>
+          <w:i/>
+          <w:iCs/>
+          <w:sz w:val="24"/>
+          <w:szCs w:val="24"/>
+        </w:rPr>
+        <w:t>margin: 0 0 0 15px</w:t>
+      </w:r>
+      <w:r>
+        <w:rPr>
+          <w:rFonts w:ascii="Times New Roman" w:hAnsi="Times New Roman" w:cs="Times New Roman"/>
+          <w:sz w:val="24"/>
+          <w:szCs w:val="24"/>
+        </w:rPr>
+        <w:t>, sendo eles: top, right, bottom e left, respectivamente.</w:t>
       </w:r>
     </w:p>
     <w:p>
@@ -6694,29 +4609,7 @@
           <w:sz w:val="24"/>
           <w:szCs w:val="24"/>
         </w:rPr>
-        <w:t xml:space="preserve">position: </w:t>
-      </w:r>
-      <w:proofErr w:type="spellStart"/>
-      <w:r>
-        <w:rPr>
-          <w:rFonts w:ascii="Times New Roman" w:hAnsi="Times New Roman" w:cs="Times New Roman"/>
-          <w:i/>
-          <w:iCs/>
-          <w:sz w:val="24"/>
-          <w:szCs w:val="24"/>
-        </w:rPr>
-        <w:t>relative</w:t>
-      </w:r>
-      <w:proofErr w:type="spellEnd"/>
-      <w:r>
-        <w:rPr>
-          <w:rFonts w:ascii="Times New Roman" w:hAnsi="Times New Roman" w:cs="Times New Roman"/>
-          <w:i/>
-          <w:iCs/>
-          <w:sz w:val="24"/>
-          <w:szCs w:val="24"/>
-        </w:rPr>
-        <w:t>;</w:t>
+        <w:t>position: relative;</w:t>
       </w:r>
       <w:r>
         <w:rPr>
@@ -6752,29 +4645,7 @@
           <w:sz w:val="24"/>
           <w:szCs w:val="24"/>
         </w:rPr>
-        <w:t xml:space="preserve">: </w:t>
-      </w:r>
-      <w:proofErr w:type="spellStart"/>
-      <w:r>
-        <w:rPr>
-          <w:rFonts w:ascii="Times New Roman" w:hAnsi="Times New Roman" w:cs="Times New Roman"/>
-          <w:i/>
-          <w:iCs/>
-          <w:sz w:val="24"/>
-          <w:szCs w:val="24"/>
-        </w:rPr>
-        <w:t>static</w:t>
-      </w:r>
-      <w:proofErr w:type="spellEnd"/>
-      <w:r>
-        <w:rPr>
-          <w:rFonts w:ascii="Times New Roman" w:hAnsi="Times New Roman" w:cs="Times New Roman"/>
-          <w:i/>
-          <w:iCs/>
-          <w:sz w:val="24"/>
-          <w:szCs w:val="24"/>
-        </w:rPr>
-        <w:t>;</w:t>
+        <w:t>: static;</w:t>
       </w:r>
       <w:r>
         <w:rPr>
@@ -6830,29 +4701,7 @@
           <w:sz w:val="24"/>
           <w:szCs w:val="24"/>
         </w:rPr>
-        <w:t>/</w:t>
-      </w:r>
-      <w:proofErr w:type="spellStart"/>
-      <w:r>
-        <w:rPr>
-          <w:rFonts w:ascii="Times New Roman" w:hAnsi="Times New Roman" w:cs="Times New Roman"/>
-          <w:i/>
-          <w:iCs/>
-          <w:sz w:val="24"/>
-          <w:szCs w:val="24"/>
-        </w:rPr>
-        <w:t>left</w:t>
-      </w:r>
-      <w:proofErr w:type="spellEnd"/>
-      <w:r>
-        <w:rPr>
-          <w:rFonts w:ascii="Times New Roman" w:hAnsi="Times New Roman" w:cs="Times New Roman"/>
-          <w:i/>
-          <w:iCs/>
-          <w:sz w:val="24"/>
-          <w:szCs w:val="24"/>
-        </w:rPr>
-        <w:t>: 50px;...</w:t>
+        <w:t>/left: 50px;...</w:t>
       </w:r>
     </w:p>
     <w:p>
@@ -6909,25 +4758,7 @@
           <w:sz w:val="24"/>
           <w:szCs w:val="24"/>
         </w:rPr>
-        <w:t xml:space="preserve">Se você alterar a posição, o elemento pode estar deslocado visualmente, mas seu ponto inicial continua no mesmo </w:t>
-      </w:r>
-      <w:proofErr w:type="spellStart"/>
-      <w:r>
-        <w:rPr>
-          <w:rFonts w:ascii="Times New Roman" w:hAnsi="Times New Roman" w:cs="Times New Roman"/>
-          <w:sz w:val="24"/>
-          <w:szCs w:val="24"/>
-        </w:rPr>
-        <w:t>mesmo</w:t>
-      </w:r>
-      <w:proofErr w:type="spellEnd"/>
-      <w:r>
-        <w:rPr>
-          <w:rFonts w:ascii="Times New Roman" w:hAnsi="Times New Roman" w:cs="Times New Roman"/>
-          <w:sz w:val="24"/>
-          <w:szCs w:val="24"/>
-        </w:rPr>
-        <w:t xml:space="preserve"> lugar, por conta disso, se você alterar a posição dele em um &lt;header&gt; e colocar bem para baixo, em algum momento ele vai ficar visualmente fora da box do &lt;header&gt;, onde nem mesmo a cor do background acompanha, deixando visivelmente claro.</w:t>
+        <w:t>Se você alterar a posição, o elemento pode estar deslocado visualmente, mas seu ponto inicial continua no mesmo mesmo lugar, por conta disso, se você alterar a posição dele em um &lt;header&gt; e colocar bem para baixo, em algum momento ele vai ficar visualmente fora da box do &lt;header&gt;, onde nem mesmo a cor do background acompanha, deixando visivelmente claro.</w:t>
       </w:r>
     </w:p>
     <w:p>
@@ -6983,25 +4814,7 @@
           <w:sz w:val="24"/>
           <w:szCs w:val="24"/>
         </w:rPr>
-        <w:t xml:space="preserve">Quando </w:t>
-      </w:r>
-      <w:proofErr w:type="gramStart"/>
-      <w:r>
-        <w:rPr>
-          <w:rFonts w:ascii="Times New Roman" w:hAnsi="Times New Roman" w:cs="Times New Roman"/>
-          <w:sz w:val="24"/>
-          <w:szCs w:val="24"/>
-        </w:rPr>
-        <w:t>coloca-se</w:t>
-      </w:r>
-      <w:proofErr w:type="gramEnd"/>
-      <w:r>
-        <w:rPr>
-          <w:rFonts w:ascii="Times New Roman" w:hAnsi="Times New Roman" w:cs="Times New Roman"/>
-          <w:sz w:val="24"/>
-          <w:szCs w:val="24"/>
-        </w:rPr>
-        <w:t xml:space="preserve"> um elemento como posicionamento absoluto, em um cabeçalho, por exemplo, ele irá sair do cabeçalho, fazendo com que ele até diminua de tamanho. Isso ocorre porque a partir desse momento, esse elemento já não faz mais parte do cabeçalho. Ele saiu do lugar.</w:t>
+        <w:t>Quando coloca-se um elemento como posicionamento absoluto, em um cabeçalho, por exemplo, ele irá sair do cabeçalho, fazendo com que ele até diminua de tamanho. Isso ocorre porque a partir desse momento, esse elemento já não faz mais parte do cabeçalho. Ele saiu do lugar.</w:t>
       </w:r>
     </w:p>
     <w:p>
@@ -7029,25 +4842,7 @@
           <w:sz w:val="24"/>
           <w:szCs w:val="24"/>
         </w:rPr>
-        <w:t xml:space="preserve">Com esse posicionamento, podemos colocar o </w:t>
-      </w:r>
-      <w:proofErr w:type="spellStart"/>
-      <w:r>
-        <w:rPr>
-          <w:rFonts w:ascii="Times New Roman" w:hAnsi="Times New Roman" w:cs="Times New Roman"/>
-          <w:sz w:val="24"/>
-          <w:szCs w:val="24"/>
-        </w:rPr>
-        <w:t>elemente</w:t>
-      </w:r>
-      <w:proofErr w:type="spellEnd"/>
-      <w:r>
-        <w:rPr>
-          <w:rFonts w:ascii="Times New Roman" w:hAnsi="Times New Roman" w:cs="Times New Roman"/>
-          <w:sz w:val="24"/>
-          <w:szCs w:val="24"/>
-        </w:rPr>
-        <w:t xml:space="preserve"> em absolutamente qualquer lugar que quisermos na tela, basta utilizar as marcações de posicionamento: </w:t>
+        <w:t xml:space="preserve">Com esse posicionamento, podemos colocar o elemente em absolutamente qualquer lugar que quisermos na tela, basta utilizar as marcações de posicionamento: </w:t>
       </w:r>
       <w:r>
         <w:rPr>
@@ -7149,25 +4944,7 @@
           <w:sz w:val="24"/>
           <w:szCs w:val="24"/>
         </w:rPr>
-        <w:t xml:space="preserve">Se quiser que esse elemento fique dentro de uma box, é necessário que essa box levante, desse modo, o seu elemento irá ter um posicionamento absoluto relativo </w:t>
-      </w:r>
-      <w:proofErr w:type="gramStart"/>
-      <w:r>
-        <w:rPr>
-          <w:rFonts w:ascii="Times New Roman" w:hAnsi="Times New Roman" w:cs="Times New Roman"/>
-          <w:sz w:val="24"/>
-          <w:szCs w:val="24"/>
-        </w:rPr>
-        <w:t>à</w:t>
-      </w:r>
-      <w:proofErr w:type="gramEnd"/>
-      <w:r>
-        <w:rPr>
-          <w:rFonts w:ascii="Times New Roman" w:hAnsi="Times New Roman" w:cs="Times New Roman"/>
-          <w:sz w:val="24"/>
-          <w:szCs w:val="24"/>
-        </w:rPr>
-        <w:t xml:space="preserve"> caixa.</w:t>
+        <w:t>Se quiser que esse elemento fique dentro de uma box, é necessário que essa box levante, desse modo, o seu elemento irá ter um posicionamento absoluto relativo à caixa.</w:t>
       </w:r>
     </w:p>
     <w:p>
@@ -7211,25 +4988,7 @@
           <w:sz w:val="24"/>
           <w:szCs w:val="24"/>
         </w:rPr>
-        <w:t xml:space="preserve">relativo </w:t>
-      </w:r>
-      <w:proofErr w:type="gramStart"/>
-      <w:r>
-        <w:rPr>
-          <w:rFonts w:ascii="Times New Roman" w:hAnsi="Times New Roman" w:cs="Times New Roman"/>
-          <w:sz w:val="24"/>
-          <w:szCs w:val="24"/>
-        </w:rPr>
-        <w:t>à</w:t>
-      </w:r>
-      <w:proofErr w:type="gramEnd"/>
-      <w:r>
-        <w:rPr>
-          <w:rFonts w:ascii="Times New Roman" w:hAnsi="Times New Roman" w:cs="Times New Roman"/>
-          <w:sz w:val="24"/>
-          <w:szCs w:val="24"/>
-        </w:rPr>
-        <w:t xml:space="preserve"> box, a box precisa ter um posicionamento relativo, pois, desse modo, ela irá levantar, alcançando o elemento e fazendo com que ele volte a fazer parte dela.</w:t>
+        <w:t>relativo à box, a box precisa ter um posicionamento relativo, pois, desse modo, ela irá levantar, alcançando o elemento e fazendo com que ele volte a fazer parte dela.</w:t>
       </w:r>
     </w:p>
     <w:p>
@@ -7265,25 +5024,7 @@
           <w:sz w:val="24"/>
           <w:szCs w:val="24"/>
         </w:rPr>
-        <w:t xml:space="preserve">É interessante utilizarmos box com </w:t>
-      </w:r>
-      <w:proofErr w:type="spellStart"/>
-      <w:r>
-        <w:rPr>
-          <w:rFonts w:ascii="Times New Roman" w:hAnsi="Times New Roman" w:cs="Times New Roman"/>
-          <w:sz w:val="24"/>
-          <w:szCs w:val="24"/>
-        </w:rPr>
-        <w:t>width</w:t>
-      </w:r>
-      <w:proofErr w:type="spellEnd"/>
-      <w:r>
-        <w:rPr>
-          <w:rFonts w:ascii="Times New Roman" w:hAnsi="Times New Roman" w:cs="Times New Roman"/>
-          <w:sz w:val="24"/>
-          <w:szCs w:val="24"/>
-        </w:rPr>
-        <w:t xml:space="preserve"> de 940px, pois está dentro do ideal.</w:t>
+        <w:t>É interessante utilizarmos box com width de 940px, pois está dentro do ideal.</w:t>
       </w:r>
     </w:p>
     <w:p>
@@ -7311,65 +5052,17 @@
           <w:sz w:val="24"/>
           <w:szCs w:val="24"/>
         </w:rPr>
-        <w:t xml:space="preserve">Para que uma box de cabeçalho fique sempre no centro, o ideal é deixar o top em 0 e o </w:t>
-      </w:r>
-      <w:proofErr w:type="spellStart"/>
-      <w:r>
-        <w:rPr>
-          <w:rFonts w:ascii="Times New Roman" w:hAnsi="Times New Roman" w:cs="Times New Roman"/>
-          <w:sz w:val="24"/>
-          <w:szCs w:val="24"/>
-        </w:rPr>
-        <w:t>left</w:t>
-      </w:r>
-      <w:proofErr w:type="spellEnd"/>
-      <w:r>
-        <w:rPr>
-          <w:rFonts w:ascii="Times New Roman" w:hAnsi="Times New Roman" w:cs="Times New Roman"/>
-          <w:sz w:val="24"/>
-          <w:szCs w:val="24"/>
-        </w:rPr>
-        <w:t>/</w:t>
-      </w:r>
-      <w:proofErr w:type="spellStart"/>
-      <w:r>
-        <w:rPr>
-          <w:rFonts w:ascii="Times New Roman" w:hAnsi="Times New Roman" w:cs="Times New Roman"/>
-          <w:sz w:val="24"/>
-          <w:szCs w:val="24"/>
-        </w:rPr>
-        <w:t>right</w:t>
-      </w:r>
-      <w:proofErr w:type="spellEnd"/>
-      <w:r>
-        <w:rPr>
-          <w:rFonts w:ascii="Times New Roman" w:hAnsi="Times New Roman" w:cs="Times New Roman"/>
-          <w:sz w:val="24"/>
-          <w:szCs w:val="24"/>
-        </w:rPr>
-        <w:t xml:space="preserve"> em auto (</w:t>
-      </w:r>
-      <w:proofErr w:type="spellStart"/>
-      <w:r>
-        <w:rPr>
-          <w:rFonts w:ascii="Times New Roman" w:hAnsi="Times New Roman" w:cs="Times New Roman"/>
-          <w:i/>
-          <w:iCs/>
-          <w:sz w:val="24"/>
-          <w:szCs w:val="24"/>
-        </w:rPr>
-        <w:t>width</w:t>
-      </w:r>
-      <w:proofErr w:type="spellEnd"/>
-      <w:r>
-        <w:rPr>
-          <w:rFonts w:ascii="Times New Roman" w:hAnsi="Times New Roman" w:cs="Times New Roman"/>
-          <w:i/>
-          <w:iCs/>
-          <w:sz w:val="24"/>
-          <w:szCs w:val="24"/>
-        </w:rPr>
-        <w:t>: 0 auto;</w:t>
+        <w:t>Para que uma box de cabeçalho fique sempre no centro, o ideal é deixar o top em 0 e o left/right em auto (</w:t>
+      </w:r>
+      <w:r>
+        <w:rPr>
+          <w:rFonts w:ascii="Times New Roman" w:hAnsi="Times New Roman" w:cs="Times New Roman"/>
+          <w:i/>
+          <w:iCs/>
+          <w:sz w:val="24"/>
+          <w:szCs w:val="24"/>
+        </w:rPr>
+        <w:t>width: 0 auto;</w:t>
       </w:r>
       <w:r>
         <w:rPr>
@@ -7413,205 +5106,7 @@
           <w:sz w:val="24"/>
           <w:szCs w:val="24"/>
         </w:rPr>
-        <w:t xml:space="preserve">Podemos seguir a mesma lógica do </w:t>
-      </w:r>
-      <w:proofErr w:type="spellStart"/>
-      <w:r>
-        <w:rPr>
-          <w:rFonts w:ascii="Times New Roman" w:hAnsi="Times New Roman" w:cs="Times New Roman"/>
-          <w:sz w:val="24"/>
-          <w:szCs w:val="24"/>
-        </w:rPr>
-        <w:t>margin</w:t>
-      </w:r>
-      <w:proofErr w:type="spellEnd"/>
-      <w:r>
-        <w:rPr>
-          <w:rFonts w:ascii="Times New Roman" w:hAnsi="Times New Roman" w:cs="Times New Roman"/>
-          <w:sz w:val="24"/>
-          <w:szCs w:val="24"/>
-        </w:rPr>
-        <w:t xml:space="preserve"> para configuração de distância do </w:t>
-      </w:r>
-      <w:proofErr w:type="spellStart"/>
-      <w:r>
-        <w:rPr>
-          <w:rFonts w:ascii="Times New Roman" w:hAnsi="Times New Roman" w:cs="Times New Roman"/>
-          <w:sz w:val="24"/>
-          <w:szCs w:val="24"/>
-        </w:rPr>
-        <w:t>padding</w:t>
-      </w:r>
-      <w:proofErr w:type="spellEnd"/>
-      <w:r>
-        <w:rPr>
-          <w:rFonts w:ascii="Times New Roman" w:hAnsi="Times New Roman" w:cs="Times New Roman"/>
-          <w:sz w:val="24"/>
-          <w:szCs w:val="24"/>
-        </w:rPr>
-        <w:t xml:space="preserve">, ou seja, se tiver 2 </w:t>
-      </w:r>
-      <w:proofErr w:type="spellStart"/>
-      <w:r>
-        <w:rPr>
-          <w:rFonts w:ascii="Times New Roman" w:hAnsi="Times New Roman" w:cs="Times New Roman"/>
-          <w:sz w:val="24"/>
-          <w:szCs w:val="24"/>
-        </w:rPr>
-        <w:t>configs</w:t>
-      </w:r>
-      <w:proofErr w:type="spellEnd"/>
-      <w:r>
-        <w:rPr>
-          <w:rFonts w:ascii="Times New Roman" w:hAnsi="Times New Roman" w:cs="Times New Roman"/>
-          <w:sz w:val="24"/>
-          <w:szCs w:val="24"/>
-        </w:rPr>
-        <w:t xml:space="preserve"> de distância, a primeira será relacionada com top e </w:t>
-      </w:r>
-      <w:proofErr w:type="spellStart"/>
-      <w:r>
-        <w:rPr>
-          <w:rFonts w:ascii="Times New Roman" w:hAnsi="Times New Roman" w:cs="Times New Roman"/>
-          <w:sz w:val="24"/>
-          <w:szCs w:val="24"/>
-        </w:rPr>
-        <w:t>bottom</w:t>
-      </w:r>
-      <w:proofErr w:type="spellEnd"/>
-      <w:r>
-        <w:rPr>
-          <w:rFonts w:ascii="Times New Roman" w:hAnsi="Times New Roman" w:cs="Times New Roman"/>
-          <w:sz w:val="24"/>
-          <w:szCs w:val="24"/>
-        </w:rPr>
-        <w:t xml:space="preserve"> e a segunda com </w:t>
-      </w:r>
-      <w:proofErr w:type="spellStart"/>
-      <w:r>
-        <w:rPr>
-          <w:rFonts w:ascii="Times New Roman" w:hAnsi="Times New Roman" w:cs="Times New Roman"/>
-          <w:sz w:val="24"/>
-          <w:szCs w:val="24"/>
-        </w:rPr>
-        <w:t>left</w:t>
-      </w:r>
-      <w:proofErr w:type="spellEnd"/>
-      <w:r>
-        <w:rPr>
-          <w:rFonts w:ascii="Times New Roman" w:hAnsi="Times New Roman" w:cs="Times New Roman"/>
-          <w:sz w:val="24"/>
-          <w:szCs w:val="24"/>
-        </w:rPr>
-        <w:t xml:space="preserve"> e </w:t>
-      </w:r>
-      <w:proofErr w:type="spellStart"/>
-      <w:r>
-        <w:rPr>
-          <w:rFonts w:ascii="Times New Roman" w:hAnsi="Times New Roman" w:cs="Times New Roman"/>
-          <w:sz w:val="24"/>
-          <w:szCs w:val="24"/>
-        </w:rPr>
-        <w:t>right</w:t>
-      </w:r>
-      <w:proofErr w:type="spellEnd"/>
-      <w:r>
-        <w:rPr>
-          <w:rFonts w:ascii="Times New Roman" w:hAnsi="Times New Roman" w:cs="Times New Roman"/>
-          <w:sz w:val="24"/>
-          <w:szCs w:val="24"/>
-        </w:rPr>
-        <w:t xml:space="preserve">, mas, se tiver 4 </w:t>
-      </w:r>
-      <w:proofErr w:type="spellStart"/>
-      <w:r>
-        <w:rPr>
-          <w:rFonts w:ascii="Times New Roman" w:hAnsi="Times New Roman" w:cs="Times New Roman"/>
-          <w:sz w:val="24"/>
-          <w:szCs w:val="24"/>
-        </w:rPr>
-        <w:t>configs</w:t>
-      </w:r>
-      <w:proofErr w:type="spellEnd"/>
-      <w:r>
-        <w:rPr>
-          <w:rFonts w:ascii="Times New Roman" w:hAnsi="Times New Roman" w:cs="Times New Roman"/>
-          <w:sz w:val="24"/>
-          <w:szCs w:val="24"/>
-        </w:rPr>
-        <w:t xml:space="preserve"> de </w:t>
-      </w:r>
-      <w:proofErr w:type="spellStart"/>
-      <w:r>
-        <w:rPr>
-          <w:rFonts w:ascii="Times New Roman" w:hAnsi="Times New Roman" w:cs="Times New Roman"/>
-          <w:sz w:val="24"/>
-          <w:szCs w:val="24"/>
-        </w:rPr>
-        <w:t>diatância</w:t>
-      </w:r>
-      <w:proofErr w:type="spellEnd"/>
-      <w:r>
-        <w:rPr>
-          <w:rFonts w:ascii="Times New Roman" w:hAnsi="Times New Roman" w:cs="Times New Roman"/>
-          <w:sz w:val="24"/>
-          <w:szCs w:val="24"/>
-        </w:rPr>
-        <w:t xml:space="preserve">, será top, </w:t>
-      </w:r>
-      <w:proofErr w:type="spellStart"/>
-      <w:r>
-        <w:rPr>
-          <w:rFonts w:ascii="Times New Roman" w:hAnsi="Times New Roman" w:cs="Times New Roman"/>
-          <w:sz w:val="24"/>
-          <w:szCs w:val="24"/>
-        </w:rPr>
-        <w:t>left</w:t>
-      </w:r>
-      <w:proofErr w:type="spellEnd"/>
-      <w:r>
-        <w:rPr>
-          <w:rFonts w:ascii="Times New Roman" w:hAnsi="Times New Roman" w:cs="Times New Roman"/>
-          <w:sz w:val="24"/>
-          <w:szCs w:val="24"/>
-        </w:rPr>
-        <w:t xml:space="preserve">, </w:t>
-      </w:r>
-      <w:proofErr w:type="spellStart"/>
-      <w:r>
-        <w:rPr>
-          <w:rFonts w:ascii="Times New Roman" w:hAnsi="Times New Roman" w:cs="Times New Roman"/>
-          <w:sz w:val="24"/>
-          <w:szCs w:val="24"/>
-        </w:rPr>
-        <w:t>bottom</w:t>
-      </w:r>
-      <w:proofErr w:type="spellEnd"/>
-      <w:r>
-        <w:rPr>
-          <w:rFonts w:ascii="Times New Roman" w:hAnsi="Times New Roman" w:cs="Times New Roman"/>
-          <w:sz w:val="24"/>
-          <w:szCs w:val="24"/>
-        </w:rPr>
-        <w:t xml:space="preserve"> e </w:t>
-      </w:r>
-      <w:proofErr w:type="spellStart"/>
-      <w:r>
-        <w:rPr>
-          <w:rFonts w:ascii="Times New Roman" w:hAnsi="Times New Roman" w:cs="Times New Roman"/>
-          <w:sz w:val="24"/>
-          <w:szCs w:val="24"/>
-        </w:rPr>
-        <w:t>right</w:t>
-      </w:r>
-      <w:proofErr w:type="spellEnd"/>
-      <w:r>
-        <w:rPr>
-          <w:rFonts w:ascii="Times New Roman" w:hAnsi="Times New Roman" w:cs="Times New Roman"/>
-          <w:sz w:val="24"/>
-          <w:szCs w:val="24"/>
-        </w:rPr>
-        <w:t>.</w:t>
+        <w:t>Podemos seguir a mesma lógica do margin para configuração de distância do padding, ou seja, se tiver 2 configs de distância, a primeira será relacionada com top e bottom e a segunda com left e right, mas, se tiver 4 configs de diatância, será top, left, bottom e right.</w:t>
       </w:r>
     </w:p>
     <w:p>
@@ -7639,25 +5134,7 @@
           <w:sz w:val="24"/>
           <w:szCs w:val="24"/>
         </w:rPr>
-        <w:t xml:space="preserve">Se tiver dúvidas, basta subir e rever como o </w:t>
-      </w:r>
-      <w:proofErr w:type="spellStart"/>
-      <w:r>
-        <w:rPr>
-          <w:rFonts w:ascii="Times New Roman" w:hAnsi="Times New Roman" w:cs="Times New Roman"/>
-          <w:sz w:val="24"/>
-          <w:szCs w:val="24"/>
-        </w:rPr>
-        <w:t>margin</w:t>
-      </w:r>
-      <w:proofErr w:type="spellEnd"/>
-      <w:r>
-        <w:rPr>
-          <w:rFonts w:ascii="Times New Roman" w:hAnsi="Times New Roman" w:cs="Times New Roman"/>
-          <w:sz w:val="24"/>
-          <w:szCs w:val="24"/>
-        </w:rPr>
-        <w:t xml:space="preserve"> é feito.</w:t>
+        <w:t>Se tiver dúvidas, basta subir e rever como o margin é feito.</w:t>
       </w:r>
     </w:p>
     <w:p>
@@ -7708,7 +5185,6 @@
         <w:lastRenderedPageBreak/>
         <w:t xml:space="preserve">Aula 4 – A tag </w:t>
       </w:r>
-      <w:proofErr w:type="spellStart"/>
       <w:r>
         <w:rPr>
           <w:rFonts w:ascii="Times New Roman" w:hAnsi="Times New Roman" w:cs="Times New Roman"/>
@@ -7722,7 +5198,6 @@
         </w:rPr>
         <w:t>Section</w:t>
       </w:r>
-      <w:proofErr w:type="spellEnd"/>
       <w:r>
         <w:rPr>
           <w:rFonts w:ascii="Times New Roman" w:hAnsi="Times New Roman" w:cs="Times New Roman"/>
@@ -7733,6 +5208,280 @@
         </w:rPr>
         <w:t>:</w:t>
       </w:r>
+    </w:p>
+    <w:p>
+      <w:pPr>
+        <w:pStyle w:val="PargrafodaLista"/>
+        <w:numPr>
+          <w:ilvl w:val="1"/>
+          <w:numId w:val="11"/>
+        </w:numPr>
+        <w:spacing w:before="240" w:line="276" w:lineRule="auto"/>
+        <w:jc w:val="both"/>
+        <w:rPr>
+          <w:rFonts w:ascii="Times New Roman" w:hAnsi="Times New Roman" w:cs="Times New Roman"/>
+          <w:b/>
+          <w:bCs/>
+          <w:i/>
+          <w:iCs/>
+          <w:sz w:val="24"/>
+          <w:szCs w:val="24"/>
+        </w:rPr>
+      </w:pPr>
+      <w:r>
+        <w:rPr>
+          <w:rFonts w:ascii="Times New Roman" w:hAnsi="Times New Roman" w:cs="Times New Roman"/>
+          <w:sz w:val="24"/>
+          <w:szCs w:val="24"/>
+        </w:rPr>
+        <w:t xml:space="preserve"> </w:t>
+      </w:r>
+      <w:r>
+        <w:rPr>
+          <w:rFonts w:ascii="Times New Roman" w:hAnsi="Times New Roman" w:cs="Times New Roman"/>
+          <w:sz w:val="24"/>
+          <w:szCs w:val="24"/>
+        </w:rPr>
+        <w:t xml:space="preserve">Para a criação do conteúdo principal, nós podemos utilizar uma sessão </w:t>
+      </w:r>
+      <w:r>
+        <w:rPr>
+          <w:rFonts w:ascii="Times New Roman" w:hAnsi="Times New Roman" w:cs="Times New Roman"/>
+          <w:i/>
+          <w:iCs/>
+          <w:sz w:val="24"/>
+          <w:szCs w:val="24"/>
+        </w:rPr>
+        <w:t>&lt;div&gt;</w:t>
+      </w:r>
+      <w:r>
+        <w:rPr>
+          <w:rFonts w:ascii="Times New Roman" w:hAnsi="Times New Roman" w:cs="Times New Roman"/>
+          <w:sz w:val="24"/>
+          <w:szCs w:val="24"/>
+        </w:rPr>
+        <w:t xml:space="preserve">, porém, assim como no cabeçalho, agora no HTML5, nós possuímos uma tag mais semântica para alocar a criação do nosso conteúdo principal. A tag que utilizamos para isso é a </w:t>
+      </w:r>
+      <w:r>
+        <w:rPr>
+          <w:rFonts w:ascii="Times New Roman" w:hAnsi="Times New Roman" w:cs="Times New Roman"/>
+          <w:i/>
+          <w:iCs/>
+          <w:sz w:val="24"/>
+          <w:szCs w:val="24"/>
+        </w:rPr>
+        <w:t>&lt;main&gt;</w:t>
+      </w:r>
+      <w:r>
+        <w:rPr>
+          <w:rFonts w:ascii="Times New Roman" w:hAnsi="Times New Roman" w:cs="Times New Roman"/>
+          <w:sz w:val="24"/>
+          <w:szCs w:val="24"/>
+        </w:rPr>
+        <w:t>.</w:t>
+      </w:r>
+    </w:p>
+    <w:p>
+      <w:pPr>
+        <w:pStyle w:val="PargrafodaLista"/>
+        <w:numPr>
+          <w:ilvl w:val="1"/>
+          <w:numId w:val="11"/>
+        </w:numPr>
+        <w:spacing w:before="240" w:line="276" w:lineRule="auto"/>
+        <w:jc w:val="both"/>
+        <w:rPr>
+          <w:rFonts w:ascii="Times New Roman" w:hAnsi="Times New Roman" w:cs="Times New Roman"/>
+          <w:b/>
+          <w:bCs/>
+          <w:i/>
+          <w:iCs/>
+          <w:sz w:val="24"/>
+          <w:szCs w:val="24"/>
+        </w:rPr>
+      </w:pPr>
+      <w:r>
+        <w:rPr>
+          <w:rFonts w:ascii="Times New Roman" w:hAnsi="Times New Roman" w:cs="Times New Roman"/>
+          <w:sz w:val="24"/>
+          <w:szCs w:val="24"/>
+        </w:rPr>
+        <w:t xml:space="preserve"> </w:t>
+      </w:r>
+      <w:r>
+        <w:rPr>
+          <w:rFonts w:ascii="Times New Roman" w:hAnsi="Times New Roman" w:cs="Times New Roman"/>
+          <w:sz w:val="24"/>
+          <w:szCs w:val="24"/>
+        </w:rPr>
+        <w:t>Dentro de listas complexas podemos colocar títulos, imagens e parágrafos. Cartões de vários itens, vários links de um menu, dentre outras coisas, nada mais são do que listas que criamos e complexamos para dar um bom visual e ter um bom conteúdo.</w:t>
+      </w:r>
+    </w:p>
+    <w:p>
+      <w:pPr>
+        <w:pStyle w:val="PargrafodaLista"/>
+        <w:numPr>
+          <w:ilvl w:val="1"/>
+          <w:numId w:val="11"/>
+        </w:numPr>
+        <w:spacing w:before="240" w:line="276" w:lineRule="auto"/>
+        <w:jc w:val="both"/>
+        <w:rPr>
+          <w:rFonts w:ascii="Times New Roman" w:hAnsi="Times New Roman" w:cs="Times New Roman"/>
+          <w:b/>
+          <w:bCs/>
+          <w:i/>
+          <w:iCs/>
+          <w:sz w:val="24"/>
+          <w:szCs w:val="24"/>
+        </w:rPr>
+      </w:pPr>
+      <w:r>
+        <w:rPr>
+          <w:rFonts w:ascii="Times New Roman" w:hAnsi="Times New Roman" w:cs="Times New Roman"/>
+          <w:sz w:val="24"/>
+          <w:szCs w:val="24"/>
+        </w:rPr>
+        <w:t xml:space="preserve"> Vertical-align: local;: Carrega o conteúdo de acordo com a localidade específica. Se colocar em top, carrega de cima, left esquerda, etc</w:t>
+      </w:r>
+      <w:r>
+        <w:rPr>
+          <w:rFonts w:ascii="Times New Roman" w:hAnsi="Times New Roman" w:cs="Times New Roman"/>
+          <w:sz w:val="24"/>
+          <w:szCs w:val="24"/>
+        </w:rPr>
+        <w:t>.</w:t>
+      </w:r>
+    </w:p>
+    <w:p>
+      <w:pPr>
+        <w:pStyle w:val="PargrafodaLista"/>
+        <w:numPr>
+          <w:ilvl w:val="1"/>
+          <w:numId w:val="11"/>
+        </w:numPr>
+        <w:spacing w:before="240" w:line="276" w:lineRule="auto"/>
+        <w:jc w:val="both"/>
+        <w:rPr>
+          <w:rFonts w:ascii="Times New Roman" w:hAnsi="Times New Roman" w:cs="Times New Roman"/>
+          <w:b/>
+          <w:bCs/>
+          <w:i/>
+          <w:iCs/>
+          <w:sz w:val="24"/>
+          <w:szCs w:val="24"/>
+        </w:rPr>
+      </w:pPr>
+      <w:r>
+        <w:rPr>
+          <w:rFonts w:ascii="Times New Roman" w:hAnsi="Times New Roman" w:cs="Times New Roman"/>
+          <w:sz w:val="24"/>
+          <w:szCs w:val="24"/>
+        </w:rPr>
+        <w:t xml:space="preserve"> Trabalhamos o tempo todo com porcentagem e pixels, porém, isso pode acabar dando conflitos, pois se você está fazendo um cálculo de porcentagem da largura de vários elementos para que caibam dentro de uma box corretamente e por ventura acabar colocando um padding com valores de pixels, ele vai quebrar o seu design.</w:t>
+      </w:r>
+    </w:p>
+    <w:p>
+      <w:pPr>
+        <w:pStyle w:val="PargrafodaLista"/>
+        <w:numPr>
+          <w:ilvl w:val="2"/>
+          <w:numId w:val="11"/>
+        </w:numPr>
+        <w:spacing w:before="240" w:line="276" w:lineRule="auto"/>
+        <w:jc w:val="both"/>
+        <w:rPr>
+          <w:rFonts w:ascii="Times New Roman" w:hAnsi="Times New Roman" w:cs="Times New Roman"/>
+          <w:b/>
+          <w:bCs/>
+          <w:i/>
+          <w:iCs/>
+          <w:sz w:val="24"/>
+          <w:szCs w:val="24"/>
+        </w:rPr>
+      </w:pPr>
+      <w:r>
+        <w:rPr>
+          <w:rFonts w:ascii="Times New Roman" w:hAnsi="Times New Roman" w:cs="Times New Roman"/>
+          <w:sz w:val="24"/>
+          <w:szCs w:val="24"/>
+        </w:rPr>
+        <w:t xml:space="preserve">Podemos concertar isso usando a marcação </w:t>
+      </w:r>
+      <w:r>
+        <w:rPr>
+          <w:rFonts w:ascii="Times New Roman" w:hAnsi="Times New Roman" w:cs="Times New Roman"/>
+          <w:i/>
+          <w:iCs/>
+          <w:sz w:val="24"/>
+          <w:szCs w:val="24"/>
+        </w:rPr>
+        <w:t>box-sizing: border-box;</w:t>
+      </w:r>
+      <w:r>
+        <w:rPr>
+          <w:rFonts w:ascii="Times New Roman" w:hAnsi="Times New Roman" w:cs="Times New Roman"/>
+          <w:sz w:val="24"/>
+          <w:szCs w:val="24"/>
+        </w:rPr>
+        <w:t>. Essa marcação fará com que todo o conteúdo de pixels colocado seja contado dentro da porcentagem utilizada na margem, que é o espaçamento</w:t>
+      </w:r>
+      <w:r>
+        <w:rPr>
+          <w:rFonts w:ascii="Times New Roman" w:hAnsi="Times New Roman" w:cs="Times New Roman"/>
+          <w:sz w:val="24"/>
+          <w:szCs w:val="24"/>
+        </w:rPr>
+        <w:t xml:space="preserve"> externo</w:t>
+      </w:r>
+      <w:r>
+        <w:rPr>
+          <w:rFonts w:ascii="Times New Roman" w:hAnsi="Times New Roman" w:cs="Times New Roman"/>
+          <w:sz w:val="24"/>
+          <w:szCs w:val="24"/>
+        </w:rPr>
+        <w:t>.</w:t>
+      </w:r>
+    </w:p>
+    <w:p>
+      <w:pPr>
+        <w:pStyle w:val="PargrafodaLista"/>
+        <w:numPr>
+          <w:ilvl w:val="1"/>
+          <w:numId w:val="11"/>
+        </w:numPr>
+        <w:spacing w:before="240" w:line="276" w:lineRule="auto"/>
+        <w:jc w:val="both"/>
+        <w:rPr>
+          <w:rFonts w:ascii="Times New Roman" w:hAnsi="Times New Roman" w:cs="Times New Roman"/>
+          <w:b/>
+          <w:bCs/>
+          <w:i/>
+          <w:iCs/>
+          <w:sz w:val="24"/>
+          <w:szCs w:val="24"/>
+        </w:rPr>
+      </w:pPr>
+    </w:p>
+    <w:p>
+      <w:pPr>
+        <w:pStyle w:val="PargrafodaLista"/>
+        <w:numPr>
+          <w:ilvl w:val="1"/>
+          <w:numId w:val="11"/>
+        </w:numPr>
+        <w:spacing w:before="240" w:line="276" w:lineRule="auto"/>
+        <w:jc w:val="both"/>
+        <w:rPr>
+          <w:rFonts w:ascii="Times New Roman" w:hAnsi="Times New Roman" w:cs="Times New Roman"/>
+          <w:b/>
+          <w:bCs/>
+          <w:i/>
+          <w:iCs/>
+          <w:sz w:val="24"/>
+          <w:szCs w:val="24"/>
+        </w:rPr>
+      </w:pPr>
     </w:p>
     <w:sectPr>
       <w:pgSz w:w="11906" w:h="16838"/>

</xml_diff>

<commit_message>
Iniciei a aula 5
Criei todo o conteúdo necessário para prosseguir na aula 5
</commit_message>
<xml_diff>
--- a/HTML5 && CSS3/HTML5 && CSS3 - Alura.docx
+++ b/HTML5 && CSS3/HTML5 && CSS3 - Alura.docx
@@ -8,8 +8,13 @@
         <w:spacing w:line="360" w:lineRule="auto"/>
       </w:pPr>
       <w:r>
-        <w:t>HTML5 &amp;&amp; CSS3 – Alura</w:t>
-      </w:r>
+        <w:t xml:space="preserve">HTML5 &amp;&amp; CSS3 – </w:t>
+      </w:r>
+      <w:proofErr w:type="spellStart"/>
+      <w:r>
+        <w:t>Alura</w:t>
+      </w:r>
+      <w:proofErr w:type="spellEnd"/>
     </w:p>
     <w:p>
       <w:pPr>
@@ -95,7 +100,79 @@
           <w:sz w:val="24"/>
           <w:szCs w:val="24"/>
         </w:rPr>
-        <w:t xml:space="preserve"> Uma página web tem seu conteúdo em HTML: “Hyper text marcation language” – linguagem de marcação de texto.</w:t>
+        <w:t xml:space="preserve"> Uma página web tem seu conteúdo em HTML: “</w:t>
+      </w:r>
+      <w:proofErr w:type="spellStart"/>
+      <w:r>
+        <w:rPr>
+          <w:rFonts w:ascii="Times New Roman" w:hAnsi="Times New Roman" w:cs="Times New Roman"/>
+          <w:sz w:val="24"/>
+          <w:szCs w:val="24"/>
+        </w:rPr>
+        <w:t>Hyper</w:t>
+      </w:r>
+      <w:proofErr w:type="spellEnd"/>
+      <w:r>
+        <w:rPr>
+          <w:rFonts w:ascii="Times New Roman" w:hAnsi="Times New Roman" w:cs="Times New Roman"/>
+          <w:sz w:val="24"/>
+          <w:szCs w:val="24"/>
+        </w:rPr>
+        <w:t xml:space="preserve"> </w:t>
+      </w:r>
+      <w:proofErr w:type="spellStart"/>
+      <w:r>
+        <w:rPr>
+          <w:rFonts w:ascii="Times New Roman" w:hAnsi="Times New Roman" w:cs="Times New Roman"/>
+          <w:sz w:val="24"/>
+          <w:szCs w:val="24"/>
+        </w:rPr>
+        <w:t>text</w:t>
+      </w:r>
+      <w:proofErr w:type="spellEnd"/>
+      <w:r>
+        <w:rPr>
+          <w:rFonts w:ascii="Times New Roman" w:hAnsi="Times New Roman" w:cs="Times New Roman"/>
+          <w:sz w:val="24"/>
+          <w:szCs w:val="24"/>
+        </w:rPr>
+        <w:t xml:space="preserve"> </w:t>
+      </w:r>
+      <w:proofErr w:type="spellStart"/>
+      <w:r>
+        <w:rPr>
+          <w:rFonts w:ascii="Times New Roman" w:hAnsi="Times New Roman" w:cs="Times New Roman"/>
+          <w:sz w:val="24"/>
+          <w:szCs w:val="24"/>
+        </w:rPr>
+        <w:t>marcation</w:t>
+      </w:r>
+      <w:proofErr w:type="spellEnd"/>
+      <w:r>
+        <w:rPr>
+          <w:rFonts w:ascii="Times New Roman" w:hAnsi="Times New Roman" w:cs="Times New Roman"/>
+          <w:sz w:val="24"/>
+          <w:szCs w:val="24"/>
+        </w:rPr>
+        <w:t xml:space="preserve"> </w:t>
+      </w:r>
+      <w:proofErr w:type="spellStart"/>
+      <w:r>
+        <w:rPr>
+          <w:rFonts w:ascii="Times New Roman" w:hAnsi="Times New Roman" w:cs="Times New Roman"/>
+          <w:sz w:val="24"/>
+          <w:szCs w:val="24"/>
+        </w:rPr>
+        <w:t>language</w:t>
+      </w:r>
+      <w:proofErr w:type="spellEnd"/>
+      <w:r>
+        <w:rPr>
+          <w:rFonts w:ascii="Times New Roman" w:hAnsi="Times New Roman" w:cs="Times New Roman"/>
+          <w:sz w:val="24"/>
+          <w:szCs w:val="24"/>
+        </w:rPr>
+        <w:t>” – linguagem de marcação de texto.</w:t>
       </w:r>
     </w:p>
     <w:p>
@@ -231,7 +308,25 @@
           <w:sz w:val="24"/>
           <w:szCs w:val="24"/>
         </w:rPr>
-        <w:t>&lt;h&gt; (heading)</w:t>
+        <w:t>&lt;h&gt; (</w:t>
+      </w:r>
+      <w:proofErr w:type="spellStart"/>
+      <w:r>
+        <w:rPr>
+          <w:rFonts w:ascii="Times New Roman" w:hAnsi="Times New Roman" w:cs="Times New Roman"/>
+          <w:sz w:val="24"/>
+          <w:szCs w:val="24"/>
+        </w:rPr>
+        <w:t>heading</w:t>
+      </w:r>
+      <w:proofErr w:type="spellEnd"/>
+      <w:r>
+        <w:rPr>
+          <w:rFonts w:ascii="Times New Roman" w:hAnsi="Times New Roman" w:cs="Times New Roman"/>
+          <w:sz w:val="24"/>
+          <w:szCs w:val="24"/>
+        </w:rPr>
+        <w:t>)</w:t>
       </w:r>
       <w:r>
         <w:rPr>
@@ -500,7 +595,25 @@
           <w:sz w:val="24"/>
           <w:szCs w:val="24"/>
         </w:rPr>
-        <w:t>&lt;p&gt; (paragraph): Usado para colocar parágrafos de textos.</w:t>
+        <w:t>&lt;p&gt; (</w:t>
+      </w:r>
+      <w:proofErr w:type="spellStart"/>
+      <w:r>
+        <w:rPr>
+          <w:rFonts w:ascii="Times New Roman" w:hAnsi="Times New Roman" w:cs="Times New Roman"/>
+          <w:sz w:val="24"/>
+          <w:szCs w:val="24"/>
+        </w:rPr>
+        <w:t>paragraph</w:t>
+      </w:r>
+      <w:proofErr w:type="spellEnd"/>
+      <w:r>
+        <w:rPr>
+          <w:rFonts w:ascii="Times New Roman" w:hAnsi="Times New Roman" w:cs="Times New Roman"/>
+          <w:sz w:val="24"/>
+          <w:szCs w:val="24"/>
+        </w:rPr>
+        <w:t>): Usado para colocar parágrafos de textos.</w:t>
       </w:r>
     </w:p>
     <w:p>
@@ -896,7 +1009,25 @@
           <w:sz w:val="24"/>
           <w:szCs w:val="24"/>
         </w:rPr>
-        <w:t xml:space="preserve"> O parâmetro que vamos utilazar para que as acentuações fiquem corretas na página é o </w:t>
+        <w:t xml:space="preserve"> O parâmetro que vamos </w:t>
+      </w:r>
+      <w:proofErr w:type="spellStart"/>
+      <w:r>
+        <w:rPr>
+          <w:rFonts w:ascii="Times New Roman" w:hAnsi="Times New Roman" w:cs="Times New Roman"/>
+          <w:sz w:val="24"/>
+          <w:szCs w:val="24"/>
+        </w:rPr>
+        <w:t>utilazar</w:t>
+      </w:r>
+      <w:proofErr w:type="spellEnd"/>
+      <w:r>
+        <w:rPr>
+          <w:rFonts w:ascii="Times New Roman" w:hAnsi="Times New Roman" w:cs="Times New Roman"/>
+          <w:sz w:val="24"/>
+          <w:szCs w:val="24"/>
+        </w:rPr>
+        <w:t xml:space="preserve"> para que as acentuações fiquem corretas na página é o </w:t>
       </w:r>
       <w:r>
         <w:rPr>
@@ -1159,7 +1290,25 @@
           <w:sz w:val="24"/>
           <w:szCs w:val="24"/>
         </w:rPr>
-        <w:t xml:space="preserve"> Taduzindo: Folha de estilo em cascata.</w:t>
+        <w:t xml:space="preserve"> </w:t>
+      </w:r>
+      <w:proofErr w:type="spellStart"/>
+      <w:r>
+        <w:rPr>
+          <w:rFonts w:ascii="Times New Roman" w:hAnsi="Times New Roman" w:cs="Times New Roman"/>
+          <w:sz w:val="24"/>
+          <w:szCs w:val="24"/>
+        </w:rPr>
+        <w:t>Taduzindo</w:t>
+      </w:r>
+      <w:proofErr w:type="spellEnd"/>
+      <w:r>
+        <w:rPr>
+          <w:rFonts w:ascii="Times New Roman" w:hAnsi="Times New Roman" w:cs="Times New Roman"/>
+          <w:sz w:val="24"/>
+          <w:szCs w:val="24"/>
+        </w:rPr>
+        <w:t>: Folha de estilo em cascata.</w:t>
       </w:r>
     </w:p>
     <w:p>
@@ -1187,7 +1336,25 @@
           <w:szCs w:val="24"/>
         </w:rPr>
         <w:lastRenderedPageBreak/>
-        <w:t xml:space="preserve"> Para adicionar uma estilização inline, ou seja, aquela que se coloca dentro da tag específica e que será aplicada somente a ela, é necessário colocar o parâmetro </w:t>
+        <w:t xml:space="preserve"> Para adicionar uma estilização </w:t>
+      </w:r>
+      <w:proofErr w:type="spellStart"/>
+      <w:r>
+        <w:rPr>
+          <w:rFonts w:ascii="Times New Roman" w:hAnsi="Times New Roman" w:cs="Times New Roman"/>
+          <w:sz w:val="24"/>
+          <w:szCs w:val="24"/>
+        </w:rPr>
+        <w:t>inline</w:t>
+      </w:r>
+      <w:proofErr w:type="spellEnd"/>
+      <w:r>
+        <w:rPr>
+          <w:rFonts w:ascii="Times New Roman" w:hAnsi="Times New Roman" w:cs="Times New Roman"/>
+          <w:sz w:val="24"/>
+          <w:szCs w:val="24"/>
+        </w:rPr>
+        <w:t xml:space="preserve">, ou seja, aquela que se coloca dentro da tag específica e que será aplicada somente a ela, é necessário colocar o parâmetro </w:t>
       </w:r>
       <w:r>
         <w:rPr>
@@ -1234,15 +1401,27 @@
         </w:rPr>
         <w:t xml:space="preserve"> Dentro desse parâmetro, podemos colocar a estilização desejada, como alterar o tamanho da fonte com </w:t>
       </w:r>
-      <w:r>
-        <w:rPr>
-          <w:rFonts w:ascii="Times New Roman" w:hAnsi="Times New Roman" w:cs="Times New Roman"/>
-          <w:i/>
-          <w:iCs/>
-          <w:sz w:val="24"/>
-          <w:szCs w:val="24"/>
-        </w:rPr>
-        <w:t>font-size=: ;</w:t>
+      <w:proofErr w:type="spellStart"/>
+      <w:r>
+        <w:rPr>
+          <w:rFonts w:ascii="Times New Roman" w:hAnsi="Times New Roman" w:cs="Times New Roman"/>
+          <w:i/>
+          <w:iCs/>
+          <w:sz w:val="24"/>
+          <w:szCs w:val="24"/>
+        </w:rPr>
+        <w:t>font-size</w:t>
+      </w:r>
+      <w:proofErr w:type="spellEnd"/>
+      <w:r>
+        <w:rPr>
+          <w:rFonts w:ascii="Times New Roman" w:hAnsi="Times New Roman" w:cs="Times New Roman"/>
+          <w:i/>
+          <w:iCs/>
+          <w:sz w:val="24"/>
+          <w:szCs w:val="24"/>
+        </w:rPr>
+        <w:t>=: ;</w:t>
       </w:r>
       <w:r>
         <w:rPr>
@@ -1258,7 +1437,25 @@
           <w:sz w:val="24"/>
           <w:szCs w:val="24"/>
         </w:rPr>
-        <w:t>, portanto, essas alturas/tamanhos podem ser alterados utilizando esse parâmetro e comando de CSS3 mostrados.</w:t>
+        <w:t xml:space="preserve">, portanto, essas alturas/tamanhos podem ser </w:t>
+      </w:r>
+      <w:proofErr w:type="gramStart"/>
+      <w:r>
+        <w:rPr>
+          <w:rFonts w:ascii="Times New Roman" w:hAnsi="Times New Roman" w:cs="Times New Roman"/>
+          <w:sz w:val="24"/>
+          <w:szCs w:val="24"/>
+        </w:rPr>
+        <w:t>alterados</w:t>
+      </w:r>
+      <w:proofErr w:type="gramEnd"/>
+      <w:r>
+        <w:rPr>
+          <w:rFonts w:ascii="Times New Roman" w:hAnsi="Times New Roman" w:cs="Times New Roman"/>
+          <w:sz w:val="24"/>
+          <w:szCs w:val="24"/>
+        </w:rPr>
+        <w:t xml:space="preserve"> utilizando esse parâmetro e comando de CSS3 mostrados.</w:t>
       </w:r>
     </w:p>
     <w:p>
@@ -1287,23 +1484,71 @@
         </w:rPr>
         <w:t xml:space="preserve">Utilizando o parâmetro </w:t>
       </w:r>
-      <w:r>
-        <w:rPr>
-          <w:rFonts w:ascii="Times New Roman" w:hAnsi="Times New Roman" w:cs="Times New Roman"/>
-          <w:i/>
-          <w:iCs/>
-          <w:sz w:val="24"/>
-          <w:szCs w:val="24"/>
-        </w:rPr>
-        <w:t>text-align: ;</w:t>
-      </w:r>
-      <w:r>
-        <w:rPr>
-          <w:rFonts w:ascii="Times New Roman" w:hAnsi="Times New Roman" w:cs="Times New Roman"/>
-          <w:sz w:val="24"/>
-          <w:szCs w:val="24"/>
-        </w:rPr>
-        <w:t xml:space="preserve"> podemos ajustar o alinhamento de um texto. No caso de um título, podemos colocar dentro da tag &lt;h1&gt; o style=”text-align: center;”, ficando assim: &lt;h1 style=”text-align: center</w:t>
+      <w:proofErr w:type="spellStart"/>
+      <w:r>
+        <w:rPr>
+          <w:rFonts w:ascii="Times New Roman" w:hAnsi="Times New Roman" w:cs="Times New Roman"/>
+          <w:i/>
+          <w:iCs/>
+          <w:sz w:val="24"/>
+          <w:szCs w:val="24"/>
+        </w:rPr>
+        <w:t>text-align</w:t>
+      </w:r>
+      <w:proofErr w:type="spellEnd"/>
+      <w:r>
+        <w:rPr>
+          <w:rFonts w:ascii="Times New Roman" w:hAnsi="Times New Roman" w:cs="Times New Roman"/>
+          <w:i/>
+          <w:iCs/>
+          <w:sz w:val="24"/>
+          <w:szCs w:val="24"/>
+        </w:rPr>
+        <w:t>: ;</w:t>
+      </w:r>
+      <w:r>
+        <w:rPr>
+          <w:rFonts w:ascii="Times New Roman" w:hAnsi="Times New Roman" w:cs="Times New Roman"/>
+          <w:sz w:val="24"/>
+          <w:szCs w:val="24"/>
+        </w:rPr>
+        <w:t xml:space="preserve"> podemos ajustar o alinhamento de um texto. No caso de um título, podemos colocar dentro da tag &lt;h1&gt; o style=”</w:t>
+      </w:r>
+      <w:proofErr w:type="spellStart"/>
+      <w:r>
+        <w:rPr>
+          <w:rFonts w:ascii="Times New Roman" w:hAnsi="Times New Roman" w:cs="Times New Roman"/>
+          <w:sz w:val="24"/>
+          <w:szCs w:val="24"/>
+        </w:rPr>
+        <w:t>text-align</w:t>
+      </w:r>
+      <w:proofErr w:type="spellEnd"/>
+      <w:r>
+        <w:rPr>
+          <w:rFonts w:ascii="Times New Roman" w:hAnsi="Times New Roman" w:cs="Times New Roman"/>
+          <w:sz w:val="24"/>
+          <w:szCs w:val="24"/>
+        </w:rPr>
+        <w:t>: center;”, ficando assim: &lt;h1 style=”</w:t>
+      </w:r>
+      <w:proofErr w:type="spellStart"/>
+      <w:r>
+        <w:rPr>
+          <w:rFonts w:ascii="Times New Roman" w:hAnsi="Times New Roman" w:cs="Times New Roman"/>
+          <w:sz w:val="24"/>
+          <w:szCs w:val="24"/>
+        </w:rPr>
+        <w:t>text-align</w:t>
+      </w:r>
+      <w:proofErr w:type="spellEnd"/>
+      <w:r>
+        <w:rPr>
+          <w:rFonts w:ascii="Times New Roman" w:hAnsi="Times New Roman" w:cs="Times New Roman"/>
+          <w:sz w:val="24"/>
+          <w:szCs w:val="24"/>
+        </w:rPr>
+        <w:t>: center</w:t>
       </w:r>
       <w:r>
         <w:rPr>
@@ -1335,7 +1580,25 @@
           <w:sz w:val="24"/>
           <w:szCs w:val="24"/>
         </w:rPr>
-        <w:t xml:space="preserve"> Utilizando esse alinhamento, o título passa a ficar no centro da página, independente do tamanho da janela do navegador.</w:t>
+        <w:t xml:space="preserve"> Utilizando esse alinhamento, o título passa a ficar no centro da página, </w:t>
+      </w:r>
+      <w:proofErr w:type="spellStart"/>
+      <w:r>
+        <w:rPr>
+          <w:rFonts w:ascii="Times New Roman" w:hAnsi="Times New Roman" w:cs="Times New Roman"/>
+          <w:sz w:val="24"/>
+          <w:szCs w:val="24"/>
+        </w:rPr>
+        <w:t>independente</w:t>
+      </w:r>
+      <w:proofErr w:type="spellEnd"/>
+      <w:r>
+        <w:rPr>
+          <w:rFonts w:ascii="Times New Roman" w:hAnsi="Times New Roman" w:cs="Times New Roman"/>
+          <w:sz w:val="24"/>
+          <w:szCs w:val="24"/>
+        </w:rPr>
+        <w:t xml:space="preserve"> do tamanho da janela do navegador.</w:t>
       </w:r>
     </w:p>
     <w:p>
@@ -1383,13 +1646,23 @@
           <w:u w:val="single"/>
         </w:rPr>
       </w:pPr>
-      <w:r>
-        <w:rPr>
-          <w:rFonts w:ascii="Times New Roman" w:hAnsi="Times New Roman" w:cs="Times New Roman"/>
-          <w:sz w:val="24"/>
-          <w:szCs w:val="24"/>
-        </w:rPr>
-        <w:t>Inline: Já falado acima, onde a estilização é colocada especificamente em cada tag desejada.</w:t>
+      <w:proofErr w:type="spellStart"/>
+      <w:r>
+        <w:rPr>
+          <w:rFonts w:ascii="Times New Roman" w:hAnsi="Times New Roman" w:cs="Times New Roman"/>
+          <w:sz w:val="24"/>
+          <w:szCs w:val="24"/>
+        </w:rPr>
+        <w:t>Inline</w:t>
+      </w:r>
+      <w:proofErr w:type="spellEnd"/>
+      <w:r>
+        <w:rPr>
+          <w:rFonts w:ascii="Times New Roman" w:hAnsi="Times New Roman" w:cs="Times New Roman"/>
+          <w:sz w:val="24"/>
+          <w:szCs w:val="24"/>
+        </w:rPr>
+        <w:t>: Já falado acima, onde a estilização é colocada especificamente em cada tag desejada.</w:t>
       </w:r>
       <w:r>
         <w:rPr>
@@ -1440,7 +1713,61 @@
           <w:sz w:val="24"/>
           <w:szCs w:val="24"/>
         </w:rPr>
-        <w:t>Local: Uma tag &lt;style&gt;&lt;/style&gt; que é colcoada dentro do &lt;head&gt; de um &lt;html&gt; e lá iremos configurar cada tag do html em conjunto, ou seja, se colocarmos &lt;style&gt;p{text-align: center; color: blue; font-size: 20px}&lt;/style&gt;, a alteração especificada irá acontecer em todos os parágrafos que tenham a tag &lt;p&gt;.</w:t>
+        <w:t xml:space="preserve">Local: Uma tag &lt;style&gt;&lt;/style&gt; que é </w:t>
+      </w:r>
+      <w:proofErr w:type="spellStart"/>
+      <w:r>
+        <w:rPr>
+          <w:rFonts w:ascii="Times New Roman" w:hAnsi="Times New Roman" w:cs="Times New Roman"/>
+          <w:sz w:val="24"/>
+          <w:szCs w:val="24"/>
+        </w:rPr>
+        <w:t>colcoada</w:t>
+      </w:r>
+      <w:proofErr w:type="spellEnd"/>
+      <w:r>
+        <w:rPr>
+          <w:rFonts w:ascii="Times New Roman" w:hAnsi="Times New Roman" w:cs="Times New Roman"/>
+          <w:sz w:val="24"/>
+          <w:szCs w:val="24"/>
+        </w:rPr>
+        <w:t xml:space="preserve"> dentro do &lt;head&gt; de um &lt;html&gt; e lá iremos configurar cada tag do html em conjunto, ou seja, se colocarmos &lt;style&gt;p{</w:t>
+      </w:r>
+      <w:proofErr w:type="spellStart"/>
+      <w:r>
+        <w:rPr>
+          <w:rFonts w:ascii="Times New Roman" w:hAnsi="Times New Roman" w:cs="Times New Roman"/>
+          <w:sz w:val="24"/>
+          <w:szCs w:val="24"/>
+        </w:rPr>
+        <w:t>text-align</w:t>
+      </w:r>
+      <w:proofErr w:type="spellEnd"/>
+      <w:r>
+        <w:rPr>
+          <w:rFonts w:ascii="Times New Roman" w:hAnsi="Times New Roman" w:cs="Times New Roman"/>
+          <w:sz w:val="24"/>
+          <w:szCs w:val="24"/>
+        </w:rPr>
+        <w:t xml:space="preserve">: center; color: blue; </w:t>
+      </w:r>
+      <w:proofErr w:type="spellStart"/>
+      <w:r>
+        <w:rPr>
+          <w:rFonts w:ascii="Times New Roman" w:hAnsi="Times New Roman" w:cs="Times New Roman"/>
+          <w:sz w:val="24"/>
+          <w:szCs w:val="24"/>
+        </w:rPr>
+        <w:t>font-size</w:t>
+      </w:r>
+      <w:proofErr w:type="spellEnd"/>
+      <w:r>
+        <w:rPr>
+          <w:rFonts w:ascii="Times New Roman" w:hAnsi="Times New Roman" w:cs="Times New Roman"/>
+          <w:sz w:val="24"/>
+          <w:szCs w:val="24"/>
+        </w:rPr>
+        <w:t>: 20px}&lt;/style&gt;, a alteração especificada irá acontecer em todos os parágrafos que tenham a tag &lt;p&gt;.</w:t>
       </w:r>
       <w:r>
         <w:rPr>
@@ -1519,7 +1846,25 @@
           <w:sz w:val="24"/>
           <w:szCs w:val="24"/>
         </w:rPr>
-        <w:t xml:space="preserve"> Dentro da tag &lt;link&gt; precisamos colocar alguns parâmetros para fazer o link com o doc .css: </w:t>
+        <w:t xml:space="preserve"> Dentro da tag &lt;link&gt; precisamos colocar alguns parâmetros para fazer o link com o </w:t>
+      </w:r>
+      <w:proofErr w:type="spellStart"/>
+      <w:r>
+        <w:rPr>
+          <w:rFonts w:ascii="Times New Roman" w:hAnsi="Times New Roman" w:cs="Times New Roman"/>
+          <w:sz w:val="24"/>
+          <w:szCs w:val="24"/>
+        </w:rPr>
+        <w:t>doc</w:t>
+      </w:r>
+      <w:proofErr w:type="spellEnd"/>
+      <w:r>
+        <w:rPr>
+          <w:rFonts w:ascii="Times New Roman" w:hAnsi="Times New Roman" w:cs="Times New Roman"/>
+          <w:sz w:val="24"/>
+          <w:szCs w:val="24"/>
+        </w:rPr>
+        <w:t xml:space="preserve"> .css: </w:t>
       </w:r>
     </w:p>
     <w:p>
@@ -1543,7 +1888,43 @@
           <w:sz w:val="24"/>
           <w:szCs w:val="24"/>
         </w:rPr>
-        <w:t>1. rel=”stylesheet” (relação)</w:t>
+        <w:t xml:space="preserve">1. </w:t>
+      </w:r>
+      <w:proofErr w:type="spellStart"/>
+      <w:r>
+        <w:rPr>
+          <w:rFonts w:ascii="Times New Roman" w:hAnsi="Times New Roman" w:cs="Times New Roman"/>
+          <w:sz w:val="24"/>
+          <w:szCs w:val="24"/>
+        </w:rPr>
+        <w:t>rel</w:t>
+      </w:r>
+      <w:proofErr w:type="spellEnd"/>
+      <w:r>
+        <w:rPr>
+          <w:rFonts w:ascii="Times New Roman" w:hAnsi="Times New Roman" w:cs="Times New Roman"/>
+          <w:sz w:val="24"/>
+          <w:szCs w:val="24"/>
+        </w:rPr>
+        <w:t>=”</w:t>
+      </w:r>
+      <w:proofErr w:type="spellStart"/>
+      <w:r>
+        <w:rPr>
+          <w:rFonts w:ascii="Times New Roman" w:hAnsi="Times New Roman" w:cs="Times New Roman"/>
+          <w:sz w:val="24"/>
+          <w:szCs w:val="24"/>
+        </w:rPr>
+        <w:t>stylesheet</w:t>
+      </w:r>
+      <w:proofErr w:type="spellEnd"/>
+      <w:r>
+        <w:rPr>
+          <w:rFonts w:ascii="Times New Roman" w:hAnsi="Times New Roman" w:cs="Times New Roman"/>
+          <w:sz w:val="24"/>
+          <w:szCs w:val="24"/>
+        </w:rPr>
+        <w:t>” (relação)</w:t>
       </w:r>
     </w:p>
     <w:p>
@@ -1564,7 +1945,61 @@
           <w:sz w:val="24"/>
           <w:szCs w:val="24"/>
         </w:rPr>
-        <w:t>2. href=”style.css” (endereço de referência – esse endereço é o padrão, caso não esteja na mesma pasta que a página é necessário alterar. Para alterar, basta apagar tudo dentre os “” e apertar ctrl+space. Ele vai abrir uma janela onde você pode navegar e escolher a folha de estilo que deseja usar para aquele site)</w:t>
+        <w:t xml:space="preserve">2. </w:t>
+      </w:r>
+      <w:proofErr w:type="spellStart"/>
+      <w:r>
+        <w:rPr>
+          <w:rFonts w:ascii="Times New Roman" w:hAnsi="Times New Roman" w:cs="Times New Roman"/>
+          <w:sz w:val="24"/>
+          <w:szCs w:val="24"/>
+        </w:rPr>
+        <w:t>href</w:t>
+      </w:r>
+      <w:proofErr w:type="spellEnd"/>
+      <w:r>
+        <w:rPr>
+          <w:rFonts w:ascii="Times New Roman" w:hAnsi="Times New Roman" w:cs="Times New Roman"/>
+          <w:sz w:val="24"/>
+          <w:szCs w:val="24"/>
+        </w:rPr>
+        <w:t xml:space="preserve">=”style.css” (endereço de referência – esse endereço é o padrão, caso não esteja na mesma pasta que a página é </w:t>
+      </w:r>
+      <w:proofErr w:type="gramStart"/>
+      <w:r>
+        <w:rPr>
+          <w:rFonts w:ascii="Times New Roman" w:hAnsi="Times New Roman" w:cs="Times New Roman"/>
+          <w:sz w:val="24"/>
+          <w:szCs w:val="24"/>
+        </w:rPr>
+        <w:t>necessário</w:t>
+      </w:r>
+      <w:proofErr w:type="gramEnd"/>
+      <w:r>
+        <w:rPr>
+          <w:rFonts w:ascii="Times New Roman" w:hAnsi="Times New Roman" w:cs="Times New Roman"/>
+          <w:sz w:val="24"/>
+          <w:szCs w:val="24"/>
+        </w:rPr>
+        <w:t xml:space="preserve"> alterar. Para alterar, basta apagar tudo dentre os “” e apertar </w:t>
+      </w:r>
+      <w:proofErr w:type="spellStart"/>
+      <w:r>
+        <w:rPr>
+          <w:rFonts w:ascii="Times New Roman" w:hAnsi="Times New Roman" w:cs="Times New Roman"/>
+          <w:sz w:val="24"/>
+          <w:szCs w:val="24"/>
+        </w:rPr>
+        <w:t>ctrl+space</w:t>
+      </w:r>
+      <w:proofErr w:type="spellEnd"/>
+      <w:r>
+        <w:rPr>
+          <w:rFonts w:ascii="Times New Roman" w:hAnsi="Times New Roman" w:cs="Times New Roman"/>
+          <w:sz w:val="24"/>
+          <w:szCs w:val="24"/>
+        </w:rPr>
+        <w:t>. Ele vai abrir uma janela onde você pode navegar e escolher a folha de estilo que deseja usar para aquele site)</w:t>
       </w:r>
       <w:r>
         <w:rPr>
@@ -1598,23 +2033,53 @@
         </w:rPr>
         <w:t xml:space="preserve">Utilizando o comando </w:t>
       </w:r>
-      <w:r>
-        <w:rPr>
-          <w:rFonts w:ascii="Times New Roman" w:hAnsi="Times New Roman" w:cs="Times New Roman"/>
-          <w:i/>
-          <w:iCs/>
-          <w:sz w:val="24"/>
-          <w:szCs w:val="24"/>
-        </w:rPr>
-        <w:t>bakcground-color: ;</w:t>
-      </w:r>
-      <w:r>
-        <w:rPr>
-          <w:rFonts w:ascii="Times New Roman" w:hAnsi="Times New Roman" w:cs="Times New Roman"/>
-          <w:sz w:val="24"/>
-          <w:szCs w:val="24"/>
-        </w:rPr>
-        <w:t xml:space="preserve"> nós podemos alterar a cor do fundo de qualquer coisa, desde um parágrafo/frase/título até o fundo ba página toda.</w:t>
+      <w:proofErr w:type="spellStart"/>
+      <w:r>
+        <w:rPr>
+          <w:rFonts w:ascii="Times New Roman" w:hAnsi="Times New Roman" w:cs="Times New Roman"/>
+          <w:i/>
+          <w:iCs/>
+          <w:sz w:val="24"/>
+          <w:szCs w:val="24"/>
+        </w:rPr>
+        <w:t>bakcground</w:t>
+      </w:r>
+      <w:proofErr w:type="spellEnd"/>
+      <w:r>
+        <w:rPr>
+          <w:rFonts w:ascii="Times New Roman" w:hAnsi="Times New Roman" w:cs="Times New Roman"/>
+          <w:i/>
+          <w:iCs/>
+          <w:sz w:val="24"/>
+          <w:szCs w:val="24"/>
+        </w:rPr>
+        <w:t>-color: ;</w:t>
+      </w:r>
+      <w:r>
+        <w:rPr>
+          <w:rFonts w:ascii="Times New Roman" w:hAnsi="Times New Roman" w:cs="Times New Roman"/>
+          <w:sz w:val="24"/>
+          <w:szCs w:val="24"/>
+        </w:rPr>
+        <w:t xml:space="preserve"> nós podemos alterar a cor do fundo de qualquer coisa, desde um parágrafo/frase/título até o fundo </w:t>
+      </w:r>
+      <w:proofErr w:type="spellStart"/>
+      <w:r>
+        <w:rPr>
+          <w:rFonts w:ascii="Times New Roman" w:hAnsi="Times New Roman" w:cs="Times New Roman"/>
+          <w:sz w:val="24"/>
+          <w:szCs w:val="24"/>
+        </w:rPr>
+        <w:t>ba</w:t>
+      </w:r>
+      <w:proofErr w:type="spellEnd"/>
+      <w:r>
+        <w:rPr>
+          <w:rFonts w:ascii="Times New Roman" w:hAnsi="Times New Roman" w:cs="Times New Roman"/>
+          <w:sz w:val="24"/>
+          <w:szCs w:val="24"/>
+        </w:rPr>
+        <w:t xml:space="preserve"> página toda.</w:t>
       </w:r>
     </w:p>
     <w:p>
@@ -1638,17 +2103,79 @@
           <w:sz w:val="24"/>
           <w:szCs w:val="24"/>
         </w:rPr>
-        <w:t xml:space="preserve">Podemos alterar qualquer estilo de uma tag específica utilizando prioridades de busca em CSS. Por exemplo, se vc quiser alterar a cor de uma frase específica que está dentro de uma tag &lt;strong&gt; que está dentro de uma tag &lt;em&gt;, assim: </w:t>
-      </w:r>
-      <w:r>
-        <w:rPr>
-          <w:rFonts w:ascii="Times New Roman" w:hAnsi="Times New Roman" w:cs="Times New Roman"/>
-          <w:i/>
-          <w:iCs/>
-          <w:sz w:val="24"/>
-          <w:szCs w:val="24"/>
-        </w:rPr>
-        <w:t>&lt;em&gt;Nossa missão é: &lt;strong&gt;”Proporcionar auto-estima e qualidade de vida aos clientes”&lt;/strong&gt;&lt;/em&gt;</w:t>
+        <w:t xml:space="preserve">Podemos alterar qualquer estilo de uma tag específica utilizando prioridades de busca em CSS. Por exemplo, se </w:t>
+      </w:r>
+      <w:proofErr w:type="spellStart"/>
+      <w:r>
+        <w:rPr>
+          <w:rFonts w:ascii="Times New Roman" w:hAnsi="Times New Roman" w:cs="Times New Roman"/>
+          <w:sz w:val="24"/>
+          <w:szCs w:val="24"/>
+        </w:rPr>
+        <w:t>vc</w:t>
+      </w:r>
+      <w:proofErr w:type="spellEnd"/>
+      <w:r>
+        <w:rPr>
+          <w:rFonts w:ascii="Times New Roman" w:hAnsi="Times New Roman" w:cs="Times New Roman"/>
+          <w:sz w:val="24"/>
+          <w:szCs w:val="24"/>
+        </w:rPr>
+        <w:t xml:space="preserve"> quiser alterar a cor de uma frase específica que está dentro de uma tag &lt;strong&gt; que está dentro de uma tag &lt;em&gt;, assim: </w:t>
+      </w:r>
+      <w:r>
+        <w:rPr>
+          <w:rFonts w:ascii="Times New Roman" w:hAnsi="Times New Roman" w:cs="Times New Roman"/>
+          <w:i/>
+          <w:iCs/>
+          <w:sz w:val="24"/>
+          <w:szCs w:val="24"/>
+        </w:rPr>
+        <w:t>&lt;em&gt;Nossa missão é: &lt;strong&gt;</w:t>
+      </w:r>
+      <w:proofErr w:type="gramStart"/>
+      <w:r>
+        <w:rPr>
+          <w:rFonts w:ascii="Times New Roman" w:hAnsi="Times New Roman" w:cs="Times New Roman"/>
+          <w:i/>
+          <w:iCs/>
+          <w:sz w:val="24"/>
+          <w:szCs w:val="24"/>
+        </w:rPr>
+        <w:t>”Proporcionar</w:t>
+      </w:r>
+      <w:proofErr w:type="gramEnd"/>
+      <w:r>
+        <w:rPr>
+          <w:rFonts w:ascii="Times New Roman" w:hAnsi="Times New Roman" w:cs="Times New Roman"/>
+          <w:i/>
+          <w:iCs/>
+          <w:sz w:val="24"/>
+          <w:szCs w:val="24"/>
+        </w:rPr>
+        <w:t xml:space="preserve"> </w:t>
+      </w:r>
+      <w:proofErr w:type="spellStart"/>
+      <w:r>
+        <w:rPr>
+          <w:rFonts w:ascii="Times New Roman" w:hAnsi="Times New Roman" w:cs="Times New Roman"/>
+          <w:i/>
+          <w:iCs/>
+          <w:sz w:val="24"/>
+          <w:szCs w:val="24"/>
+        </w:rPr>
+        <w:t>auto-estima</w:t>
+      </w:r>
+      <w:proofErr w:type="spellEnd"/>
+      <w:r>
+        <w:rPr>
+          <w:rFonts w:ascii="Times New Roman" w:hAnsi="Times New Roman" w:cs="Times New Roman"/>
+          <w:i/>
+          <w:iCs/>
+          <w:sz w:val="24"/>
+          <w:szCs w:val="24"/>
+        </w:rPr>
+        <w:t xml:space="preserve"> e qualidade de vida aos clientes”&lt;/strong&gt;&lt;/em&gt;</w:t>
       </w:r>
       <w:r>
         <w:rPr>
@@ -1666,16 +2193,66 @@
           <w:sz w:val="24"/>
           <w:szCs w:val="24"/>
         </w:rPr>
-        <w:t>em strong{color: red}</w:t>
-      </w:r>
-      <w:r>
-        <w:rPr>
-          <w:rFonts w:ascii="Times New Roman" w:hAnsi="Times New Roman" w:cs="Times New Roman"/>
-          <w:sz w:val="24"/>
-          <w:szCs w:val="24"/>
-        </w:rPr>
-        <w:t>. Desse modo, ele irá buscar e alterar a cor de todos os strong’s que estejam dentro dos em’s</w:t>
-      </w:r>
+        <w:t xml:space="preserve">em strong{color: </w:t>
+      </w:r>
+      <w:proofErr w:type="spellStart"/>
+      <w:r>
+        <w:rPr>
+          <w:rFonts w:ascii="Times New Roman" w:hAnsi="Times New Roman" w:cs="Times New Roman"/>
+          <w:i/>
+          <w:iCs/>
+          <w:sz w:val="24"/>
+          <w:szCs w:val="24"/>
+        </w:rPr>
+        <w:t>red</w:t>
+      </w:r>
+      <w:proofErr w:type="spellEnd"/>
+      <w:r>
+        <w:rPr>
+          <w:rFonts w:ascii="Times New Roman" w:hAnsi="Times New Roman" w:cs="Times New Roman"/>
+          <w:i/>
+          <w:iCs/>
+          <w:sz w:val="24"/>
+          <w:szCs w:val="24"/>
+        </w:rPr>
+        <w:t>}</w:t>
+      </w:r>
+      <w:r>
+        <w:rPr>
+          <w:rFonts w:ascii="Times New Roman" w:hAnsi="Times New Roman" w:cs="Times New Roman"/>
+          <w:sz w:val="24"/>
+          <w:szCs w:val="24"/>
+        </w:rPr>
+        <w:t xml:space="preserve">. Desse modo, ele irá buscar e alterar a cor de todos os </w:t>
+      </w:r>
+      <w:proofErr w:type="spellStart"/>
+      <w:r>
+        <w:rPr>
+          <w:rFonts w:ascii="Times New Roman" w:hAnsi="Times New Roman" w:cs="Times New Roman"/>
+          <w:sz w:val="24"/>
+          <w:szCs w:val="24"/>
+        </w:rPr>
+        <w:t>strong’s</w:t>
+      </w:r>
+      <w:proofErr w:type="spellEnd"/>
+      <w:r>
+        <w:rPr>
+          <w:rFonts w:ascii="Times New Roman" w:hAnsi="Times New Roman" w:cs="Times New Roman"/>
+          <w:sz w:val="24"/>
+          <w:szCs w:val="24"/>
+        </w:rPr>
+        <w:t xml:space="preserve"> que estejam dentro dos </w:t>
+      </w:r>
+      <w:proofErr w:type="spellStart"/>
+      <w:r>
+        <w:rPr>
+          <w:rFonts w:ascii="Times New Roman" w:hAnsi="Times New Roman" w:cs="Times New Roman"/>
+          <w:sz w:val="24"/>
+          <w:szCs w:val="24"/>
+        </w:rPr>
+        <w:t>em’s</w:t>
+      </w:r>
+      <w:proofErr w:type="spellEnd"/>
       <w:r>
         <w:rPr>
           <w:rFonts w:ascii="Times New Roman" w:hAnsi="Times New Roman" w:cs="Times New Roman"/>
@@ -1754,8 +2331,9 @@
           <w:szCs w:val="24"/>
           <w:u w:val="single"/>
         </w:rPr>
-        <w:t xml:space="preserve"> Es</w:t>
-      </w:r>
+        <w:t xml:space="preserve"> </w:t>
+      </w:r>
+      <w:proofErr w:type="spellStart"/>
       <w:r>
         <w:rPr>
           <w:rFonts w:ascii="Times New Roman" w:hAnsi="Times New Roman" w:cs="Times New Roman"/>
@@ -1765,7 +2343,30 @@
           <w:szCs w:val="24"/>
           <w:u w:val="single"/>
         </w:rPr>
-        <w:t>ilizando Imagens</w:t>
+        <w:t>Es</w:t>
+      </w:r>
+      <w:r>
+        <w:rPr>
+          <w:rFonts w:ascii="Times New Roman" w:hAnsi="Times New Roman" w:cs="Times New Roman"/>
+          <w:b/>
+          <w:bCs/>
+          <w:sz w:val="24"/>
+          <w:szCs w:val="24"/>
+          <w:u w:val="single"/>
+        </w:rPr>
+        <w:t>ilizando</w:t>
+      </w:r>
+      <w:proofErr w:type="spellEnd"/>
+      <w:r>
+        <w:rPr>
+          <w:rFonts w:ascii="Times New Roman" w:hAnsi="Times New Roman" w:cs="Times New Roman"/>
+          <w:b/>
+          <w:bCs/>
+          <w:sz w:val="24"/>
+          <w:szCs w:val="24"/>
+          <w:u w:val="single"/>
+        </w:rPr>
+        <w:t xml:space="preserve"> Imagens</w:t>
       </w:r>
       <w:r>
         <w:rPr>
@@ -1811,7 +2412,43 @@
           <w:sz w:val="24"/>
           <w:szCs w:val="24"/>
         </w:rPr>
-        <w:t>Nós podemos adicionar identificadores (id=”nome”) para qualquer tag especificamente, para selecionar qualquer uma que queira e alterar seu estilo num arquivo .css separado sem modificar as outras, vamos supor que vc tenha um parágrafo e coloque um id=”missao”, quando for estilizar ele no css, basta referenciar como #missão{font-size: 20px;}, e ele será alterado para o que quiser.</w:t>
+        <w:t xml:space="preserve">Nós podemos adicionar identificadores (id=”nome”) para qualquer tag especificamente, para selecionar qualquer uma que queira e alterar seu estilo num arquivo .css separado sem modificar as outras, vamos supor que </w:t>
+      </w:r>
+      <w:proofErr w:type="spellStart"/>
+      <w:r>
+        <w:rPr>
+          <w:rFonts w:ascii="Times New Roman" w:hAnsi="Times New Roman" w:cs="Times New Roman"/>
+          <w:sz w:val="24"/>
+          <w:szCs w:val="24"/>
+        </w:rPr>
+        <w:t>vc</w:t>
+      </w:r>
+      <w:proofErr w:type="spellEnd"/>
+      <w:r>
+        <w:rPr>
+          <w:rFonts w:ascii="Times New Roman" w:hAnsi="Times New Roman" w:cs="Times New Roman"/>
+          <w:sz w:val="24"/>
+          <w:szCs w:val="24"/>
+        </w:rPr>
+        <w:t xml:space="preserve"> tenha um parágrafo e coloque um id=”</w:t>
+      </w:r>
+      <w:proofErr w:type="spellStart"/>
+      <w:r>
+        <w:rPr>
+          <w:rFonts w:ascii="Times New Roman" w:hAnsi="Times New Roman" w:cs="Times New Roman"/>
+          <w:sz w:val="24"/>
+          <w:szCs w:val="24"/>
+        </w:rPr>
+        <w:t>missao</w:t>
+      </w:r>
+      <w:proofErr w:type="spellEnd"/>
+      <w:r>
+        <w:rPr>
+          <w:rFonts w:ascii="Times New Roman" w:hAnsi="Times New Roman" w:cs="Times New Roman"/>
+          <w:sz w:val="24"/>
+          <w:szCs w:val="24"/>
+        </w:rPr>
+        <w:t>”, quando for estilizar ele no css, basta referenciar como #missão{font-size: 20px;}, e ele será alterado para o que quiser.</w:t>
       </w:r>
     </w:p>
     <w:p>
@@ -1837,7 +2474,25 @@
           <w:sz w:val="24"/>
           <w:szCs w:val="24"/>
         </w:rPr>
-        <w:t xml:space="preserve"> Para adicionar uma imagem nós utilizamos a tag &lt;img&gt;</w:t>
+        <w:t xml:space="preserve"> Para adicionar uma imagem nós utilizamos a tag &lt;</w:t>
+      </w:r>
+      <w:proofErr w:type="spellStart"/>
+      <w:r>
+        <w:rPr>
+          <w:rFonts w:ascii="Times New Roman" w:hAnsi="Times New Roman" w:cs="Times New Roman"/>
+          <w:sz w:val="24"/>
+          <w:szCs w:val="24"/>
+        </w:rPr>
+        <w:t>img</w:t>
+      </w:r>
+      <w:proofErr w:type="spellEnd"/>
+      <w:r>
+        <w:rPr>
+          <w:rFonts w:ascii="Times New Roman" w:hAnsi="Times New Roman" w:cs="Times New Roman"/>
+          <w:sz w:val="24"/>
+          <w:szCs w:val="24"/>
+        </w:rPr>
+        <w:t>&gt;</w:t>
       </w:r>
       <w:r>
         <w:rPr>
@@ -1872,7 +2527,25 @@
           <w:szCs w:val="24"/>
         </w:rPr>
         <w:lastRenderedPageBreak/>
-        <w:t xml:space="preserve"> Como a imagem é um arquivo externo, nós precisamos dizer a onde ela está, dessa forma, adicionando o parâmetro src=”caminho”</w:t>
+        <w:t xml:space="preserve"> Como a imagem é um arquivo externo, nós precisamos dizer a onde ela está, dessa forma, adicionando o parâmetro </w:t>
+      </w:r>
+      <w:proofErr w:type="spellStart"/>
+      <w:r>
+        <w:rPr>
+          <w:rFonts w:ascii="Times New Roman" w:hAnsi="Times New Roman" w:cs="Times New Roman"/>
+          <w:sz w:val="24"/>
+          <w:szCs w:val="24"/>
+        </w:rPr>
+        <w:t>src</w:t>
+      </w:r>
+      <w:proofErr w:type="spellEnd"/>
+      <w:r>
+        <w:rPr>
+          <w:rFonts w:ascii="Times New Roman" w:hAnsi="Times New Roman" w:cs="Times New Roman"/>
+          <w:sz w:val="24"/>
+          <w:szCs w:val="24"/>
+        </w:rPr>
+        <w:t>=”caminho”</w:t>
       </w:r>
     </w:p>
     <w:p>
@@ -1898,7 +2571,25 @@
           <w:sz w:val="24"/>
           <w:szCs w:val="24"/>
         </w:rPr>
-        <w:t xml:space="preserve"> Além do caminho, também colocamos o parâmetro alt=”descrição”, para dizer o que é essa foto, se é a foto de um banner, perfil, dentre outras coisas. Isso é importante para quando der algum problema e não for possível carregar a imagem, pois é o texto que foi colocado lá que irá aparecer no lugar.</w:t>
+        <w:t xml:space="preserve"> Além do caminho, também colocamos o parâmetro </w:t>
+      </w:r>
+      <w:proofErr w:type="spellStart"/>
+      <w:r>
+        <w:rPr>
+          <w:rFonts w:ascii="Times New Roman" w:hAnsi="Times New Roman" w:cs="Times New Roman"/>
+          <w:sz w:val="24"/>
+          <w:szCs w:val="24"/>
+        </w:rPr>
+        <w:t>alt</w:t>
+      </w:r>
+      <w:proofErr w:type="spellEnd"/>
+      <w:r>
+        <w:rPr>
+          <w:rFonts w:ascii="Times New Roman" w:hAnsi="Times New Roman" w:cs="Times New Roman"/>
+          <w:sz w:val="24"/>
+          <w:szCs w:val="24"/>
+        </w:rPr>
+        <w:t>=”descrição”, para dizer o que é essa foto, se é a foto de um banner, perfil, dentre outras coisas. Isso é importante para quando der algum problema e não for possível carregar a imagem, pois é o texto que foi colocado lá que irá aparecer no lugar.</w:t>
       </w:r>
     </w:p>
     <w:p>
@@ -1924,7 +2615,25 @@
           <w:sz w:val="24"/>
           <w:szCs w:val="24"/>
         </w:rPr>
-        <w:t>Para fazer alterações em css de uma imagem, utilizamos uma id=”nome”, colocamos #nome{} e então podemos alterar como quisermos. Obs.: O símbolo “#” é chamado de “tralha”, não jogo da velha e nem hashtag.</w:t>
+        <w:t xml:space="preserve">Para fazer alterações em css de uma imagem, utilizamos </w:t>
+      </w:r>
+      <w:proofErr w:type="gramStart"/>
+      <w:r>
+        <w:rPr>
+          <w:rFonts w:ascii="Times New Roman" w:hAnsi="Times New Roman" w:cs="Times New Roman"/>
+          <w:sz w:val="24"/>
+          <w:szCs w:val="24"/>
+        </w:rPr>
+        <w:t>uma id</w:t>
+      </w:r>
+      <w:proofErr w:type="gramEnd"/>
+      <w:r>
+        <w:rPr>
+          <w:rFonts w:ascii="Times New Roman" w:hAnsi="Times New Roman" w:cs="Times New Roman"/>
+          <w:sz w:val="24"/>
+          <w:szCs w:val="24"/>
+        </w:rPr>
+        <w:t>=”nome”, colocamos #nome{} e então podemos alterar como quisermos. Obs.: O símbolo “#” é chamado de “tralha”, não jogo da velha e nem hashtag.</w:t>
       </w:r>
     </w:p>
     <w:p>
@@ -1976,15 +2685,27 @@
         </w:rPr>
         <w:t xml:space="preserve"> Usamos </w:t>
       </w:r>
-      <w:r>
-        <w:rPr>
-          <w:rFonts w:ascii="Times New Roman" w:hAnsi="Times New Roman" w:cs="Times New Roman"/>
-          <w:i/>
-          <w:iCs/>
-          <w:sz w:val="24"/>
-          <w:szCs w:val="24"/>
-        </w:rPr>
-        <w:t>width: 100%;</w:t>
+      <w:proofErr w:type="spellStart"/>
+      <w:r>
+        <w:rPr>
+          <w:rFonts w:ascii="Times New Roman" w:hAnsi="Times New Roman" w:cs="Times New Roman"/>
+          <w:i/>
+          <w:iCs/>
+          <w:sz w:val="24"/>
+          <w:szCs w:val="24"/>
+        </w:rPr>
+        <w:t>width</w:t>
+      </w:r>
+      <w:proofErr w:type="spellEnd"/>
+      <w:r>
+        <w:rPr>
+          <w:rFonts w:ascii="Times New Roman" w:hAnsi="Times New Roman" w:cs="Times New Roman"/>
+          <w:i/>
+          <w:iCs/>
+          <w:sz w:val="24"/>
+          <w:szCs w:val="24"/>
+        </w:rPr>
+        <w:t>: 100%;</w:t>
       </w:r>
       <w:r>
         <w:rPr>
@@ -2020,23 +2741,89 @@
         </w:rPr>
         <w:t xml:space="preserve"> Podemos criar uma borda em qualquer elemento usando a marcação </w:t>
       </w:r>
-      <w:r>
-        <w:rPr>
-          <w:rFonts w:ascii="Times New Roman" w:hAnsi="Times New Roman" w:cs="Times New Roman"/>
-          <w:i/>
-          <w:iCs/>
-          <w:sz w:val="24"/>
-          <w:szCs w:val="24"/>
-        </w:rPr>
-        <w:t>border: tamanho tipo cor</w:t>
-      </w:r>
-      <w:r>
-        <w:rPr>
-          <w:rFonts w:ascii="Times New Roman" w:hAnsi="Times New Roman" w:cs="Times New Roman"/>
-          <w:sz w:val="24"/>
-          <w:szCs w:val="24"/>
-        </w:rPr>
-        <w:t>, exemplo: border: 10px solid black.</w:t>
+      <w:proofErr w:type="spellStart"/>
+      <w:r>
+        <w:rPr>
+          <w:rFonts w:ascii="Times New Roman" w:hAnsi="Times New Roman" w:cs="Times New Roman"/>
+          <w:i/>
+          <w:iCs/>
+          <w:sz w:val="24"/>
+          <w:szCs w:val="24"/>
+        </w:rPr>
+        <w:t>border</w:t>
+      </w:r>
+      <w:proofErr w:type="spellEnd"/>
+      <w:r>
+        <w:rPr>
+          <w:rFonts w:ascii="Times New Roman" w:hAnsi="Times New Roman" w:cs="Times New Roman"/>
+          <w:i/>
+          <w:iCs/>
+          <w:sz w:val="24"/>
+          <w:szCs w:val="24"/>
+        </w:rPr>
+        <w:t>: tamanho tipo cor</w:t>
+      </w:r>
+      <w:r>
+        <w:rPr>
+          <w:rFonts w:ascii="Times New Roman" w:hAnsi="Times New Roman" w:cs="Times New Roman"/>
+          <w:sz w:val="24"/>
+          <w:szCs w:val="24"/>
+        </w:rPr>
+        <w:t xml:space="preserve">, exemplo: </w:t>
+      </w:r>
+      <w:proofErr w:type="spellStart"/>
+      <w:r>
+        <w:rPr>
+          <w:rFonts w:ascii="Times New Roman" w:hAnsi="Times New Roman" w:cs="Times New Roman"/>
+          <w:sz w:val="24"/>
+          <w:szCs w:val="24"/>
+        </w:rPr>
+        <w:t>border</w:t>
+      </w:r>
+      <w:proofErr w:type="spellEnd"/>
+      <w:r>
+        <w:rPr>
+          <w:rFonts w:ascii="Times New Roman" w:hAnsi="Times New Roman" w:cs="Times New Roman"/>
+          <w:sz w:val="24"/>
+          <w:szCs w:val="24"/>
+        </w:rPr>
+        <w:t xml:space="preserve">: 10px </w:t>
+      </w:r>
+      <w:proofErr w:type="spellStart"/>
+      <w:r>
+        <w:rPr>
+          <w:rFonts w:ascii="Times New Roman" w:hAnsi="Times New Roman" w:cs="Times New Roman"/>
+          <w:sz w:val="24"/>
+          <w:szCs w:val="24"/>
+        </w:rPr>
+        <w:t>solid</w:t>
+      </w:r>
+      <w:proofErr w:type="spellEnd"/>
+      <w:r>
+        <w:rPr>
+          <w:rFonts w:ascii="Times New Roman" w:hAnsi="Times New Roman" w:cs="Times New Roman"/>
+          <w:sz w:val="24"/>
+          <w:szCs w:val="24"/>
+        </w:rPr>
+        <w:t xml:space="preserve"> </w:t>
+      </w:r>
+      <w:proofErr w:type="spellStart"/>
+      <w:r>
+        <w:rPr>
+          <w:rFonts w:ascii="Times New Roman" w:hAnsi="Times New Roman" w:cs="Times New Roman"/>
+          <w:sz w:val="24"/>
+          <w:szCs w:val="24"/>
+        </w:rPr>
+        <w:t>black</w:t>
+      </w:r>
+      <w:proofErr w:type="spellEnd"/>
+      <w:r>
+        <w:rPr>
+          <w:rFonts w:ascii="Times New Roman" w:hAnsi="Times New Roman" w:cs="Times New Roman"/>
+          <w:sz w:val="24"/>
+          <w:szCs w:val="24"/>
+        </w:rPr>
+        <w:t>.</w:t>
       </w:r>
       <w:r>
         <w:rPr>
@@ -2072,6 +2859,7 @@
         </w:rPr>
         <w:t xml:space="preserve"> O espaçamento interno, que fica entre a bora e o conteúdo do elemento (seja uma foto, ou texto) é chamado de </w:t>
       </w:r>
+      <w:proofErr w:type="spellStart"/>
       <w:r>
         <w:rPr>
           <w:rFonts w:ascii="Times New Roman" w:hAnsi="Times New Roman" w:cs="Times New Roman"/>
@@ -2082,6 +2870,7 @@
         </w:rPr>
         <w:t>padding</w:t>
       </w:r>
+      <w:proofErr w:type="spellEnd"/>
       <w:r>
         <w:rPr>
           <w:rFonts w:ascii="Times New Roman" w:hAnsi="Times New Roman" w:cs="Times New Roman"/>
@@ -2096,7 +2885,43 @@
           <w:sz w:val="24"/>
           <w:szCs w:val="24"/>
         </w:rPr>
-        <w:t>. Por exemplo: padding: 20px;. Com essa marcação, o nosso elemento teria um respiro de 20 pixels entre a borda e o texto digitado em todas as direções.</w:t>
+        <w:t xml:space="preserve">. Por exemplo: </w:t>
+      </w:r>
+      <w:proofErr w:type="spellStart"/>
+      <w:r>
+        <w:rPr>
+          <w:rFonts w:ascii="Times New Roman" w:hAnsi="Times New Roman" w:cs="Times New Roman"/>
+          <w:sz w:val="24"/>
+          <w:szCs w:val="24"/>
+        </w:rPr>
+        <w:t>padding</w:t>
+      </w:r>
+      <w:proofErr w:type="spellEnd"/>
+      <w:r>
+        <w:rPr>
+          <w:rFonts w:ascii="Times New Roman" w:hAnsi="Times New Roman" w:cs="Times New Roman"/>
+          <w:sz w:val="24"/>
+          <w:szCs w:val="24"/>
+        </w:rPr>
+        <w:t>: 20</w:t>
+      </w:r>
+      <w:proofErr w:type="gramStart"/>
+      <w:r>
+        <w:rPr>
+          <w:rFonts w:ascii="Times New Roman" w:hAnsi="Times New Roman" w:cs="Times New Roman"/>
+          <w:sz w:val="24"/>
+          <w:szCs w:val="24"/>
+        </w:rPr>
+        <w:t>px;.</w:t>
+      </w:r>
+      <w:proofErr w:type="gramEnd"/>
+      <w:r>
+        <w:rPr>
+          <w:rFonts w:ascii="Times New Roman" w:hAnsi="Times New Roman" w:cs="Times New Roman"/>
+          <w:sz w:val="24"/>
+          <w:szCs w:val="24"/>
+        </w:rPr>
+        <w:t xml:space="preserve"> Com essa marcação, o nosso elemento teria um respiro de 20 pixels entre a borda e o texto digitado em todas as direções.</w:t>
       </w:r>
       <w:r>
         <w:rPr>
@@ -2122,15 +2947,87 @@
           <w:sz w:val="24"/>
           <w:szCs w:val="24"/>
         </w:rPr>
-        <w:t>. Exemplo: padding-top: 20px; - cria um espaçamento entre o conteúdo e a borda de 20 pixels na parte superior da box.</w:t>
-      </w:r>
-      <w:r>
-        <w:rPr>
-          <w:rFonts w:ascii="Times New Roman" w:hAnsi="Times New Roman" w:cs="Times New Roman"/>
-          <w:sz w:val="24"/>
-          <w:szCs w:val="24"/>
-        </w:rPr>
-        <w:t xml:space="preserve"> O mesmo ocorre se colocar -bottom, -left e -right.</w:t>
+        <w:t xml:space="preserve">. Exemplo: </w:t>
+      </w:r>
+      <w:proofErr w:type="spellStart"/>
+      <w:r>
+        <w:rPr>
+          <w:rFonts w:ascii="Times New Roman" w:hAnsi="Times New Roman" w:cs="Times New Roman"/>
+          <w:sz w:val="24"/>
+          <w:szCs w:val="24"/>
+        </w:rPr>
+        <w:t>padding</w:t>
+      </w:r>
+      <w:proofErr w:type="spellEnd"/>
+      <w:r>
+        <w:rPr>
+          <w:rFonts w:ascii="Times New Roman" w:hAnsi="Times New Roman" w:cs="Times New Roman"/>
+          <w:sz w:val="24"/>
+          <w:szCs w:val="24"/>
+        </w:rPr>
+        <w:t>-top: 20px; - cria um espaçamento entre o conteúdo e a borda de 20 pixels na parte superior da box.</w:t>
+      </w:r>
+      <w:r>
+        <w:rPr>
+          <w:rFonts w:ascii="Times New Roman" w:hAnsi="Times New Roman" w:cs="Times New Roman"/>
+          <w:sz w:val="24"/>
+          <w:szCs w:val="24"/>
+        </w:rPr>
+        <w:t xml:space="preserve"> O mesmo ocorre se colocar -</w:t>
+      </w:r>
+      <w:proofErr w:type="spellStart"/>
+      <w:r>
+        <w:rPr>
+          <w:rFonts w:ascii="Times New Roman" w:hAnsi="Times New Roman" w:cs="Times New Roman"/>
+          <w:sz w:val="24"/>
+          <w:szCs w:val="24"/>
+        </w:rPr>
+        <w:t>bottom</w:t>
+      </w:r>
+      <w:proofErr w:type="spellEnd"/>
+      <w:r>
+        <w:rPr>
+          <w:rFonts w:ascii="Times New Roman" w:hAnsi="Times New Roman" w:cs="Times New Roman"/>
+          <w:sz w:val="24"/>
+          <w:szCs w:val="24"/>
+        </w:rPr>
+        <w:t>, -</w:t>
+      </w:r>
+      <w:proofErr w:type="spellStart"/>
+      <w:r>
+        <w:rPr>
+          <w:rFonts w:ascii="Times New Roman" w:hAnsi="Times New Roman" w:cs="Times New Roman"/>
+          <w:sz w:val="24"/>
+          <w:szCs w:val="24"/>
+        </w:rPr>
+        <w:t>left</w:t>
+      </w:r>
+      <w:proofErr w:type="spellEnd"/>
+      <w:r>
+        <w:rPr>
+          <w:rFonts w:ascii="Times New Roman" w:hAnsi="Times New Roman" w:cs="Times New Roman"/>
+          <w:sz w:val="24"/>
+          <w:szCs w:val="24"/>
+        </w:rPr>
+        <w:t xml:space="preserve"> e -</w:t>
+      </w:r>
+      <w:proofErr w:type="spellStart"/>
+      <w:r>
+        <w:rPr>
+          <w:rFonts w:ascii="Times New Roman" w:hAnsi="Times New Roman" w:cs="Times New Roman"/>
+          <w:sz w:val="24"/>
+          <w:szCs w:val="24"/>
+        </w:rPr>
+        <w:t>right</w:t>
+      </w:r>
+      <w:proofErr w:type="spellEnd"/>
+      <w:r>
+        <w:rPr>
+          <w:rFonts w:ascii="Times New Roman" w:hAnsi="Times New Roman" w:cs="Times New Roman"/>
+          <w:sz w:val="24"/>
+          <w:szCs w:val="24"/>
+        </w:rPr>
+        <w:t>.</w:t>
       </w:r>
     </w:p>
     <w:p>
@@ -2156,8 +3053,27 @@
           <w:sz w:val="24"/>
           <w:szCs w:val="24"/>
         </w:rPr>
-        <w:t xml:space="preserve"> O espaçamento inter, que fica entre a box e o resto do conteúdo da página, é chamada de </w:t>
-      </w:r>
+        <w:t xml:space="preserve"> O espaçamento </w:t>
+      </w:r>
+      <w:proofErr w:type="spellStart"/>
+      <w:r>
+        <w:rPr>
+          <w:rFonts w:ascii="Times New Roman" w:hAnsi="Times New Roman" w:cs="Times New Roman"/>
+          <w:sz w:val="24"/>
+          <w:szCs w:val="24"/>
+        </w:rPr>
+        <w:t>inter</w:t>
+      </w:r>
+      <w:proofErr w:type="spellEnd"/>
+      <w:r>
+        <w:rPr>
+          <w:rFonts w:ascii="Times New Roman" w:hAnsi="Times New Roman" w:cs="Times New Roman"/>
+          <w:sz w:val="24"/>
+          <w:szCs w:val="24"/>
+        </w:rPr>
+        <w:t xml:space="preserve">, que fica entre a box e o resto do conteúdo da página, é chamada de </w:t>
+      </w:r>
+      <w:proofErr w:type="spellStart"/>
       <w:r>
         <w:rPr>
           <w:rFonts w:ascii="Times New Roman" w:hAnsi="Times New Roman" w:cs="Times New Roman"/>
@@ -2168,6 +3084,7 @@
         </w:rPr>
         <w:t>margin</w:t>
       </w:r>
+      <w:proofErr w:type="spellEnd"/>
       <w:r>
         <w:rPr>
           <w:rFonts w:ascii="Times New Roman" w:hAnsi="Times New Roman" w:cs="Times New Roman"/>
@@ -2200,6 +3117,7 @@
         </w:rPr>
         <w:t xml:space="preserve">funciona igual ao </w:t>
       </w:r>
+      <w:proofErr w:type="spellStart"/>
       <w:r>
         <w:rPr>
           <w:rFonts w:ascii="Times New Roman" w:hAnsi="Times New Roman" w:cs="Times New Roman"/>
@@ -2210,13 +3128,32 @@
         </w:rPr>
         <w:t>padding</w:t>
       </w:r>
-      <w:r>
-        <w:rPr>
-          <w:rFonts w:ascii="Times New Roman" w:hAnsi="Times New Roman" w:cs="Times New Roman"/>
-          <w:sz w:val="24"/>
-          <w:szCs w:val="24"/>
-        </w:rPr>
-        <w:t xml:space="preserve">, usando top, left, </w:t>
+      <w:proofErr w:type="spellEnd"/>
+      <w:r>
+        <w:rPr>
+          <w:rFonts w:ascii="Times New Roman" w:hAnsi="Times New Roman" w:cs="Times New Roman"/>
+          <w:sz w:val="24"/>
+          <w:szCs w:val="24"/>
+        </w:rPr>
+        <w:t xml:space="preserve">, usando top, </w:t>
+      </w:r>
+      <w:proofErr w:type="spellStart"/>
+      <w:r>
+        <w:rPr>
+          <w:rFonts w:ascii="Times New Roman" w:hAnsi="Times New Roman" w:cs="Times New Roman"/>
+          <w:sz w:val="24"/>
+          <w:szCs w:val="24"/>
+        </w:rPr>
+        <w:t>left</w:t>
+      </w:r>
+      <w:proofErr w:type="spellEnd"/>
+      <w:r>
+        <w:rPr>
+          <w:rFonts w:ascii="Times New Roman" w:hAnsi="Times New Roman" w:cs="Times New Roman"/>
+          <w:sz w:val="24"/>
+          <w:szCs w:val="24"/>
+        </w:rPr>
+        <w:t xml:space="preserve">, </w:t>
       </w:r>
       <w:r>
         <w:rPr>
@@ -2346,24 +3283,62 @@
           <w:sz w:val="24"/>
           <w:szCs w:val="24"/>
         </w:rPr>
-        <w:t>&lt;ol&gt;</w:t>
-      </w:r>
-      <w:r>
-        <w:rPr>
-          <w:rFonts w:ascii="Times New Roman" w:hAnsi="Times New Roman" w:cs="Times New Roman"/>
-          <w:sz w:val="24"/>
-          <w:szCs w:val="24"/>
-        </w:rPr>
-        <w:t xml:space="preserve"> (ordered</w:t>
-      </w:r>
-      <w:r>
-        <w:rPr>
-          <w:rFonts w:ascii="Times New Roman" w:hAnsi="Times New Roman" w:cs="Times New Roman"/>
-          <w:sz w:val="24"/>
-          <w:szCs w:val="24"/>
-        </w:rPr>
-        <w:t xml:space="preserve"> list</w:t>
-      </w:r>
+        <w:t>&lt;</w:t>
+      </w:r>
+      <w:proofErr w:type="spellStart"/>
+      <w:r>
+        <w:rPr>
+          <w:rFonts w:ascii="Times New Roman" w:hAnsi="Times New Roman" w:cs="Times New Roman"/>
+          <w:sz w:val="24"/>
+          <w:szCs w:val="24"/>
+        </w:rPr>
+        <w:t>ol</w:t>
+      </w:r>
+      <w:proofErr w:type="spellEnd"/>
+      <w:r>
+        <w:rPr>
+          <w:rFonts w:ascii="Times New Roman" w:hAnsi="Times New Roman" w:cs="Times New Roman"/>
+          <w:sz w:val="24"/>
+          <w:szCs w:val="24"/>
+        </w:rPr>
+        <w:t>&gt;</w:t>
+      </w:r>
+      <w:r>
+        <w:rPr>
+          <w:rFonts w:ascii="Times New Roman" w:hAnsi="Times New Roman" w:cs="Times New Roman"/>
+          <w:sz w:val="24"/>
+          <w:szCs w:val="24"/>
+        </w:rPr>
+        <w:t xml:space="preserve"> (</w:t>
+      </w:r>
+      <w:proofErr w:type="spellStart"/>
+      <w:r>
+        <w:rPr>
+          <w:rFonts w:ascii="Times New Roman" w:hAnsi="Times New Roman" w:cs="Times New Roman"/>
+          <w:sz w:val="24"/>
+          <w:szCs w:val="24"/>
+        </w:rPr>
+        <w:t>ordered</w:t>
+      </w:r>
+      <w:proofErr w:type="spellEnd"/>
+      <w:r>
+        <w:rPr>
+          <w:rFonts w:ascii="Times New Roman" w:hAnsi="Times New Roman" w:cs="Times New Roman"/>
+          <w:sz w:val="24"/>
+          <w:szCs w:val="24"/>
+        </w:rPr>
+        <w:t xml:space="preserve"> </w:t>
+      </w:r>
+      <w:proofErr w:type="spellStart"/>
+      <w:r>
+        <w:rPr>
+          <w:rFonts w:ascii="Times New Roman" w:hAnsi="Times New Roman" w:cs="Times New Roman"/>
+          <w:sz w:val="24"/>
+          <w:szCs w:val="24"/>
+        </w:rPr>
+        <w:t>list</w:t>
+      </w:r>
+      <w:proofErr w:type="spellEnd"/>
       <w:r>
         <w:rPr>
           <w:rFonts w:ascii="Times New Roman" w:hAnsi="Times New Roman" w:cs="Times New Roman"/>
@@ -2405,24 +3380,62 @@
           <w:szCs w:val="24"/>
         </w:rPr>
         <w:lastRenderedPageBreak/>
-        <w:t>&lt;ul&gt;</w:t>
-      </w:r>
-      <w:r>
-        <w:rPr>
-          <w:rFonts w:ascii="Times New Roman" w:hAnsi="Times New Roman" w:cs="Times New Roman"/>
-          <w:sz w:val="24"/>
-          <w:szCs w:val="24"/>
-        </w:rPr>
-        <w:t xml:space="preserve"> (unordered</w:t>
-      </w:r>
-      <w:r>
-        <w:rPr>
-          <w:rFonts w:ascii="Times New Roman" w:hAnsi="Times New Roman" w:cs="Times New Roman"/>
-          <w:sz w:val="24"/>
-          <w:szCs w:val="24"/>
-        </w:rPr>
-        <w:t xml:space="preserve"> list</w:t>
-      </w:r>
+        <w:t>&lt;</w:t>
+      </w:r>
+      <w:proofErr w:type="spellStart"/>
+      <w:r>
+        <w:rPr>
+          <w:rFonts w:ascii="Times New Roman" w:hAnsi="Times New Roman" w:cs="Times New Roman"/>
+          <w:sz w:val="24"/>
+          <w:szCs w:val="24"/>
+        </w:rPr>
+        <w:t>ul</w:t>
+      </w:r>
+      <w:proofErr w:type="spellEnd"/>
+      <w:r>
+        <w:rPr>
+          <w:rFonts w:ascii="Times New Roman" w:hAnsi="Times New Roman" w:cs="Times New Roman"/>
+          <w:sz w:val="24"/>
+          <w:szCs w:val="24"/>
+        </w:rPr>
+        <w:t>&gt;</w:t>
+      </w:r>
+      <w:r>
+        <w:rPr>
+          <w:rFonts w:ascii="Times New Roman" w:hAnsi="Times New Roman" w:cs="Times New Roman"/>
+          <w:sz w:val="24"/>
+          <w:szCs w:val="24"/>
+        </w:rPr>
+        <w:t xml:space="preserve"> (</w:t>
+      </w:r>
+      <w:proofErr w:type="spellStart"/>
+      <w:r>
+        <w:rPr>
+          <w:rFonts w:ascii="Times New Roman" w:hAnsi="Times New Roman" w:cs="Times New Roman"/>
+          <w:sz w:val="24"/>
+          <w:szCs w:val="24"/>
+        </w:rPr>
+        <w:t>unordered</w:t>
+      </w:r>
+      <w:proofErr w:type="spellEnd"/>
+      <w:r>
+        <w:rPr>
+          <w:rFonts w:ascii="Times New Roman" w:hAnsi="Times New Roman" w:cs="Times New Roman"/>
+          <w:sz w:val="24"/>
+          <w:szCs w:val="24"/>
+        </w:rPr>
+        <w:t xml:space="preserve"> </w:t>
+      </w:r>
+      <w:proofErr w:type="spellStart"/>
+      <w:r>
+        <w:rPr>
+          <w:rFonts w:ascii="Times New Roman" w:hAnsi="Times New Roman" w:cs="Times New Roman"/>
+          <w:sz w:val="24"/>
+          <w:szCs w:val="24"/>
+        </w:rPr>
+        <w:t>list</w:t>
+      </w:r>
+      <w:proofErr w:type="spellEnd"/>
       <w:r>
         <w:rPr>
           <w:rFonts w:ascii="Times New Roman" w:hAnsi="Times New Roman" w:cs="Times New Roman"/>
@@ -2529,7 +3542,43 @@
           <w:sz w:val="24"/>
           <w:szCs w:val="24"/>
         </w:rPr>
-        <w:t xml:space="preserve">(list iten) </w:t>
+        <w:t>(</w:t>
+      </w:r>
+      <w:proofErr w:type="spellStart"/>
+      <w:r>
+        <w:rPr>
+          <w:rFonts w:ascii="Times New Roman" w:hAnsi="Times New Roman" w:cs="Times New Roman"/>
+          <w:sz w:val="24"/>
+          <w:szCs w:val="24"/>
+        </w:rPr>
+        <w:t>list</w:t>
+      </w:r>
+      <w:proofErr w:type="spellEnd"/>
+      <w:r>
+        <w:rPr>
+          <w:rFonts w:ascii="Times New Roman" w:hAnsi="Times New Roman" w:cs="Times New Roman"/>
+          <w:sz w:val="24"/>
+          <w:szCs w:val="24"/>
+        </w:rPr>
+        <w:t xml:space="preserve"> </w:t>
+      </w:r>
+      <w:proofErr w:type="spellStart"/>
+      <w:r>
+        <w:rPr>
+          <w:rFonts w:ascii="Times New Roman" w:hAnsi="Times New Roman" w:cs="Times New Roman"/>
+          <w:sz w:val="24"/>
+          <w:szCs w:val="24"/>
+        </w:rPr>
+        <w:t>iten</w:t>
+      </w:r>
+      <w:proofErr w:type="spellEnd"/>
+      <w:r>
+        <w:rPr>
+          <w:rFonts w:ascii="Times New Roman" w:hAnsi="Times New Roman" w:cs="Times New Roman"/>
+          <w:sz w:val="24"/>
+          <w:szCs w:val="24"/>
+        </w:rPr>
+        <w:t xml:space="preserve">) </w:t>
       </w:r>
       <w:r>
         <w:rPr>
@@ -2565,15 +3614,27 @@
         </w:rPr>
         <w:t xml:space="preserve"> Para criar uma estilização para as listas, nós precisamos classificar os itens. É como colocar um id=”nome”, mas funciona de melhor maneira para listas. O parâmetro (ou propriedade) que utilizamos é </w:t>
       </w:r>
-      <w:r>
-        <w:rPr>
-          <w:rFonts w:ascii="Times New Roman" w:hAnsi="Times New Roman" w:cs="Times New Roman"/>
-          <w:i/>
-          <w:iCs/>
-          <w:sz w:val="24"/>
-          <w:szCs w:val="24"/>
-        </w:rPr>
-        <w:t>class=”nome”</w:t>
+      <w:proofErr w:type="spellStart"/>
+      <w:r>
+        <w:rPr>
+          <w:rFonts w:ascii="Times New Roman" w:hAnsi="Times New Roman" w:cs="Times New Roman"/>
+          <w:i/>
+          <w:iCs/>
+          <w:sz w:val="24"/>
+          <w:szCs w:val="24"/>
+        </w:rPr>
+        <w:t>class</w:t>
+      </w:r>
+      <w:proofErr w:type="spellEnd"/>
+      <w:r>
+        <w:rPr>
+          <w:rFonts w:ascii="Times New Roman" w:hAnsi="Times New Roman" w:cs="Times New Roman"/>
+          <w:i/>
+          <w:iCs/>
+          <w:sz w:val="24"/>
+          <w:szCs w:val="24"/>
+        </w:rPr>
+        <w:t>=”nome”</w:t>
       </w:r>
       <w:r>
         <w:rPr>
@@ -2661,15 +3722,50 @@
         </w:rPr>
         <w:t xml:space="preserve"> Para deixar um elemento (ou uma classe deles) em itálico, podemos utilizar o marcador </w:t>
       </w:r>
-      <w:r>
-        <w:rPr>
-          <w:rFonts w:ascii="Times New Roman" w:hAnsi="Times New Roman" w:cs="Times New Roman"/>
-          <w:i/>
-          <w:iCs/>
-          <w:sz w:val="24"/>
-          <w:szCs w:val="24"/>
-        </w:rPr>
-        <w:t>font-style&gt; italic;</w:t>
+      <w:proofErr w:type="spellStart"/>
+      <w:r>
+        <w:rPr>
+          <w:rFonts w:ascii="Times New Roman" w:hAnsi="Times New Roman" w:cs="Times New Roman"/>
+          <w:i/>
+          <w:iCs/>
+          <w:sz w:val="24"/>
+          <w:szCs w:val="24"/>
+        </w:rPr>
+        <w:t>font</w:t>
+      </w:r>
+      <w:proofErr w:type="spellEnd"/>
+      <w:r>
+        <w:rPr>
+          <w:rFonts w:ascii="Times New Roman" w:hAnsi="Times New Roman" w:cs="Times New Roman"/>
+          <w:i/>
+          <w:iCs/>
+          <w:sz w:val="24"/>
+          <w:szCs w:val="24"/>
+        </w:rPr>
+        <w:t xml:space="preserve">-style&gt; </w:t>
+      </w:r>
+      <w:proofErr w:type="spellStart"/>
+      <w:proofErr w:type="gramStart"/>
+      <w:r>
+        <w:rPr>
+          <w:rFonts w:ascii="Times New Roman" w:hAnsi="Times New Roman" w:cs="Times New Roman"/>
+          <w:i/>
+          <w:iCs/>
+          <w:sz w:val="24"/>
+          <w:szCs w:val="24"/>
+        </w:rPr>
+        <w:t>italic</w:t>
+      </w:r>
+      <w:proofErr w:type="spellEnd"/>
+      <w:r>
+        <w:rPr>
+          <w:rFonts w:ascii="Times New Roman" w:hAnsi="Times New Roman" w:cs="Times New Roman"/>
+          <w:i/>
+          <w:iCs/>
+          <w:sz w:val="24"/>
+          <w:szCs w:val="24"/>
+        </w:rPr>
+        <w:t>;</w:t>
       </w:r>
       <w:r>
         <w:rPr>
@@ -2679,6 +3775,7 @@
         </w:rPr>
         <w:t>.</w:t>
       </w:r>
+      <w:proofErr w:type="gramEnd"/>
     </w:p>
     <w:p>
       <w:pPr>
@@ -2755,7 +3852,16 @@
           <w:sz w:val="24"/>
           <w:szCs w:val="24"/>
         </w:rPr>
-        <w:t>Como todas as div</w:t>
+        <w:t xml:space="preserve">Como todas as </w:t>
+      </w:r>
+      <w:proofErr w:type="spellStart"/>
+      <w:r>
+        <w:rPr>
+          <w:rFonts w:ascii="Times New Roman" w:hAnsi="Times New Roman" w:cs="Times New Roman"/>
+          <w:sz w:val="24"/>
+          <w:szCs w:val="24"/>
+        </w:rPr>
+        <w:t>div</w:t>
       </w:r>
       <w:r>
         <w:rPr>
@@ -2771,8 +3877,27 @@
           <w:sz w:val="24"/>
           <w:szCs w:val="24"/>
         </w:rPr>
-        <w:t>s possuem o mesmo nome, podemos diferenciá-las criando id ou class’s</w:t>
-      </w:r>
+        <w:t>s</w:t>
+      </w:r>
+      <w:proofErr w:type="spellEnd"/>
+      <w:r>
+        <w:rPr>
+          <w:rFonts w:ascii="Times New Roman" w:hAnsi="Times New Roman" w:cs="Times New Roman"/>
+          <w:sz w:val="24"/>
+          <w:szCs w:val="24"/>
+        </w:rPr>
+        <w:t xml:space="preserve"> possuem o mesmo nome, podemos diferenciá-las criando id ou </w:t>
+      </w:r>
+      <w:proofErr w:type="spellStart"/>
+      <w:r>
+        <w:rPr>
+          <w:rFonts w:ascii="Times New Roman" w:hAnsi="Times New Roman" w:cs="Times New Roman"/>
+          <w:sz w:val="24"/>
+          <w:szCs w:val="24"/>
+        </w:rPr>
+        <w:t>class’s</w:t>
+      </w:r>
+      <w:proofErr w:type="spellEnd"/>
       <w:r>
         <w:rPr>
           <w:rFonts w:ascii="Times New Roman" w:hAnsi="Times New Roman" w:cs="Times New Roman"/>
@@ -2873,8 +3998,18 @@
           <w:sz w:val="24"/>
           <w:szCs w:val="24"/>
         </w:rPr>
-        <w:t xml:space="preserve"> Conteúdo block</w:t>
-      </w:r>
+        <w:t xml:space="preserve"> Conteúdo </w:t>
+      </w:r>
+      <w:proofErr w:type="spellStart"/>
+      <w:r>
+        <w:rPr>
+          <w:rFonts w:ascii="Times New Roman" w:hAnsi="Times New Roman" w:cs="Times New Roman"/>
+          <w:sz w:val="24"/>
+          <w:szCs w:val="24"/>
+        </w:rPr>
+        <w:t>block</w:t>
+      </w:r>
+      <w:proofErr w:type="spellEnd"/>
       <w:r>
         <w:rPr>
           <w:rFonts w:ascii="Times New Roman" w:hAnsi="Times New Roman" w:cs="Times New Roman"/>
@@ -2889,16 +4024,54 @@
           <w:sz w:val="24"/>
           <w:szCs w:val="24"/>
         </w:rPr>
-        <w:t xml:space="preserve">  conteúdo inline</w:t>
-      </w:r>
-      <w:r>
-        <w:rPr>
-          <w:rFonts w:ascii="Times New Roman" w:hAnsi="Times New Roman" w:cs="Times New Roman"/>
-          <w:sz w:val="24"/>
-          <w:szCs w:val="24"/>
-        </w:rPr>
-        <w:t xml:space="preserve"> e conteúdo inline block</w:t>
-      </w:r>
+        <w:t xml:space="preserve">  conteúdo </w:t>
+      </w:r>
+      <w:proofErr w:type="spellStart"/>
+      <w:r>
+        <w:rPr>
+          <w:rFonts w:ascii="Times New Roman" w:hAnsi="Times New Roman" w:cs="Times New Roman"/>
+          <w:sz w:val="24"/>
+          <w:szCs w:val="24"/>
+        </w:rPr>
+        <w:t>inline</w:t>
+      </w:r>
+      <w:proofErr w:type="spellEnd"/>
+      <w:r>
+        <w:rPr>
+          <w:rFonts w:ascii="Times New Roman" w:hAnsi="Times New Roman" w:cs="Times New Roman"/>
+          <w:sz w:val="24"/>
+          <w:szCs w:val="24"/>
+        </w:rPr>
+        <w:t xml:space="preserve"> e conteúdo </w:t>
+      </w:r>
+      <w:proofErr w:type="spellStart"/>
+      <w:r>
+        <w:rPr>
+          <w:rFonts w:ascii="Times New Roman" w:hAnsi="Times New Roman" w:cs="Times New Roman"/>
+          <w:sz w:val="24"/>
+          <w:szCs w:val="24"/>
+        </w:rPr>
+        <w:t>inline</w:t>
+      </w:r>
+      <w:proofErr w:type="spellEnd"/>
+      <w:r>
+        <w:rPr>
+          <w:rFonts w:ascii="Times New Roman" w:hAnsi="Times New Roman" w:cs="Times New Roman"/>
+          <w:sz w:val="24"/>
+          <w:szCs w:val="24"/>
+        </w:rPr>
+        <w:t xml:space="preserve"> </w:t>
+      </w:r>
+      <w:proofErr w:type="spellStart"/>
+      <w:r>
+        <w:rPr>
+          <w:rFonts w:ascii="Times New Roman" w:hAnsi="Times New Roman" w:cs="Times New Roman"/>
+          <w:sz w:val="24"/>
+          <w:szCs w:val="24"/>
+        </w:rPr>
+        <w:t>block</w:t>
+      </w:r>
+      <w:proofErr w:type="spellEnd"/>
       <w:r>
         <w:rPr>
           <w:rFonts w:ascii="Times New Roman" w:hAnsi="Times New Roman" w:cs="Times New Roman"/>
@@ -2925,6 +4098,7 @@
           <w:szCs w:val="24"/>
         </w:rPr>
       </w:pPr>
+      <w:proofErr w:type="spellStart"/>
       <w:r>
         <w:rPr>
           <w:rFonts w:ascii="Times New Roman" w:hAnsi="Times New Roman" w:cs="Times New Roman"/>
@@ -2932,7 +4106,34 @@
           <w:szCs w:val="24"/>
         </w:rPr>
         <w:lastRenderedPageBreak/>
-        <w:t>Block: Quando um texto ou elemento ocupa 100% do espaço da página, não permintindo que nada mais fique na sua lateral. É o que ocorre com as listas, parágrafos dentre outras tags.</w:t>
+        <w:t>Block</w:t>
+      </w:r>
+      <w:proofErr w:type="spellEnd"/>
+      <w:r>
+        <w:rPr>
+          <w:rFonts w:ascii="Times New Roman" w:hAnsi="Times New Roman" w:cs="Times New Roman"/>
+          <w:sz w:val="24"/>
+          <w:szCs w:val="24"/>
+        </w:rPr>
+        <w:t xml:space="preserve">: Quando um texto ou elemento ocupa 100% do espaço da página, não </w:t>
+      </w:r>
+      <w:proofErr w:type="spellStart"/>
+      <w:r>
+        <w:rPr>
+          <w:rFonts w:ascii="Times New Roman" w:hAnsi="Times New Roman" w:cs="Times New Roman"/>
+          <w:sz w:val="24"/>
+          <w:szCs w:val="24"/>
+        </w:rPr>
+        <w:t>permintindo</w:t>
+      </w:r>
+      <w:proofErr w:type="spellEnd"/>
+      <w:r>
+        <w:rPr>
+          <w:rFonts w:ascii="Times New Roman" w:hAnsi="Times New Roman" w:cs="Times New Roman"/>
+          <w:sz w:val="24"/>
+          <w:szCs w:val="24"/>
+        </w:rPr>
+        <w:t xml:space="preserve"> que nada mais fique na sua lateral. É o que ocorre com as listas, parágrafos dentre outras tags.</w:t>
       </w:r>
     </w:p>
     <w:p>
@@ -2952,13 +4153,23 @@
           <w:szCs w:val="24"/>
         </w:rPr>
       </w:pPr>
-      <w:r>
-        <w:rPr>
-          <w:rFonts w:ascii="Times New Roman" w:hAnsi="Times New Roman" w:cs="Times New Roman"/>
-          <w:sz w:val="24"/>
-          <w:szCs w:val="24"/>
-        </w:rPr>
-        <w:t>Inline: É o que acontece com imagens. Elas não bloqueiam o resto da página, permitindo que mais conteúdo possa aparecer e ser exibido na mesma linha que ela está</w:t>
+      <w:proofErr w:type="spellStart"/>
+      <w:r>
+        <w:rPr>
+          <w:rFonts w:ascii="Times New Roman" w:hAnsi="Times New Roman" w:cs="Times New Roman"/>
+          <w:sz w:val="24"/>
+          <w:szCs w:val="24"/>
+        </w:rPr>
+        <w:t>Inline</w:t>
+      </w:r>
+      <w:proofErr w:type="spellEnd"/>
+      <w:r>
+        <w:rPr>
+          <w:rFonts w:ascii="Times New Roman" w:hAnsi="Times New Roman" w:cs="Times New Roman"/>
+          <w:sz w:val="24"/>
+          <w:szCs w:val="24"/>
+        </w:rPr>
+        <w:t>: É o que acontece com imagens. Elas não bloqueiam o resto da página, permitindo que mais conteúdo possa aparecer e ser exibido na mesma linha que ela está</w:t>
       </w:r>
       <w:r>
         <w:rPr>
@@ -2994,21 +4205,77 @@
           <w:szCs w:val="24"/>
         </w:rPr>
       </w:pPr>
-      <w:r>
-        <w:rPr>
-          <w:rFonts w:ascii="Times New Roman" w:hAnsi="Times New Roman" w:cs="Times New Roman"/>
-          <w:sz w:val="24"/>
-          <w:szCs w:val="24"/>
-        </w:rPr>
-        <w:t>Inline block: Quando a tag  possui as duas características, ela vai bloquear tudo na sua lateral, mas é de um tamanho fixo, ou seja, eu posso alterar o tamanho do block</w:t>
-      </w:r>
-      <w:r>
-        <w:rPr>
-          <w:rFonts w:ascii="Times New Roman" w:hAnsi="Times New Roman" w:cs="Times New Roman"/>
-          <w:sz w:val="24"/>
-          <w:szCs w:val="24"/>
-        </w:rPr>
-        <w:t>, espaçamento interno e exerto, dentre outros</w:t>
+      <w:proofErr w:type="spellStart"/>
+      <w:r>
+        <w:rPr>
+          <w:rFonts w:ascii="Times New Roman" w:hAnsi="Times New Roman" w:cs="Times New Roman"/>
+          <w:sz w:val="24"/>
+          <w:szCs w:val="24"/>
+        </w:rPr>
+        <w:t>Inline</w:t>
+      </w:r>
+      <w:proofErr w:type="spellEnd"/>
+      <w:r>
+        <w:rPr>
+          <w:rFonts w:ascii="Times New Roman" w:hAnsi="Times New Roman" w:cs="Times New Roman"/>
+          <w:sz w:val="24"/>
+          <w:szCs w:val="24"/>
+        </w:rPr>
+        <w:t xml:space="preserve"> </w:t>
+      </w:r>
+      <w:proofErr w:type="spellStart"/>
+      <w:r>
+        <w:rPr>
+          <w:rFonts w:ascii="Times New Roman" w:hAnsi="Times New Roman" w:cs="Times New Roman"/>
+          <w:sz w:val="24"/>
+          <w:szCs w:val="24"/>
+        </w:rPr>
+        <w:t>block</w:t>
+      </w:r>
+      <w:proofErr w:type="spellEnd"/>
+      <w:r>
+        <w:rPr>
+          <w:rFonts w:ascii="Times New Roman" w:hAnsi="Times New Roman" w:cs="Times New Roman"/>
+          <w:sz w:val="24"/>
+          <w:szCs w:val="24"/>
+        </w:rPr>
+        <w:t xml:space="preserve">: Quando a tag  possui as duas características, ela vai bloquear tudo na sua lateral, mas é de um tamanho fixo, ou seja, eu posso alterar o tamanho do </w:t>
+      </w:r>
+      <w:proofErr w:type="spellStart"/>
+      <w:r>
+        <w:rPr>
+          <w:rFonts w:ascii="Times New Roman" w:hAnsi="Times New Roman" w:cs="Times New Roman"/>
+          <w:sz w:val="24"/>
+          <w:szCs w:val="24"/>
+        </w:rPr>
+        <w:t>block</w:t>
+      </w:r>
+      <w:proofErr w:type="spellEnd"/>
+      <w:r>
+        <w:rPr>
+          <w:rFonts w:ascii="Times New Roman" w:hAnsi="Times New Roman" w:cs="Times New Roman"/>
+          <w:sz w:val="24"/>
+          <w:szCs w:val="24"/>
+        </w:rPr>
+        <w:t xml:space="preserve">, espaçamento interno e </w:t>
+      </w:r>
+      <w:proofErr w:type="spellStart"/>
+      <w:r>
+        <w:rPr>
+          <w:rFonts w:ascii="Times New Roman" w:hAnsi="Times New Roman" w:cs="Times New Roman"/>
+          <w:sz w:val="24"/>
+          <w:szCs w:val="24"/>
+        </w:rPr>
+        <w:t>exerto</w:t>
+      </w:r>
+      <w:proofErr w:type="spellEnd"/>
+      <w:r>
+        <w:rPr>
+          <w:rFonts w:ascii="Times New Roman" w:hAnsi="Times New Roman" w:cs="Times New Roman"/>
+          <w:sz w:val="24"/>
+          <w:szCs w:val="24"/>
+        </w:rPr>
+        <w:t>, dentre outros</w:t>
       </w:r>
       <w:r>
         <w:rPr>
@@ -3060,7 +4327,79 @@
           <w:sz w:val="24"/>
           <w:szCs w:val="24"/>
         </w:rPr>
-        <w:t>, desse modo, podendo ser alterado em css. Pode-se fazer uma marcação de display para as &lt;ul&gt; e colocar ele como qualquer uma das características anteriores, ou seja: display: block/inline/inline-block;</w:t>
+        <w:t>, desse modo, podendo ser alterado em css. Pode-se fazer uma marcação de display para as &lt;</w:t>
+      </w:r>
+      <w:proofErr w:type="spellStart"/>
+      <w:r>
+        <w:rPr>
+          <w:rFonts w:ascii="Times New Roman" w:hAnsi="Times New Roman" w:cs="Times New Roman"/>
+          <w:sz w:val="24"/>
+          <w:szCs w:val="24"/>
+        </w:rPr>
+        <w:t>ul</w:t>
+      </w:r>
+      <w:proofErr w:type="spellEnd"/>
+      <w:r>
+        <w:rPr>
+          <w:rFonts w:ascii="Times New Roman" w:hAnsi="Times New Roman" w:cs="Times New Roman"/>
+          <w:sz w:val="24"/>
+          <w:szCs w:val="24"/>
+        </w:rPr>
+        <w:t xml:space="preserve">&gt; e colocar ele como qualquer uma das características anteriores, ou seja: display: </w:t>
+      </w:r>
+      <w:proofErr w:type="spellStart"/>
+      <w:r>
+        <w:rPr>
+          <w:rFonts w:ascii="Times New Roman" w:hAnsi="Times New Roman" w:cs="Times New Roman"/>
+          <w:sz w:val="24"/>
+          <w:szCs w:val="24"/>
+        </w:rPr>
+        <w:t>block</w:t>
+      </w:r>
+      <w:proofErr w:type="spellEnd"/>
+      <w:r>
+        <w:rPr>
+          <w:rFonts w:ascii="Times New Roman" w:hAnsi="Times New Roman" w:cs="Times New Roman"/>
+          <w:sz w:val="24"/>
+          <w:szCs w:val="24"/>
+        </w:rPr>
+        <w:t>/</w:t>
+      </w:r>
+      <w:proofErr w:type="spellStart"/>
+      <w:r>
+        <w:rPr>
+          <w:rFonts w:ascii="Times New Roman" w:hAnsi="Times New Roman" w:cs="Times New Roman"/>
+          <w:sz w:val="24"/>
+          <w:szCs w:val="24"/>
+        </w:rPr>
+        <w:t>inline</w:t>
+      </w:r>
+      <w:proofErr w:type="spellEnd"/>
+      <w:r>
+        <w:rPr>
+          <w:rFonts w:ascii="Times New Roman" w:hAnsi="Times New Roman" w:cs="Times New Roman"/>
+          <w:sz w:val="24"/>
+          <w:szCs w:val="24"/>
+        </w:rPr>
+        <w:t>/</w:t>
+      </w:r>
+      <w:proofErr w:type="spellStart"/>
+      <w:r>
+        <w:rPr>
+          <w:rFonts w:ascii="Times New Roman" w:hAnsi="Times New Roman" w:cs="Times New Roman"/>
+          <w:sz w:val="24"/>
+          <w:szCs w:val="24"/>
+        </w:rPr>
+        <w:t>inline-block</w:t>
+      </w:r>
+      <w:proofErr w:type="spellEnd"/>
+      <w:r>
+        <w:rPr>
+          <w:rFonts w:ascii="Times New Roman" w:hAnsi="Times New Roman" w:cs="Times New Roman"/>
+          <w:sz w:val="24"/>
+          <w:szCs w:val="24"/>
+        </w:rPr>
+        <w:t>;</w:t>
       </w:r>
     </w:p>
     <w:p>
@@ -3122,15 +4461,57 @@
           <w:sz w:val="24"/>
           <w:szCs w:val="24"/>
         </w:rPr>
-        <w:t>vertical-align: top;</w:t>
-      </w:r>
-      <w:r>
-        <w:rPr>
-          <w:rFonts w:ascii="Times New Roman" w:hAnsi="Times New Roman" w:cs="Times New Roman"/>
-          <w:sz w:val="24"/>
-          <w:szCs w:val="24"/>
-        </w:rPr>
-        <w:t>, assim, o conteúdo vai ser alinhado na parte superior.</w:t>
+        <w:t>vertical-</w:t>
+      </w:r>
+      <w:proofErr w:type="spellStart"/>
+      <w:r>
+        <w:rPr>
+          <w:rFonts w:ascii="Times New Roman" w:hAnsi="Times New Roman" w:cs="Times New Roman"/>
+          <w:i/>
+          <w:iCs/>
+          <w:sz w:val="24"/>
+          <w:szCs w:val="24"/>
+        </w:rPr>
+        <w:t>align</w:t>
+      </w:r>
+      <w:proofErr w:type="spellEnd"/>
+      <w:r>
+        <w:rPr>
+          <w:rFonts w:ascii="Times New Roman" w:hAnsi="Times New Roman" w:cs="Times New Roman"/>
+          <w:i/>
+          <w:iCs/>
+          <w:sz w:val="24"/>
+          <w:szCs w:val="24"/>
+        </w:rPr>
+        <w:t xml:space="preserve">: </w:t>
+      </w:r>
+      <w:proofErr w:type="gramStart"/>
+      <w:r>
+        <w:rPr>
+          <w:rFonts w:ascii="Times New Roman" w:hAnsi="Times New Roman" w:cs="Times New Roman"/>
+          <w:i/>
+          <w:iCs/>
+          <w:sz w:val="24"/>
+          <w:szCs w:val="24"/>
+        </w:rPr>
+        <w:t>top;</w:t>
+      </w:r>
+      <w:r>
+        <w:rPr>
+          <w:rFonts w:ascii="Times New Roman" w:hAnsi="Times New Roman" w:cs="Times New Roman"/>
+          <w:sz w:val="24"/>
+          <w:szCs w:val="24"/>
+        </w:rPr>
+        <w:t>,</w:t>
+      </w:r>
+      <w:proofErr w:type="gramEnd"/>
+      <w:r>
+        <w:rPr>
+          <w:rFonts w:ascii="Times New Roman" w:hAnsi="Times New Roman" w:cs="Times New Roman"/>
+          <w:sz w:val="24"/>
+          <w:szCs w:val="24"/>
+        </w:rPr>
+        <w:t xml:space="preserve"> assim, o conteúdo vai ser alinhado na parte superior.</w:t>
       </w:r>
     </w:p>
     <w:p>
@@ -3254,7 +4635,43 @@
           <w:sz w:val="24"/>
           <w:szCs w:val="24"/>
         </w:rPr>
-        <w:t xml:space="preserve"> O ideal é utilizarmos class para todas as estilizações, porque se por acaso quisermos alterar um título e substituir por outro, vai acabar com o código, ficar uma bagunça. Portanto, sempre que for fazer uma estilização, coloque class específica para aquilo.</w:t>
+        <w:t xml:space="preserve"> O ideal é utilizarmos </w:t>
+      </w:r>
+      <w:proofErr w:type="spellStart"/>
+      <w:r>
+        <w:rPr>
+          <w:rFonts w:ascii="Times New Roman" w:hAnsi="Times New Roman" w:cs="Times New Roman"/>
+          <w:sz w:val="24"/>
+          <w:szCs w:val="24"/>
+        </w:rPr>
+        <w:t>class</w:t>
+      </w:r>
+      <w:proofErr w:type="spellEnd"/>
+      <w:r>
+        <w:rPr>
+          <w:rFonts w:ascii="Times New Roman" w:hAnsi="Times New Roman" w:cs="Times New Roman"/>
+          <w:sz w:val="24"/>
+          <w:szCs w:val="24"/>
+        </w:rPr>
+        <w:t xml:space="preserve"> para todas as estilizações, porque se por acaso quisermos alterar um título e substituir por outro, vai acabar com o código, ficar uma bagunça. Portanto, sempre que for fazer uma estilização, coloque </w:t>
+      </w:r>
+      <w:proofErr w:type="spellStart"/>
+      <w:r>
+        <w:rPr>
+          <w:rFonts w:ascii="Times New Roman" w:hAnsi="Times New Roman" w:cs="Times New Roman"/>
+          <w:sz w:val="24"/>
+          <w:szCs w:val="24"/>
+        </w:rPr>
+        <w:t>class</w:t>
+      </w:r>
+      <w:proofErr w:type="spellEnd"/>
+      <w:r>
+        <w:rPr>
+          <w:rFonts w:ascii="Times New Roman" w:hAnsi="Times New Roman" w:cs="Times New Roman"/>
+          <w:sz w:val="24"/>
+          <w:szCs w:val="24"/>
+        </w:rPr>
+        <w:t xml:space="preserve"> específica para aquilo.</w:t>
       </w:r>
     </w:p>
     <w:p>
@@ -3281,7 +4698,25 @@
           <w:sz w:val="24"/>
           <w:szCs w:val="24"/>
         </w:rPr>
-        <w:t xml:space="preserve"> É interessante colocar um padding-left em títulos que não forem centralizados na página, dessa forma, existe um respiro para ficar visualmente bonito.</w:t>
+        <w:t xml:space="preserve"> É interessante colocar um </w:t>
+      </w:r>
+      <w:proofErr w:type="spellStart"/>
+      <w:r>
+        <w:rPr>
+          <w:rFonts w:ascii="Times New Roman" w:hAnsi="Times New Roman" w:cs="Times New Roman"/>
+          <w:sz w:val="24"/>
+          <w:szCs w:val="24"/>
+        </w:rPr>
+        <w:t>padding-left</w:t>
+      </w:r>
+      <w:proofErr w:type="spellEnd"/>
+      <w:r>
+        <w:rPr>
+          <w:rFonts w:ascii="Times New Roman" w:hAnsi="Times New Roman" w:cs="Times New Roman"/>
+          <w:sz w:val="24"/>
+          <w:szCs w:val="24"/>
+        </w:rPr>
+        <w:t xml:space="preserve"> em títulos que não forem centralizados na página, dessa forma, existe um respiro para ficar visualmente bonito.</w:t>
       </w:r>
     </w:p>
     <w:p>
@@ -3608,7 +5043,25 @@
           <w:sz w:val="24"/>
           <w:szCs w:val="24"/>
         </w:rPr>
-        <w:t xml:space="preserve"> (ancor)</w:t>
+        <w:t xml:space="preserve"> (</w:t>
+      </w:r>
+      <w:proofErr w:type="spellStart"/>
+      <w:r>
+        <w:rPr>
+          <w:rFonts w:ascii="Times New Roman" w:hAnsi="Times New Roman" w:cs="Times New Roman"/>
+          <w:sz w:val="24"/>
+          <w:szCs w:val="24"/>
+        </w:rPr>
+        <w:t>ancor</w:t>
+      </w:r>
+      <w:proofErr w:type="spellEnd"/>
+      <w:r>
+        <w:rPr>
+          <w:rFonts w:ascii="Times New Roman" w:hAnsi="Times New Roman" w:cs="Times New Roman"/>
+          <w:sz w:val="24"/>
+          <w:szCs w:val="24"/>
+        </w:rPr>
+        <w:t>)</w:t>
       </w:r>
       <w:r>
         <w:rPr>
@@ -3682,15 +5135,27 @@
         </w:rPr>
         <w:t xml:space="preserve">: </w:t>
       </w:r>
-      <w:r>
-        <w:rPr>
-          <w:rFonts w:ascii="Times New Roman" w:hAnsi="Times New Roman" w:cs="Times New Roman"/>
-          <w:i/>
-          <w:iCs/>
-          <w:sz w:val="24"/>
-          <w:szCs w:val="24"/>
-        </w:rPr>
-        <w:t>href=”endereço”</w:t>
+      <w:proofErr w:type="spellStart"/>
+      <w:r>
+        <w:rPr>
+          <w:rFonts w:ascii="Times New Roman" w:hAnsi="Times New Roman" w:cs="Times New Roman"/>
+          <w:i/>
+          <w:iCs/>
+          <w:sz w:val="24"/>
+          <w:szCs w:val="24"/>
+        </w:rPr>
+        <w:t>href</w:t>
+      </w:r>
+      <w:proofErr w:type="spellEnd"/>
+      <w:r>
+        <w:rPr>
+          <w:rFonts w:ascii="Times New Roman" w:hAnsi="Times New Roman" w:cs="Times New Roman"/>
+          <w:i/>
+          <w:iCs/>
+          <w:sz w:val="24"/>
+          <w:szCs w:val="24"/>
+        </w:rPr>
+        <w:t>=”endereço”</w:t>
       </w:r>
       <w:r>
         <w:rPr>
@@ -3700,15 +5165,27 @@
         </w:rPr>
         <w:t xml:space="preserve">, </w:t>
       </w:r>
-      <w:r>
-        <w:rPr>
-          <w:rFonts w:ascii="Times New Roman" w:hAnsi="Times New Roman" w:cs="Times New Roman"/>
-          <w:i/>
-          <w:iCs/>
-          <w:sz w:val="24"/>
-          <w:szCs w:val="24"/>
-        </w:rPr>
-        <w:t>rel=”relação”</w:t>
+      <w:proofErr w:type="spellStart"/>
+      <w:r>
+        <w:rPr>
+          <w:rFonts w:ascii="Times New Roman" w:hAnsi="Times New Roman" w:cs="Times New Roman"/>
+          <w:i/>
+          <w:iCs/>
+          <w:sz w:val="24"/>
+          <w:szCs w:val="24"/>
+        </w:rPr>
+        <w:t>rel</w:t>
+      </w:r>
+      <w:proofErr w:type="spellEnd"/>
+      <w:r>
+        <w:rPr>
+          <w:rFonts w:ascii="Times New Roman" w:hAnsi="Times New Roman" w:cs="Times New Roman"/>
+          <w:i/>
+          <w:iCs/>
+          <w:sz w:val="24"/>
+          <w:szCs w:val="24"/>
+        </w:rPr>
+        <w:t>=”relação”</w:t>
       </w:r>
       <w:r>
         <w:rPr>
@@ -3782,13 +5259,23 @@
           <w:szCs w:val="24"/>
         </w:rPr>
       </w:pPr>
-      <w:r>
-        <w:rPr>
-          <w:rFonts w:ascii="Times New Roman" w:hAnsi="Times New Roman" w:cs="Times New Roman"/>
-          <w:sz w:val="24"/>
-          <w:szCs w:val="24"/>
-        </w:rPr>
-        <w:t>Href=”endereço”:</w:t>
+      <w:proofErr w:type="spellStart"/>
+      <w:r>
+        <w:rPr>
+          <w:rFonts w:ascii="Times New Roman" w:hAnsi="Times New Roman" w:cs="Times New Roman"/>
+          <w:sz w:val="24"/>
+          <w:szCs w:val="24"/>
+        </w:rPr>
+        <w:t>Href</w:t>
+      </w:r>
+      <w:proofErr w:type="spellEnd"/>
+      <w:r>
+        <w:rPr>
+          <w:rFonts w:ascii="Times New Roman" w:hAnsi="Times New Roman" w:cs="Times New Roman"/>
+          <w:sz w:val="24"/>
+          <w:szCs w:val="24"/>
+        </w:rPr>
+        <w:t>=”endereço”:</w:t>
       </w:r>
       <w:r>
         <w:rPr>
@@ -3832,13 +5319,23 @@
           <w:szCs w:val="24"/>
         </w:rPr>
       </w:pPr>
-      <w:r>
-        <w:rPr>
-          <w:rFonts w:ascii="Times New Roman" w:hAnsi="Times New Roman" w:cs="Times New Roman"/>
-          <w:sz w:val="24"/>
-          <w:szCs w:val="24"/>
-        </w:rPr>
-        <w:t>Rel=”relação”: Na relação, precisa ser colocado qual é a relação desse link com sua página:</w:t>
+      <w:proofErr w:type="spellStart"/>
+      <w:r>
+        <w:rPr>
+          <w:rFonts w:ascii="Times New Roman" w:hAnsi="Times New Roman" w:cs="Times New Roman"/>
+          <w:sz w:val="24"/>
+          <w:szCs w:val="24"/>
+        </w:rPr>
+        <w:t>Rel</w:t>
+      </w:r>
+      <w:proofErr w:type="spellEnd"/>
+      <w:r>
+        <w:rPr>
+          <w:rFonts w:ascii="Times New Roman" w:hAnsi="Times New Roman" w:cs="Times New Roman"/>
+          <w:sz w:val="24"/>
+          <w:szCs w:val="24"/>
+        </w:rPr>
+        <w:t>=”relação”: Na relação, precisa ser colocado qual é a relação desse link com sua página:</w:t>
       </w:r>
     </w:p>
     <w:p>
@@ -3864,7 +5361,43 @@
           <w:sz w:val="24"/>
           <w:szCs w:val="24"/>
         </w:rPr>
-        <w:t xml:space="preserve"> External: Para links externos, ou seja, que não são seus/do seu site, mas sim de outros.</w:t>
+        <w:t xml:space="preserve"> </w:t>
+      </w:r>
+      <w:proofErr w:type="spellStart"/>
+      <w:r>
+        <w:rPr>
+          <w:rFonts w:ascii="Times New Roman" w:hAnsi="Times New Roman" w:cs="Times New Roman"/>
+          <w:sz w:val="24"/>
+          <w:szCs w:val="24"/>
+        </w:rPr>
+        <w:t>External</w:t>
+      </w:r>
+      <w:proofErr w:type="spellEnd"/>
+      <w:r>
+        <w:rPr>
+          <w:rFonts w:ascii="Times New Roman" w:hAnsi="Times New Roman" w:cs="Times New Roman"/>
+          <w:sz w:val="24"/>
+          <w:szCs w:val="24"/>
+        </w:rPr>
+        <w:t xml:space="preserve">: Para links externos, ou seja, que não são </w:t>
+      </w:r>
+      <w:proofErr w:type="gramStart"/>
+      <w:r>
+        <w:rPr>
+          <w:rFonts w:ascii="Times New Roman" w:hAnsi="Times New Roman" w:cs="Times New Roman"/>
+          <w:sz w:val="24"/>
+          <w:szCs w:val="24"/>
+        </w:rPr>
+        <w:t>seus/do seu site</w:t>
+      </w:r>
+      <w:proofErr w:type="gramEnd"/>
+      <w:r>
+        <w:rPr>
+          <w:rFonts w:ascii="Times New Roman" w:hAnsi="Times New Roman" w:cs="Times New Roman"/>
+          <w:sz w:val="24"/>
+          <w:szCs w:val="24"/>
+        </w:rPr>
+        <w:t>, mas sim de outros.</w:t>
       </w:r>
     </w:p>
     <w:p>
@@ -3916,7 +5449,25 @@
           <w:sz w:val="24"/>
           <w:szCs w:val="24"/>
         </w:rPr>
-        <w:t xml:space="preserve"> Prev: Para links que voltam à página anterior a que você está agora.</w:t>
+        <w:t xml:space="preserve"> </w:t>
+      </w:r>
+      <w:proofErr w:type="spellStart"/>
+      <w:r>
+        <w:rPr>
+          <w:rFonts w:ascii="Times New Roman" w:hAnsi="Times New Roman" w:cs="Times New Roman"/>
+          <w:sz w:val="24"/>
+          <w:szCs w:val="24"/>
+        </w:rPr>
+        <w:t>Prev</w:t>
+      </w:r>
+      <w:proofErr w:type="spellEnd"/>
+      <w:r>
+        <w:rPr>
+          <w:rFonts w:ascii="Times New Roman" w:hAnsi="Times New Roman" w:cs="Times New Roman"/>
+          <w:sz w:val="24"/>
+          <w:szCs w:val="24"/>
+        </w:rPr>
+        <w:t>: Para links que voltam à página anterior a que você está agora.</w:t>
       </w:r>
     </w:p>
     <w:p>
@@ -3968,7 +5519,25 @@
           <w:sz w:val="24"/>
           <w:szCs w:val="24"/>
         </w:rPr>
-        <w:t xml:space="preserve"> _blank: Para links externos de outras páginas. Utilizando esse target, o link irá abrir uma nova guia em branco no navegador e abrir a página do link nela, ao invés de sobrepor seu site, dessa forma, mantendo o cliente no seu site por mais tempo.</w:t>
+        <w:t xml:space="preserve"> _</w:t>
+      </w:r>
+      <w:proofErr w:type="spellStart"/>
+      <w:r>
+        <w:rPr>
+          <w:rFonts w:ascii="Times New Roman" w:hAnsi="Times New Roman" w:cs="Times New Roman"/>
+          <w:sz w:val="24"/>
+          <w:szCs w:val="24"/>
+        </w:rPr>
+        <w:t>blank</w:t>
+      </w:r>
+      <w:proofErr w:type="spellEnd"/>
+      <w:r>
+        <w:rPr>
+          <w:rFonts w:ascii="Times New Roman" w:hAnsi="Times New Roman" w:cs="Times New Roman"/>
+          <w:sz w:val="24"/>
+          <w:szCs w:val="24"/>
+        </w:rPr>
+        <w:t>: Para links externos de outras páginas. Utilizando esse target, o link irá abrir uma nova guia em branco no navegador e abrir a página do link nela, ao invés de sobrepor seu site, dessa forma, mantendo o cliente no seu site por mais tempo.</w:t>
       </w:r>
     </w:p>
     <w:p>
@@ -4031,15 +5600,27 @@
         </w:rPr>
         <w:t xml:space="preserve">Geralmente o </w:t>
       </w:r>
-      <w:r>
-        <w:rPr>
-          <w:rFonts w:ascii="Times New Roman" w:hAnsi="Times New Roman" w:cs="Times New Roman"/>
-          <w:i/>
-          <w:iCs/>
-          <w:sz w:val="24"/>
-          <w:szCs w:val="24"/>
-        </w:rPr>
-        <w:t xml:space="preserve">taget </w:t>
+      <w:proofErr w:type="spellStart"/>
+      <w:r>
+        <w:rPr>
+          <w:rFonts w:ascii="Times New Roman" w:hAnsi="Times New Roman" w:cs="Times New Roman"/>
+          <w:i/>
+          <w:iCs/>
+          <w:sz w:val="24"/>
+          <w:szCs w:val="24"/>
+        </w:rPr>
+        <w:t>taget</w:t>
+      </w:r>
+      <w:proofErr w:type="spellEnd"/>
+      <w:r>
+        <w:rPr>
+          <w:rFonts w:ascii="Times New Roman" w:hAnsi="Times New Roman" w:cs="Times New Roman"/>
+          <w:i/>
+          <w:iCs/>
+          <w:sz w:val="24"/>
+          <w:szCs w:val="24"/>
+        </w:rPr>
+        <w:t xml:space="preserve"> </w:t>
       </w:r>
       <w:r>
         <w:rPr>
@@ -4049,6 +5630,7 @@
         </w:rPr>
         <w:t xml:space="preserve">vem antes do </w:t>
       </w:r>
+      <w:proofErr w:type="spellStart"/>
       <w:r>
         <w:rPr>
           <w:rFonts w:ascii="Times New Roman" w:hAnsi="Times New Roman" w:cs="Times New Roman"/>
@@ -4059,6 +5641,7 @@
         </w:rPr>
         <w:t>rel</w:t>
       </w:r>
+      <w:proofErr w:type="spellEnd"/>
       <w:r>
         <w:rPr>
           <w:rFonts w:ascii="Times New Roman" w:hAnsi="Times New Roman" w:cs="Times New Roman"/>
@@ -4091,7 +5674,25 @@
           <w:sz w:val="24"/>
           <w:szCs w:val="24"/>
         </w:rPr>
-        <w:t>Caso a âncora que você esteja criando ainda não possua um link para colocar, no lugar do endereço no href, você deve colocar um “#”.</w:t>
+        <w:t xml:space="preserve">Caso a âncora que você esteja criando ainda não possua um link para colocar, no lugar do endereço no </w:t>
+      </w:r>
+      <w:proofErr w:type="spellStart"/>
+      <w:r>
+        <w:rPr>
+          <w:rFonts w:ascii="Times New Roman" w:hAnsi="Times New Roman" w:cs="Times New Roman"/>
+          <w:sz w:val="24"/>
+          <w:szCs w:val="24"/>
+        </w:rPr>
+        <w:t>href</w:t>
+      </w:r>
+      <w:proofErr w:type="spellEnd"/>
+      <w:r>
+        <w:rPr>
+          <w:rFonts w:ascii="Times New Roman" w:hAnsi="Times New Roman" w:cs="Times New Roman"/>
+          <w:sz w:val="24"/>
+          <w:szCs w:val="24"/>
+        </w:rPr>
+        <w:t>, você deve colocar um “#”.</w:t>
       </w:r>
     </w:p>
     <w:p>
@@ -4139,15 +5740,59 @@
           <w:sz w:val="24"/>
           <w:szCs w:val="24"/>
         </w:rPr>
-        <w:t>&lt;nav&gt;</w:t>
-      </w:r>
-      <w:r>
-        <w:rPr>
-          <w:rFonts w:ascii="Times New Roman" w:hAnsi="Times New Roman" w:cs="Times New Roman"/>
-          <w:sz w:val="24"/>
-          <w:szCs w:val="24"/>
-        </w:rPr>
-        <w:t xml:space="preserve"> (navegation). Devemos colocar a lista do menu de navegação que criamos, dentro dessa tag</w:t>
+        <w:t>&lt;</w:t>
+      </w:r>
+      <w:proofErr w:type="spellStart"/>
+      <w:r>
+        <w:rPr>
+          <w:rFonts w:ascii="Times New Roman" w:hAnsi="Times New Roman" w:cs="Times New Roman"/>
+          <w:b/>
+          <w:bCs/>
+          <w:i/>
+          <w:iCs/>
+          <w:sz w:val="24"/>
+          <w:szCs w:val="24"/>
+        </w:rPr>
+        <w:t>nav</w:t>
+      </w:r>
+      <w:proofErr w:type="spellEnd"/>
+      <w:r>
+        <w:rPr>
+          <w:rFonts w:ascii="Times New Roman" w:hAnsi="Times New Roman" w:cs="Times New Roman"/>
+          <w:b/>
+          <w:bCs/>
+          <w:i/>
+          <w:iCs/>
+          <w:sz w:val="24"/>
+          <w:szCs w:val="24"/>
+        </w:rPr>
+        <w:t>&gt;</w:t>
+      </w:r>
+      <w:r>
+        <w:rPr>
+          <w:rFonts w:ascii="Times New Roman" w:hAnsi="Times New Roman" w:cs="Times New Roman"/>
+          <w:sz w:val="24"/>
+          <w:szCs w:val="24"/>
+        </w:rPr>
+        <w:t xml:space="preserve"> (</w:t>
+      </w:r>
+      <w:proofErr w:type="spellStart"/>
+      <w:r>
+        <w:rPr>
+          <w:rFonts w:ascii="Times New Roman" w:hAnsi="Times New Roman" w:cs="Times New Roman"/>
+          <w:sz w:val="24"/>
+          <w:szCs w:val="24"/>
+        </w:rPr>
+        <w:t>navegation</w:t>
+      </w:r>
+      <w:proofErr w:type="spellEnd"/>
+      <w:r>
+        <w:rPr>
+          <w:rFonts w:ascii="Times New Roman" w:hAnsi="Times New Roman" w:cs="Times New Roman"/>
+          <w:sz w:val="24"/>
+          <w:szCs w:val="24"/>
+        </w:rPr>
+        <w:t>). Devemos colocar a lista do menu de navegação que criamos, dentro dessa tag</w:t>
       </w:r>
     </w:p>
     <w:p>
@@ -4175,7 +5820,61 @@
           <w:sz w:val="24"/>
           <w:szCs w:val="24"/>
         </w:rPr>
-        <w:t>Para que o menu de navegação não fique com os círculos ou discos por conta da lista, podemos alterar o display para inline no css: nav li {display: inline;}</w:t>
+        <w:t xml:space="preserve">Para que o menu de navegação não fique com os círculos ou discos por conta da lista, podemos alterar o display para </w:t>
+      </w:r>
+      <w:proofErr w:type="spellStart"/>
+      <w:r>
+        <w:rPr>
+          <w:rFonts w:ascii="Times New Roman" w:hAnsi="Times New Roman" w:cs="Times New Roman"/>
+          <w:sz w:val="24"/>
+          <w:szCs w:val="24"/>
+        </w:rPr>
+        <w:t>inline</w:t>
+      </w:r>
+      <w:proofErr w:type="spellEnd"/>
+      <w:r>
+        <w:rPr>
+          <w:rFonts w:ascii="Times New Roman" w:hAnsi="Times New Roman" w:cs="Times New Roman"/>
+          <w:sz w:val="24"/>
+          <w:szCs w:val="24"/>
+        </w:rPr>
+        <w:t xml:space="preserve"> no css: </w:t>
+      </w:r>
+      <w:proofErr w:type="spellStart"/>
+      <w:r>
+        <w:rPr>
+          <w:rFonts w:ascii="Times New Roman" w:hAnsi="Times New Roman" w:cs="Times New Roman"/>
+          <w:sz w:val="24"/>
+          <w:szCs w:val="24"/>
+        </w:rPr>
+        <w:t>nav</w:t>
+      </w:r>
+      <w:proofErr w:type="spellEnd"/>
+      <w:r>
+        <w:rPr>
+          <w:rFonts w:ascii="Times New Roman" w:hAnsi="Times New Roman" w:cs="Times New Roman"/>
+          <w:sz w:val="24"/>
+          <w:szCs w:val="24"/>
+        </w:rPr>
+        <w:t xml:space="preserve"> li {display: </w:t>
+      </w:r>
+      <w:proofErr w:type="spellStart"/>
+      <w:r>
+        <w:rPr>
+          <w:rFonts w:ascii="Times New Roman" w:hAnsi="Times New Roman" w:cs="Times New Roman"/>
+          <w:sz w:val="24"/>
+          <w:szCs w:val="24"/>
+        </w:rPr>
+        <w:t>inline</w:t>
+      </w:r>
+      <w:proofErr w:type="spellEnd"/>
+      <w:r>
+        <w:rPr>
+          <w:rFonts w:ascii="Times New Roman" w:hAnsi="Times New Roman" w:cs="Times New Roman"/>
+          <w:sz w:val="24"/>
+          <w:szCs w:val="24"/>
+        </w:rPr>
+        <w:t>;}</w:t>
       </w:r>
     </w:p>
     <w:p>
@@ -4203,7 +5902,43 @@
           <w:sz w:val="24"/>
           <w:szCs w:val="24"/>
         </w:rPr>
-        <w:t xml:space="preserve"> Não é o ideal colocar um texto em caps para poder deixar tudo em letra maiúscula visualmente, isso vai contra as etiquetas da internet, uma vez que, quando um texto está em caps, significa que você está gritanto esse texto. Por conta disso, devemos escrever o texto em captilized padrão e depois alterar nos estilos para que ele fique normal no conteúdo, mas apareça em caps </w:t>
+        <w:t xml:space="preserve"> Não é o ideal colocar um texto em caps para poder deixar tudo em letra maiúscula visualmente, isso vai contra as etiquetas da internet, uma vez que, quando um texto está em caps, significa que você está </w:t>
+      </w:r>
+      <w:proofErr w:type="spellStart"/>
+      <w:r>
+        <w:rPr>
+          <w:rFonts w:ascii="Times New Roman" w:hAnsi="Times New Roman" w:cs="Times New Roman"/>
+          <w:sz w:val="24"/>
+          <w:szCs w:val="24"/>
+        </w:rPr>
+        <w:t>gritanto</w:t>
+      </w:r>
+      <w:proofErr w:type="spellEnd"/>
+      <w:r>
+        <w:rPr>
+          <w:rFonts w:ascii="Times New Roman" w:hAnsi="Times New Roman" w:cs="Times New Roman"/>
+          <w:sz w:val="24"/>
+          <w:szCs w:val="24"/>
+        </w:rPr>
+        <w:t xml:space="preserve"> esse texto. Por conta disso, devemos escrever o texto em </w:t>
+      </w:r>
+      <w:proofErr w:type="spellStart"/>
+      <w:r>
+        <w:rPr>
+          <w:rFonts w:ascii="Times New Roman" w:hAnsi="Times New Roman" w:cs="Times New Roman"/>
+          <w:sz w:val="24"/>
+          <w:szCs w:val="24"/>
+        </w:rPr>
+        <w:t>captilized</w:t>
+      </w:r>
+      <w:proofErr w:type="spellEnd"/>
+      <w:r>
+        <w:rPr>
+          <w:rFonts w:ascii="Times New Roman" w:hAnsi="Times New Roman" w:cs="Times New Roman"/>
+          <w:sz w:val="24"/>
+          <w:szCs w:val="24"/>
+        </w:rPr>
+        <w:t xml:space="preserve"> padrão e depois alterar nos estilos para que ele fique normal no conteúdo, mas apareça em caps </w:t>
       </w:r>
       <w:r>
         <w:rPr>
@@ -4239,25 +5974,105 @@
           <w:sz w:val="24"/>
           <w:szCs w:val="24"/>
         </w:rPr>
-        <w:t xml:space="preserve">Para fazer essa alteração, podemos marcar apenas as âncoras no css (nav a {}) e colocar o </w:t>
-      </w:r>
-      <w:r>
-        <w:rPr>
-          <w:rFonts w:ascii="Times New Roman" w:hAnsi="Times New Roman" w:cs="Times New Roman"/>
-          <w:i/>
-          <w:iCs/>
-          <w:sz w:val="24"/>
-          <w:szCs w:val="24"/>
-        </w:rPr>
-        <w:t>text-transform: uppercase;</w:t>
-      </w:r>
-      <w:r>
-        <w:rPr>
-          <w:rFonts w:ascii="Times New Roman" w:hAnsi="Times New Roman" w:cs="Times New Roman"/>
-          <w:sz w:val="24"/>
-          <w:szCs w:val="24"/>
-        </w:rPr>
-        <w:t>. Dessa forma, todo o texto dos links ficam em maiúsculas.</w:t>
+        <w:t>Para fazer essa alteração, podemos marcar apenas as âncoras no css (</w:t>
+      </w:r>
+      <w:proofErr w:type="spellStart"/>
+      <w:r>
+        <w:rPr>
+          <w:rFonts w:ascii="Times New Roman" w:hAnsi="Times New Roman" w:cs="Times New Roman"/>
+          <w:sz w:val="24"/>
+          <w:szCs w:val="24"/>
+        </w:rPr>
+        <w:t>nav</w:t>
+      </w:r>
+      <w:proofErr w:type="spellEnd"/>
+      <w:r>
+        <w:rPr>
+          <w:rFonts w:ascii="Times New Roman" w:hAnsi="Times New Roman" w:cs="Times New Roman"/>
+          <w:sz w:val="24"/>
+          <w:szCs w:val="24"/>
+        </w:rPr>
+        <w:t xml:space="preserve"> a {}) e colocar o </w:t>
+      </w:r>
+      <w:proofErr w:type="spellStart"/>
+      <w:r>
+        <w:rPr>
+          <w:rFonts w:ascii="Times New Roman" w:hAnsi="Times New Roman" w:cs="Times New Roman"/>
+          <w:i/>
+          <w:iCs/>
+          <w:sz w:val="24"/>
+          <w:szCs w:val="24"/>
+        </w:rPr>
+        <w:t>text-transform</w:t>
+      </w:r>
+      <w:proofErr w:type="spellEnd"/>
+      <w:r>
+        <w:rPr>
+          <w:rFonts w:ascii="Times New Roman" w:hAnsi="Times New Roman" w:cs="Times New Roman"/>
+          <w:i/>
+          <w:iCs/>
+          <w:sz w:val="24"/>
+          <w:szCs w:val="24"/>
+        </w:rPr>
+        <w:t xml:space="preserve">: </w:t>
+      </w:r>
+      <w:proofErr w:type="spellStart"/>
+      <w:proofErr w:type="gramStart"/>
+      <w:r>
+        <w:rPr>
+          <w:rFonts w:ascii="Times New Roman" w:hAnsi="Times New Roman" w:cs="Times New Roman"/>
+          <w:i/>
+          <w:iCs/>
+          <w:sz w:val="24"/>
+          <w:szCs w:val="24"/>
+        </w:rPr>
+        <w:t>uppercase</w:t>
+      </w:r>
+      <w:proofErr w:type="spellEnd"/>
+      <w:r>
+        <w:rPr>
+          <w:rFonts w:ascii="Times New Roman" w:hAnsi="Times New Roman" w:cs="Times New Roman"/>
+          <w:i/>
+          <w:iCs/>
+          <w:sz w:val="24"/>
+          <w:szCs w:val="24"/>
+        </w:rPr>
+        <w:t>;</w:t>
+      </w:r>
+      <w:r>
+        <w:rPr>
+          <w:rFonts w:ascii="Times New Roman" w:hAnsi="Times New Roman" w:cs="Times New Roman"/>
+          <w:sz w:val="24"/>
+          <w:szCs w:val="24"/>
+        </w:rPr>
+        <w:t>.</w:t>
+      </w:r>
+      <w:proofErr w:type="gramEnd"/>
+      <w:r>
+        <w:rPr>
+          <w:rFonts w:ascii="Times New Roman" w:hAnsi="Times New Roman" w:cs="Times New Roman"/>
+          <w:sz w:val="24"/>
+          <w:szCs w:val="24"/>
+        </w:rPr>
+        <w:t xml:space="preserve"> Dessa forma, </w:t>
+      </w:r>
+      <w:proofErr w:type="gramStart"/>
+      <w:r>
+        <w:rPr>
+          <w:rFonts w:ascii="Times New Roman" w:hAnsi="Times New Roman" w:cs="Times New Roman"/>
+          <w:sz w:val="24"/>
+          <w:szCs w:val="24"/>
+        </w:rPr>
+        <w:t>todo o texto dos links ficam</w:t>
+      </w:r>
+      <w:proofErr w:type="gramEnd"/>
+      <w:r>
+        <w:rPr>
+          <w:rFonts w:ascii="Times New Roman" w:hAnsi="Times New Roman" w:cs="Times New Roman"/>
+          <w:sz w:val="24"/>
+          <w:szCs w:val="24"/>
+        </w:rPr>
+        <w:t xml:space="preserve"> em maiúsculas.</w:t>
       </w:r>
     </w:p>
     <w:p>
@@ -4285,17 +6100,98 @@
           <w:sz w:val="24"/>
           <w:szCs w:val="24"/>
         </w:rPr>
-        <w:t xml:space="preserve"> Podemos deixar o texto em negrito alterando o peso da font para bold ou 900: </w:t>
-      </w:r>
-      <w:r>
-        <w:rPr>
-          <w:rFonts w:ascii="Times New Roman" w:hAnsi="Times New Roman" w:cs="Times New Roman"/>
-          <w:i/>
-          <w:iCs/>
-          <w:sz w:val="24"/>
-          <w:szCs w:val="24"/>
-        </w:rPr>
-        <w:t>font-weight: bold/900;</w:t>
+        <w:t xml:space="preserve"> Podemos deixar o texto em negrito alterando o peso da </w:t>
+      </w:r>
+      <w:proofErr w:type="spellStart"/>
+      <w:r>
+        <w:rPr>
+          <w:rFonts w:ascii="Times New Roman" w:hAnsi="Times New Roman" w:cs="Times New Roman"/>
+          <w:sz w:val="24"/>
+          <w:szCs w:val="24"/>
+        </w:rPr>
+        <w:t>font</w:t>
+      </w:r>
+      <w:proofErr w:type="spellEnd"/>
+      <w:r>
+        <w:rPr>
+          <w:rFonts w:ascii="Times New Roman" w:hAnsi="Times New Roman" w:cs="Times New Roman"/>
+          <w:sz w:val="24"/>
+          <w:szCs w:val="24"/>
+        </w:rPr>
+        <w:t xml:space="preserve"> para </w:t>
+      </w:r>
+      <w:proofErr w:type="spellStart"/>
+      <w:r>
+        <w:rPr>
+          <w:rFonts w:ascii="Times New Roman" w:hAnsi="Times New Roman" w:cs="Times New Roman"/>
+          <w:sz w:val="24"/>
+          <w:szCs w:val="24"/>
+        </w:rPr>
+        <w:t>bold</w:t>
+      </w:r>
+      <w:proofErr w:type="spellEnd"/>
+      <w:r>
+        <w:rPr>
+          <w:rFonts w:ascii="Times New Roman" w:hAnsi="Times New Roman" w:cs="Times New Roman"/>
+          <w:sz w:val="24"/>
+          <w:szCs w:val="24"/>
+        </w:rPr>
+        <w:t xml:space="preserve"> ou 900: </w:t>
+      </w:r>
+      <w:proofErr w:type="spellStart"/>
+      <w:r>
+        <w:rPr>
+          <w:rFonts w:ascii="Times New Roman" w:hAnsi="Times New Roman" w:cs="Times New Roman"/>
+          <w:i/>
+          <w:iCs/>
+          <w:sz w:val="24"/>
+          <w:szCs w:val="24"/>
+        </w:rPr>
+        <w:t>font-weight</w:t>
+      </w:r>
+      <w:proofErr w:type="spellEnd"/>
+      <w:r>
+        <w:rPr>
+          <w:rFonts w:ascii="Times New Roman" w:hAnsi="Times New Roman" w:cs="Times New Roman"/>
+          <w:i/>
+          <w:iCs/>
+          <w:sz w:val="24"/>
+          <w:szCs w:val="24"/>
+        </w:rPr>
+        <w:t xml:space="preserve">: </w:t>
+      </w:r>
+      <w:proofErr w:type="spellStart"/>
+      <w:r>
+        <w:rPr>
+          <w:rFonts w:ascii="Times New Roman" w:hAnsi="Times New Roman" w:cs="Times New Roman"/>
+          <w:i/>
+          <w:iCs/>
+          <w:sz w:val="24"/>
+          <w:szCs w:val="24"/>
+        </w:rPr>
+        <w:t>bold</w:t>
+      </w:r>
+      <w:proofErr w:type="spellEnd"/>
+      <w:r>
+        <w:rPr>
+          <w:rFonts w:ascii="Times New Roman" w:hAnsi="Times New Roman" w:cs="Times New Roman"/>
+          <w:i/>
+          <w:iCs/>
+          <w:sz w:val="24"/>
+          <w:szCs w:val="24"/>
+        </w:rPr>
+        <w:t>/</w:t>
+      </w:r>
+      <w:proofErr w:type="gramStart"/>
+      <w:r>
+        <w:rPr>
+          <w:rFonts w:ascii="Times New Roman" w:hAnsi="Times New Roman" w:cs="Times New Roman"/>
+          <w:i/>
+          <w:iCs/>
+          <w:sz w:val="24"/>
+          <w:szCs w:val="24"/>
+        </w:rPr>
+        <w:t>900;</w:t>
       </w:r>
       <w:r>
         <w:rPr>
@@ -4305,6 +6201,7 @@
         </w:rPr>
         <w:t>.</w:t>
       </w:r>
+      <w:proofErr w:type="gramEnd"/>
     </w:p>
     <w:p>
       <w:pPr>
@@ -4333,23 +6230,67 @@
         </w:rPr>
         <w:t xml:space="preserve"> Podemos retirar o sublinhado do texto das âncoras colocando o </w:t>
       </w:r>
-      <w:r>
-        <w:rPr>
-          <w:rFonts w:ascii="Times New Roman" w:hAnsi="Times New Roman" w:cs="Times New Roman"/>
-          <w:i/>
-          <w:iCs/>
-          <w:sz w:val="24"/>
-          <w:szCs w:val="24"/>
-        </w:rPr>
-        <w:t>text-decoration: none;</w:t>
-      </w:r>
-      <w:r>
-        <w:rPr>
-          <w:rFonts w:ascii="Times New Roman" w:hAnsi="Times New Roman" w:cs="Times New Roman"/>
-          <w:sz w:val="24"/>
-          <w:szCs w:val="24"/>
-        </w:rPr>
-        <w:t>, ou seja, nenhuma decoração no texto.</w:t>
+      <w:proofErr w:type="spellStart"/>
+      <w:r>
+        <w:rPr>
+          <w:rFonts w:ascii="Times New Roman" w:hAnsi="Times New Roman" w:cs="Times New Roman"/>
+          <w:i/>
+          <w:iCs/>
+          <w:sz w:val="24"/>
+          <w:szCs w:val="24"/>
+        </w:rPr>
+        <w:t>text-decoration</w:t>
+      </w:r>
+      <w:proofErr w:type="spellEnd"/>
+      <w:r>
+        <w:rPr>
+          <w:rFonts w:ascii="Times New Roman" w:hAnsi="Times New Roman" w:cs="Times New Roman"/>
+          <w:i/>
+          <w:iCs/>
+          <w:sz w:val="24"/>
+          <w:szCs w:val="24"/>
+        </w:rPr>
+        <w:t xml:space="preserve">: </w:t>
+      </w:r>
+      <w:proofErr w:type="spellStart"/>
+      <w:proofErr w:type="gramStart"/>
+      <w:r>
+        <w:rPr>
+          <w:rFonts w:ascii="Times New Roman" w:hAnsi="Times New Roman" w:cs="Times New Roman"/>
+          <w:i/>
+          <w:iCs/>
+          <w:sz w:val="24"/>
+          <w:szCs w:val="24"/>
+        </w:rPr>
+        <w:t>none</w:t>
+      </w:r>
+      <w:proofErr w:type="spellEnd"/>
+      <w:r>
+        <w:rPr>
+          <w:rFonts w:ascii="Times New Roman" w:hAnsi="Times New Roman" w:cs="Times New Roman"/>
+          <w:i/>
+          <w:iCs/>
+          <w:sz w:val="24"/>
+          <w:szCs w:val="24"/>
+        </w:rPr>
+        <w:t>;</w:t>
+      </w:r>
+      <w:r>
+        <w:rPr>
+          <w:rFonts w:ascii="Times New Roman" w:hAnsi="Times New Roman" w:cs="Times New Roman"/>
+          <w:sz w:val="24"/>
+          <w:szCs w:val="24"/>
+        </w:rPr>
+        <w:t>,</w:t>
+      </w:r>
+      <w:proofErr w:type="gramEnd"/>
+      <w:r>
+        <w:rPr>
+          <w:rFonts w:ascii="Times New Roman" w:hAnsi="Times New Roman" w:cs="Times New Roman"/>
+          <w:sz w:val="24"/>
+          <w:szCs w:val="24"/>
+        </w:rPr>
+        <w:t xml:space="preserve"> ou seja, nenhuma decoração no texto.</w:t>
       </w:r>
     </w:p>
     <w:p>
@@ -4407,15 +6348,93 @@
         </w:rPr>
         <w:t xml:space="preserve">Especificando a direção na marcação, ou seja, </w:t>
       </w:r>
-      <w:r>
-        <w:rPr>
-          <w:rFonts w:ascii="Times New Roman" w:hAnsi="Times New Roman" w:cs="Times New Roman"/>
-          <w:i/>
-          <w:iCs/>
-          <w:sz w:val="24"/>
-          <w:szCs w:val="24"/>
-        </w:rPr>
-        <w:t>margin-top/left/right/bottom: ;</w:t>
+      <w:proofErr w:type="spellStart"/>
+      <w:r>
+        <w:rPr>
+          <w:rFonts w:ascii="Times New Roman" w:hAnsi="Times New Roman" w:cs="Times New Roman"/>
+          <w:i/>
+          <w:iCs/>
+          <w:sz w:val="24"/>
+          <w:szCs w:val="24"/>
+        </w:rPr>
+        <w:t>margin</w:t>
+      </w:r>
+      <w:proofErr w:type="spellEnd"/>
+      <w:r>
+        <w:rPr>
+          <w:rFonts w:ascii="Times New Roman" w:hAnsi="Times New Roman" w:cs="Times New Roman"/>
+          <w:i/>
+          <w:iCs/>
+          <w:sz w:val="24"/>
+          <w:szCs w:val="24"/>
+        </w:rPr>
+        <w:t>-top/</w:t>
+      </w:r>
+      <w:proofErr w:type="spellStart"/>
+      <w:r>
+        <w:rPr>
+          <w:rFonts w:ascii="Times New Roman" w:hAnsi="Times New Roman" w:cs="Times New Roman"/>
+          <w:i/>
+          <w:iCs/>
+          <w:sz w:val="24"/>
+          <w:szCs w:val="24"/>
+        </w:rPr>
+        <w:t>left</w:t>
+      </w:r>
+      <w:proofErr w:type="spellEnd"/>
+      <w:r>
+        <w:rPr>
+          <w:rFonts w:ascii="Times New Roman" w:hAnsi="Times New Roman" w:cs="Times New Roman"/>
+          <w:i/>
+          <w:iCs/>
+          <w:sz w:val="24"/>
+          <w:szCs w:val="24"/>
+        </w:rPr>
+        <w:t>/</w:t>
+      </w:r>
+      <w:proofErr w:type="spellStart"/>
+      <w:r>
+        <w:rPr>
+          <w:rFonts w:ascii="Times New Roman" w:hAnsi="Times New Roman" w:cs="Times New Roman"/>
+          <w:i/>
+          <w:iCs/>
+          <w:sz w:val="24"/>
+          <w:szCs w:val="24"/>
+        </w:rPr>
+        <w:t>right</w:t>
+      </w:r>
+      <w:proofErr w:type="spellEnd"/>
+      <w:r>
+        <w:rPr>
+          <w:rFonts w:ascii="Times New Roman" w:hAnsi="Times New Roman" w:cs="Times New Roman"/>
+          <w:i/>
+          <w:iCs/>
+          <w:sz w:val="24"/>
+          <w:szCs w:val="24"/>
+        </w:rPr>
+        <w:t>/</w:t>
+      </w:r>
+      <w:proofErr w:type="spellStart"/>
+      <w:r>
+        <w:rPr>
+          <w:rFonts w:ascii="Times New Roman" w:hAnsi="Times New Roman" w:cs="Times New Roman"/>
+          <w:i/>
+          <w:iCs/>
+          <w:sz w:val="24"/>
+          <w:szCs w:val="24"/>
+        </w:rPr>
+        <w:t>bottom</w:t>
+      </w:r>
+      <w:proofErr w:type="spellEnd"/>
+      <w:r>
+        <w:rPr>
+          <w:rFonts w:ascii="Times New Roman" w:hAnsi="Times New Roman" w:cs="Times New Roman"/>
+          <w:i/>
+          <w:iCs/>
+          <w:sz w:val="24"/>
+          <w:szCs w:val="24"/>
+        </w:rPr>
+        <w:t>: ;</w:t>
       </w:r>
       <w:r>
         <w:rPr>
@@ -4453,23 +6472,89 @@
         </w:rPr>
         <w:t xml:space="preserve">Colocando a forma geral e os valores do espaçamento correspondente para cada direção: </w:t>
       </w:r>
-      <w:r>
-        <w:rPr>
-          <w:rFonts w:ascii="Times New Roman" w:hAnsi="Times New Roman" w:cs="Times New Roman"/>
-          <w:i/>
-          <w:iCs/>
-          <w:sz w:val="24"/>
-          <w:szCs w:val="24"/>
-        </w:rPr>
-        <w:t>margin: 0 0 0 15px</w:t>
-      </w:r>
-      <w:r>
-        <w:rPr>
-          <w:rFonts w:ascii="Times New Roman" w:hAnsi="Times New Roman" w:cs="Times New Roman"/>
-          <w:sz w:val="24"/>
-          <w:szCs w:val="24"/>
-        </w:rPr>
-        <w:t>, sendo eles: top, right, bottom e left, respectivamente.</w:t>
+      <w:proofErr w:type="spellStart"/>
+      <w:r>
+        <w:rPr>
+          <w:rFonts w:ascii="Times New Roman" w:hAnsi="Times New Roman" w:cs="Times New Roman"/>
+          <w:i/>
+          <w:iCs/>
+          <w:sz w:val="24"/>
+          <w:szCs w:val="24"/>
+        </w:rPr>
+        <w:t>margin</w:t>
+      </w:r>
+      <w:proofErr w:type="spellEnd"/>
+      <w:r>
+        <w:rPr>
+          <w:rFonts w:ascii="Times New Roman" w:hAnsi="Times New Roman" w:cs="Times New Roman"/>
+          <w:i/>
+          <w:iCs/>
+          <w:sz w:val="24"/>
+          <w:szCs w:val="24"/>
+        </w:rPr>
+        <w:t>: 0 0 0 15px</w:t>
+      </w:r>
+      <w:r>
+        <w:rPr>
+          <w:rFonts w:ascii="Times New Roman" w:hAnsi="Times New Roman" w:cs="Times New Roman"/>
+          <w:sz w:val="24"/>
+          <w:szCs w:val="24"/>
+        </w:rPr>
+        <w:t xml:space="preserve">, sendo eles: top, </w:t>
+      </w:r>
+      <w:proofErr w:type="spellStart"/>
+      <w:r>
+        <w:rPr>
+          <w:rFonts w:ascii="Times New Roman" w:hAnsi="Times New Roman" w:cs="Times New Roman"/>
+          <w:sz w:val="24"/>
+          <w:szCs w:val="24"/>
+        </w:rPr>
+        <w:t>right</w:t>
+      </w:r>
+      <w:proofErr w:type="spellEnd"/>
+      <w:r>
+        <w:rPr>
+          <w:rFonts w:ascii="Times New Roman" w:hAnsi="Times New Roman" w:cs="Times New Roman"/>
+          <w:sz w:val="24"/>
+          <w:szCs w:val="24"/>
+        </w:rPr>
+        <w:t xml:space="preserve">, </w:t>
+      </w:r>
+      <w:proofErr w:type="spellStart"/>
+      <w:r>
+        <w:rPr>
+          <w:rFonts w:ascii="Times New Roman" w:hAnsi="Times New Roman" w:cs="Times New Roman"/>
+          <w:sz w:val="24"/>
+          <w:szCs w:val="24"/>
+        </w:rPr>
+        <w:t>bottom</w:t>
+      </w:r>
+      <w:proofErr w:type="spellEnd"/>
+      <w:r>
+        <w:rPr>
+          <w:rFonts w:ascii="Times New Roman" w:hAnsi="Times New Roman" w:cs="Times New Roman"/>
+          <w:sz w:val="24"/>
+          <w:szCs w:val="24"/>
+        </w:rPr>
+        <w:t xml:space="preserve"> e </w:t>
+      </w:r>
+      <w:proofErr w:type="spellStart"/>
+      <w:r>
+        <w:rPr>
+          <w:rFonts w:ascii="Times New Roman" w:hAnsi="Times New Roman" w:cs="Times New Roman"/>
+          <w:sz w:val="24"/>
+          <w:szCs w:val="24"/>
+        </w:rPr>
+        <w:t>left</w:t>
+      </w:r>
+      <w:proofErr w:type="spellEnd"/>
+      <w:r>
+        <w:rPr>
+          <w:rFonts w:ascii="Times New Roman" w:hAnsi="Times New Roman" w:cs="Times New Roman"/>
+          <w:sz w:val="24"/>
+          <w:szCs w:val="24"/>
+        </w:rPr>
+        <w:t>, respectivamente.</w:t>
       </w:r>
     </w:p>
     <w:p>
@@ -4609,7 +6694,29 @@
           <w:sz w:val="24"/>
           <w:szCs w:val="24"/>
         </w:rPr>
-        <w:t>position: relative;</w:t>
+        <w:t xml:space="preserve">position: </w:t>
+      </w:r>
+      <w:proofErr w:type="spellStart"/>
+      <w:r>
+        <w:rPr>
+          <w:rFonts w:ascii="Times New Roman" w:hAnsi="Times New Roman" w:cs="Times New Roman"/>
+          <w:i/>
+          <w:iCs/>
+          <w:sz w:val="24"/>
+          <w:szCs w:val="24"/>
+        </w:rPr>
+        <w:t>relative</w:t>
+      </w:r>
+      <w:proofErr w:type="spellEnd"/>
+      <w:r>
+        <w:rPr>
+          <w:rFonts w:ascii="Times New Roman" w:hAnsi="Times New Roman" w:cs="Times New Roman"/>
+          <w:i/>
+          <w:iCs/>
+          <w:sz w:val="24"/>
+          <w:szCs w:val="24"/>
+        </w:rPr>
+        <w:t>;</w:t>
       </w:r>
       <w:r>
         <w:rPr>
@@ -4645,7 +6752,29 @@
           <w:sz w:val="24"/>
           <w:szCs w:val="24"/>
         </w:rPr>
-        <w:t>: static;</w:t>
+        <w:t xml:space="preserve">: </w:t>
+      </w:r>
+      <w:proofErr w:type="spellStart"/>
+      <w:r>
+        <w:rPr>
+          <w:rFonts w:ascii="Times New Roman" w:hAnsi="Times New Roman" w:cs="Times New Roman"/>
+          <w:i/>
+          <w:iCs/>
+          <w:sz w:val="24"/>
+          <w:szCs w:val="24"/>
+        </w:rPr>
+        <w:t>static</w:t>
+      </w:r>
+      <w:proofErr w:type="spellEnd"/>
+      <w:r>
+        <w:rPr>
+          <w:rFonts w:ascii="Times New Roman" w:hAnsi="Times New Roman" w:cs="Times New Roman"/>
+          <w:i/>
+          <w:iCs/>
+          <w:sz w:val="24"/>
+          <w:szCs w:val="24"/>
+        </w:rPr>
+        <w:t>;</w:t>
       </w:r>
       <w:r>
         <w:rPr>
@@ -4701,7 +6830,29 @@
           <w:sz w:val="24"/>
           <w:szCs w:val="24"/>
         </w:rPr>
-        <w:t>/left: 50px;...</w:t>
+        <w:t>/</w:t>
+      </w:r>
+      <w:proofErr w:type="spellStart"/>
+      <w:r>
+        <w:rPr>
+          <w:rFonts w:ascii="Times New Roman" w:hAnsi="Times New Roman" w:cs="Times New Roman"/>
+          <w:i/>
+          <w:iCs/>
+          <w:sz w:val="24"/>
+          <w:szCs w:val="24"/>
+        </w:rPr>
+        <w:t>left</w:t>
+      </w:r>
+      <w:proofErr w:type="spellEnd"/>
+      <w:r>
+        <w:rPr>
+          <w:rFonts w:ascii="Times New Roman" w:hAnsi="Times New Roman" w:cs="Times New Roman"/>
+          <w:i/>
+          <w:iCs/>
+          <w:sz w:val="24"/>
+          <w:szCs w:val="24"/>
+        </w:rPr>
+        <w:t>: 50px;...</w:t>
       </w:r>
     </w:p>
     <w:p>
@@ -4758,7 +6909,25 @@
           <w:sz w:val="24"/>
           <w:szCs w:val="24"/>
         </w:rPr>
-        <w:t>Se você alterar a posição, o elemento pode estar deslocado visualmente, mas seu ponto inicial continua no mesmo mesmo lugar, por conta disso, se você alterar a posição dele em um &lt;header&gt; e colocar bem para baixo, em algum momento ele vai ficar visualmente fora da box do &lt;header&gt;, onde nem mesmo a cor do background acompanha, deixando visivelmente claro.</w:t>
+        <w:t xml:space="preserve">Se você alterar a posição, o elemento pode estar deslocado visualmente, mas seu ponto inicial continua no mesmo </w:t>
+      </w:r>
+      <w:proofErr w:type="spellStart"/>
+      <w:r>
+        <w:rPr>
+          <w:rFonts w:ascii="Times New Roman" w:hAnsi="Times New Roman" w:cs="Times New Roman"/>
+          <w:sz w:val="24"/>
+          <w:szCs w:val="24"/>
+        </w:rPr>
+        <w:t>mesmo</w:t>
+      </w:r>
+      <w:proofErr w:type="spellEnd"/>
+      <w:r>
+        <w:rPr>
+          <w:rFonts w:ascii="Times New Roman" w:hAnsi="Times New Roman" w:cs="Times New Roman"/>
+          <w:sz w:val="24"/>
+          <w:szCs w:val="24"/>
+        </w:rPr>
+        <w:t xml:space="preserve"> lugar, por conta disso, se você alterar a posição dele em um &lt;header&gt; e colocar bem para baixo, em algum momento ele vai ficar visualmente fora da box do &lt;header&gt;, onde nem mesmo a cor do background acompanha, deixando visivelmente claro.</w:t>
       </w:r>
     </w:p>
     <w:p>
@@ -4814,7 +6983,25 @@
           <w:sz w:val="24"/>
           <w:szCs w:val="24"/>
         </w:rPr>
-        <w:t>Quando coloca-se um elemento como posicionamento absoluto, em um cabeçalho, por exemplo, ele irá sair do cabeçalho, fazendo com que ele até diminua de tamanho. Isso ocorre porque a partir desse momento, esse elemento já não faz mais parte do cabeçalho. Ele saiu do lugar.</w:t>
+        <w:t xml:space="preserve">Quando </w:t>
+      </w:r>
+      <w:proofErr w:type="gramStart"/>
+      <w:r>
+        <w:rPr>
+          <w:rFonts w:ascii="Times New Roman" w:hAnsi="Times New Roman" w:cs="Times New Roman"/>
+          <w:sz w:val="24"/>
+          <w:szCs w:val="24"/>
+        </w:rPr>
+        <w:t>coloca-se</w:t>
+      </w:r>
+      <w:proofErr w:type="gramEnd"/>
+      <w:r>
+        <w:rPr>
+          <w:rFonts w:ascii="Times New Roman" w:hAnsi="Times New Roman" w:cs="Times New Roman"/>
+          <w:sz w:val="24"/>
+          <w:szCs w:val="24"/>
+        </w:rPr>
+        <w:t xml:space="preserve"> um elemento como posicionamento absoluto, em um cabeçalho, por exemplo, ele irá sair do cabeçalho, fazendo com que ele até diminua de tamanho. Isso ocorre porque a partir desse momento, esse elemento já não faz mais parte do cabeçalho. Ele saiu do lugar.</w:t>
       </w:r>
     </w:p>
     <w:p>
@@ -4842,7 +7029,25 @@
           <w:sz w:val="24"/>
           <w:szCs w:val="24"/>
         </w:rPr>
-        <w:t xml:space="preserve">Com esse posicionamento, podemos colocar o elemente em absolutamente qualquer lugar que quisermos na tela, basta utilizar as marcações de posicionamento: </w:t>
+        <w:t xml:space="preserve">Com esse posicionamento, podemos colocar o </w:t>
+      </w:r>
+      <w:proofErr w:type="spellStart"/>
+      <w:r>
+        <w:rPr>
+          <w:rFonts w:ascii="Times New Roman" w:hAnsi="Times New Roman" w:cs="Times New Roman"/>
+          <w:sz w:val="24"/>
+          <w:szCs w:val="24"/>
+        </w:rPr>
+        <w:t>elemente</w:t>
+      </w:r>
+      <w:proofErr w:type="spellEnd"/>
+      <w:r>
+        <w:rPr>
+          <w:rFonts w:ascii="Times New Roman" w:hAnsi="Times New Roman" w:cs="Times New Roman"/>
+          <w:sz w:val="24"/>
+          <w:szCs w:val="24"/>
+        </w:rPr>
+        <w:t xml:space="preserve"> em absolutamente qualquer lugar que quisermos na tela, basta utilizar as marcações de posicionamento: </w:t>
       </w:r>
       <w:r>
         <w:rPr>
@@ -4944,7 +7149,25 @@
           <w:sz w:val="24"/>
           <w:szCs w:val="24"/>
         </w:rPr>
-        <w:t>Se quiser que esse elemento fique dentro de uma box, é necessário que essa box levante, desse modo, o seu elemento irá ter um posicionamento absoluto relativo à caixa.</w:t>
+        <w:t xml:space="preserve">Se quiser que esse elemento fique dentro de uma box, é necessário que essa box levante, desse modo, o seu elemento irá ter um posicionamento absoluto relativo </w:t>
+      </w:r>
+      <w:proofErr w:type="gramStart"/>
+      <w:r>
+        <w:rPr>
+          <w:rFonts w:ascii="Times New Roman" w:hAnsi="Times New Roman" w:cs="Times New Roman"/>
+          <w:sz w:val="24"/>
+          <w:szCs w:val="24"/>
+        </w:rPr>
+        <w:t>à</w:t>
+      </w:r>
+      <w:proofErr w:type="gramEnd"/>
+      <w:r>
+        <w:rPr>
+          <w:rFonts w:ascii="Times New Roman" w:hAnsi="Times New Roman" w:cs="Times New Roman"/>
+          <w:sz w:val="24"/>
+          <w:szCs w:val="24"/>
+        </w:rPr>
+        <w:t xml:space="preserve"> caixa.</w:t>
       </w:r>
     </w:p>
     <w:p>
@@ -4988,7 +7211,25 @@
           <w:sz w:val="24"/>
           <w:szCs w:val="24"/>
         </w:rPr>
-        <w:t>relativo à box, a box precisa ter um posicionamento relativo, pois, desse modo, ela irá levantar, alcançando o elemento e fazendo com que ele volte a fazer parte dela.</w:t>
+        <w:t xml:space="preserve">relativo </w:t>
+      </w:r>
+      <w:proofErr w:type="gramStart"/>
+      <w:r>
+        <w:rPr>
+          <w:rFonts w:ascii="Times New Roman" w:hAnsi="Times New Roman" w:cs="Times New Roman"/>
+          <w:sz w:val="24"/>
+          <w:szCs w:val="24"/>
+        </w:rPr>
+        <w:t>à</w:t>
+      </w:r>
+      <w:proofErr w:type="gramEnd"/>
+      <w:r>
+        <w:rPr>
+          <w:rFonts w:ascii="Times New Roman" w:hAnsi="Times New Roman" w:cs="Times New Roman"/>
+          <w:sz w:val="24"/>
+          <w:szCs w:val="24"/>
+        </w:rPr>
+        <w:t xml:space="preserve"> box, a box precisa ter um posicionamento relativo, pois, desse modo, ela irá levantar, alcançando o elemento e fazendo com que ele volte a fazer parte dela.</w:t>
       </w:r>
     </w:p>
     <w:p>
@@ -5024,7 +7265,25 @@
           <w:sz w:val="24"/>
           <w:szCs w:val="24"/>
         </w:rPr>
-        <w:t>É interessante utilizarmos box com width de 940px, pois está dentro do ideal.</w:t>
+        <w:t xml:space="preserve">É interessante utilizarmos box com </w:t>
+      </w:r>
+      <w:proofErr w:type="spellStart"/>
+      <w:r>
+        <w:rPr>
+          <w:rFonts w:ascii="Times New Roman" w:hAnsi="Times New Roman" w:cs="Times New Roman"/>
+          <w:sz w:val="24"/>
+          <w:szCs w:val="24"/>
+        </w:rPr>
+        <w:t>width</w:t>
+      </w:r>
+      <w:proofErr w:type="spellEnd"/>
+      <w:r>
+        <w:rPr>
+          <w:rFonts w:ascii="Times New Roman" w:hAnsi="Times New Roman" w:cs="Times New Roman"/>
+          <w:sz w:val="24"/>
+          <w:szCs w:val="24"/>
+        </w:rPr>
+        <w:t xml:space="preserve"> de 940px, pois está dentro do ideal.</w:t>
       </w:r>
     </w:p>
     <w:p>
@@ -5052,17 +7311,65 @@
           <w:sz w:val="24"/>
           <w:szCs w:val="24"/>
         </w:rPr>
-        <w:t>Para que uma box de cabeçalho fique sempre no centro, o ideal é deixar o top em 0 e o left/right em auto (</w:t>
-      </w:r>
-      <w:r>
-        <w:rPr>
-          <w:rFonts w:ascii="Times New Roman" w:hAnsi="Times New Roman" w:cs="Times New Roman"/>
-          <w:i/>
-          <w:iCs/>
-          <w:sz w:val="24"/>
-          <w:szCs w:val="24"/>
-        </w:rPr>
-        <w:t>width: 0 auto;</w:t>
+        <w:t xml:space="preserve">Para que uma box de cabeçalho fique sempre no centro, o ideal é deixar o top em 0 e o </w:t>
+      </w:r>
+      <w:proofErr w:type="spellStart"/>
+      <w:r>
+        <w:rPr>
+          <w:rFonts w:ascii="Times New Roman" w:hAnsi="Times New Roman" w:cs="Times New Roman"/>
+          <w:sz w:val="24"/>
+          <w:szCs w:val="24"/>
+        </w:rPr>
+        <w:t>left</w:t>
+      </w:r>
+      <w:proofErr w:type="spellEnd"/>
+      <w:r>
+        <w:rPr>
+          <w:rFonts w:ascii="Times New Roman" w:hAnsi="Times New Roman" w:cs="Times New Roman"/>
+          <w:sz w:val="24"/>
+          <w:szCs w:val="24"/>
+        </w:rPr>
+        <w:t>/</w:t>
+      </w:r>
+      <w:proofErr w:type="spellStart"/>
+      <w:r>
+        <w:rPr>
+          <w:rFonts w:ascii="Times New Roman" w:hAnsi="Times New Roman" w:cs="Times New Roman"/>
+          <w:sz w:val="24"/>
+          <w:szCs w:val="24"/>
+        </w:rPr>
+        <w:t>right</w:t>
+      </w:r>
+      <w:proofErr w:type="spellEnd"/>
+      <w:r>
+        <w:rPr>
+          <w:rFonts w:ascii="Times New Roman" w:hAnsi="Times New Roman" w:cs="Times New Roman"/>
+          <w:sz w:val="24"/>
+          <w:szCs w:val="24"/>
+        </w:rPr>
+        <w:t xml:space="preserve"> em auto (</w:t>
+      </w:r>
+      <w:proofErr w:type="spellStart"/>
+      <w:r>
+        <w:rPr>
+          <w:rFonts w:ascii="Times New Roman" w:hAnsi="Times New Roman" w:cs="Times New Roman"/>
+          <w:i/>
+          <w:iCs/>
+          <w:sz w:val="24"/>
+          <w:szCs w:val="24"/>
+        </w:rPr>
+        <w:t>width</w:t>
+      </w:r>
+      <w:proofErr w:type="spellEnd"/>
+      <w:r>
+        <w:rPr>
+          <w:rFonts w:ascii="Times New Roman" w:hAnsi="Times New Roman" w:cs="Times New Roman"/>
+          <w:i/>
+          <w:iCs/>
+          <w:sz w:val="24"/>
+          <w:szCs w:val="24"/>
+        </w:rPr>
+        <w:t>: 0 auto;</w:t>
       </w:r>
       <w:r>
         <w:rPr>
@@ -5106,7 +7413,205 @@
           <w:sz w:val="24"/>
           <w:szCs w:val="24"/>
         </w:rPr>
-        <w:t>Podemos seguir a mesma lógica do margin para configuração de distância do padding, ou seja, se tiver 2 configs de distância, a primeira será relacionada com top e bottom e a segunda com left e right, mas, se tiver 4 configs de diatância, será top, left, bottom e right.</w:t>
+        <w:t xml:space="preserve">Podemos seguir a mesma lógica do </w:t>
+      </w:r>
+      <w:proofErr w:type="spellStart"/>
+      <w:r>
+        <w:rPr>
+          <w:rFonts w:ascii="Times New Roman" w:hAnsi="Times New Roman" w:cs="Times New Roman"/>
+          <w:sz w:val="24"/>
+          <w:szCs w:val="24"/>
+        </w:rPr>
+        <w:t>margin</w:t>
+      </w:r>
+      <w:proofErr w:type="spellEnd"/>
+      <w:r>
+        <w:rPr>
+          <w:rFonts w:ascii="Times New Roman" w:hAnsi="Times New Roman" w:cs="Times New Roman"/>
+          <w:sz w:val="24"/>
+          <w:szCs w:val="24"/>
+        </w:rPr>
+        <w:t xml:space="preserve"> para configuração de distância do </w:t>
+      </w:r>
+      <w:proofErr w:type="spellStart"/>
+      <w:r>
+        <w:rPr>
+          <w:rFonts w:ascii="Times New Roman" w:hAnsi="Times New Roman" w:cs="Times New Roman"/>
+          <w:sz w:val="24"/>
+          <w:szCs w:val="24"/>
+        </w:rPr>
+        <w:t>padding</w:t>
+      </w:r>
+      <w:proofErr w:type="spellEnd"/>
+      <w:r>
+        <w:rPr>
+          <w:rFonts w:ascii="Times New Roman" w:hAnsi="Times New Roman" w:cs="Times New Roman"/>
+          <w:sz w:val="24"/>
+          <w:szCs w:val="24"/>
+        </w:rPr>
+        <w:t xml:space="preserve">, ou seja, se tiver 2 </w:t>
+      </w:r>
+      <w:proofErr w:type="spellStart"/>
+      <w:r>
+        <w:rPr>
+          <w:rFonts w:ascii="Times New Roman" w:hAnsi="Times New Roman" w:cs="Times New Roman"/>
+          <w:sz w:val="24"/>
+          <w:szCs w:val="24"/>
+        </w:rPr>
+        <w:t>configs</w:t>
+      </w:r>
+      <w:proofErr w:type="spellEnd"/>
+      <w:r>
+        <w:rPr>
+          <w:rFonts w:ascii="Times New Roman" w:hAnsi="Times New Roman" w:cs="Times New Roman"/>
+          <w:sz w:val="24"/>
+          <w:szCs w:val="24"/>
+        </w:rPr>
+        <w:t xml:space="preserve"> de distância, a primeira será relacionada com top e </w:t>
+      </w:r>
+      <w:proofErr w:type="spellStart"/>
+      <w:r>
+        <w:rPr>
+          <w:rFonts w:ascii="Times New Roman" w:hAnsi="Times New Roman" w:cs="Times New Roman"/>
+          <w:sz w:val="24"/>
+          <w:szCs w:val="24"/>
+        </w:rPr>
+        <w:t>bottom</w:t>
+      </w:r>
+      <w:proofErr w:type="spellEnd"/>
+      <w:r>
+        <w:rPr>
+          <w:rFonts w:ascii="Times New Roman" w:hAnsi="Times New Roman" w:cs="Times New Roman"/>
+          <w:sz w:val="24"/>
+          <w:szCs w:val="24"/>
+        </w:rPr>
+        <w:t xml:space="preserve"> e a segunda com </w:t>
+      </w:r>
+      <w:proofErr w:type="spellStart"/>
+      <w:r>
+        <w:rPr>
+          <w:rFonts w:ascii="Times New Roman" w:hAnsi="Times New Roman" w:cs="Times New Roman"/>
+          <w:sz w:val="24"/>
+          <w:szCs w:val="24"/>
+        </w:rPr>
+        <w:t>left</w:t>
+      </w:r>
+      <w:proofErr w:type="spellEnd"/>
+      <w:r>
+        <w:rPr>
+          <w:rFonts w:ascii="Times New Roman" w:hAnsi="Times New Roman" w:cs="Times New Roman"/>
+          <w:sz w:val="24"/>
+          <w:szCs w:val="24"/>
+        </w:rPr>
+        <w:t xml:space="preserve"> e </w:t>
+      </w:r>
+      <w:proofErr w:type="spellStart"/>
+      <w:r>
+        <w:rPr>
+          <w:rFonts w:ascii="Times New Roman" w:hAnsi="Times New Roman" w:cs="Times New Roman"/>
+          <w:sz w:val="24"/>
+          <w:szCs w:val="24"/>
+        </w:rPr>
+        <w:t>right</w:t>
+      </w:r>
+      <w:proofErr w:type="spellEnd"/>
+      <w:r>
+        <w:rPr>
+          <w:rFonts w:ascii="Times New Roman" w:hAnsi="Times New Roman" w:cs="Times New Roman"/>
+          <w:sz w:val="24"/>
+          <w:szCs w:val="24"/>
+        </w:rPr>
+        <w:t xml:space="preserve">, mas, se tiver 4 </w:t>
+      </w:r>
+      <w:proofErr w:type="spellStart"/>
+      <w:r>
+        <w:rPr>
+          <w:rFonts w:ascii="Times New Roman" w:hAnsi="Times New Roman" w:cs="Times New Roman"/>
+          <w:sz w:val="24"/>
+          <w:szCs w:val="24"/>
+        </w:rPr>
+        <w:t>configs</w:t>
+      </w:r>
+      <w:proofErr w:type="spellEnd"/>
+      <w:r>
+        <w:rPr>
+          <w:rFonts w:ascii="Times New Roman" w:hAnsi="Times New Roman" w:cs="Times New Roman"/>
+          <w:sz w:val="24"/>
+          <w:szCs w:val="24"/>
+        </w:rPr>
+        <w:t xml:space="preserve"> de </w:t>
+      </w:r>
+      <w:proofErr w:type="spellStart"/>
+      <w:r>
+        <w:rPr>
+          <w:rFonts w:ascii="Times New Roman" w:hAnsi="Times New Roman" w:cs="Times New Roman"/>
+          <w:sz w:val="24"/>
+          <w:szCs w:val="24"/>
+        </w:rPr>
+        <w:t>diatância</w:t>
+      </w:r>
+      <w:proofErr w:type="spellEnd"/>
+      <w:r>
+        <w:rPr>
+          <w:rFonts w:ascii="Times New Roman" w:hAnsi="Times New Roman" w:cs="Times New Roman"/>
+          <w:sz w:val="24"/>
+          <w:szCs w:val="24"/>
+        </w:rPr>
+        <w:t xml:space="preserve">, será top, </w:t>
+      </w:r>
+      <w:proofErr w:type="spellStart"/>
+      <w:r>
+        <w:rPr>
+          <w:rFonts w:ascii="Times New Roman" w:hAnsi="Times New Roman" w:cs="Times New Roman"/>
+          <w:sz w:val="24"/>
+          <w:szCs w:val="24"/>
+        </w:rPr>
+        <w:t>left</w:t>
+      </w:r>
+      <w:proofErr w:type="spellEnd"/>
+      <w:r>
+        <w:rPr>
+          <w:rFonts w:ascii="Times New Roman" w:hAnsi="Times New Roman" w:cs="Times New Roman"/>
+          <w:sz w:val="24"/>
+          <w:szCs w:val="24"/>
+        </w:rPr>
+        <w:t xml:space="preserve">, </w:t>
+      </w:r>
+      <w:proofErr w:type="spellStart"/>
+      <w:r>
+        <w:rPr>
+          <w:rFonts w:ascii="Times New Roman" w:hAnsi="Times New Roman" w:cs="Times New Roman"/>
+          <w:sz w:val="24"/>
+          <w:szCs w:val="24"/>
+        </w:rPr>
+        <w:t>bottom</w:t>
+      </w:r>
+      <w:proofErr w:type="spellEnd"/>
+      <w:r>
+        <w:rPr>
+          <w:rFonts w:ascii="Times New Roman" w:hAnsi="Times New Roman" w:cs="Times New Roman"/>
+          <w:sz w:val="24"/>
+          <w:szCs w:val="24"/>
+        </w:rPr>
+        <w:t xml:space="preserve"> e </w:t>
+      </w:r>
+      <w:proofErr w:type="spellStart"/>
+      <w:r>
+        <w:rPr>
+          <w:rFonts w:ascii="Times New Roman" w:hAnsi="Times New Roman" w:cs="Times New Roman"/>
+          <w:sz w:val="24"/>
+          <w:szCs w:val="24"/>
+        </w:rPr>
+        <w:t>right</w:t>
+      </w:r>
+      <w:proofErr w:type="spellEnd"/>
+      <w:r>
+        <w:rPr>
+          <w:rFonts w:ascii="Times New Roman" w:hAnsi="Times New Roman" w:cs="Times New Roman"/>
+          <w:sz w:val="24"/>
+          <w:szCs w:val="24"/>
+        </w:rPr>
+        <w:t>.</w:t>
       </w:r>
     </w:p>
     <w:p>
@@ -5134,7 +7639,25 @@
           <w:sz w:val="24"/>
           <w:szCs w:val="24"/>
         </w:rPr>
-        <w:t>Se tiver dúvidas, basta subir e rever como o margin é feito.</w:t>
+        <w:t xml:space="preserve">Se tiver dúvidas, basta subir e rever como o </w:t>
+      </w:r>
+      <w:proofErr w:type="spellStart"/>
+      <w:r>
+        <w:rPr>
+          <w:rFonts w:ascii="Times New Roman" w:hAnsi="Times New Roman" w:cs="Times New Roman"/>
+          <w:sz w:val="24"/>
+          <w:szCs w:val="24"/>
+        </w:rPr>
+        <w:t>margin</w:t>
+      </w:r>
+      <w:proofErr w:type="spellEnd"/>
+      <w:r>
+        <w:rPr>
+          <w:rFonts w:ascii="Times New Roman" w:hAnsi="Times New Roman" w:cs="Times New Roman"/>
+          <w:sz w:val="24"/>
+          <w:szCs w:val="24"/>
+        </w:rPr>
+        <w:t xml:space="preserve"> é feito.</w:t>
       </w:r>
     </w:p>
     <w:p>
@@ -5185,6 +7708,7 @@
         <w:lastRenderedPageBreak/>
         <w:t xml:space="preserve">Aula 4 – A tag </w:t>
       </w:r>
+      <w:proofErr w:type="spellStart"/>
       <w:r>
         <w:rPr>
           <w:rFonts w:ascii="Times New Roman" w:hAnsi="Times New Roman" w:cs="Times New Roman"/>
@@ -5198,6 +7722,7 @@
         </w:rPr>
         <w:t>Section</w:t>
       </w:r>
+      <w:proofErr w:type="spellEnd"/>
       <w:r>
         <w:rPr>
           <w:rFonts w:ascii="Times New Roman" w:hAnsi="Times New Roman" w:cs="Times New Roman"/>
@@ -5270,7 +7795,29 @@
           <w:sz w:val="24"/>
           <w:szCs w:val="24"/>
         </w:rPr>
-        <w:t>&lt;main&gt;</w:t>
+        <w:t>&lt;</w:t>
+      </w:r>
+      <w:proofErr w:type="spellStart"/>
+      <w:r>
+        <w:rPr>
+          <w:rFonts w:ascii="Times New Roman" w:hAnsi="Times New Roman" w:cs="Times New Roman"/>
+          <w:i/>
+          <w:iCs/>
+          <w:sz w:val="24"/>
+          <w:szCs w:val="24"/>
+        </w:rPr>
+        <w:t>main</w:t>
+      </w:r>
+      <w:proofErr w:type="spellEnd"/>
+      <w:r>
+        <w:rPr>
+          <w:rFonts w:ascii="Times New Roman" w:hAnsi="Times New Roman" w:cs="Times New Roman"/>
+          <w:i/>
+          <w:iCs/>
+          <w:sz w:val="24"/>
+          <w:szCs w:val="24"/>
+        </w:rPr>
+        <w:t>&gt;</w:t>
       </w:r>
       <w:r>
         <w:rPr>
@@ -5342,7 +7889,61 @@
           <w:sz w:val="24"/>
           <w:szCs w:val="24"/>
         </w:rPr>
-        <w:t xml:space="preserve"> Vertical-align: local;: Carrega o conteúdo de acordo com a localidade específica. Se colocar em top, carrega de cima, left esquerda, etc</w:t>
+        <w:t xml:space="preserve"> Vertical-</w:t>
+      </w:r>
+      <w:proofErr w:type="spellStart"/>
+      <w:r>
+        <w:rPr>
+          <w:rFonts w:ascii="Times New Roman" w:hAnsi="Times New Roman" w:cs="Times New Roman"/>
+          <w:sz w:val="24"/>
+          <w:szCs w:val="24"/>
+        </w:rPr>
+        <w:t>align</w:t>
+      </w:r>
+      <w:proofErr w:type="spellEnd"/>
+      <w:r>
+        <w:rPr>
+          <w:rFonts w:ascii="Times New Roman" w:hAnsi="Times New Roman" w:cs="Times New Roman"/>
+          <w:sz w:val="24"/>
+          <w:szCs w:val="24"/>
+        </w:rPr>
+        <w:t xml:space="preserve">: </w:t>
+      </w:r>
+      <w:proofErr w:type="gramStart"/>
+      <w:r>
+        <w:rPr>
+          <w:rFonts w:ascii="Times New Roman" w:hAnsi="Times New Roman" w:cs="Times New Roman"/>
+          <w:sz w:val="24"/>
+          <w:szCs w:val="24"/>
+        </w:rPr>
+        <w:t>local;:</w:t>
+      </w:r>
+      <w:proofErr w:type="gramEnd"/>
+      <w:r>
+        <w:rPr>
+          <w:rFonts w:ascii="Times New Roman" w:hAnsi="Times New Roman" w:cs="Times New Roman"/>
+          <w:sz w:val="24"/>
+          <w:szCs w:val="24"/>
+        </w:rPr>
+        <w:t xml:space="preserve"> Carrega o conteúdo de acordo com a localidade específica. Se colocar em top, carrega de cima, </w:t>
+      </w:r>
+      <w:proofErr w:type="spellStart"/>
+      <w:r>
+        <w:rPr>
+          <w:rFonts w:ascii="Times New Roman" w:hAnsi="Times New Roman" w:cs="Times New Roman"/>
+          <w:sz w:val="24"/>
+          <w:szCs w:val="24"/>
+        </w:rPr>
+        <w:t>left</w:t>
+      </w:r>
+      <w:proofErr w:type="spellEnd"/>
+      <w:r>
+        <w:rPr>
+          <w:rFonts w:ascii="Times New Roman" w:hAnsi="Times New Roman" w:cs="Times New Roman"/>
+          <w:sz w:val="24"/>
+          <w:szCs w:val="24"/>
+        </w:rPr>
+        <w:t xml:space="preserve"> esquerda, etc</w:t>
       </w:r>
       <w:r>
         <w:rPr>
@@ -5378,7 +7979,25 @@
           <w:sz w:val="24"/>
           <w:szCs w:val="24"/>
         </w:rPr>
-        <w:t xml:space="preserve"> Trabalhamos o tempo todo com porcentagem e pixels, porém, isso pode acabar dando conflitos, pois se você está fazendo um cálculo de porcentagem da largura de vários elementos para que caibam dentro de uma box corretamente e por ventura acabar colocando um padding com valores de pixels, ele vai quebrar o seu design.</w:t>
+        <w:t xml:space="preserve"> Trabalhamos o tempo todo com porcentagem e pixels, porém, isso pode acabar dando conflitos, pois se você está fazendo um cálculo de porcentagem da largura de vários elementos para que caibam dentro de uma box corretamente e por ventura acabar colocando um </w:t>
+      </w:r>
+      <w:proofErr w:type="spellStart"/>
+      <w:r>
+        <w:rPr>
+          <w:rFonts w:ascii="Times New Roman" w:hAnsi="Times New Roman" w:cs="Times New Roman"/>
+          <w:sz w:val="24"/>
+          <w:szCs w:val="24"/>
+        </w:rPr>
+        <w:t>padding</w:t>
+      </w:r>
+      <w:proofErr w:type="spellEnd"/>
+      <w:r>
+        <w:rPr>
+          <w:rFonts w:ascii="Times New Roman" w:hAnsi="Times New Roman" w:cs="Times New Roman"/>
+          <w:sz w:val="24"/>
+          <w:szCs w:val="24"/>
+        </w:rPr>
+        <w:t xml:space="preserve"> com valores de pixels, ele vai quebrar o seu design.</w:t>
       </w:r>
     </w:p>
     <w:p>
@@ -5416,15 +8035,79 @@
           <w:sz w:val="24"/>
           <w:szCs w:val="24"/>
         </w:rPr>
-        <w:t>box-sizing: border-box;</w:t>
-      </w:r>
-      <w:r>
-        <w:rPr>
-          <w:rFonts w:ascii="Times New Roman" w:hAnsi="Times New Roman" w:cs="Times New Roman"/>
-          <w:sz w:val="24"/>
-          <w:szCs w:val="24"/>
-        </w:rPr>
-        <w:t>. Essa marcação fará com que todo o conteúdo de pixels colocado seja contado dentro da porcentagem utilizada na margem, que é o espaçamento</w:t>
+        <w:t>box-</w:t>
+      </w:r>
+      <w:proofErr w:type="spellStart"/>
+      <w:r>
+        <w:rPr>
+          <w:rFonts w:ascii="Times New Roman" w:hAnsi="Times New Roman" w:cs="Times New Roman"/>
+          <w:i/>
+          <w:iCs/>
+          <w:sz w:val="24"/>
+          <w:szCs w:val="24"/>
+        </w:rPr>
+        <w:t>sizing</w:t>
+      </w:r>
+      <w:proofErr w:type="spellEnd"/>
+      <w:r>
+        <w:rPr>
+          <w:rFonts w:ascii="Times New Roman" w:hAnsi="Times New Roman" w:cs="Times New Roman"/>
+          <w:i/>
+          <w:iCs/>
+          <w:sz w:val="24"/>
+          <w:szCs w:val="24"/>
+        </w:rPr>
+        <w:t xml:space="preserve">: </w:t>
+      </w:r>
+      <w:proofErr w:type="spellStart"/>
+      <w:r>
+        <w:rPr>
+          <w:rFonts w:ascii="Times New Roman" w:hAnsi="Times New Roman" w:cs="Times New Roman"/>
+          <w:i/>
+          <w:iCs/>
+          <w:sz w:val="24"/>
+          <w:szCs w:val="24"/>
+        </w:rPr>
+        <w:t>border</w:t>
+      </w:r>
+      <w:proofErr w:type="spellEnd"/>
+      <w:r>
+        <w:rPr>
+          <w:rFonts w:ascii="Times New Roman" w:hAnsi="Times New Roman" w:cs="Times New Roman"/>
+          <w:i/>
+          <w:iCs/>
+          <w:sz w:val="24"/>
+          <w:szCs w:val="24"/>
+        </w:rPr>
+        <w:t>-</w:t>
+      </w:r>
+      <w:proofErr w:type="gramStart"/>
+      <w:r>
+        <w:rPr>
+          <w:rFonts w:ascii="Times New Roman" w:hAnsi="Times New Roman" w:cs="Times New Roman"/>
+          <w:i/>
+          <w:iCs/>
+          <w:sz w:val="24"/>
+          <w:szCs w:val="24"/>
+        </w:rPr>
+        <w:t>box;</w:t>
+      </w:r>
+      <w:r>
+        <w:rPr>
+          <w:rFonts w:ascii="Times New Roman" w:hAnsi="Times New Roman" w:cs="Times New Roman"/>
+          <w:sz w:val="24"/>
+          <w:szCs w:val="24"/>
+        </w:rPr>
+        <w:t>.</w:t>
+      </w:r>
+      <w:proofErr w:type="gramEnd"/>
+      <w:r>
+        <w:rPr>
+          <w:rFonts w:ascii="Times New Roman" w:hAnsi="Times New Roman" w:cs="Times New Roman"/>
+          <w:sz w:val="24"/>
+          <w:szCs w:val="24"/>
+        </w:rPr>
+        <w:t xml:space="preserve"> Essa marcação fará com que todo o conteúdo de pixels colocado seja contado dentro da porcentagem utilizada na margem, que é o espaçamento</w:t>
       </w:r>
       <w:r>
         <w:rPr>
@@ -5446,8 +8129,23 @@
     <w:p>
       <w:pPr>
         <w:pStyle w:val="PargrafodaLista"/>
-        <w:numPr>
-          <w:ilvl w:val="1"/>
+        <w:spacing w:before="240" w:line="276" w:lineRule="auto"/>
+        <w:ind w:left="1080"/>
+        <w:jc w:val="both"/>
+        <w:rPr>
+          <w:rFonts w:ascii="Times New Roman" w:hAnsi="Times New Roman" w:cs="Times New Roman"/>
+          <w:b/>
+          <w:bCs/>
+          <w:sz w:val="24"/>
+          <w:szCs w:val="24"/>
+        </w:rPr>
+      </w:pPr>
+    </w:p>
+    <w:p>
+      <w:pPr>
+        <w:pStyle w:val="PargrafodaLista"/>
+        <w:numPr>
+          <w:ilvl w:val="0"/>
           <w:numId w:val="11"/>
         </w:numPr>
         <w:spacing w:before="240" w:line="276" w:lineRule="auto"/>
@@ -5462,6 +8160,27 @@
           <w:szCs w:val="24"/>
         </w:rPr>
       </w:pPr>
+      <w:r>
+        <w:rPr>
+          <w:rFonts w:ascii="Times New Roman" w:hAnsi="Times New Roman" w:cs="Times New Roman"/>
+          <w:b/>
+          <w:bCs/>
+          <w:sz w:val="24"/>
+          <w:szCs w:val="24"/>
+          <w:u w:val="single"/>
+        </w:rPr>
+        <w:t>Aula 5 – Lidando com Bordas</w:t>
+      </w:r>
+      <w:r>
+        <w:rPr>
+          <w:rFonts w:ascii="Times New Roman" w:hAnsi="Times New Roman" w:cs="Times New Roman"/>
+          <w:b/>
+          <w:bCs/>
+          <w:sz w:val="24"/>
+          <w:szCs w:val="24"/>
+        </w:rPr>
+        <w:t>:</w:t>
+      </w:r>
     </w:p>
     <w:p>
       <w:pPr>

</xml_diff>

<commit_message>
Terminei aula 4, mas pulei a 3
Terminei tudo da aula 4, mas acabei esquecendo de terminar a 3 por ter saído em um momento. Vou voltar para ela
</commit_message>
<xml_diff>
--- a/HTML5 && CSS3/HTML5 && CSS3 - Alura.docx
+++ b/HTML5 && CSS3/HTML5 && CSS3 - Alura.docx
@@ -12515,21 +12515,721 @@
         </w:rPr>
         <w:t xml:space="preserve"> </w:t>
       </w:r>
-    </w:p>
-    <w:p>
-      <w:pPr>
-        <w:pStyle w:val="PargrafodaLista"/>
+      <w:r>
+        <w:rPr>
+          <w:rFonts w:ascii="Times New Roman" w:hAnsi="Times New Roman" w:cs="Times New Roman"/>
+          <w:sz w:val="24"/>
+          <w:szCs w:val="24"/>
+        </w:rPr>
+        <w:t>A acessibilidade é super importante e, quando falamos de celulares, é ainda mais, uma vez que a maior parte do tempo estamos utilizando um. Para que nosso site esteja adaptado para os celulares, existe um site que pode auxiliar: mobileinputtypes.com</w:t>
+      </w:r>
+    </w:p>
+    <w:p>
+      <w:pPr>
+        <w:pStyle w:val="PargrafodaLista"/>
+        <w:numPr>
+          <w:ilvl w:val="2"/>
+          <w:numId w:val="13"/>
+        </w:numPr>
         <w:spacing w:before="240" w:line="276" w:lineRule="auto"/>
-        <w:ind w:left="1800"/>
-        <w:jc w:val="both"/>
-        <w:rPr>
-          <w:rFonts w:ascii="Times New Roman" w:hAnsi="Times New Roman" w:cs="Times New Roman"/>
-          <w:b/>
-          <w:bCs/>
-          <w:sz w:val="24"/>
-          <w:szCs w:val="24"/>
-        </w:rPr>
-      </w:pPr>
+        <w:jc w:val="both"/>
+        <w:rPr>
+          <w:rFonts w:ascii="Times New Roman" w:hAnsi="Times New Roman" w:cs="Times New Roman"/>
+          <w:b/>
+          <w:bCs/>
+          <w:sz w:val="24"/>
+          <w:szCs w:val="24"/>
+        </w:rPr>
+      </w:pPr>
+      <w:r>
+        <w:rPr>
+          <w:rFonts w:ascii="Times New Roman" w:hAnsi="Times New Roman" w:cs="Times New Roman"/>
+          <w:sz w:val="24"/>
+          <w:szCs w:val="24"/>
+        </w:rPr>
+        <w:lastRenderedPageBreak/>
+        <w:t>Nesse site, ele mostra qual é o resultado exato de um input html de um site em um celular.</w:t>
+      </w:r>
+    </w:p>
+    <w:p>
+      <w:pPr>
+        <w:pStyle w:val="PargrafodaLista"/>
+        <w:numPr>
+          <w:ilvl w:val="1"/>
+          <w:numId w:val="13"/>
+        </w:numPr>
+        <w:spacing w:before="240" w:line="276" w:lineRule="auto"/>
+        <w:jc w:val="both"/>
+        <w:rPr>
+          <w:rFonts w:ascii="Times New Roman" w:hAnsi="Times New Roman" w:cs="Times New Roman"/>
+          <w:b/>
+          <w:bCs/>
+          <w:sz w:val="24"/>
+          <w:szCs w:val="24"/>
+        </w:rPr>
+      </w:pPr>
+      <w:r>
+        <w:rPr>
+          <w:rFonts w:ascii="Times New Roman" w:hAnsi="Times New Roman" w:cs="Times New Roman"/>
+          <w:sz w:val="24"/>
+          <w:szCs w:val="24"/>
+        </w:rPr>
+        <w:t xml:space="preserve">Nós podemos utilizar esses </w:t>
+      </w:r>
+      <w:proofErr w:type="spellStart"/>
+      <w:r>
+        <w:rPr>
+          <w:rFonts w:ascii="Times New Roman" w:hAnsi="Times New Roman" w:cs="Times New Roman"/>
+          <w:i/>
+          <w:iCs/>
+          <w:sz w:val="24"/>
+          <w:szCs w:val="24"/>
+        </w:rPr>
+        <w:t>types</w:t>
+      </w:r>
+      <w:proofErr w:type="spellEnd"/>
+      <w:r>
+        <w:rPr>
+          <w:rFonts w:ascii="Times New Roman" w:hAnsi="Times New Roman" w:cs="Times New Roman"/>
+          <w:i/>
+          <w:iCs/>
+          <w:sz w:val="24"/>
+          <w:szCs w:val="24"/>
+        </w:rPr>
+        <w:t>=””</w:t>
+      </w:r>
+      <w:r>
+        <w:rPr>
+          <w:rFonts w:ascii="Times New Roman" w:hAnsi="Times New Roman" w:cs="Times New Roman"/>
+          <w:sz w:val="24"/>
+          <w:szCs w:val="24"/>
+        </w:rPr>
+        <w:t xml:space="preserve"> mostrados no site acima no nosso site, dessa forma, facilitando a vida do usuário mobile.</w:t>
+      </w:r>
+    </w:p>
+    <w:p>
+      <w:pPr>
+        <w:pStyle w:val="PargrafodaLista"/>
+        <w:numPr>
+          <w:ilvl w:val="2"/>
+          <w:numId w:val="13"/>
+        </w:numPr>
+        <w:spacing w:before="240" w:line="276" w:lineRule="auto"/>
+        <w:jc w:val="both"/>
+        <w:rPr>
+          <w:rFonts w:ascii="Times New Roman" w:hAnsi="Times New Roman" w:cs="Times New Roman"/>
+          <w:b/>
+          <w:bCs/>
+          <w:sz w:val="24"/>
+          <w:szCs w:val="24"/>
+        </w:rPr>
+      </w:pPr>
+      <w:r>
+        <w:rPr>
+          <w:rFonts w:ascii="Times New Roman" w:hAnsi="Times New Roman" w:cs="Times New Roman"/>
+          <w:sz w:val="24"/>
+          <w:szCs w:val="24"/>
+        </w:rPr>
+        <w:t>Mesmo com essas alterações feitas, o input do nosso site irá continuar funcionando normalmente no computador.</w:t>
+      </w:r>
+    </w:p>
+    <w:p>
+      <w:pPr>
+        <w:pStyle w:val="PargrafodaLista"/>
+        <w:numPr>
+          <w:ilvl w:val="1"/>
+          <w:numId w:val="13"/>
+        </w:numPr>
+        <w:spacing w:before="240" w:line="276" w:lineRule="auto"/>
+        <w:jc w:val="both"/>
+        <w:rPr>
+          <w:rFonts w:ascii="Times New Roman" w:hAnsi="Times New Roman" w:cs="Times New Roman"/>
+          <w:b/>
+          <w:bCs/>
+          <w:sz w:val="24"/>
+          <w:szCs w:val="24"/>
+        </w:rPr>
+      </w:pPr>
+      <w:r>
+        <w:rPr>
+          <w:rFonts w:ascii="Times New Roman" w:hAnsi="Times New Roman" w:cs="Times New Roman"/>
+          <w:i/>
+          <w:iCs/>
+          <w:sz w:val="24"/>
+          <w:szCs w:val="24"/>
+        </w:rPr>
+        <w:t>&lt;Input type=””&gt;</w:t>
+      </w:r>
+      <w:r>
+        <w:rPr>
+          <w:rFonts w:ascii="Times New Roman" w:hAnsi="Times New Roman" w:cs="Times New Roman"/>
+          <w:sz w:val="24"/>
+          <w:szCs w:val="24"/>
+        </w:rPr>
+        <w:t xml:space="preserve"> mais usados e que utilizamos no nosso formulário do exercício:</w:t>
+      </w:r>
+    </w:p>
+    <w:p>
+      <w:pPr>
+        <w:pStyle w:val="PargrafodaLista"/>
+        <w:numPr>
+          <w:ilvl w:val="2"/>
+          <w:numId w:val="13"/>
+        </w:numPr>
+        <w:spacing w:before="240" w:line="276" w:lineRule="auto"/>
+        <w:jc w:val="both"/>
+        <w:rPr>
+          <w:rFonts w:ascii="Times New Roman" w:hAnsi="Times New Roman" w:cs="Times New Roman"/>
+          <w:b/>
+          <w:bCs/>
+          <w:sz w:val="24"/>
+          <w:szCs w:val="24"/>
+        </w:rPr>
+      </w:pPr>
+      <w:proofErr w:type="spellStart"/>
+      <w:r>
+        <w:rPr>
+          <w:rFonts w:ascii="Times New Roman" w:hAnsi="Times New Roman" w:cs="Times New Roman"/>
+          <w:sz w:val="24"/>
+          <w:szCs w:val="24"/>
+        </w:rPr>
+        <w:t>Email</w:t>
+      </w:r>
+      <w:proofErr w:type="spellEnd"/>
+      <w:r>
+        <w:rPr>
+          <w:rFonts w:ascii="Times New Roman" w:hAnsi="Times New Roman" w:cs="Times New Roman"/>
+          <w:sz w:val="24"/>
+          <w:szCs w:val="24"/>
+        </w:rPr>
+        <w:t>: Para o input referente</w:t>
+      </w:r>
+    </w:p>
+    <w:p>
+      <w:pPr>
+        <w:pStyle w:val="PargrafodaLista"/>
+        <w:numPr>
+          <w:ilvl w:val="2"/>
+          <w:numId w:val="13"/>
+        </w:numPr>
+        <w:spacing w:before="240" w:line="276" w:lineRule="auto"/>
+        <w:jc w:val="both"/>
+        <w:rPr>
+          <w:rFonts w:ascii="Times New Roman" w:hAnsi="Times New Roman" w:cs="Times New Roman"/>
+          <w:b/>
+          <w:bCs/>
+          <w:sz w:val="24"/>
+          <w:szCs w:val="24"/>
+        </w:rPr>
+      </w:pPr>
+      <w:proofErr w:type="spellStart"/>
+      <w:r>
+        <w:rPr>
+          <w:rFonts w:ascii="Times New Roman" w:hAnsi="Times New Roman" w:cs="Times New Roman"/>
+          <w:sz w:val="24"/>
+          <w:szCs w:val="24"/>
+        </w:rPr>
+        <w:t>Tel</w:t>
+      </w:r>
+      <w:proofErr w:type="spellEnd"/>
+      <w:r>
+        <w:rPr>
+          <w:rFonts w:ascii="Times New Roman" w:hAnsi="Times New Roman" w:cs="Times New Roman"/>
+          <w:sz w:val="24"/>
+          <w:szCs w:val="24"/>
+        </w:rPr>
+        <w:t>: Para telefone.</w:t>
+      </w:r>
+    </w:p>
+    <w:p>
+      <w:pPr>
+        <w:pStyle w:val="PargrafodaLista"/>
+        <w:numPr>
+          <w:ilvl w:val="2"/>
+          <w:numId w:val="13"/>
+        </w:numPr>
+        <w:spacing w:before="240" w:line="276" w:lineRule="auto"/>
+        <w:jc w:val="both"/>
+        <w:rPr>
+          <w:rFonts w:ascii="Times New Roman" w:hAnsi="Times New Roman" w:cs="Times New Roman"/>
+          <w:b/>
+          <w:bCs/>
+          <w:sz w:val="24"/>
+          <w:szCs w:val="24"/>
+        </w:rPr>
+      </w:pPr>
+      <w:r>
+        <w:rPr>
+          <w:rFonts w:ascii="Times New Roman" w:hAnsi="Times New Roman" w:cs="Times New Roman"/>
+          <w:sz w:val="24"/>
+          <w:szCs w:val="24"/>
+        </w:rPr>
+        <w:t xml:space="preserve">Quando utiliza esses </w:t>
+      </w:r>
+      <w:proofErr w:type="spellStart"/>
+      <w:r>
+        <w:rPr>
+          <w:rFonts w:ascii="Times New Roman" w:hAnsi="Times New Roman" w:cs="Times New Roman"/>
+          <w:sz w:val="24"/>
+          <w:szCs w:val="24"/>
+        </w:rPr>
+        <w:t>types</w:t>
+      </w:r>
+      <w:proofErr w:type="spellEnd"/>
+      <w:r>
+        <w:rPr>
+          <w:rFonts w:ascii="Times New Roman" w:hAnsi="Times New Roman" w:cs="Times New Roman"/>
+          <w:sz w:val="24"/>
+          <w:szCs w:val="24"/>
+        </w:rPr>
+        <w:t xml:space="preserve"> específicos para cada coisa, o input identifica o que está faltando e te avisa para colocar quando tenta enviar o formulário. Ex.: Se você tentar enviar o </w:t>
+      </w:r>
+      <w:proofErr w:type="spellStart"/>
+      <w:r>
+        <w:rPr>
+          <w:rFonts w:ascii="Times New Roman" w:hAnsi="Times New Roman" w:cs="Times New Roman"/>
+          <w:sz w:val="24"/>
+          <w:szCs w:val="24"/>
+        </w:rPr>
+        <w:t>forms</w:t>
+      </w:r>
+      <w:proofErr w:type="spellEnd"/>
+      <w:r>
+        <w:rPr>
+          <w:rFonts w:ascii="Times New Roman" w:hAnsi="Times New Roman" w:cs="Times New Roman"/>
+          <w:sz w:val="24"/>
+          <w:szCs w:val="24"/>
+        </w:rPr>
+        <w:t>, mas com o e-mail faltando sua extensão (@</w:t>
+      </w:r>
+      <w:r>
+        <w:rPr>
+          <w:rFonts w:ascii="Times New Roman" w:hAnsi="Times New Roman" w:cs="Times New Roman"/>
+          <w:sz w:val="24"/>
+          <w:szCs w:val="24"/>
+        </w:rPr>
+        <w:t>domínio</w:t>
+      </w:r>
+      <w:r>
+        <w:rPr>
+          <w:rFonts w:ascii="Times New Roman" w:hAnsi="Times New Roman" w:cs="Times New Roman"/>
+          <w:sz w:val="24"/>
+          <w:szCs w:val="24"/>
+        </w:rPr>
+        <w:t>.com[.br]), o navegador irá avisar que está faltando essas coisas e não te permitirá enviar o formulário</w:t>
+      </w:r>
+      <w:r>
+        <w:rPr>
+          <w:rFonts w:ascii="Times New Roman" w:hAnsi="Times New Roman" w:cs="Times New Roman"/>
+          <w:sz w:val="24"/>
+          <w:szCs w:val="24"/>
+        </w:rPr>
+        <w:t>.</w:t>
+      </w:r>
+    </w:p>
+    <w:p>
+      <w:pPr>
+        <w:pStyle w:val="PargrafodaLista"/>
+        <w:numPr>
+          <w:ilvl w:val="1"/>
+          <w:numId w:val="13"/>
+        </w:numPr>
+        <w:spacing w:before="240" w:line="276" w:lineRule="auto"/>
+        <w:jc w:val="both"/>
+        <w:rPr>
+          <w:rFonts w:ascii="Times New Roman" w:hAnsi="Times New Roman" w:cs="Times New Roman"/>
+          <w:b/>
+          <w:bCs/>
+          <w:i/>
+          <w:iCs/>
+          <w:sz w:val="24"/>
+          <w:szCs w:val="24"/>
+        </w:rPr>
+      </w:pPr>
+      <w:r>
+        <w:rPr>
+          <w:rFonts w:ascii="Times New Roman" w:hAnsi="Times New Roman" w:cs="Times New Roman"/>
+          <w:sz w:val="24"/>
+          <w:szCs w:val="24"/>
+        </w:rPr>
+        <w:t xml:space="preserve">Quando queremos que um campo específico seja preenchido pelo usuário, podemos colocar uma palavra reservada: </w:t>
+      </w:r>
+      <w:proofErr w:type="spellStart"/>
+      <w:r>
+        <w:rPr>
+          <w:rFonts w:ascii="Times New Roman" w:hAnsi="Times New Roman" w:cs="Times New Roman"/>
+          <w:i/>
+          <w:iCs/>
+          <w:sz w:val="24"/>
+          <w:szCs w:val="24"/>
+        </w:rPr>
+        <w:t>required</w:t>
+      </w:r>
+      <w:proofErr w:type="spellEnd"/>
+      <w:r>
+        <w:rPr>
+          <w:rFonts w:ascii="Times New Roman" w:hAnsi="Times New Roman" w:cs="Times New Roman"/>
+          <w:sz w:val="24"/>
+          <w:szCs w:val="24"/>
+        </w:rPr>
+        <w:t xml:space="preserve">, dentro da tag do </w:t>
+      </w:r>
+      <w:r>
+        <w:rPr>
+          <w:rFonts w:ascii="Times New Roman" w:hAnsi="Times New Roman" w:cs="Times New Roman"/>
+          <w:i/>
+          <w:iCs/>
+          <w:sz w:val="24"/>
+          <w:szCs w:val="24"/>
+        </w:rPr>
+        <w:t>&lt;input&gt;</w:t>
+      </w:r>
+      <w:r>
+        <w:rPr>
+          <w:rFonts w:ascii="Times New Roman" w:hAnsi="Times New Roman" w:cs="Times New Roman"/>
+          <w:sz w:val="24"/>
+          <w:szCs w:val="24"/>
+        </w:rPr>
+        <w:t>, desse modo, o site não permitirá o envio do formulário a menos que esteja preenchido.</w:t>
+      </w:r>
+    </w:p>
+    <w:p>
+      <w:pPr>
+        <w:pStyle w:val="PargrafodaLista"/>
+        <w:numPr>
+          <w:ilvl w:val="2"/>
+          <w:numId w:val="13"/>
+        </w:numPr>
+        <w:spacing w:before="240" w:line="276" w:lineRule="auto"/>
+        <w:jc w:val="both"/>
+        <w:rPr>
+          <w:rFonts w:ascii="Times New Roman" w:hAnsi="Times New Roman" w:cs="Times New Roman"/>
+          <w:b/>
+          <w:bCs/>
+          <w:i/>
+          <w:iCs/>
+          <w:sz w:val="24"/>
+          <w:szCs w:val="24"/>
+        </w:rPr>
+      </w:pPr>
+      <w:r>
+        <w:rPr>
+          <w:rFonts w:ascii="Times New Roman" w:hAnsi="Times New Roman" w:cs="Times New Roman"/>
+          <w:sz w:val="24"/>
+          <w:szCs w:val="24"/>
+        </w:rPr>
+        <w:t>Quando faz isso, ele mostra uma mensagem de aviso no campo em que falta preencher e fala o que precisa ser preenchido.</w:t>
+      </w:r>
+    </w:p>
+    <w:p>
+      <w:pPr>
+        <w:pStyle w:val="PargrafodaLista"/>
+        <w:numPr>
+          <w:ilvl w:val="2"/>
+          <w:numId w:val="13"/>
+        </w:numPr>
+        <w:spacing w:before="240" w:line="276" w:lineRule="auto"/>
+        <w:jc w:val="both"/>
+        <w:rPr>
+          <w:rFonts w:ascii="Times New Roman" w:hAnsi="Times New Roman" w:cs="Times New Roman"/>
+          <w:b/>
+          <w:bCs/>
+          <w:i/>
+          <w:iCs/>
+          <w:sz w:val="24"/>
+          <w:szCs w:val="24"/>
+        </w:rPr>
+      </w:pPr>
+      <w:r>
+        <w:rPr>
+          <w:rFonts w:ascii="Times New Roman" w:hAnsi="Times New Roman" w:cs="Times New Roman"/>
+          <w:sz w:val="24"/>
+          <w:szCs w:val="24"/>
+        </w:rPr>
+        <w:t>Isso facilita a vida do usuário e impede o envio de um formulário com informações faltando.</w:t>
+      </w:r>
+    </w:p>
+    <w:p>
+      <w:pPr>
+        <w:pStyle w:val="PargrafodaLista"/>
+        <w:numPr>
+          <w:ilvl w:val="1"/>
+          <w:numId w:val="13"/>
+        </w:numPr>
+        <w:spacing w:before="240" w:line="276" w:lineRule="auto"/>
+        <w:jc w:val="both"/>
+        <w:rPr>
+          <w:rFonts w:ascii="Times New Roman" w:hAnsi="Times New Roman" w:cs="Times New Roman"/>
+          <w:b/>
+          <w:bCs/>
+          <w:i/>
+          <w:iCs/>
+          <w:sz w:val="24"/>
+          <w:szCs w:val="24"/>
+        </w:rPr>
+      </w:pPr>
+      <w:r>
+        <w:rPr>
+          <w:rFonts w:ascii="Times New Roman" w:hAnsi="Times New Roman" w:cs="Times New Roman"/>
+          <w:sz w:val="24"/>
+          <w:szCs w:val="24"/>
+        </w:rPr>
+        <w:t xml:space="preserve">Nós podemos colocar sugestões de preenchimento dentro das caixas de input colocando a propriedade </w:t>
+      </w:r>
+      <w:proofErr w:type="spellStart"/>
+      <w:r>
+        <w:rPr>
+          <w:rFonts w:ascii="Times New Roman" w:hAnsi="Times New Roman" w:cs="Times New Roman"/>
+          <w:i/>
+          <w:iCs/>
+          <w:sz w:val="24"/>
+          <w:szCs w:val="24"/>
+        </w:rPr>
+        <w:t>placeholder</w:t>
+      </w:r>
+      <w:proofErr w:type="spellEnd"/>
+      <w:r>
+        <w:rPr>
+          <w:rFonts w:ascii="Times New Roman" w:hAnsi="Times New Roman" w:cs="Times New Roman"/>
+          <w:i/>
+          <w:iCs/>
+          <w:sz w:val="24"/>
+          <w:szCs w:val="24"/>
+        </w:rPr>
+        <w:t>=”mensagem”</w:t>
+      </w:r>
+      <w:r>
+        <w:rPr>
+          <w:rFonts w:ascii="Times New Roman" w:hAnsi="Times New Roman" w:cs="Times New Roman"/>
+          <w:sz w:val="24"/>
+          <w:szCs w:val="24"/>
+        </w:rPr>
+        <w:t>, desse modo, a mensagem que foi colocada dentro irá aparecer de forma mais opaca dentro da caixa, guiando e induzindo o usuário a colocar do jeito que está escrito.</w:t>
+      </w:r>
+    </w:p>
+    <w:p>
+      <w:pPr>
+        <w:pStyle w:val="PargrafodaLista"/>
+        <w:numPr>
+          <w:ilvl w:val="2"/>
+          <w:numId w:val="13"/>
+        </w:numPr>
+        <w:spacing w:before="240" w:line="276" w:lineRule="auto"/>
+        <w:jc w:val="both"/>
+        <w:rPr>
+          <w:rFonts w:ascii="Times New Roman" w:hAnsi="Times New Roman" w:cs="Times New Roman"/>
+          <w:b/>
+          <w:bCs/>
+          <w:i/>
+          <w:iCs/>
+          <w:sz w:val="24"/>
+          <w:szCs w:val="24"/>
+        </w:rPr>
+      </w:pPr>
+      <w:r>
+        <w:rPr>
+          <w:rFonts w:ascii="Times New Roman" w:hAnsi="Times New Roman" w:cs="Times New Roman"/>
+          <w:sz w:val="24"/>
+          <w:szCs w:val="24"/>
+        </w:rPr>
+        <w:t xml:space="preserve">Essa propriedade é colocada dentro da tag do </w:t>
+      </w:r>
+      <w:r>
+        <w:rPr>
+          <w:rFonts w:ascii="Times New Roman" w:hAnsi="Times New Roman" w:cs="Times New Roman"/>
+          <w:i/>
+          <w:iCs/>
+          <w:sz w:val="24"/>
+          <w:szCs w:val="24"/>
+        </w:rPr>
+        <w:t>&lt;input&gt;</w:t>
+      </w:r>
+      <w:r>
+        <w:rPr>
+          <w:rFonts w:ascii="Times New Roman" w:hAnsi="Times New Roman" w:cs="Times New Roman"/>
+          <w:sz w:val="24"/>
+          <w:szCs w:val="24"/>
+        </w:rPr>
+        <w:t>!</w:t>
+      </w:r>
+    </w:p>
+    <w:p>
+      <w:pPr>
+        <w:pStyle w:val="PargrafodaLista"/>
+        <w:numPr>
+          <w:ilvl w:val="1"/>
+          <w:numId w:val="13"/>
+        </w:numPr>
+        <w:spacing w:before="240" w:line="276" w:lineRule="auto"/>
+        <w:jc w:val="both"/>
+        <w:rPr>
+          <w:rFonts w:ascii="Times New Roman" w:hAnsi="Times New Roman" w:cs="Times New Roman"/>
+          <w:b/>
+          <w:bCs/>
+          <w:i/>
+          <w:iCs/>
+          <w:sz w:val="24"/>
+          <w:szCs w:val="24"/>
+        </w:rPr>
+      </w:pPr>
+      <w:r>
+        <w:rPr>
+          <w:rFonts w:ascii="Times New Roman" w:hAnsi="Times New Roman" w:cs="Times New Roman"/>
+          <w:sz w:val="24"/>
+          <w:szCs w:val="24"/>
+        </w:rPr>
+        <w:t>Quando queremos agrupar os campos em um formulário e ter um título para isso temos tags específicas que deixam nosso código melhor escrito, pois dá mais semântica a ele.</w:t>
+      </w:r>
+    </w:p>
+    <w:p>
+      <w:pPr>
+        <w:pStyle w:val="PargrafodaLista"/>
+        <w:numPr>
+          <w:ilvl w:val="2"/>
+          <w:numId w:val="13"/>
+        </w:numPr>
+        <w:spacing w:before="240" w:line="276" w:lineRule="auto"/>
+        <w:jc w:val="both"/>
+        <w:rPr>
+          <w:rFonts w:ascii="Times New Roman" w:hAnsi="Times New Roman" w:cs="Times New Roman"/>
+          <w:b/>
+          <w:bCs/>
+          <w:i/>
+          <w:iCs/>
+          <w:sz w:val="24"/>
+          <w:szCs w:val="24"/>
+        </w:rPr>
+      </w:pPr>
+      <w:r>
+        <w:rPr>
+          <w:rFonts w:ascii="Times New Roman" w:hAnsi="Times New Roman" w:cs="Times New Roman"/>
+          <w:i/>
+          <w:iCs/>
+          <w:sz w:val="24"/>
+          <w:szCs w:val="24"/>
+        </w:rPr>
+        <w:t>&lt;</w:t>
+      </w:r>
+      <w:proofErr w:type="spellStart"/>
+      <w:r>
+        <w:rPr>
+          <w:rFonts w:ascii="Times New Roman" w:hAnsi="Times New Roman" w:cs="Times New Roman"/>
+          <w:i/>
+          <w:iCs/>
+          <w:sz w:val="24"/>
+          <w:szCs w:val="24"/>
+        </w:rPr>
+        <w:t>fieldset</w:t>
+      </w:r>
+      <w:proofErr w:type="spellEnd"/>
+      <w:r>
+        <w:rPr>
+          <w:rFonts w:ascii="Times New Roman" w:hAnsi="Times New Roman" w:cs="Times New Roman"/>
+          <w:i/>
+          <w:iCs/>
+          <w:sz w:val="24"/>
+          <w:szCs w:val="24"/>
+        </w:rPr>
+        <w:t>&gt;</w:t>
+      </w:r>
+      <w:r>
+        <w:rPr>
+          <w:rFonts w:ascii="Times New Roman" w:hAnsi="Times New Roman" w:cs="Times New Roman"/>
+          <w:sz w:val="24"/>
+          <w:szCs w:val="24"/>
+        </w:rPr>
+        <w:t>: Divisão para vários campos referentes à</w:t>
+      </w:r>
+      <w:r>
+        <w:rPr>
+          <w:rFonts w:ascii="Times New Roman" w:hAnsi="Times New Roman" w:cs="Times New Roman"/>
+          <w:sz w:val="24"/>
+          <w:szCs w:val="24"/>
+        </w:rPr>
+        <w:t xml:space="preserve"> configuração de um ou mais campos de um assunto específico</w:t>
+      </w:r>
+      <w:r>
+        <w:rPr>
+          <w:rFonts w:ascii="Times New Roman" w:hAnsi="Times New Roman" w:cs="Times New Roman"/>
+          <w:sz w:val="24"/>
+          <w:szCs w:val="24"/>
+        </w:rPr>
+        <w:t>.</w:t>
+      </w:r>
+      <w:r>
+        <w:rPr>
+          <w:rFonts w:ascii="Times New Roman" w:hAnsi="Times New Roman" w:cs="Times New Roman"/>
+          <w:sz w:val="24"/>
+          <w:szCs w:val="24"/>
+        </w:rPr>
+        <w:t xml:space="preserve"> Podemos usar quando temos preenchimento de dados de um cartão de crédito, dados de endereço ou bolinhas de seleção, por exemplo.</w:t>
+      </w:r>
+    </w:p>
+    <w:p>
+      <w:pPr>
+        <w:pStyle w:val="PargrafodaLista"/>
+        <w:numPr>
+          <w:ilvl w:val="3"/>
+          <w:numId w:val="13"/>
+        </w:numPr>
+        <w:spacing w:before="240" w:line="276" w:lineRule="auto"/>
+        <w:jc w:val="both"/>
+        <w:rPr>
+          <w:rFonts w:ascii="Times New Roman" w:hAnsi="Times New Roman" w:cs="Times New Roman"/>
+          <w:b/>
+          <w:bCs/>
+          <w:sz w:val="24"/>
+          <w:szCs w:val="24"/>
+        </w:rPr>
+      </w:pPr>
+      <w:r>
+        <w:rPr>
+          <w:rFonts w:ascii="Times New Roman" w:hAnsi="Times New Roman" w:cs="Times New Roman"/>
+          <w:sz w:val="24"/>
+          <w:szCs w:val="24"/>
+        </w:rPr>
+        <w:t xml:space="preserve">Dentro dessa tag não temos parágrafos, apenas títulos que são definidos com a tag </w:t>
+      </w:r>
+      <w:r>
+        <w:rPr>
+          <w:rFonts w:ascii="Times New Roman" w:hAnsi="Times New Roman" w:cs="Times New Roman"/>
+          <w:i/>
+          <w:iCs/>
+          <w:sz w:val="24"/>
+          <w:szCs w:val="24"/>
+        </w:rPr>
+        <w:t>&lt;</w:t>
+      </w:r>
+      <w:proofErr w:type="spellStart"/>
+      <w:r>
+        <w:rPr>
+          <w:rFonts w:ascii="Times New Roman" w:hAnsi="Times New Roman" w:cs="Times New Roman"/>
+          <w:i/>
+          <w:iCs/>
+          <w:sz w:val="24"/>
+          <w:szCs w:val="24"/>
+        </w:rPr>
+        <w:t>legend</w:t>
+      </w:r>
+      <w:proofErr w:type="spellEnd"/>
+      <w:r>
+        <w:rPr>
+          <w:rFonts w:ascii="Times New Roman" w:hAnsi="Times New Roman" w:cs="Times New Roman"/>
+          <w:i/>
+          <w:iCs/>
+          <w:sz w:val="24"/>
+          <w:szCs w:val="24"/>
+        </w:rPr>
+        <w:t>&gt;</w:t>
+      </w:r>
+      <w:r>
+        <w:rPr>
+          <w:rFonts w:ascii="Times New Roman" w:hAnsi="Times New Roman" w:cs="Times New Roman"/>
+          <w:sz w:val="24"/>
+          <w:szCs w:val="24"/>
+        </w:rPr>
+        <w:t>.</w:t>
+      </w:r>
     </w:p>
     <w:sectPr>
       <w:pgSz w:w="11906" w:h="16838"/>
@@ -13459,7 +14159,7 @@
   <w:abstractNum w:abstractNumId="7" w15:restartNumberingAfterBreak="0">
     <w:nsid w:val="3A243AF1"/>
     <w:multiLevelType w:val="multilevel"/>
-    <w:tmpl w:val="621428C6"/>
+    <w:tmpl w:val="56AC69CA"/>
     <w:lvl w:ilvl="0">
       <w:start w:val="1"/>
       <w:numFmt w:val="decimal"/>
@@ -13484,6 +14184,8 @@
       <w:rPr>
         <w:rFonts w:hint="default"/>
         <w:b w:val="0"/>
+        <w:i w:val="0"/>
+        <w:iCs w:val="0"/>
       </w:rPr>
     </w:lvl>
     <w:lvl w:ilvl="2">
@@ -13498,6 +14200,8 @@
       <w:rPr>
         <w:rFonts w:hint="default"/>
         <w:b w:val="0"/>
+        <w:i w:val="0"/>
+        <w:iCs w:val="0"/>
       </w:rPr>
     </w:lvl>
     <w:lvl w:ilvl="3">

</xml_diff>

<commit_message>
Finalizei A aula 6 e o com isso o módulo 3
Terminei o curso do módulo 3
</commit_message>
<xml_diff>
--- a/HTML5 && CSS3/HTML5 && CSS3 - Alura.docx
+++ b/HTML5 && CSS3/HTML5 && CSS3 - Alura.docx
@@ -1437,25 +1437,7 @@
           <w:sz w:val="24"/>
           <w:szCs w:val="24"/>
         </w:rPr>
-        <w:t xml:space="preserve">, portanto, essas alturas/tamanhos podem ser </w:t>
-      </w:r>
-      <w:proofErr w:type="gramStart"/>
-      <w:r>
-        <w:rPr>
-          <w:rFonts w:ascii="Times New Roman" w:hAnsi="Times New Roman" w:cs="Times New Roman"/>
-          <w:sz w:val="24"/>
-          <w:szCs w:val="24"/>
-        </w:rPr>
-        <w:t>alterados</w:t>
-      </w:r>
-      <w:proofErr w:type="gramEnd"/>
-      <w:r>
-        <w:rPr>
-          <w:rFonts w:ascii="Times New Roman" w:hAnsi="Times New Roman" w:cs="Times New Roman"/>
-          <w:sz w:val="24"/>
-          <w:szCs w:val="24"/>
-        </w:rPr>
-        <w:t xml:space="preserve"> utilizando esse parâmetro e comando de CSS3 mostrados.</w:t>
+        <w:t>, portanto, essas alturas/tamanhos podem ser alterados utilizando esse parâmetro e comando de CSS3 mostrados.</w:t>
       </w:r>
     </w:p>
     <w:p>
@@ -1963,25 +1945,7 @@
           <w:sz w:val="24"/>
           <w:szCs w:val="24"/>
         </w:rPr>
-        <w:t xml:space="preserve">=”style.css” (endereço de referência – esse endereço é o padrão, caso não esteja na mesma pasta que a página é </w:t>
-      </w:r>
-      <w:proofErr w:type="gramStart"/>
-      <w:r>
-        <w:rPr>
-          <w:rFonts w:ascii="Times New Roman" w:hAnsi="Times New Roman" w:cs="Times New Roman"/>
-          <w:sz w:val="24"/>
-          <w:szCs w:val="24"/>
-        </w:rPr>
-        <w:t>necessário</w:t>
-      </w:r>
-      <w:proofErr w:type="gramEnd"/>
-      <w:r>
-        <w:rPr>
-          <w:rFonts w:ascii="Times New Roman" w:hAnsi="Times New Roman" w:cs="Times New Roman"/>
-          <w:sz w:val="24"/>
-          <w:szCs w:val="24"/>
-        </w:rPr>
-        <w:t xml:space="preserve"> alterar. Para alterar, basta apagar tudo dentre os “” e apertar </w:t>
+        <w:t xml:space="preserve">=”style.css” (endereço de referência – esse endereço é o padrão, caso não esteja na mesma pasta que a página é necessário alterar. Para alterar, basta apagar tudo dentre os “” e apertar </w:t>
       </w:r>
       <w:proofErr w:type="spellStart"/>
       <w:r>
@@ -2131,29 +2095,7 @@
           <w:sz w:val="24"/>
           <w:szCs w:val="24"/>
         </w:rPr>
-        <w:t>&lt;em&gt;Nossa missão é: &lt;strong&gt;</w:t>
-      </w:r>
-      <w:proofErr w:type="gramStart"/>
-      <w:r>
-        <w:rPr>
-          <w:rFonts w:ascii="Times New Roman" w:hAnsi="Times New Roman" w:cs="Times New Roman"/>
-          <w:i/>
-          <w:iCs/>
-          <w:sz w:val="24"/>
-          <w:szCs w:val="24"/>
-        </w:rPr>
-        <w:t>”Proporcionar</w:t>
-      </w:r>
-      <w:proofErr w:type="gramEnd"/>
-      <w:r>
-        <w:rPr>
-          <w:rFonts w:ascii="Times New Roman" w:hAnsi="Times New Roman" w:cs="Times New Roman"/>
-          <w:i/>
-          <w:iCs/>
-          <w:sz w:val="24"/>
-          <w:szCs w:val="24"/>
-        </w:rPr>
-        <w:t xml:space="preserve"> </w:t>
+        <w:t xml:space="preserve">&lt;em&gt;Nossa missão é: &lt;strong&gt;”Proporcionar </w:t>
       </w:r>
       <w:proofErr w:type="spellStart"/>
       <w:r>
@@ -2615,25 +2557,7 @@
           <w:sz w:val="24"/>
           <w:szCs w:val="24"/>
         </w:rPr>
-        <w:t xml:space="preserve">Para fazer alterações em css de uma imagem, utilizamos </w:t>
-      </w:r>
-      <w:proofErr w:type="gramStart"/>
-      <w:r>
-        <w:rPr>
-          <w:rFonts w:ascii="Times New Roman" w:hAnsi="Times New Roman" w:cs="Times New Roman"/>
-          <w:sz w:val="24"/>
-          <w:szCs w:val="24"/>
-        </w:rPr>
-        <w:t>uma id</w:t>
-      </w:r>
-      <w:proofErr w:type="gramEnd"/>
-      <w:r>
-        <w:rPr>
-          <w:rFonts w:ascii="Times New Roman" w:hAnsi="Times New Roman" w:cs="Times New Roman"/>
-          <w:sz w:val="24"/>
-          <w:szCs w:val="24"/>
-        </w:rPr>
-        <w:t>=”nome”, colocamos #nome{} e então podemos alterar como quisermos. Obs.: O símbolo “#” é chamado de “tralha”, não jogo da velha e nem hashtag.</w:t>
+        <w:t>Para fazer alterações em css de uma imagem, utilizamos uma id=”nome”, colocamos #nome{} e então podemos alterar como quisermos. Obs.: O símbolo “#” é chamado de “tralha”, não jogo da velha e nem hashtag.</w:t>
       </w:r>
     </w:p>
     <w:p>
@@ -2903,25 +2827,7 @@
           <w:sz w:val="24"/>
           <w:szCs w:val="24"/>
         </w:rPr>
-        <w:t>: 20</w:t>
-      </w:r>
-      <w:proofErr w:type="gramStart"/>
-      <w:r>
-        <w:rPr>
-          <w:rFonts w:ascii="Times New Roman" w:hAnsi="Times New Roman" w:cs="Times New Roman"/>
-          <w:sz w:val="24"/>
-          <w:szCs w:val="24"/>
-        </w:rPr>
-        <w:t>px;.</w:t>
-      </w:r>
-      <w:proofErr w:type="gramEnd"/>
-      <w:r>
-        <w:rPr>
-          <w:rFonts w:ascii="Times New Roman" w:hAnsi="Times New Roman" w:cs="Times New Roman"/>
-          <w:sz w:val="24"/>
-          <w:szCs w:val="24"/>
-        </w:rPr>
-        <w:t xml:space="preserve"> Com essa marcação, o nosso elemento teria um respiro de 20 pixels entre a borda e o texto digitado em todas as direções.</w:t>
+        <w:t>: 20px;. Com essa marcação, o nosso elemento teria um respiro de 20 pixels entre a borda e o texto digitado em todas as direções.</w:t>
       </w:r>
       <w:r>
         <w:rPr>
@@ -3745,7 +3651,6 @@
         <w:t xml:space="preserve">-style&gt; </w:t>
       </w:r>
       <w:proofErr w:type="spellStart"/>
-      <w:proofErr w:type="gramStart"/>
       <w:r>
         <w:rPr>
           <w:rFonts w:ascii="Times New Roman" w:hAnsi="Times New Roman" w:cs="Times New Roman"/>
@@ -3775,7 +3680,6 @@
         </w:rPr>
         <w:t>.</w:t>
       </w:r>
-      <w:proofErr w:type="gramEnd"/>
     </w:p>
     <w:p>
       <w:pPr>
@@ -4483,35 +4387,15 @@
           <w:sz w:val="24"/>
           <w:szCs w:val="24"/>
         </w:rPr>
-        <w:t xml:space="preserve">: </w:t>
-      </w:r>
-      <w:proofErr w:type="gramStart"/>
-      <w:r>
-        <w:rPr>
-          <w:rFonts w:ascii="Times New Roman" w:hAnsi="Times New Roman" w:cs="Times New Roman"/>
-          <w:i/>
-          <w:iCs/>
-          <w:sz w:val="24"/>
-          <w:szCs w:val="24"/>
-        </w:rPr>
-        <w:t>top;</w:t>
-      </w:r>
-      <w:r>
-        <w:rPr>
-          <w:rFonts w:ascii="Times New Roman" w:hAnsi="Times New Roman" w:cs="Times New Roman"/>
-          <w:sz w:val="24"/>
-          <w:szCs w:val="24"/>
-        </w:rPr>
-        <w:t>,</w:t>
-      </w:r>
-      <w:proofErr w:type="gramEnd"/>
-      <w:r>
-        <w:rPr>
-          <w:rFonts w:ascii="Times New Roman" w:hAnsi="Times New Roman" w:cs="Times New Roman"/>
-          <w:sz w:val="24"/>
-          <w:szCs w:val="24"/>
-        </w:rPr>
-        <w:t xml:space="preserve"> assim, o conteúdo vai ser alinhado na parte superior.</w:t>
+        <w:t>: top;</w:t>
+      </w:r>
+      <w:r>
+        <w:rPr>
+          <w:rFonts w:ascii="Times New Roman" w:hAnsi="Times New Roman" w:cs="Times New Roman"/>
+          <w:sz w:val="24"/>
+          <w:szCs w:val="24"/>
+        </w:rPr>
+        <w:t>, assim, o conteúdo vai ser alinhado na parte superior.</w:t>
       </w:r>
     </w:p>
     <w:p>
@@ -5363,25 +5247,7 @@
           <w:sz w:val="24"/>
           <w:szCs w:val="24"/>
         </w:rPr>
-        <w:t xml:space="preserve">: Para links externos, ou seja, que não são </w:t>
-      </w:r>
-      <w:proofErr w:type="gramStart"/>
-      <w:r>
-        <w:rPr>
-          <w:rFonts w:ascii="Times New Roman" w:hAnsi="Times New Roman" w:cs="Times New Roman"/>
-          <w:sz w:val="24"/>
-          <w:szCs w:val="24"/>
-        </w:rPr>
-        <w:t>seus/do seu site</w:t>
-      </w:r>
-      <w:proofErr w:type="gramEnd"/>
-      <w:r>
-        <w:rPr>
-          <w:rFonts w:ascii="Times New Roman" w:hAnsi="Times New Roman" w:cs="Times New Roman"/>
-          <w:sz w:val="24"/>
-          <w:szCs w:val="24"/>
-        </w:rPr>
-        <w:t>, mas sim de outros.</w:t>
+        <w:t>: Para links externos, ou seja, que não são seus/do seu site, mas sim de outros.</w:t>
       </w:r>
     </w:p>
     <w:p>
@@ -6001,7 +5867,6 @@
         <w:t xml:space="preserve">: </w:t>
       </w:r>
       <w:proofErr w:type="spellStart"/>
-      <w:proofErr w:type="gramStart"/>
       <w:r>
         <w:rPr>
           <w:rFonts w:ascii="Times New Roman" w:hAnsi="Times New Roman" w:cs="Times New Roman"/>
@@ -6029,34 +5894,7 @@
           <w:sz w:val="24"/>
           <w:szCs w:val="24"/>
         </w:rPr>
-        <w:t>.</w:t>
-      </w:r>
-      <w:proofErr w:type="gramEnd"/>
-      <w:r>
-        <w:rPr>
-          <w:rFonts w:ascii="Times New Roman" w:hAnsi="Times New Roman" w:cs="Times New Roman"/>
-          <w:sz w:val="24"/>
-          <w:szCs w:val="24"/>
-        </w:rPr>
-        <w:t xml:space="preserve"> Dessa forma, </w:t>
-      </w:r>
-      <w:proofErr w:type="gramStart"/>
-      <w:r>
-        <w:rPr>
-          <w:rFonts w:ascii="Times New Roman" w:hAnsi="Times New Roman" w:cs="Times New Roman"/>
-          <w:sz w:val="24"/>
-          <w:szCs w:val="24"/>
-        </w:rPr>
-        <w:t>todo o texto dos links ficam</w:t>
-      </w:r>
-      <w:proofErr w:type="gramEnd"/>
-      <w:r>
-        <w:rPr>
-          <w:rFonts w:ascii="Times New Roman" w:hAnsi="Times New Roman" w:cs="Times New Roman"/>
-          <w:sz w:val="24"/>
-          <w:szCs w:val="24"/>
-        </w:rPr>
-        <w:t xml:space="preserve"> em maiúsculas.</w:t>
+        <w:t>. Dessa forma, todo o texto dos links ficam em maiúsculas.</w:t>
       </w:r>
     </w:p>
     <w:p>
@@ -6164,18 +6002,7 @@
           <w:sz w:val="24"/>
           <w:szCs w:val="24"/>
         </w:rPr>
-        <w:t>/</w:t>
-      </w:r>
-      <w:proofErr w:type="gramStart"/>
-      <w:r>
-        <w:rPr>
-          <w:rFonts w:ascii="Times New Roman" w:hAnsi="Times New Roman" w:cs="Times New Roman"/>
-          <w:i/>
-          <w:iCs/>
-          <w:sz w:val="24"/>
-          <w:szCs w:val="24"/>
-        </w:rPr>
-        <w:t>900;</w:t>
+        <w:t>/900;</w:t>
       </w:r>
       <w:r>
         <w:rPr>
@@ -6185,7 +6012,6 @@
         </w:rPr>
         <w:t>.</w:t>
       </w:r>
-      <w:proofErr w:type="gramEnd"/>
     </w:p>
     <w:p>
       <w:pPr>
@@ -6237,7 +6063,6 @@
         <w:t xml:space="preserve">: </w:t>
       </w:r>
       <w:proofErr w:type="spellStart"/>
-      <w:proofErr w:type="gramStart"/>
       <w:r>
         <w:rPr>
           <w:rFonts w:ascii="Times New Roman" w:hAnsi="Times New Roman" w:cs="Times New Roman"/>
@@ -6265,16 +6090,7 @@
           <w:sz w:val="24"/>
           <w:szCs w:val="24"/>
         </w:rPr>
-        <w:t>,</w:t>
-      </w:r>
-      <w:proofErr w:type="gramEnd"/>
-      <w:r>
-        <w:rPr>
-          <w:rFonts w:ascii="Times New Roman" w:hAnsi="Times New Roman" w:cs="Times New Roman"/>
-          <w:sz w:val="24"/>
-          <w:szCs w:val="24"/>
-        </w:rPr>
-        <w:t xml:space="preserve"> ou seja, nenhuma decoração no texto.</w:t>
+        <w:t>, ou seja, nenhuma decoração no texto.</w:t>
       </w:r>
     </w:p>
     <w:p>
@@ -6967,25 +6783,7 @@
           <w:sz w:val="24"/>
           <w:szCs w:val="24"/>
         </w:rPr>
-        <w:t xml:space="preserve">Quando </w:t>
-      </w:r>
-      <w:proofErr w:type="gramStart"/>
-      <w:r>
-        <w:rPr>
-          <w:rFonts w:ascii="Times New Roman" w:hAnsi="Times New Roman" w:cs="Times New Roman"/>
-          <w:sz w:val="24"/>
-          <w:szCs w:val="24"/>
-        </w:rPr>
-        <w:t>coloca-se</w:t>
-      </w:r>
-      <w:proofErr w:type="gramEnd"/>
-      <w:r>
-        <w:rPr>
-          <w:rFonts w:ascii="Times New Roman" w:hAnsi="Times New Roman" w:cs="Times New Roman"/>
-          <w:sz w:val="24"/>
-          <w:szCs w:val="24"/>
-        </w:rPr>
-        <w:t xml:space="preserve"> um elemento como posicionamento absoluto, em um cabeçalho, por exemplo, ele irá sair do cabeçalho, fazendo com que ele até diminua de tamanho. Isso ocorre porque a partir desse momento, esse elemento já não faz mais parte do cabeçalho. Ele saiu do lugar.</w:t>
+        <w:t>Quando coloca-se um elemento como posicionamento absoluto, em um cabeçalho, por exemplo, ele irá sair do cabeçalho, fazendo com que ele até diminua de tamanho. Isso ocorre porque a partir desse momento, esse elemento já não faz mais parte do cabeçalho. Ele saiu do lugar.</w:t>
       </w:r>
     </w:p>
     <w:p>
@@ -7133,25 +6931,7 @@
           <w:sz w:val="24"/>
           <w:szCs w:val="24"/>
         </w:rPr>
-        <w:t xml:space="preserve">Se quiser que esse elemento fique dentro de uma box, é necessário que essa box levante, desse modo, o seu elemento irá ter um posicionamento absoluto relativo </w:t>
-      </w:r>
-      <w:proofErr w:type="gramStart"/>
-      <w:r>
-        <w:rPr>
-          <w:rFonts w:ascii="Times New Roman" w:hAnsi="Times New Roman" w:cs="Times New Roman"/>
-          <w:sz w:val="24"/>
-          <w:szCs w:val="24"/>
-        </w:rPr>
-        <w:t>à</w:t>
-      </w:r>
-      <w:proofErr w:type="gramEnd"/>
-      <w:r>
-        <w:rPr>
-          <w:rFonts w:ascii="Times New Roman" w:hAnsi="Times New Roman" w:cs="Times New Roman"/>
-          <w:sz w:val="24"/>
-          <w:szCs w:val="24"/>
-        </w:rPr>
-        <w:t xml:space="preserve"> caixa.</w:t>
+        <w:t>Se quiser que esse elemento fique dentro de uma box, é necessário que essa box levante, desse modo, o seu elemento irá ter um posicionamento absoluto relativo à caixa.</w:t>
       </w:r>
     </w:p>
     <w:p>
@@ -7195,25 +6975,7 @@
           <w:sz w:val="24"/>
           <w:szCs w:val="24"/>
         </w:rPr>
-        <w:t xml:space="preserve">relativo </w:t>
-      </w:r>
-      <w:proofErr w:type="gramStart"/>
-      <w:r>
-        <w:rPr>
-          <w:rFonts w:ascii="Times New Roman" w:hAnsi="Times New Roman" w:cs="Times New Roman"/>
-          <w:sz w:val="24"/>
-          <w:szCs w:val="24"/>
-        </w:rPr>
-        <w:t>à</w:t>
-      </w:r>
-      <w:proofErr w:type="gramEnd"/>
-      <w:r>
-        <w:rPr>
-          <w:rFonts w:ascii="Times New Roman" w:hAnsi="Times New Roman" w:cs="Times New Roman"/>
-          <w:sz w:val="24"/>
-          <w:szCs w:val="24"/>
-        </w:rPr>
-        <w:t xml:space="preserve"> box, a box precisa ter um posicionamento relativo, pois, desse modo, ela irá levantar, alcançando o elemento e fazendo com que ele volte a fazer parte dela.</w:t>
+        <w:t>relativo à box, a box precisa ter um posicionamento relativo, pois, desse modo, ela irá levantar, alcançando o elemento e fazendo com que ele volte a fazer parte dela.</w:t>
       </w:r>
     </w:p>
     <w:p>
@@ -7891,25 +7653,7 @@
           <w:sz w:val="24"/>
           <w:szCs w:val="24"/>
         </w:rPr>
-        <w:t xml:space="preserve">: </w:t>
-      </w:r>
-      <w:proofErr w:type="gramStart"/>
-      <w:r>
-        <w:rPr>
-          <w:rFonts w:ascii="Times New Roman" w:hAnsi="Times New Roman" w:cs="Times New Roman"/>
-          <w:sz w:val="24"/>
-          <w:szCs w:val="24"/>
-        </w:rPr>
-        <w:t>local;:</w:t>
-      </w:r>
-      <w:proofErr w:type="gramEnd"/>
-      <w:r>
-        <w:rPr>
-          <w:rFonts w:ascii="Times New Roman" w:hAnsi="Times New Roman" w:cs="Times New Roman"/>
-          <w:sz w:val="24"/>
-          <w:szCs w:val="24"/>
-        </w:rPr>
-        <w:t xml:space="preserve"> Carrega o conteúdo de acordo com a localidade específica. Se colocar em top, carrega de cima, </w:t>
+        <w:t xml:space="preserve">: local;: Carrega o conteúdo de acordo com a localidade específica. Se colocar em top, carrega de cima, </w:t>
       </w:r>
       <w:proofErr w:type="spellStart"/>
       <w:r>
@@ -8063,35 +7807,15 @@
           <w:sz w:val="24"/>
           <w:szCs w:val="24"/>
         </w:rPr>
-        <w:t>-</w:t>
-      </w:r>
-      <w:proofErr w:type="gramStart"/>
-      <w:r>
-        <w:rPr>
-          <w:rFonts w:ascii="Times New Roman" w:hAnsi="Times New Roman" w:cs="Times New Roman"/>
-          <w:i/>
-          <w:iCs/>
-          <w:sz w:val="24"/>
-          <w:szCs w:val="24"/>
-        </w:rPr>
-        <w:t>box;</w:t>
-      </w:r>
-      <w:r>
-        <w:rPr>
-          <w:rFonts w:ascii="Times New Roman" w:hAnsi="Times New Roman" w:cs="Times New Roman"/>
-          <w:sz w:val="24"/>
-          <w:szCs w:val="24"/>
-        </w:rPr>
-        <w:t>.</w:t>
-      </w:r>
-      <w:proofErr w:type="gramEnd"/>
-      <w:r>
-        <w:rPr>
-          <w:rFonts w:ascii="Times New Roman" w:hAnsi="Times New Roman" w:cs="Times New Roman"/>
-          <w:sz w:val="24"/>
-          <w:szCs w:val="24"/>
-        </w:rPr>
-        <w:t xml:space="preserve"> Essa marcação fará com que todo o conteúdo de pixels colocado seja contado dentro da porcentagem utilizada na margem, que é o espaçamento</w:t>
+        <w:t>-box;</w:t>
+      </w:r>
+      <w:r>
+        <w:rPr>
+          <w:rFonts w:ascii="Times New Roman" w:hAnsi="Times New Roman" w:cs="Times New Roman"/>
+          <w:sz w:val="24"/>
+          <w:szCs w:val="24"/>
+        </w:rPr>
+        <w:t>. Essa marcação fará com que todo o conteúdo de pixels colocado seja contado dentro da porcentagem utilizada na margem, que é o espaçamento</w:t>
       </w:r>
       <w:r>
         <w:rPr>
@@ -11212,25 +10936,7 @@
           <w:sz w:val="24"/>
           <w:szCs w:val="24"/>
         </w:rPr>
-        <w:t xml:space="preserve"> e o input é super importante pois facilita a vida dos nossos clientes. Ex.: Se sua caixa de texto for muito </w:t>
-      </w:r>
-      <w:proofErr w:type="gramStart"/>
-      <w:r>
-        <w:rPr>
-          <w:rFonts w:ascii="Times New Roman" w:hAnsi="Times New Roman" w:cs="Times New Roman"/>
-          <w:sz w:val="24"/>
-          <w:szCs w:val="24"/>
-        </w:rPr>
-        <w:t>pequeno</w:t>
-      </w:r>
-      <w:proofErr w:type="gramEnd"/>
-      <w:r>
-        <w:rPr>
-          <w:rFonts w:ascii="Times New Roman" w:hAnsi="Times New Roman" w:cs="Times New Roman"/>
-          <w:sz w:val="24"/>
-          <w:szCs w:val="24"/>
-        </w:rPr>
-        <w:t xml:space="preserve"> ou quando temos muitas informações para serem entradas, basta o cliente clicar no nome que foi colocado no </w:t>
+        <w:t xml:space="preserve"> e o input é super importante pois facilita a vida dos nossos clientes. Ex.: Se sua caixa de texto for muito pequeno ou quando temos muitas informações para serem entradas, basta o cliente clicar no nome que foi colocado no </w:t>
       </w:r>
       <w:proofErr w:type="spellStart"/>
       <w:r>
@@ -13903,35 +13609,15 @@
           <w:sz w:val="24"/>
           <w:szCs w:val="24"/>
         </w:rPr>
-        <w:t>: tempo(e o “s” do lado) e a característica do elemento (background por exemplo</w:t>
-      </w:r>
-      <w:proofErr w:type="gramStart"/>
-      <w:r>
-        <w:rPr>
-          <w:rFonts w:ascii="Times New Roman" w:hAnsi="Times New Roman" w:cs="Times New Roman"/>
-          <w:i/>
-          <w:iCs/>
-          <w:sz w:val="24"/>
-          <w:szCs w:val="24"/>
-        </w:rPr>
-        <w:t>);</w:t>
-      </w:r>
-      <w:r>
-        <w:rPr>
-          <w:rFonts w:ascii="Times New Roman" w:hAnsi="Times New Roman" w:cs="Times New Roman"/>
-          <w:sz w:val="24"/>
-          <w:szCs w:val="24"/>
-        </w:rPr>
-        <w:t>.</w:t>
-      </w:r>
-      <w:proofErr w:type="gramEnd"/>
-      <w:r>
-        <w:rPr>
-          <w:rFonts w:ascii="Times New Roman" w:hAnsi="Times New Roman" w:cs="Times New Roman"/>
-          <w:sz w:val="24"/>
-          <w:szCs w:val="24"/>
-        </w:rPr>
-        <w:t xml:space="preserve"> Dessa forma o css faz com que o seu background seja </w:t>
+        <w:t>: tempo(e o “s” do lado) e a característica do elemento (background por exemplo);</w:t>
+      </w:r>
+      <w:r>
+        <w:rPr>
+          <w:rFonts w:ascii="Times New Roman" w:hAnsi="Times New Roman" w:cs="Times New Roman"/>
+          <w:sz w:val="24"/>
+          <w:szCs w:val="24"/>
+        </w:rPr>
+        <w:t xml:space="preserve">. Dessa forma o css faz com que o seu background seja </w:t>
       </w:r>
       <w:proofErr w:type="spellStart"/>
       <w:r>
@@ -14175,35 +13861,15 @@
           <w:sz w:val="24"/>
           <w:szCs w:val="24"/>
         </w:rPr>
-        <w:t>(1.2</w:t>
-      </w:r>
-      <w:proofErr w:type="gramStart"/>
-      <w:r>
-        <w:rPr>
-          <w:rFonts w:ascii="Times New Roman" w:hAnsi="Times New Roman" w:cs="Times New Roman"/>
-          <w:i/>
-          <w:iCs/>
-          <w:sz w:val="24"/>
-          <w:szCs w:val="24"/>
-        </w:rPr>
-        <w:t>);</w:t>
-      </w:r>
-      <w:r>
-        <w:rPr>
-          <w:rFonts w:ascii="Times New Roman" w:hAnsi="Times New Roman" w:cs="Times New Roman"/>
-          <w:sz w:val="24"/>
-          <w:szCs w:val="24"/>
-        </w:rPr>
-        <w:t>.</w:t>
-      </w:r>
-      <w:proofErr w:type="gramEnd"/>
-      <w:r>
-        <w:rPr>
-          <w:rFonts w:ascii="Times New Roman" w:hAnsi="Times New Roman" w:cs="Times New Roman"/>
-          <w:sz w:val="24"/>
-          <w:szCs w:val="24"/>
-        </w:rPr>
-        <w:t xml:space="preserve"> Exige uma pequena “conversão” para ser utilizado, mas é muito simples.</w:t>
+        <w:t>(1.2);</w:t>
+      </w:r>
+      <w:r>
+        <w:rPr>
+          <w:rFonts w:ascii="Times New Roman" w:hAnsi="Times New Roman" w:cs="Times New Roman"/>
+          <w:sz w:val="24"/>
+          <w:szCs w:val="24"/>
+        </w:rPr>
+        <w:t>. Exige uma pequena “conversão” para ser utilizado, mas é muito simples.</w:t>
       </w:r>
     </w:p>
     <w:p>
@@ -14362,7 +14028,6 @@
         <w:t xml:space="preserve">: 1s </w:t>
       </w:r>
       <w:proofErr w:type="spellStart"/>
-      <w:proofErr w:type="gramStart"/>
       <w:r>
         <w:rPr>
           <w:rFonts w:ascii="Times New Roman" w:hAnsi="Times New Roman" w:cs="Times New Roman"/>
@@ -14390,16 +14055,7 @@
           <w:sz w:val="24"/>
           <w:szCs w:val="24"/>
         </w:rPr>
-        <w:t>.</w:t>
-      </w:r>
-      <w:proofErr w:type="gramEnd"/>
-      <w:r>
-        <w:rPr>
-          <w:rFonts w:ascii="Times New Roman" w:hAnsi="Times New Roman" w:cs="Times New Roman"/>
-          <w:sz w:val="24"/>
-          <w:szCs w:val="24"/>
-        </w:rPr>
-        <w:t xml:space="preserve"> Desse modo, todas as características serão </w:t>
+        <w:t xml:space="preserve">. Desse modo, todas as características serão </w:t>
       </w:r>
       <w:proofErr w:type="spellStart"/>
       <w:r>
@@ -14505,18 +14161,7 @@
           <w:sz w:val="24"/>
           <w:szCs w:val="24"/>
         </w:rPr>
-        <w:t>(70deg</w:t>
-      </w:r>
-      <w:proofErr w:type="gramStart"/>
-      <w:r>
-        <w:rPr>
-          <w:rFonts w:ascii="Times New Roman" w:hAnsi="Times New Roman" w:cs="Times New Roman"/>
-          <w:i/>
-          <w:iCs/>
-          <w:sz w:val="24"/>
-          <w:szCs w:val="24"/>
-        </w:rPr>
-        <w:t>);</w:t>
+        <w:t>(70deg);</w:t>
       </w:r>
       <w:r>
         <w:rPr>
@@ -14526,7 +14171,6 @@
         </w:rPr>
         <w:t>.</w:t>
       </w:r>
-      <w:proofErr w:type="gramEnd"/>
     </w:p>
     <w:p>
       <w:pPr>
@@ -14661,35 +14305,15 @@
           <w:sz w:val="24"/>
           <w:szCs w:val="24"/>
         </w:rPr>
-        <w:t>(1.2</w:t>
-      </w:r>
-      <w:proofErr w:type="gramStart"/>
-      <w:r>
-        <w:rPr>
-          <w:rFonts w:ascii="Times New Roman" w:hAnsi="Times New Roman" w:cs="Times New Roman"/>
-          <w:i/>
-          <w:iCs/>
-          <w:sz w:val="24"/>
-          <w:szCs w:val="24"/>
-        </w:rPr>
-        <w:t>);</w:t>
-      </w:r>
-      <w:r>
-        <w:rPr>
-          <w:rFonts w:ascii="Times New Roman" w:hAnsi="Times New Roman" w:cs="Times New Roman"/>
-          <w:sz w:val="24"/>
-          <w:szCs w:val="24"/>
-        </w:rPr>
-        <w:t>.</w:t>
-      </w:r>
-      <w:proofErr w:type="gramEnd"/>
-      <w:r>
-        <w:rPr>
-          <w:rFonts w:ascii="Times New Roman" w:hAnsi="Times New Roman" w:cs="Times New Roman"/>
-          <w:sz w:val="24"/>
-          <w:szCs w:val="24"/>
-        </w:rPr>
-        <w:t xml:space="preserve"> Desse modo, as duas irão rodar tranquilamente sem serem sobrescritas.</w:t>
+        <w:t>(1.2);</w:t>
+      </w:r>
+      <w:r>
+        <w:rPr>
+          <w:rFonts w:ascii="Times New Roman" w:hAnsi="Times New Roman" w:cs="Times New Roman"/>
+          <w:sz w:val="24"/>
+          <w:szCs w:val="24"/>
+        </w:rPr>
+        <w:t>. Desse modo, as duas irão rodar tranquilamente sem serem sobrescritas.</w:t>
       </w:r>
     </w:p>
     <w:p>
@@ -14777,7 +14401,684 @@
           <w:sz w:val="24"/>
           <w:szCs w:val="24"/>
         </w:rPr>
+        <w:lastRenderedPageBreak/>
         <w:t xml:space="preserve"> </w:t>
+      </w:r>
+      <w:r>
+        <w:rPr>
+          <w:rFonts w:ascii="Times New Roman" w:hAnsi="Times New Roman" w:cs="Times New Roman"/>
+          <w:sz w:val="24"/>
+          <w:szCs w:val="24"/>
+        </w:rPr>
+        <w:t>Apesar de ser trabalhoso de se fazer por ter que utilizar muitas tags, as tabelas são coisas muito simples de se fazer.</w:t>
+      </w:r>
+    </w:p>
+    <w:p>
+      <w:pPr>
+        <w:pStyle w:val="PargrafodaLista"/>
+        <w:numPr>
+          <w:ilvl w:val="1"/>
+          <w:numId w:val="13"/>
+        </w:numPr>
+        <w:spacing w:before="240" w:line="276" w:lineRule="auto"/>
+        <w:jc w:val="both"/>
+        <w:rPr>
+          <w:rFonts w:ascii="Times New Roman" w:hAnsi="Times New Roman" w:cs="Times New Roman"/>
+          <w:b/>
+          <w:bCs/>
+          <w:sz w:val="24"/>
+          <w:szCs w:val="24"/>
+        </w:rPr>
+      </w:pPr>
+      <w:r>
+        <w:rPr>
+          <w:rFonts w:ascii="Times New Roman" w:hAnsi="Times New Roman" w:cs="Times New Roman"/>
+          <w:sz w:val="24"/>
+          <w:szCs w:val="24"/>
+        </w:rPr>
+        <w:t xml:space="preserve">Para começar a criação de uma tabela usamos a tag </w:t>
+      </w:r>
+      <w:r>
+        <w:rPr>
+          <w:rFonts w:ascii="Times New Roman" w:hAnsi="Times New Roman" w:cs="Times New Roman"/>
+          <w:i/>
+          <w:iCs/>
+          <w:sz w:val="24"/>
+          <w:szCs w:val="24"/>
+        </w:rPr>
+        <w:t>&lt;</w:t>
+      </w:r>
+      <w:proofErr w:type="spellStart"/>
+      <w:r>
+        <w:rPr>
+          <w:rFonts w:ascii="Times New Roman" w:hAnsi="Times New Roman" w:cs="Times New Roman"/>
+          <w:i/>
+          <w:iCs/>
+          <w:sz w:val="24"/>
+          <w:szCs w:val="24"/>
+        </w:rPr>
+        <w:t>table</w:t>
+      </w:r>
+      <w:proofErr w:type="spellEnd"/>
+      <w:r>
+        <w:rPr>
+          <w:rFonts w:ascii="Times New Roman" w:hAnsi="Times New Roman" w:cs="Times New Roman"/>
+          <w:i/>
+          <w:iCs/>
+          <w:sz w:val="24"/>
+          <w:szCs w:val="24"/>
+        </w:rPr>
+        <w:t>&gt;</w:t>
+      </w:r>
+      <w:r>
+        <w:rPr>
+          <w:rFonts w:ascii="Times New Roman" w:hAnsi="Times New Roman" w:cs="Times New Roman"/>
+          <w:sz w:val="24"/>
+          <w:szCs w:val="24"/>
+        </w:rPr>
+        <w:t>.</w:t>
+      </w:r>
+    </w:p>
+    <w:p>
+      <w:pPr>
+        <w:pStyle w:val="PargrafodaLista"/>
+        <w:numPr>
+          <w:ilvl w:val="1"/>
+          <w:numId w:val="13"/>
+        </w:numPr>
+        <w:spacing w:before="240" w:line="276" w:lineRule="auto"/>
+        <w:jc w:val="both"/>
+        <w:rPr>
+          <w:rFonts w:ascii="Times New Roman" w:hAnsi="Times New Roman" w:cs="Times New Roman"/>
+          <w:b/>
+          <w:bCs/>
+          <w:sz w:val="24"/>
+          <w:szCs w:val="24"/>
+        </w:rPr>
+      </w:pPr>
+      <w:r>
+        <w:rPr>
+          <w:rFonts w:ascii="Times New Roman" w:hAnsi="Times New Roman" w:cs="Times New Roman"/>
+          <w:sz w:val="24"/>
+          <w:szCs w:val="24"/>
+        </w:rPr>
+        <w:t xml:space="preserve">Uma tabela é feita de linhas e colunas, portanto, para criar as linhas usamos: </w:t>
+      </w:r>
+      <w:r>
+        <w:rPr>
+          <w:rFonts w:ascii="Times New Roman" w:hAnsi="Times New Roman" w:cs="Times New Roman"/>
+          <w:i/>
+          <w:iCs/>
+          <w:sz w:val="24"/>
+          <w:szCs w:val="24"/>
+        </w:rPr>
+        <w:t>&lt;</w:t>
+      </w:r>
+      <w:proofErr w:type="spellStart"/>
+      <w:r>
+        <w:rPr>
+          <w:rFonts w:ascii="Times New Roman" w:hAnsi="Times New Roman" w:cs="Times New Roman"/>
+          <w:i/>
+          <w:iCs/>
+          <w:sz w:val="24"/>
+          <w:szCs w:val="24"/>
+        </w:rPr>
+        <w:t>tr</w:t>
+      </w:r>
+      <w:proofErr w:type="spellEnd"/>
+      <w:r>
+        <w:rPr>
+          <w:rFonts w:ascii="Times New Roman" w:hAnsi="Times New Roman" w:cs="Times New Roman"/>
+          <w:i/>
+          <w:iCs/>
+          <w:sz w:val="24"/>
+          <w:szCs w:val="24"/>
+        </w:rPr>
+        <w:t>&gt;</w:t>
+      </w:r>
+      <w:r>
+        <w:rPr>
+          <w:rFonts w:ascii="Times New Roman" w:hAnsi="Times New Roman" w:cs="Times New Roman"/>
+          <w:sz w:val="24"/>
+          <w:szCs w:val="24"/>
+        </w:rPr>
+        <w:t xml:space="preserve"> (</w:t>
+      </w:r>
+      <w:proofErr w:type="spellStart"/>
+      <w:r>
+        <w:rPr>
+          <w:rFonts w:ascii="Times New Roman" w:hAnsi="Times New Roman" w:cs="Times New Roman"/>
+          <w:sz w:val="24"/>
+          <w:szCs w:val="24"/>
+        </w:rPr>
+        <w:t>table</w:t>
+      </w:r>
+      <w:proofErr w:type="spellEnd"/>
+      <w:r>
+        <w:rPr>
+          <w:rFonts w:ascii="Times New Roman" w:hAnsi="Times New Roman" w:cs="Times New Roman"/>
+          <w:sz w:val="24"/>
+          <w:szCs w:val="24"/>
+        </w:rPr>
+        <w:t xml:space="preserve"> </w:t>
+      </w:r>
+      <w:proofErr w:type="spellStart"/>
+      <w:r>
+        <w:rPr>
+          <w:rFonts w:ascii="Times New Roman" w:hAnsi="Times New Roman" w:cs="Times New Roman"/>
+          <w:sz w:val="24"/>
+          <w:szCs w:val="24"/>
+        </w:rPr>
+        <w:t>row</w:t>
+      </w:r>
+      <w:proofErr w:type="spellEnd"/>
+      <w:r>
+        <w:rPr>
+          <w:rFonts w:ascii="Times New Roman" w:hAnsi="Times New Roman" w:cs="Times New Roman"/>
+          <w:sz w:val="24"/>
+          <w:szCs w:val="24"/>
+        </w:rPr>
+        <w:t xml:space="preserve">) e as colunas: </w:t>
+      </w:r>
+      <w:r>
+        <w:rPr>
+          <w:rFonts w:ascii="Times New Roman" w:hAnsi="Times New Roman" w:cs="Times New Roman"/>
+          <w:i/>
+          <w:iCs/>
+          <w:sz w:val="24"/>
+          <w:szCs w:val="24"/>
+        </w:rPr>
+        <w:t>&lt;</w:t>
+      </w:r>
+      <w:proofErr w:type="spellStart"/>
+      <w:r>
+        <w:rPr>
+          <w:rFonts w:ascii="Times New Roman" w:hAnsi="Times New Roman" w:cs="Times New Roman"/>
+          <w:i/>
+          <w:iCs/>
+          <w:sz w:val="24"/>
+          <w:szCs w:val="24"/>
+        </w:rPr>
+        <w:t>td</w:t>
+      </w:r>
+      <w:proofErr w:type="spellEnd"/>
+      <w:r>
+        <w:rPr>
+          <w:rFonts w:ascii="Times New Roman" w:hAnsi="Times New Roman" w:cs="Times New Roman"/>
+          <w:i/>
+          <w:iCs/>
+          <w:sz w:val="24"/>
+          <w:szCs w:val="24"/>
+        </w:rPr>
+        <w:t>&gt;</w:t>
+      </w:r>
+      <w:r>
+        <w:rPr>
+          <w:rFonts w:ascii="Times New Roman" w:hAnsi="Times New Roman" w:cs="Times New Roman"/>
+          <w:sz w:val="24"/>
+          <w:szCs w:val="24"/>
+        </w:rPr>
+        <w:t xml:space="preserve">. Essa tag na verdade é usada para criar células, portanto, se a sua tabela tiver 2 células, você irá colocar 2 </w:t>
+      </w:r>
+      <w:r>
+        <w:rPr>
+          <w:rFonts w:ascii="Times New Roman" w:hAnsi="Times New Roman" w:cs="Times New Roman"/>
+          <w:sz w:val="24"/>
+          <w:szCs w:val="24"/>
+        </w:rPr>
+        <w:t>&lt;</w:t>
+      </w:r>
+      <w:proofErr w:type="spellStart"/>
+      <w:r>
+        <w:rPr>
+          <w:rFonts w:ascii="Times New Roman" w:hAnsi="Times New Roman" w:cs="Times New Roman"/>
+          <w:i/>
+          <w:iCs/>
+          <w:sz w:val="24"/>
+          <w:szCs w:val="24"/>
+        </w:rPr>
+        <w:t>td</w:t>
+      </w:r>
+      <w:proofErr w:type="spellEnd"/>
+      <w:r>
+        <w:rPr>
+          <w:rFonts w:ascii="Times New Roman" w:hAnsi="Times New Roman" w:cs="Times New Roman"/>
+          <w:i/>
+          <w:iCs/>
+          <w:sz w:val="24"/>
+          <w:szCs w:val="24"/>
+        </w:rPr>
+        <w:t>&gt;</w:t>
+      </w:r>
+      <w:r>
+        <w:rPr>
+          <w:rFonts w:ascii="Times New Roman" w:hAnsi="Times New Roman" w:cs="Times New Roman"/>
+          <w:sz w:val="24"/>
+          <w:szCs w:val="24"/>
+        </w:rPr>
+        <w:t xml:space="preserve"> (um abaixo do outro) dentro de cada </w:t>
+      </w:r>
+      <w:r>
+        <w:rPr>
+          <w:rFonts w:ascii="Times New Roman" w:hAnsi="Times New Roman" w:cs="Times New Roman"/>
+          <w:i/>
+          <w:iCs/>
+          <w:sz w:val="24"/>
+          <w:szCs w:val="24"/>
+        </w:rPr>
+        <w:t>&lt;</w:t>
+      </w:r>
+      <w:proofErr w:type="spellStart"/>
+      <w:r>
+        <w:rPr>
+          <w:rFonts w:ascii="Times New Roman" w:hAnsi="Times New Roman" w:cs="Times New Roman"/>
+          <w:i/>
+          <w:iCs/>
+          <w:sz w:val="24"/>
+          <w:szCs w:val="24"/>
+        </w:rPr>
+        <w:t>tr</w:t>
+      </w:r>
+      <w:proofErr w:type="spellEnd"/>
+      <w:r>
+        <w:rPr>
+          <w:rFonts w:ascii="Times New Roman" w:hAnsi="Times New Roman" w:cs="Times New Roman"/>
+          <w:i/>
+          <w:iCs/>
+          <w:sz w:val="24"/>
+          <w:szCs w:val="24"/>
+        </w:rPr>
+        <w:t>&gt;</w:t>
+      </w:r>
+      <w:r>
+        <w:rPr>
+          <w:rFonts w:ascii="Times New Roman" w:hAnsi="Times New Roman" w:cs="Times New Roman"/>
+          <w:sz w:val="24"/>
+          <w:szCs w:val="24"/>
+        </w:rPr>
+        <w:t>.</w:t>
+      </w:r>
+      <w:r>
+        <w:rPr>
+          <w:rFonts w:ascii="Times New Roman" w:hAnsi="Times New Roman" w:cs="Times New Roman"/>
+          <w:sz w:val="24"/>
+          <w:szCs w:val="24"/>
+        </w:rPr>
+        <w:t xml:space="preserve"> E é dentro das células que colocaremos o conteúdo.</w:t>
+      </w:r>
+    </w:p>
+    <w:p>
+      <w:pPr>
+        <w:pStyle w:val="PargrafodaLista"/>
+        <w:numPr>
+          <w:ilvl w:val="1"/>
+          <w:numId w:val="13"/>
+        </w:numPr>
+        <w:spacing w:before="240" w:line="276" w:lineRule="auto"/>
+        <w:jc w:val="both"/>
+        <w:rPr>
+          <w:rFonts w:ascii="Times New Roman" w:hAnsi="Times New Roman" w:cs="Times New Roman"/>
+          <w:b/>
+          <w:bCs/>
+          <w:sz w:val="24"/>
+          <w:szCs w:val="24"/>
+        </w:rPr>
+      </w:pPr>
+      <w:r>
+        <w:rPr>
+          <w:rFonts w:ascii="Times New Roman" w:hAnsi="Times New Roman" w:cs="Times New Roman"/>
+          <w:sz w:val="24"/>
+          <w:szCs w:val="24"/>
+        </w:rPr>
+        <w:t>Podemos deixar uma tabela ainda mais semântica colocando tags específicas para cada parte dela:</w:t>
+      </w:r>
+    </w:p>
+    <w:p>
+      <w:pPr>
+        <w:pStyle w:val="PargrafodaLista"/>
+        <w:numPr>
+          <w:ilvl w:val="2"/>
+          <w:numId w:val="13"/>
+        </w:numPr>
+        <w:spacing w:before="240" w:line="276" w:lineRule="auto"/>
+        <w:jc w:val="both"/>
+        <w:rPr>
+          <w:rFonts w:ascii="Times New Roman" w:hAnsi="Times New Roman" w:cs="Times New Roman"/>
+          <w:b/>
+          <w:bCs/>
+          <w:i/>
+          <w:iCs/>
+          <w:sz w:val="24"/>
+          <w:szCs w:val="24"/>
+        </w:rPr>
+      </w:pPr>
+      <w:r>
+        <w:rPr>
+          <w:rFonts w:ascii="Times New Roman" w:hAnsi="Times New Roman" w:cs="Times New Roman"/>
+          <w:sz w:val="24"/>
+          <w:szCs w:val="24"/>
+        </w:rPr>
+        <w:t xml:space="preserve">Cabeçalho: </w:t>
+      </w:r>
+      <w:r>
+        <w:rPr>
+          <w:rFonts w:ascii="Times New Roman" w:hAnsi="Times New Roman" w:cs="Times New Roman"/>
+          <w:i/>
+          <w:iCs/>
+          <w:sz w:val="24"/>
+          <w:szCs w:val="24"/>
+        </w:rPr>
+        <w:t>&lt;</w:t>
+      </w:r>
+      <w:proofErr w:type="spellStart"/>
+      <w:r>
+        <w:rPr>
+          <w:rFonts w:ascii="Times New Roman" w:hAnsi="Times New Roman" w:cs="Times New Roman"/>
+          <w:i/>
+          <w:iCs/>
+          <w:sz w:val="24"/>
+          <w:szCs w:val="24"/>
+        </w:rPr>
+        <w:t>thead</w:t>
+      </w:r>
+      <w:proofErr w:type="spellEnd"/>
+      <w:r>
+        <w:rPr>
+          <w:rFonts w:ascii="Times New Roman" w:hAnsi="Times New Roman" w:cs="Times New Roman"/>
+          <w:i/>
+          <w:iCs/>
+          <w:sz w:val="24"/>
+          <w:szCs w:val="24"/>
+        </w:rPr>
+        <w:t>&gt;</w:t>
+      </w:r>
+    </w:p>
+    <w:p>
+      <w:pPr>
+        <w:pStyle w:val="PargrafodaLista"/>
+        <w:numPr>
+          <w:ilvl w:val="2"/>
+          <w:numId w:val="13"/>
+        </w:numPr>
+        <w:spacing w:before="240" w:line="276" w:lineRule="auto"/>
+        <w:jc w:val="both"/>
+        <w:rPr>
+          <w:rFonts w:ascii="Times New Roman" w:hAnsi="Times New Roman" w:cs="Times New Roman"/>
+          <w:b/>
+          <w:bCs/>
+          <w:sz w:val="24"/>
+          <w:szCs w:val="24"/>
+        </w:rPr>
+      </w:pPr>
+      <w:r>
+        <w:rPr>
+          <w:rFonts w:ascii="Times New Roman" w:hAnsi="Times New Roman" w:cs="Times New Roman"/>
+          <w:sz w:val="24"/>
+          <w:szCs w:val="24"/>
+        </w:rPr>
+        <w:t xml:space="preserve">Conteúdo: </w:t>
+      </w:r>
+      <w:r>
+        <w:rPr>
+          <w:rFonts w:ascii="Times New Roman" w:hAnsi="Times New Roman" w:cs="Times New Roman"/>
+          <w:i/>
+          <w:iCs/>
+          <w:sz w:val="24"/>
+          <w:szCs w:val="24"/>
+        </w:rPr>
+        <w:t>&lt;</w:t>
+      </w:r>
+      <w:proofErr w:type="spellStart"/>
+      <w:r>
+        <w:rPr>
+          <w:rFonts w:ascii="Times New Roman" w:hAnsi="Times New Roman" w:cs="Times New Roman"/>
+          <w:i/>
+          <w:iCs/>
+          <w:sz w:val="24"/>
+          <w:szCs w:val="24"/>
+        </w:rPr>
+        <w:t>tbody</w:t>
+      </w:r>
+      <w:proofErr w:type="spellEnd"/>
+      <w:r>
+        <w:rPr>
+          <w:rFonts w:ascii="Times New Roman" w:hAnsi="Times New Roman" w:cs="Times New Roman"/>
+          <w:i/>
+          <w:iCs/>
+          <w:sz w:val="24"/>
+          <w:szCs w:val="24"/>
+        </w:rPr>
+        <w:t>&gt;</w:t>
+      </w:r>
+    </w:p>
+    <w:p>
+      <w:pPr>
+        <w:pStyle w:val="PargrafodaLista"/>
+        <w:numPr>
+          <w:ilvl w:val="2"/>
+          <w:numId w:val="13"/>
+        </w:numPr>
+        <w:spacing w:before="240" w:line="276" w:lineRule="auto"/>
+        <w:jc w:val="both"/>
+        <w:rPr>
+          <w:rFonts w:ascii="Times New Roman" w:hAnsi="Times New Roman" w:cs="Times New Roman"/>
+          <w:b/>
+          <w:bCs/>
+          <w:sz w:val="24"/>
+          <w:szCs w:val="24"/>
+        </w:rPr>
+      </w:pPr>
+      <w:r>
+        <w:rPr>
+          <w:rFonts w:ascii="Times New Roman" w:hAnsi="Times New Roman" w:cs="Times New Roman"/>
+          <w:sz w:val="24"/>
+          <w:szCs w:val="24"/>
+        </w:rPr>
+        <w:t xml:space="preserve">Rodapé: </w:t>
+      </w:r>
+      <w:r>
+        <w:rPr>
+          <w:rFonts w:ascii="Times New Roman" w:hAnsi="Times New Roman" w:cs="Times New Roman"/>
+          <w:i/>
+          <w:iCs/>
+          <w:sz w:val="24"/>
+          <w:szCs w:val="24"/>
+        </w:rPr>
+        <w:t>&lt;</w:t>
+      </w:r>
+      <w:proofErr w:type="spellStart"/>
+      <w:r>
+        <w:rPr>
+          <w:rFonts w:ascii="Times New Roman" w:hAnsi="Times New Roman" w:cs="Times New Roman"/>
+          <w:i/>
+          <w:iCs/>
+          <w:sz w:val="24"/>
+          <w:szCs w:val="24"/>
+        </w:rPr>
+        <w:t>tfoot</w:t>
+      </w:r>
+      <w:proofErr w:type="spellEnd"/>
+      <w:r>
+        <w:rPr>
+          <w:rFonts w:ascii="Times New Roman" w:hAnsi="Times New Roman" w:cs="Times New Roman"/>
+          <w:i/>
+          <w:iCs/>
+          <w:sz w:val="24"/>
+          <w:szCs w:val="24"/>
+        </w:rPr>
+        <w:t>&gt;</w:t>
+      </w:r>
+    </w:p>
+    <w:p>
+      <w:pPr>
+        <w:pStyle w:val="PargrafodaLista"/>
+        <w:numPr>
+          <w:ilvl w:val="2"/>
+          <w:numId w:val="13"/>
+        </w:numPr>
+        <w:spacing w:before="240" w:line="276" w:lineRule="auto"/>
+        <w:jc w:val="both"/>
+        <w:rPr>
+          <w:rFonts w:ascii="Times New Roman" w:hAnsi="Times New Roman" w:cs="Times New Roman"/>
+          <w:b/>
+          <w:bCs/>
+          <w:sz w:val="24"/>
+          <w:szCs w:val="24"/>
+        </w:rPr>
+      </w:pPr>
+      <w:r>
+        <w:rPr>
+          <w:rFonts w:ascii="Times New Roman" w:hAnsi="Times New Roman" w:cs="Times New Roman"/>
+          <w:sz w:val="24"/>
+          <w:szCs w:val="24"/>
+        </w:rPr>
+        <w:t>Cada uma dessas tags irá apenas englobar a tabela já construída, ou seja, as tags acima.</w:t>
+      </w:r>
+      <w:r>
+        <w:rPr>
+          <w:rFonts w:ascii="Times New Roman" w:hAnsi="Times New Roman" w:cs="Times New Roman"/>
+          <w:sz w:val="24"/>
+          <w:szCs w:val="24"/>
+        </w:rPr>
+        <w:t xml:space="preserve"> A única que irá mudar é a tag da célula. Ao invés de colocar </w:t>
+      </w:r>
+      <w:r>
+        <w:rPr>
+          <w:rFonts w:ascii="Times New Roman" w:hAnsi="Times New Roman" w:cs="Times New Roman"/>
+          <w:i/>
+          <w:iCs/>
+          <w:sz w:val="24"/>
+          <w:szCs w:val="24"/>
+        </w:rPr>
+        <w:t>&lt;</w:t>
+      </w:r>
+      <w:proofErr w:type="spellStart"/>
+      <w:r>
+        <w:rPr>
+          <w:rFonts w:ascii="Times New Roman" w:hAnsi="Times New Roman" w:cs="Times New Roman"/>
+          <w:i/>
+          <w:iCs/>
+          <w:sz w:val="24"/>
+          <w:szCs w:val="24"/>
+        </w:rPr>
+        <w:t>td</w:t>
+      </w:r>
+      <w:proofErr w:type="spellEnd"/>
+      <w:r>
+        <w:rPr>
+          <w:rFonts w:ascii="Times New Roman" w:hAnsi="Times New Roman" w:cs="Times New Roman"/>
+          <w:i/>
+          <w:iCs/>
+          <w:sz w:val="24"/>
+          <w:szCs w:val="24"/>
+        </w:rPr>
+        <w:t>&gt;</w:t>
+      </w:r>
+      <w:r>
+        <w:rPr>
+          <w:rFonts w:ascii="Times New Roman" w:hAnsi="Times New Roman" w:cs="Times New Roman"/>
+          <w:sz w:val="24"/>
+          <w:szCs w:val="24"/>
+        </w:rPr>
+        <w:t xml:space="preserve"> colocamos </w:t>
+      </w:r>
+      <w:r>
+        <w:rPr>
+          <w:rFonts w:ascii="Times New Roman" w:hAnsi="Times New Roman" w:cs="Times New Roman"/>
+          <w:i/>
+          <w:iCs/>
+          <w:sz w:val="24"/>
+          <w:szCs w:val="24"/>
+        </w:rPr>
+        <w:t>&lt;</w:t>
+      </w:r>
+      <w:proofErr w:type="spellStart"/>
+      <w:r>
+        <w:rPr>
+          <w:rFonts w:ascii="Times New Roman" w:hAnsi="Times New Roman" w:cs="Times New Roman"/>
+          <w:i/>
+          <w:iCs/>
+          <w:sz w:val="24"/>
+          <w:szCs w:val="24"/>
+        </w:rPr>
+        <w:t>th</w:t>
+      </w:r>
+      <w:proofErr w:type="spellEnd"/>
+      <w:r>
+        <w:rPr>
+          <w:rFonts w:ascii="Times New Roman" w:hAnsi="Times New Roman" w:cs="Times New Roman"/>
+          <w:i/>
+          <w:iCs/>
+          <w:sz w:val="24"/>
+          <w:szCs w:val="24"/>
+        </w:rPr>
+        <w:t>&gt;</w:t>
+      </w:r>
+      <w:r>
+        <w:rPr>
+          <w:rFonts w:ascii="Times New Roman" w:hAnsi="Times New Roman" w:cs="Times New Roman"/>
+          <w:sz w:val="24"/>
+          <w:szCs w:val="24"/>
+        </w:rPr>
+        <w:t xml:space="preserve">, indicando que essa célula é do head da tabela e deixando ainda mais semântico. </w:t>
+      </w:r>
+    </w:p>
+    <w:p>
+      <w:pPr>
+        <w:pStyle w:val="PargrafodaLista"/>
+        <w:numPr>
+          <w:ilvl w:val="1"/>
+          <w:numId w:val="13"/>
+        </w:numPr>
+        <w:spacing w:before="240" w:line="276" w:lineRule="auto"/>
+        <w:jc w:val="both"/>
+        <w:rPr>
+          <w:rFonts w:ascii="Times New Roman" w:hAnsi="Times New Roman" w:cs="Times New Roman"/>
+          <w:sz w:val="24"/>
+          <w:szCs w:val="24"/>
+        </w:rPr>
+      </w:pPr>
+      <w:r>
+        <w:rPr>
+          <w:rFonts w:ascii="Times New Roman" w:hAnsi="Times New Roman" w:cs="Times New Roman"/>
+          <w:sz w:val="24"/>
+          <w:szCs w:val="24"/>
+        </w:rPr>
+        <w:t>As tabelas também nos oferecem a possibilidade de juntar células e montar um visual diferente. Por exemplo, quando uma linha, que deveria ter 5 células, passa a mostrar só "uma célula".</w:t>
+      </w:r>
+      <w:r>
+        <w:rPr>
+          <w:rFonts w:ascii="Times New Roman" w:hAnsi="Times New Roman" w:cs="Times New Roman"/>
+          <w:sz w:val="24"/>
+          <w:szCs w:val="24"/>
+        </w:rPr>
+        <w:t xml:space="preserve"> </w:t>
+      </w:r>
+      <w:r>
+        <w:rPr>
+          <w:rFonts w:ascii="Times New Roman" w:hAnsi="Times New Roman" w:cs="Times New Roman"/>
+          <w:sz w:val="24"/>
+          <w:szCs w:val="24"/>
+        </w:rPr>
+        <w:t xml:space="preserve">Esse efeito é conseguido através da propriedade </w:t>
+      </w:r>
+      <w:proofErr w:type="spellStart"/>
+      <w:r>
+        <w:rPr>
+          <w:rFonts w:ascii="Times New Roman" w:hAnsi="Times New Roman" w:cs="Times New Roman"/>
+          <w:sz w:val="24"/>
+          <w:szCs w:val="24"/>
+        </w:rPr>
+        <w:t>colspan</w:t>
+      </w:r>
+      <w:proofErr w:type="spellEnd"/>
+      <w:r>
+        <w:rPr>
+          <w:rFonts w:ascii="Times New Roman" w:hAnsi="Times New Roman" w:cs="Times New Roman"/>
+          <w:sz w:val="24"/>
+          <w:szCs w:val="24"/>
+        </w:rPr>
+        <w:t>=X, onde X é o número de células que você quer agrupar.</w:t>
       </w:r>
     </w:p>
     <w:sectPr>

</xml_diff>

<commit_message>
Iniciando o módulo 4
Criei todas as condições necessárias para começar o módulo 4 e a aula 1
</commit_message>
<xml_diff>
--- a/HTML5 && CSS3/HTML5 && CSS3 - Alura.docx
+++ b/HTML5 && CSS3/HTML5 && CSS3 - Alura.docx
@@ -1437,7 +1437,25 @@
           <w:sz w:val="24"/>
           <w:szCs w:val="24"/>
         </w:rPr>
-        <w:t>, portanto, essas alturas/tamanhos podem ser alterados utilizando esse parâmetro e comando de CSS3 mostrados.</w:t>
+        <w:t xml:space="preserve">, portanto, essas alturas/tamanhos podem ser </w:t>
+      </w:r>
+      <w:proofErr w:type="gramStart"/>
+      <w:r>
+        <w:rPr>
+          <w:rFonts w:ascii="Times New Roman" w:hAnsi="Times New Roman" w:cs="Times New Roman"/>
+          <w:sz w:val="24"/>
+          <w:szCs w:val="24"/>
+        </w:rPr>
+        <w:t>alterados</w:t>
+      </w:r>
+      <w:proofErr w:type="gramEnd"/>
+      <w:r>
+        <w:rPr>
+          <w:rFonts w:ascii="Times New Roman" w:hAnsi="Times New Roman" w:cs="Times New Roman"/>
+          <w:sz w:val="24"/>
+          <w:szCs w:val="24"/>
+        </w:rPr>
+        <w:t xml:space="preserve"> utilizando esse parâmetro e comando de CSS3 mostrados.</w:t>
       </w:r>
     </w:p>
     <w:p>
@@ -1945,7 +1963,25 @@
           <w:sz w:val="24"/>
           <w:szCs w:val="24"/>
         </w:rPr>
-        <w:t xml:space="preserve">=”style.css” (endereço de referência – esse endereço é o padrão, caso não esteja na mesma pasta que a página é necessário alterar. Para alterar, basta apagar tudo dentre os “” e apertar </w:t>
+        <w:t xml:space="preserve">=”style.css” (endereço de referência – esse endereço é o padrão, caso não esteja na mesma pasta que a página é </w:t>
+      </w:r>
+      <w:proofErr w:type="gramStart"/>
+      <w:r>
+        <w:rPr>
+          <w:rFonts w:ascii="Times New Roman" w:hAnsi="Times New Roman" w:cs="Times New Roman"/>
+          <w:sz w:val="24"/>
+          <w:szCs w:val="24"/>
+        </w:rPr>
+        <w:t>necessário</w:t>
+      </w:r>
+      <w:proofErr w:type="gramEnd"/>
+      <w:r>
+        <w:rPr>
+          <w:rFonts w:ascii="Times New Roman" w:hAnsi="Times New Roman" w:cs="Times New Roman"/>
+          <w:sz w:val="24"/>
+          <w:szCs w:val="24"/>
+        </w:rPr>
+        <w:t xml:space="preserve"> alterar. Para alterar, basta apagar tudo dentre os “” e apertar </w:t>
       </w:r>
       <w:proofErr w:type="spellStart"/>
       <w:r>
@@ -2095,7 +2131,29 @@
           <w:sz w:val="24"/>
           <w:szCs w:val="24"/>
         </w:rPr>
-        <w:t xml:space="preserve">&lt;em&gt;Nossa missão é: &lt;strong&gt;”Proporcionar </w:t>
+        <w:t>&lt;em&gt;Nossa missão é: &lt;strong&gt;</w:t>
+      </w:r>
+      <w:proofErr w:type="gramStart"/>
+      <w:r>
+        <w:rPr>
+          <w:rFonts w:ascii="Times New Roman" w:hAnsi="Times New Roman" w:cs="Times New Roman"/>
+          <w:i/>
+          <w:iCs/>
+          <w:sz w:val="24"/>
+          <w:szCs w:val="24"/>
+        </w:rPr>
+        <w:t>”Proporcionar</w:t>
+      </w:r>
+      <w:proofErr w:type="gramEnd"/>
+      <w:r>
+        <w:rPr>
+          <w:rFonts w:ascii="Times New Roman" w:hAnsi="Times New Roman" w:cs="Times New Roman"/>
+          <w:i/>
+          <w:iCs/>
+          <w:sz w:val="24"/>
+          <w:szCs w:val="24"/>
+        </w:rPr>
+        <w:t xml:space="preserve"> </w:t>
       </w:r>
       <w:proofErr w:type="spellStart"/>
       <w:r>
@@ -2557,7 +2615,25 @@
           <w:sz w:val="24"/>
           <w:szCs w:val="24"/>
         </w:rPr>
-        <w:t>Para fazer alterações em css de uma imagem, utilizamos uma id=”nome”, colocamos #nome{} e então podemos alterar como quisermos. Obs.: O símbolo “#” é chamado de “tralha”, não jogo da velha e nem hashtag.</w:t>
+        <w:t xml:space="preserve">Para fazer alterações em css de uma imagem, utilizamos </w:t>
+      </w:r>
+      <w:proofErr w:type="gramStart"/>
+      <w:r>
+        <w:rPr>
+          <w:rFonts w:ascii="Times New Roman" w:hAnsi="Times New Roman" w:cs="Times New Roman"/>
+          <w:sz w:val="24"/>
+          <w:szCs w:val="24"/>
+        </w:rPr>
+        <w:t>uma id</w:t>
+      </w:r>
+      <w:proofErr w:type="gramEnd"/>
+      <w:r>
+        <w:rPr>
+          <w:rFonts w:ascii="Times New Roman" w:hAnsi="Times New Roman" w:cs="Times New Roman"/>
+          <w:sz w:val="24"/>
+          <w:szCs w:val="24"/>
+        </w:rPr>
+        <w:t>=”nome”, colocamos #nome{} e então podemos alterar como quisermos. Obs.: O símbolo “#” é chamado de “tralha”, não jogo da velha e nem hashtag.</w:t>
       </w:r>
     </w:p>
     <w:p>
@@ -2827,7 +2903,25 @@
           <w:sz w:val="24"/>
           <w:szCs w:val="24"/>
         </w:rPr>
-        <w:t>: 20px;. Com essa marcação, o nosso elemento teria um respiro de 20 pixels entre a borda e o texto digitado em todas as direções.</w:t>
+        <w:t>: 20</w:t>
+      </w:r>
+      <w:proofErr w:type="gramStart"/>
+      <w:r>
+        <w:rPr>
+          <w:rFonts w:ascii="Times New Roman" w:hAnsi="Times New Roman" w:cs="Times New Roman"/>
+          <w:sz w:val="24"/>
+          <w:szCs w:val="24"/>
+        </w:rPr>
+        <w:t>px;.</w:t>
+      </w:r>
+      <w:proofErr w:type="gramEnd"/>
+      <w:r>
+        <w:rPr>
+          <w:rFonts w:ascii="Times New Roman" w:hAnsi="Times New Roman" w:cs="Times New Roman"/>
+          <w:sz w:val="24"/>
+          <w:szCs w:val="24"/>
+        </w:rPr>
+        <w:t xml:space="preserve"> Com essa marcação, o nosso elemento teria um respiro de 20 pixels entre a borda e o texto digitado em todas as direções.</w:t>
       </w:r>
       <w:r>
         <w:rPr>
@@ -3651,6 +3745,7 @@
         <w:t xml:space="preserve">-style&gt; </w:t>
       </w:r>
       <w:proofErr w:type="spellStart"/>
+      <w:proofErr w:type="gramStart"/>
       <w:r>
         <w:rPr>
           <w:rFonts w:ascii="Times New Roman" w:hAnsi="Times New Roman" w:cs="Times New Roman"/>
@@ -3680,6 +3775,7 @@
         </w:rPr>
         <w:t>.</w:t>
       </w:r>
+      <w:proofErr w:type="gramEnd"/>
     </w:p>
     <w:p>
       <w:pPr>
@@ -4387,15 +4483,35 @@
           <w:sz w:val="24"/>
           <w:szCs w:val="24"/>
         </w:rPr>
-        <w:t>: top;</w:t>
-      </w:r>
-      <w:r>
-        <w:rPr>
-          <w:rFonts w:ascii="Times New Roman" w:hAnsi="Times New Roman" w:cs="Times New Roman"/>
-          <w:sz w:val="24"/>
-          <w:szCs w:val="24"/>
-        </w:rPr>
-        <w:t>, assim, o conteúdo vai ser alinhado na parte superior.</w:t>
+        <w:t xml:space="preserve">: </w:t>
+      </w:r>
+      <w:proofErr w:type="gramStart"/>
+      <w:r>
+        <w:rPr>
+          <w:rFonts w:ascii="Times New Roman" w:hAnsi="Times New Roman" w:cs="Times New Roman"/>
+          <w:i/>
+          <w:iCs/>
+          <w:sz w:val="24"/>
+          <w:szCs w:val="24"/>
+        </w:rPr>
+        <w:t>top;</w:t>
+      </w:r>
+      <w:r>
+        <w:rPr>
+          <w:rFonts w:ascii="Times New Roman" w:hAnsi="Times New Roman" w:cs="Times New Roman"/>
+          <w:sz w:val="24"/>
+          <w:szCs w:val="24"/>
+        </w:rPr>
+        <w:t>,</w:t>
+      </w:r>
+      <w:proofErr w:type="gramEnd"/>
+      <w:r>
+        <w:rPr>
+          <w:rFonts w:ascii="Times New Roman" w:hAnsi="Times New Roman" w:cs="Times New Roman"/>
+          <w:sz w:val="24"/>
+          <w:szCs w:val="24"/>
+        </w:rPr>
+        <w:t xml:space="preserve"> assim, o conteúdo vai ser alinhado na parte superior.</w:t>
       </w:r>
     </w:p>
     <w:p>
@@ -5247,7 +5363,25 @@
           <w:sz w:val="24"/>
           <w:szCs w:val="24"/>
         </w:rPr>
-        <w:t>: Para links externos, ou seja, que não são seus/do seu site, mas sim de outros.</w:t>
+        <w:t xml:space="preserve">: Para links externos, ou seja, que não são </w:t>
+      </w:r>
+      <w:proofErr w:type="gramStart"/>
+      <w:r>
+        <w:rPr>
+          <w:rFonts w:ascii="Times New Roman" w:hAnsi="Times New Roman" w:cs="Times New Roman"/>
+          <w:sz w:val="24"/>
+          <w:szCs w:val="24"/>
+        </w:rPr>
+        <w:t>seus/do seu site</w:t>
+      </w:r>
+      <w:proofErr w:type="gramEnd"/>
+      <w:r>
+        <w:rPr>
+          <w:rFonts w:ascii="Times New Roman" w:hAnsi="Times New Roman" w:cs="Times New Roman"/>
+          <w:sz w:val="24"/>
+          <w:szCs w:val="24"/>
+        </w:rPr>
+        <w:t>, mas sim de outros.</w:t>
       </w:r>
     </w:p>
     <w:p>
@@ -5867,6 +6001,7 @@
         <w:t xml:space="preserve">: </w:t>
       </w:r>
       <w:proofErr w:type="spellStart"/>
+      <w:proofErr w:type="gramStart"/>
       <w:r>
         <w:rPr>
           <w:rFonts w:ascii="Times New Roman" w:hAnsi="Times New Roman" w:cs="Times New Roman"/>
@@ -5894,7 +6029,34 @@
           <w:sz w:val="24"/>
           <w:szCs w:val="24"/>
         </w:rPr>
-        <w:t>. Dessa forma, todo o texto dos links ficam em maiúsculas.</w:t>
+        <w:t>.</w:t>
+      </w:r>
+      <w:proofErr w:type="gramEnd"/>
+      <w:r>
+        <w:rPr>
+          <w:rFonts w:ascii="Times New Roman" w:hAnsi="Times New Roman" w:cs="Times New Roman"/>
+          <w:sz w:val="24"/>
+          <w:szCs w:val="24"/>
+        </w:rPr>
+        <w:t xml:space="preserve"> Dessa forma, </w:t>
+      </w:r>
+      <w:proofErr w:type="gramStart"/>
+      <w:r>
+        <w:rPr>
+          <w:rFonts w:ascii="Times New Roman" w:hAnsi="Times New Roman" w:cs="Times New Roman"/>
+          <w:sz w:val="24"/>
+          <w:szCs w:val="24"/>
+        </w:rPr>
+        <w:t>todo o texto dos links ficam</w:t>
+      </w:r>
+      <w:proofErr w:type="gramEnd"/>
+      <w:r>
+        <w:rPr>
+          <w:rFonts w:ascii="Times New Roman" w:hAnsi="Times New Roman" w:cs="Times New Roman"/>
+          <w:sz w:val="24"/>
+          <w:szCs w:val="24"/>
+        </w:rPr>
+        <w:t xml:space="preserve"> em maiúsculas.</w:t>
       </w:r>
     </w:p>
     <w:p>
@@ -6002,7 +6164,18 @@
           <w:sz w:val="24"/>
           <w:szCs w:val="24"/>
         </w:rPr>
-        <w:t>/900;</w:t>
+        <w:t>/</w:t>
+      </w:r>
+      <w:proofErr w:type="gramStart"/>
+      <w:r>
+        <w:rPr>
+          <w:rFonts w:ascii="Times New Roman" w:hAnsi="Times New Roman" w:cs="Times New Roman"/>
+          <w:i/>
+          <w:iCs/>
+          <w:sz w:val="24"/>
+          <w:szCs w:val="24"/>
+        </w:rPr>
+        <w:t>900;</w:t>
       </w:r>
       <w:r>
         <w:rPr>
@@ -6012,6 +6185,7 @@
         </w:rPr>
         <w:t>.</w:t>
       </w:r>
+      <w:proofErr w:type="gramEnd"/>
     </w:p>
     <w:p>
       <w:pPr>
@@ -6063,6 +6237,7 @@
         <w:t xml:space="preserve">: </w:t>
       </w:r>
       <w:proofErr w:type="spellStart"/>
+      <w:proofErr w:type="gramStart"/>
       <w:r>
         <w:rPr>
           <w:rFonts w:ascii="Times New Roman" w:hAnsi="Times New Roman" w:cs="Times New Roman"/>
@@ -6090,7 +6265,16 @@
           <w:sz w:val="24"/>
           <w:szCs w:val="24"/>
         </w:rPr>
-        <w:t>, ou seja, nenhuma decoração no texto.</w:t>
+        <w:t>,</w:t>
+      </w:r>
+      <w:proofErr w:type="gramEnd"/>
+      <w:r>
+        <w:rPr>
+          <w:rFonts w:ascii="Times New Roman" w:hAnsi="Times New Roman" w:cs="Times New Roman"/>
+          <w:sz w:val="24"/>
+          <w:szCs w:val="24"/>
+        </w:rPr>
+        <w:t xml:space="preserve"> ou seja, nenhuma decoração no texto.</w:t>
       </w:r>
     </w:p>
     <w:p>
@@ -6783,7 +6967,25 @@
           <w:sz w:val="24"/>
           <w:szCs w:val="24"/>
         </w:rPr>
-        <w:t>Quando coloca-se um elemento como posicionamento absoluto, em um cabeçalho, por exemplo, ele irá sair do cabeçalho, fazendo com que ele até diminua de tamanho. Isso ocorre porque a partir desse momento, esse elemento já não faz mais parte do cabeçalho. Ele saiu do lugar.</w:t>
+        <w:t xml:space="preserve">Quando </w:t>
+      </w:r>
+      <w:proofErr w:type="gramStart"/>
+      <w:r>
+        <w:rPr>
+          <w:rFonts w:ascii="Times New Roman" w:hAnsi="Times New Roman" w:cs="Times New Roman"/>
+          <w:sz w:val="24"/>
+          <w:szCs w:val="24"/>
+        </w:rPr>
+        <w:t>coloca-se</w:t>
+      </w:r>
+      <w:proofErr w:type="gramEnd"/>
+      <w:r>
+        <w:rPr>
+          <w:rFonts w:ascii="Times New Roman" w:hAnsi="Times New Roman" w:cs="Times New Roman"/>
+          <w:sz w:val="24"/>
+          <w:szCs w:val="24"/>
+        </w:rPr>
+        <w:t xml:space="preserve"> um elemento como posicionamento absoluto, em um cabeçalho, por exemplo, ele irá sair do cabeçalho, fazendo com que ele até diminua de tamanho. Isso ocorre porque a partir desse momento, esse elemento já não faz mais parte do cabeçalho. Ele saiu do lugar.</w:t>
       </w:r>
     </w:p>
     <w:p>
@@ -6931,7 +7133,25 @@
           <w:sz w:val="24"/>
           <w:szCs w:val="24"/>
         </w:rPr>
-        <w:t>Se quiser que esse elemento fique dentro de uma box, é necessário que essa box levante, desse modo, o seu elemento irá ter um posicionamento absoluto relativo à caixa.</w:t>
+        <w:t xml:space="preserve">Se quiser que esse elemento fique dentro de uma box, é necessário que essa box levante, desse modo, o seu elemento irá ter um posicionamento absoluto relativo </w:t>
+      </w:r>
+      <w:proofErr w:type="gramStart"/>
+      <w:r>
+        <w:rPr>
+          <w:rFonts w:ascii="Times New Roman" w:hAnsi="Times New Roman" w:cs="Times New Roman"/>
+          <w:sz w:val="24"/>
+          <w:szCs w:val="24"/>
+        </w:rPr>
+        <w:t>à</w:t>
+      </w:r>
+      <w:proofErr w:type="gramEnd"/>
+      <w:r>
+        <w:rPr>
+          <w:rFonts w:ascii="Times New Roman" w:hAnsi="Times New Roman" w:cs="Times New Roman"/>
+          <w:sz w:val="24"/>
+          <w:szCs w:val="24"/>
+        </w:rPr>
+        <w:t xml:space="preserve"> caixa.</w:t>
       </w:r>
     </w:p>
     <w:p>
@@ -6975,7 +7195,25 @@
           <w:sz w:val="24"/>
           <w:szCs w:val="24"/>
         </w:rPr>
-        <w:t>relativo à box, a box precisa ter um posicionamento relativo, pois, desse modo, ela irá levantar, alcançando o elemento e fazendo com que ele volte a fazer parte dela.</w:t>
+        <w:t xml:space="preserve">relativo </w:t>
+      </w:r>
+      <w:proofErr w:type="gramStart"/>
+      <w:r>
+        <w:rPr>
+          <w:rFonts w:ascii="Times New Roman" w:hAnsi="Times New Roman" w:cs="Times New Roman"/>
+          <w:sz w:val="24"/>
+          <w:szCs w:val="24"/>
+        </w:rPr>
+        <w:t>à</w:t>
+      </w:r>
+      <w:proofErr w:type="gramEnd"/>
+      <w:r>
+        <w:rPr>
+          <w:rFonts w:ascii="Times New Roman" w:hAnsi="Times New Roman" w:cs="Times New Roman"/>
+          <w:sz w:val="24"/>
+          <w:szCs w:val="24"/>
+        </w:rPr>
+        <w:t xml:space="preserve"> box, a box precisa ter um posicionamento relativo, pois, desse modo, ela irá levantar, alcançando o elemento e fazendo com que ele volte a fazer parte dela.</w:t>
       </w:r>
     </w:p>
     <w:p>
@@ -7653,7 +7891,25 @@
           <w:sz w:val="24"/>
           <w:szCs w:val="24"/>
         </w:rPr>
-        <w:t xml:space="preserve">: local;: Carrega o conteúdo de acordo com a localidade específica. Se colocar em top, carrega de cima, </w:t>
+        <w:t xml:space="preserve">: </w:t>
+      </w:r>
+      <w:proofErr w:type="gramStart"/>
+      <w:r>
+        <w:rPr>
+          <w:rFonts w:ascii="Times New Roman" w:hAnsi="Times New Roman" w:cs="Times New Roman"/>
+          <w:sz w:val="24"/>
+          <w:szCs w:val="24"/>
+        </w:rPr>
+        <w:t>local;:</w:t>
+      </w:r>
+      <w:proofErr w:type="gramEnd"/>
+      <w:r>
+        <w:rPr>
+          <w:rFonts w:ascii="Times New Roman" w:hAnsi="Times New Roman" w:cs="Times New Roman"/>
+          <w:sz w:val="24"/>
+          <w:szCs w:val="24"/>
+        </w:rPr>
+        <w:t xml:space="preserve"> Carrega o conteúdo de acordo com a localidade específica. Se colocar em top, carrega de cima, </w:t>
       </w:r>
       <w:proofErr w:type="spellStart"/>
       <w:r>
@@ -7807,15 +8063,35 @@
           <w:sz w:val="24"/>
           <w:szCs w:val="24"/>
         </w:rPr>
-        <w:t>-box;</w:t>
-      </w:r>
-      <w:r>
-        <w:rPr>
-          <w:rFonts w:ascii="Times New Roman" w:hAnsi="Times New Roman" w:cs="Times New Roman"/>
-          <w:sz w:val="24"/>
-          <w:szCs w:val="24"/>
-        </w:rPr>
-        <w:t>. Essa marcação fará com que todo o conteúdo de pixels colocado seja contado dentro da porcentagem utilizada na margem, que é o espaçamento</w:t>
+        <w:t>-</w:t>
+      </w:r>
+      <w:proofErr w:type="gramStart"/>
+      <w:r>
+        <w:rPr>
+          <w:rFonts w:ascii="Times New Roman" w:hAnsi="Times New Roman" w:cs="Times New Roman"/>
+          <w:i/>
+          <w:iCs/>
+          <w:sz w:val="24"/>
+          <w:szCs w:val="24"/>
+        </w:rPr>
+        <w:t>box;</w:t>
+      </w:r>
+      <w:r>
+        <w:rPr>
+          <w:rFonts w:ascii="Times New Roman" w:hAnsi="Times New Roman" w:cs="Times New Roman"/>
+          <w:sz w:val="24"/>
+          <w:szCs w:val="24"/>
+        </w:rPr>
+        <w:t>.</w:t>
+      </w:r>
+      <w:proofErr w:type="gramEnd"/>
+      <w:r>
+        <w:rPr>
+          <w:rFonts w:ascii="Times New Roman" w:hAnsi="Times New Roman" w:cs="Times New Roman"/>
+          <w:sz w:val="24"/>
+          <w:szCs w:val="24"/>
+        </w:rPr>
+        <w:t xml:space="preserve"> Essa marcação fará com que todo o conteúdo de pixels colocado seja contado dentro da porcentagem utilizada na margem, que é o espaçamento</w:t>
       </w:r>
       <w:r>
         <w:rPr>
@@ -10936,7 +11212,25 @@
           <w:sz w:val="24"/>
           <w:szCs w:val="24"/>
         </w:rPr>
-        <w:t xml:space="preserve"> e o input é super importante pois facilita a vida dos nossos clientes. Ex.: Se sua caixa de texto for muito pequeno ou quando temos muitas informações para serem entradas, basta o cliente clicar no nome que foi colocado no </w:t>
+        <w:t xml:space="preserve"> e o input é super importante pois facilita a vida dos nossos clientes. Ex.: Se sua caixa de texto for muito </w:t>
+      </w:r>
+      <w:proofErr w:type="gramStart"/>
+      <w:r>
+        <w:rPr>
+          <w:rFonts w:ascii="Times New Roman" w:hAnsi="Times New Roman" w:cs="Times New Roman"/>
+          <w:sz w:val="24"/>
+          <w:szCs w:val="24"/>
+        </w:rPr>
+        <w:t>pequeno</w:t>
+      </w:r>
+      <w:proofErr w:type="gramEnd"/>
+      <w:r>
+        <w:rPr>
+          <w:rFonts w:ascii="Times New Roman" w:hAnsi="Times New Roman" w:cs="Times New Roman"/>
+          <w:sz w:val="24"/>
+          <w:szCs w:val="24"/>
+        </w:rPr>
+        <w:t xml:space="preserve"> ou quando temos muitas informações para serem entradas, basta o cliente clicar no nome que foi colocado no </w:t>
       </w:r>
       <w:proofErr w:type="spellStart"/>
       <w:r>
@@ -13609,15 +13903,35 @@
           <w:sz w:val="24"/>
           <w:szCs w:val="24"/>
         </w:rPr>
-        <w:t>: tempo(e o “s” do lado) e a característica do elemento (background por exemplo);</w:t>
-      </w:r>
-      <w:r>
-        <w:rPr>
-          <w:rFonts w:ascii="Times New Roman" w:hAnsi="Times New Roman" w:cs="Times New Roman"/>
-          <w:sz w:val="24"/>
-          <w:szCs w:val="24"/>
-        </w:rPr>
-        <w:t xml:space="preserve">. Dessa forma o css faz com que o seu background seja </w:t>
+        <w:t>: tempo(e o “s” do lado) e a característica do elemento (background por exemplo</w:t>
+      </w:r>
+      <w:proofErr w:type="gramStart"/>
+      <w:r>
+        <w:rPr>
+          <w:rFonts w:ascii="Times New Roman" w:hAnsi="Times New Roman" w:cs="Times New Roman"/>
+          <w:i/>
+          <w:iCs/>
+          <w:sz w:val="24"/>
+          <w:szCs w:val="24"/>
+        </w:rPr>
+        <w:t>);</w:t>
+      </w:r>
+      <w:r>
+        <w:rPr>
+          <w:rFonts w:ascii="Times New Roman" w:hAnsi="Times New Roman" w:cs="Times New Roman"/>
+          <w:sz w:val="24"/>
+          <w:szCs w:val="24"/>
+        </w:rPr>
+        <w:t>.</w:t>
+      </w:r>
+      <w:proofErr w:type="gramEnd"/>
+      <w:r>
+        <w:rPr>
+          <w:rFonts w:ascii="Times New Roman" w:hAnsi="Times New Roman" w:cs="Times New Roman"/>
+          <w:sz w:val="24"/>
+          <w:szCs w:val="24"/>
+        </w:rPr>
+        <w:t xml:space="preserve"> Dessa forma o css faz com que o seu background seja </w:t>
       </w:r>
       <w:proofErr w:type="spellStart"/>
       <w:r>
@@ -13861,15 +14175,35 @@
           <w:sz w:val="24"/>
           <w:szCs w:val="24"/>
         </w:rPr>
-        <w:t>(1.2);</w:t>
-      </w:r>
-      <w:r>
-        <w:rPr>
-          <w:rFonts w:ascii="Times New Roman" w:hAnsi="Times New Roman" w:cs="Times New Roman"/>
-          <w:sz w:val="24"/>
-          <w:szCs w:val="24"/>
-        </w:rPr>
-        <w:t>. Exige uma pequena “conversão” para ser utilizado, mas é muito simples.</w:t>
+        <w:t>(1.2</w:t>
+      </w:r>
+      <w:proofErr w:type="gramStart"/>
+      <w:r>
+        <w:rPr>
+          <w:rFonts w:ascii="Times New Roman" w:hAnsi="Times New Roman" w:cs="Times New Roman"/>
+          <w:i/>
+          <w:iCs/>
+          <w:sz w:val="24"/>
+          <w:szCs w:val="24"/>
+        </w:rPr>
+        <w:t>);</w:t>
+      </w:r>
+      <w:r>
+        <w:rPr>
+          <w:rFonts w:ascii="Times New Roman" w:hAnsi="Times New Roman" w:cs="Times New Roman"/>
+          <w:sz w:val="24"/>
+          <w:szCs w:val="24"/>
+        </w:rPr>
+        <w:t>.</w:t>
+      </w:r>
+      <w:proofErr w:type="gramEnd"/>
+      <w:r>
+        <w:rPr>
+          <w:rFonts w:ascii="Times New Roman" w:hAnsi="Times New Roman" w:cs="Times New Roman"/>
+          <w:sz w:val="24"/>
+          <w:szCs w:val="24"/>
+        </w:rPr>
+        <w:t xml:space="preserve"> Exige uma pequena “conversão” para ser utilizado, mas é muito simples.</w:t>
       </w:r>
     </w:p>
     <w:p>
@@ -13949,25 +14283,7 @@
           <w:sz w:val="24"/>
           <w:szCs w:val="24"/>
         </w:rPr>
-        <w:t xml:space="preserve">Para que ele funcione corretamente com todas as características do elemento, </w:t>
-      </w:r>
-      <w:proofErr w:type="spellStart"/>
-      <w:r>
-        <w:rPr>
-          <w:rFonts w:ascii="Times New Roman" w:hAnsi="Times New Roman" w:cs="Times New Roman"/>
-          <w:sz w:val="24"/>
-          <w:szCs w:val="24"/>
-        </w:rPr>
-        <w:t>na</w:t>
-      </w:r>
-      <w:proofErr w:type="spellEnd"/>
-      <w:r>
-        <w:rPr>
-          <w:rFonts w:ascii="Times New Roman" w:hAnsi="Times New Roman" w:cs="Times New Roman"/>
-          <w:sz w:val="24"/>
-          <w:szCs w:val="24"/>
-        </w:rPr>
-        <w:t xml:space="preserve"> configuração da </w:t>
+        <w:t xml:space="preserve">Para que ele funcione corretamente com todas as características do elemento, na configuração da </w:t>
       </w:r>
       <w:proofErr w:type="spellStart"/>
       <w:r>
@@ -14028,6 +14344,7 @@
         <w:t xml:space="preserve">: 1s </w:t>
       </w:r>
       <w:proofErr w:type="spellStart"/>
+      <w:proofErr w:type="gramStart"/>
       <w:r>
         <w:rPr>
           <w:rFonts w:ascii="Times New Roman" w:hAnsi="Times New Roman" w:cs="Times New Roman"/>
@@ -14055,7 +14372,16 @@
           <w:sz w:val="24"/>
           <w:szCs w:val="24"/>
         </w:rPr>
-        <w:t xml:space="preserve">. Desse modo, todas as características serão </w:t>
+        <w:t>.</w:t>
+      </w:r>
+      <w:proofErr w:type="gramEnd"/>
+      <w:r>
+        <w:rPr>
+          <w:rFonts w:ascii="Times New Roman" w:hAnsi="Times New Roman" w:cs="Times New Roman"/>
+          <w:sz w:val="24"/>
+          <w:szCs w:val="24"/>
+        </w:rPr>
+        <w:t xml:space="preserve"> Desse modo, todas as características serão </w:t>
       </w:r>
       <w:proofErr w:type="spellStart"/>
       <w:r>
@@ -14161,7 +14487,18 @@
           <w:sz w:val="24"/>
           <w:szCs w:val="24"/>
         </w:rPr>
-        <w:t>(70deg);</w:t>
+        <w:t>(70deg</w:t>
+      </w:r>
+      <w:proofErr w:type="gramStart"/>
+      <w:r>
+        <w:rPr>
+          <w:rFonts w:ascii="Times New Roman" w:hAnsi="Times New Roman" w:cs="Times New Roman"/>
+          <w:i/>
+          <w:iCs/>
+          <w:sz w:val="24"/>
+          <w:szCs w:val="24"/>
+        </w:rPr>
+        <w:t>);</w:t>
       </w:r>
       <w:r>
         <w:rPr>
@@ -14171,6 +14508,7 @@
         </w:rPr>
         <w:t>.</w:t>
       </w:r>
+      <w:proofErr w:type="gramEnd"/>
     </w:p>
     <w:p>
       <w:pPr>
@@ -14305,15 +14643,35 @@
           <w:sz w:val="24"/>
           <w:szCs w:val="24"/>
         </w:rPr>
-        <w:t>(1.2);</w:t>
-      </w:r>
-      <w:r>
-        <w:rPr>
-          <w:rFonts w:ascii="Times New Roman" w:hAnsi="Times New Roman" w:cs="Times New Roman"/>
-          <w:sz w:val="24"/>
-          <w:szCs w:val="24"/>
-        </w:rPr>
-        <w:t>. Desse modo, as duas irão rodar tranquilamente sem serem sobrescritas.</w:t>
+        <w:t>(1.2</w:t>
+      </w:r>
+      <w:proofErr w:type="gramStart"/>
+      <w:r>
+        <w:rPr>
+          <w:rFonts w:ascii="Times New Roman" w:hAnsi="Times New Roman" w:cs="Times New Roman"/>
+          <w:i/>
+          <w:iCs/>
+          <w:sz w:val="24"/>
+          <w:szCs w:val="24"/>
+        </w:rPr>
+        <w:t>);</w:t>
+      </w:r>
+      <w:r>
+        <w:rPr>
+          <w:rFonts w:ascii="Times New Roman" w:hAnsi="Times New Roman" w:cs="Times New Roman"/>
+          <w:sz w:val="24"/>
+          <w:szCs w:val="24"/>
+        </w:rPr>
+        <w:t>.</w:t>
+      </w:r>
+      <w:proofErr w:type="gramEnd"/>
+      <w:r>
+        <w:rPr>
+          <w:rFonts w:ascii="Times New Roman" w:hAnsi="Times New Roman" w:cs="Times New Roman"/>
+          <w:sz w:val="24"/>
+          <w:szCs w:val="24"/>
+        </w:rPr>
+        <w:t xml:space="preserve"> Desse modo, as duas irão rodar tranquilamente sem serem sobrescritas.</w:t>
       </w:r>
     </w:p>
     <w:p>
@@ -15080,6 +15438,104 @@
         </w:rPr>
         <w:t>=X, onde X é o número de células que você quer agrupar.</w:t>
       </w:r>
+    </w:p>
+    <w:p>
+      <w:pPr>
+        <w:spacing w:before="240" w:line="276" w:lineRule="auto"/>
+        <w:ind w:left="720"/>
+        <w:jc w:val="both"/>
+        <w:rPr>
+          <w:rFonts w:ascii="Times New Roman" w:hAnsi="Times New Roman" w:cs="Times New Roman"/>
+          <w:sz w:val="24"/>
+          <w:szCs w:val="24"/>
+        </w:rPr>
+      </w:pPr>
+    </w:p>
+    <w:p>
+      <w:pPr>
+        <w:pStyle w:val="PargrafodaLista"/>
+        <w:spacing w:before="240" w:line="276" w:lineRule="auto"/>
+        <w:ind w:left="1080"/>
+        <w:jc w:val="right"/>
+        <w:rPr>
+          <w:rFonts w:ascii="Times New Roman" w:hAnsi="Times New Roman" w:cs="Times New Roman"/>
+          <w:b/>
+          <w:bCs/>
+          <w:sz w:val="24"/>
+          <w:szCs w:val="24"/>
+          <w:u w:val="single"/>
+        </w:rPr>
+      </w:pPr>
+      <w:r>
+        <w:rPr>
+          <w:rFonts w:ascii="Times New Roman" w:hAnsi="Times New Roman" w:cs="Times New Roman"/>
+          <w:b/>
+          <w:bCs/>
+          <w:sz w:val="24"/>
+          <w:szCs w:val="24"/>
+          <w:u w:val="single"/>
+        </w:rPr>
+        <w:t>Parte 4 – Avançando no CSS</w:t>
+      </w:r>
+    </w:p>
+    <w:p>
+      <w:pPr>
+        <w:pStyle w:val="PargrafodaLista"/>
+        <w:numPr>
+          <w:ilvl w:val="0"/>
+          <w:numId w:val="14"/>
+        </w:numPr>
+        <w:spacing w:before="240" w:line="276" w:lineRule="auto"/>
+        <w:jc w:val="both"/>
+        <w:rPr>
+          <w:rFonts w:ascii="Times New Roman" w:hAnsi="Times New Roman" w:cs="Times New Roman"/>
+          <w:b/>
+          <w:bCs/>
+          <w:sz w:val="24"/>
+          <w:szCs w:val="24"/>
+          <w:u w:val="single"/>
+        </w:rPr>
+      </w:pPr>
+      <w:r>
+        <w:rPr>
+          <w:rFonts w:ascii="Times New Roman" w:hAnsi="Times New Roman" w:cs="Times New Roman"/>
+          <w:b/>
+          <w:bCs/>
+          <w:sz w:val="24"/>
+          <w:szCs w:val="24"/>
+          <w:u w:val="single"/>
+        </w:rPr>
+        <w:t>Aula 1 – Adaptando Página Inicial</w:t>
+      </w:r>
+      <w:r>
+        <w:rPr>
+          <w:rFonts w:ascii="Times New Roman" w:hAnsi="Times New Roman" w:cs="Times New Roman"/>
+          <w:b/>
+          <w:bCs/>
+          <w:sz w:val="24"/>
+          <w:szCs w:val="24"/>
+        </w:rPr>
+        <w:t>:</w:t>
+      </w:r>
+    </w:p>
+    <w:p>
+      <w:pPr>
+        <w:pStyle w:val="PargrafodaLista"/>
+        <w:numPr>
+          <w:ilvl w:val="1"/>
+          <w:numId w:val="14"/>
+        </w:numPr>
+        <w:spacing w:before="240" w:line="276" w:lineRule="auto"/>
+        <w:jc w:val="both"/>
+        <w:rPr>
+          <w:rFonts w:ascii="Times New Roman" w:hAnsi="Times New Roman" w:cs="Times New Roman"/>
+          <w:b/>
+          <w:bCs/>
+          <w:sz w:val="24"/>
+          <w:szCs w:val="24"/>
+          <w:u w:val="single"/>
+        </w:rPr>
+      </w:pPr>
     </w:p>
     <w:sectPr>
       <w:pgSz w:w="11906" w:h="16838"/>
@@ -16775,6 +17231,143 @@
       <w:rPr>
         <w:rFonts w:hint="default"/>
         <w:b w:val="0"/>
+      </w:rPr>
+    </w:lvl>
+  </w:abstractNum>
+  <w:abstractNum w:abstractNumId="13" w15:restartNumberingAfterBreak="0">
+    <w:nsid w:val="7CF62D7D"/>
+    <w:multiLevelType w:val="multilevel"/>
+    <w:tmpl w:val="87740C26"/>
+    <w:lvl w:ilvl="0">
+      <w:start w:val="1"/>
+      <w:numFmt w:val="decimal"/>
+      <w:lvlText w:val="%1."/>
+      <w:lvlJc w:val="left"/>
+      <w:pPr>
+        <w:ind w:left="720" w:hanging="360"/>
+      </w:pPr>
+      <w:rPr>
+        <w:rFonts w:hint="default"/>
+      </w:rPr>
+    </w:lvl>
+    <w:lvl w:ilvl="1">
+      <w:start w:val="1"/>
+      <w:numFmt w:val="decimal"/>
+      <w:isLgl/>
+      <w:lvlText w:val="%1.%2."/>
+      <w:lvlJc w:val="left"/>
+      <w:pPr>
+        <w:ind w:left="1080" w:hanging="360"/>
+      </w:pPr>
+      <w:rPr>
+        <w:rFonts w:hint="default"/>
+        <w:b w:val="0"/>
+        <w:u w:val="none"/>
+      </w:rPr>
+    </w:lvl>
+    <w:lvl w:ilvl="2">
+      <w:start w:val="1"/>
+      <w:numFmt w:val="decimal"/>
+      <w:isLgl/>
+      <w:lvlText w:val="%1.%2.%3."/>
+      <w:lvlJc w:val="left"/>
+      <w:pPr>
+        <w:ind w:left="1800" w:hanging="720"/>
+      </w:pPr>
+      <w:rPr>
+        <w:rFonts w:hint="default"/>
+        <w:b w:val="0"/>
+        <w:u w:val="none"/>
+      </w:rPr>
+    </w:lvl>
+    <w:lvl w:ilvl="3">
+      <w:start w:val="1"/>
+      <w:numFmt w:val="decimal"/>
+      <w:isLgl/>
+      <w:lvlText w:val="%1.%2.%3.%4."/>
+      <w:lvlJc w:val="left"/>
+      <w:pPr>
+        <w:ind w:left="2160" w:hanging="720"/>
+      </w:pPr>
+      <w:rPr>
+        <w:rFonts w:hint="default"/>
+        <w:b w:val="0"/>
+        <w:u w:val="none"/>
+      </w:rPr>
+    </w:lvl>
+    <w:lvl w:ilvl="4">
+      <w:start w:val="1"/>
+      <w:numFmt w:val="decimal"/>
+      <w:isLgl/>
+      <w:lvlText w:val="%1.%2.%3.%4.%5."/>
+      <w:lvlJc w:val="left"/>
+      <w:pPr>
+        <w:ind w:left="2880" w:hanging="1080"/>
+      </w:pPr>
+      <w:rPr>
+        <w:rFonts w:hint="default"/>
+        <w:b w:val="0"/>
+        <w:u w:val="none"/>
+      </w:rPr>
+    </w:lvl>
+    <w:lvl w:ilvl="5">
+      <w:start w:val="1"/>
+      <w:numFmt w:val="decimal"/>
+      <w:isLgl/>
+      <w:lvlText w:val="%1.%2.%3.%4.%5.%6."/>
+      <w:lvlJc w:val="left"/>
+      <w:pPr>
+        <w:ind w:left="3240" w:hanging="1080"/>
+      </w:pPr>
+      <w:rPr>
+        <w:rFonts w:hint="default"/>
+        <w:b w:val="0"/>
+        <w:u w:val="none"/>
+      </w:rPr>
+    </w:lvl>
+    <w:lvl w:ilvl="6">
+      <w:start w:val="1"/>
+      <w:numFmt w:val="decimal"/>
+      <w:isLgl/>
+      <w:lvlText w:val="%1.%2.%3.%4.%5.%6.%7."/>
+      <w:lvlJc w:val="left"/>
+      <w:pPr>
+        <w:ind w:left="3960" w:hanging="1440"/>
+      </w:pPr>
+      <w:rPr>
+        <w:rFonts w:hint="default"/>
+        <w:b w:val="0"/>
+        <w:u w:val="none"/>
+      </w:rPr>
+    </w:lvl>
+    <w:lvl w:ilvl="7">
+      <w:start w:val="1"/>
+      <w:numFmt w:val="decimal"/>
+      <w:isLgl/>
+      <w:lvlText w:val="%1.%2.%3.%4.%5.%6.%7.%8."/>
+      <w:lvlJc w:val="left"/>
+      <w:pPr>
+        <w:ind w:left="4320" w:hanging="1440"/>
+      </w:pPr>
+      <w:rPr>
+        <w:rFonts w:hint="default"/>
+        <w:b w:val="0"/>
+        <w:u w:val="none"/>
+      </w:rPr>
+    </w:lvl>
+    <w:lvl w:ilvl="8">
+      <w:start w:val="1"/>
+      <w:numFmt w:val="decimal"/>
+      <w:isLgl/>
+      <w:lvlText w:val="%1.%2.%3.%4.%5.%6.%7.%8.%9."/>
+      <w:lvlJc w:val="left"/>
+      <w:pPr>
+        <w:ind w:left="5040" w:hanging="1800"/>
+      </w:pPr>
+      <w:rPr>
+        <w:rFonts w:hint="default"/>
+        <w:b w:val="0"/>
+        <w:u w:val="none"/>
       </w:rPr>
     </w:lvl>
   </w:abstractNum>
@@ -16816,6 +17409,9 @@
   </w:num>
   <w:num w:numId="13">
     <w:abstractNumId w:val="7"/>
+  </w:num>
+  <w:num w:numId="14">
+    <w:abstractNumId w:val="13"/>
   </w:num>
 </w:numbering>
 </file>

</xml_diff>

<commit_message>
Finalizei aula 1 e movi fotos do principal
Coloquei fotos do index na página de fotos para não ter que ficar copiando e colando toda vez e terminei todas as modificações na aula 1
</commit_message>
<xml_diff>
--- a/HTML5 && CSS3/HTML5 && CSS3 - Alura.docx
+++ b/HTML5 && CSS3/HTML5 && CSS3 - Alura.docx
@@ -1437,25 +1437,7 @@
           <w:sz w:val="24"/>
           <w:szCs w:val="24"/>
         </w:rPr>
-        <w:t xml:space="preserve">, portanto, essas alturas/tamanhos podem ser </w:t>
-      </w:r>
-      <w:proofErr w:type="gramStart"/>
-      <w:r>
-        <w:rPr>
-          <w:rFonts w:ascii="Times New Roman" w:hAnsi="Times New Roman" w:cs="Times New Roman"/>
-          <w:sz w:val="24"/>
-          <w:szCs w:val="24"/>
-        </w:rPr>
-        <w:t>alterados</w:t>
-      </w:r>
-      <w:proofErr w:type="gramEnd"/>
-      <w:r>
-        <w:rPr>
-          <w:rFonts w:ascii="Times New Roman" w:hAnsi="Times New Roman" w:cs="Times New Roman"/>
-          <w:sz w:val="24"/>
-          <w:szCs w:val="24"/>
-        </w:rPr>
-        <w:t xml:space="preserve"> utilizando esse parâmetro e comando de CSS3 mostrados.</w:t>
+        <w:t>, portanto, essas alturas/tamanhos podem ser alterados utilizando esse parâmetro e comando de CSS3 mostrados.</w:t>
       </w:r>
     </w:p>
     <w:p>
@@ -1963,25 +1945,7 @@
           <w:sz w:val="24"/>
           <w:szCs w:val="24"/>
         </w:rPr>
-        <w:t xml:space="preserve">=”style.css” (endereço de referência – esse endereço é o padrão, caso não esteja na mesma pasta que a página é </w:t>
-      </w:r>
-      <w:proofErr w:type="gramStart"/>
-      <w:r>
-        <w:rPr>
-          <w:rFonts w:ascii="Times New Roman" w:hAnsi="Times New Roman" w:cs="Times New Roman"/>
-          <w:sz w:val="24"/>
-          <w:szCs w:val="24"/>
-        </w:rPr>
-        <w:t>necessário</w:t>
-      </w:r>
-      <w:proofErr w:type="gramEnd"/>
-      <w:r>
-        <w:rPr>
-          <w:rFonts w:ascii="Times New Roman" w:hAnsi="Times New Roman" w:cs="Times New Roman"/>
-          <w:sz w:val="24"/>
-          <w:szCs w:val="24"/>
-        </w:rPr>
-        <w:t xml:space="preserve"> alterar. Para alterar, basta apagar tudo dentre os “” e apertar </w:t>
+        <w:t xml:space="preserve">=”style.css” (endereço de referência – esse endereço é o padrão, caso não esteja na mesma pasta que a página é necessário alterar. Para alterar, basta apagar tudo dentre os “” e apertar </w:t>
       </w:r>
       <w:proofErr w:type="spellStart"/>
       <w:r>
@@ -2131,29 +2095,7 @@
           <w:sz w:val="24"/>
           <w:szCs w:val="24"/>
         </w:rPr>
-        <w:t>&lt;em&gt;Nossa missão é: &lt;strong&gt;</w:t>
-      </w:r>
-      <w:proofErr w:type="gramStart"/>
-      <w:r>
-        <w:rPr>
-          <w:rFonts w:ascii="Times New Roman" w:hAnsi="Times New Roman" w:cs="Times New Roman"/>
-          <w:i/>
-          <w:iCs/>
-          <w:sz w:val="24"/>
-          <w:szCs w:val="24"/>
-        </w:rPr>
-        <w:t>”Proporcionar</w:t>
-      </w:r>
-      <w:proofErr w:type="gramEnd"/>
-      <w:r>
-        <w:rPr>
-          <w:rFonts w:ascii="Times New Roman" w:hAnsi="Times New Roman" w:cs="Times New Roman"/>
-          <w:i/>
-          <w:iCs/>
-          <w:sz w:val="24"/>
-          <w:szCs w:val="24"/>
-        </w:rPr>
-        <w:t xml:space="preserve"> </w:t>
+        <w:t xml:space="preserve">&lt;em&gt;Nossa missão é: &lt;strong&gt;”Proporcionar </w:t>
       </w:r>
       <w:proofErr w:type="spellStart"/>
       <w:r>
@@ -2615,25 +2557,7 @@
           <w:sz w:val="24"/>
           <w:szCs w:val="24"/>
         </w:rPr>
-        <w:t xml:space="preserve">Para fazer alterações em css de uma imagem, utilizamos </w:t>
-      </w:r>
-      <w:proofErr w:type="gramStart"/>
-      <w:r>
-        <w:rPr>
-          <w:rFonts w:ascii="Times New Roman" w:hAnsi="Times New Roman" w:cs="Times New Roman"/>
-          <w:sz w:val="24"/>
-          <w:szCs w:val="24"/>
-        </w:rPr>
-        <w:t>uma id</w:t>
-      </w:r>
-      <w:proofErr w:type="gramEnd"/>
-      <w:r>
-        <w:rPr>
-          <w:rFonts w:ascii="Times New Roman" w:hAnsi="Times New Roman" w:cs="Times New Roman"/>
-          <w:sz w:val="24"/>
-          <w:szCs w:val="24"/>
-        </w:rPr>
-        <w:t>=”nome”, colocamos #nome{} e então podemos alterar como quisermos. Obs.: O símbolo “#” é chamado de “tralha”, não jogo da velha e nem hashtag.</w:t>
+        <w:t>Para fazer alterações em css de uma imagem, utilizamos uma id=”nome”, colocamos #nome{} e então podemos alterar como quisermos. Obs.: O símbolo “#” é chamado de “tralha”, não jogo da velha e nem hashtag.</w:t>
       </w:r>
     </w:p>
     <w:p>
@@ -2903,25 +2827,7 @@
           <w:sz w:val="24"/>
           <w:szCs w:val="24"/>
         </w:rPr>
-        <w:t>: 20</w:t>
-      </w:r>
-      <w:proofErr w:type="gramStart"/>
-      <w:r>
-        <w:rPr>
-          <w:rFonts w:ascii="Times New Roman" w:hAnsi="Times New Roman" w:cs="Times New Roman"/>
-          <w:sz w:val="24"/>
-          <w:szCs w:val="24"/>
-        </w:rPr>
-        <w:t>px;.</w:t>
-      </w:r>
-      <w:proofErr w:type="gramEnd"/>
-      <w:r>
-        <w:rPr>
-          <w:rFonts w:ascii="Times New Roman" w:hAnsi="Times New Roman" w:cs="Times New Roman"/>
-          <w:sz w:val="24"/>
-          <w:szCs w:val="24"/>
-        </w:rPr>
-        <w:t xml:space="preserve"> Com essa marcação, o nosso elemento teria um respiro de 20 pixels entre a borda e o texto digitado em todas as direções.</w:t>
+        <w:t>: 20px;. Com essa marcação, o nosso elemento teria um respiro de 20 pixels entre a borda e o texto digitado em todas as direções.</w:t>
       </w:r>
       <w:r>
         <w:rPr>
@@ -3745,7 +3651,6 @@
         <w:t xml:space="preserve">-style&gt; </w:t>
       </w:r>
       <w:proofErr w:type="spellStart"/>
-      <w:proofErr w:type="gramStart"/>
       <w:r>
         <w:rPr>
           <w:rFonts w:ascii="Times New Roman" w:hAnsi="Times New Roman" w:cs="Times New Roman"/>
@@ -3775,7 +3680,6 @@
         </w:rPr>
         <w:t>.</w:t>
       </w:r>
-      <w:proofErr w:type="gramEnd"/>
     </w:p>
     <w:p>
       <w:pPr>
@@ -4483,35 +4387,15 @@
           <w:sz w:val="24"/>
           <w:szCs w:val="24"/>
         </w:rPr>
-        <w:t xml:space="preserve">: </w:t>
-      </w:r>
-      <w:proofErr w:type="gramStart"/>
-      <w:r>
-        <w:rPr>
-          <w:rFonts w:ascii="Times New Roman" w:hAnsi="Times New Roman" w:cs="Times New Roman"/>
-          <w:i/>
-          <w:iCs/>
-          <w:sz w:val="24"/>
-          <w:szCs w:val="24"/>
-        </w:rPr>
-        <w:t>top;</w:t>
-      </w:r>
-      <w:r>
-        <w:rPr>
-          <w:rFonts w:ascii="Times New Roman" w:hAnsi="Times New Roman" w:cs="Times New Roman"/>
-          <w:sz w:val="24"/>
-          <w:szCs w:val="24"/>
-        </w:rPr>
-        <w:t>,</w:t>
-      </w:r>
-      <w:proofErr w:type="gramEnd"/>
-      <w:r>
-        <w:rPr>
-          <w:rFonts w:ascii="Times New Roman" w:hAnsi="Times New Roman" w:cs="Times New Roman"/>
-          <w:sz w:val="24"/>
-          <w:szCs w:val="24"/>
-        </w:rPr>
-        <w:t xml:space="preserve"> assim, o conteúdo vai ser alinhado na parte superior.</w:t>
+        <w:t>: top;</w:t>
+      </w:r>
+      <w:r>
+        <w:rPr>
+          <w:rFonts w:ascii="Times New Roman" w:hAnsi="Times New Roman" w:cs="Times New Roman"/>
+          <w:sz w:val="24"/>
+          <w:szCs w:val="24"/>
+        </w:rPr>
+        <w:t>, assim, o conteúdo vai ser alinhado na parte superior.</w:t>
       </w:r>
     </w:p>
     <w:p>
@@ -5363,25 +5247,7 @@
           <w:sz w:val="24"/>
           <w:szCs w:val="24"/>
         </w:rPr>
-        <w:t xml:space="preserve">: Para links externos, ou seja, que não são </w:t>
-      </w:r>
-      <w:proofErr w:type="gramStart"/>
-      <w:r>
-        <w:rPr>
-          <w:rFonts w:ascii="Times New Roman" w:hAnsi="Times New Roman" w:cs="Times New Roman"/>
-          <w:sz w:val="24"/>
-          <w:szCs w:val="24"/>
-        </w:rPr>
-        <w:t>seus/do seu site</w:t>
-      </w:r>
-      <w:proofErr w:type="gramEnd"/>
-      <w:r>
-        <w:rPr>
-          <w:rFonts w:ascii="Times New Roman" w:hAnsi="Times New Roman" w:cs="Times New Roman"/>
-          <w:sz w:val="24"/>
-          <w:szCs w:val="24"/>
-        </w:rPr>
-        <w:t>, mas sim de outros.</w:t>
+        <w:t>: Para links externos, ou seja, que não são seus/do seu site, mas sim de outros.</w:t>
       </w:r>
     </w:p>
     <w:p>
@@ -6001,7 +5867,6 @@
         <w:t xml:space="preserve">: </w:t>
       </w:r>
       <w:proofErr w:type="spellStart"/>
-      <w:proofErr w:type="gramStart"/>
       <w:r>
         <w:rPr>
           <w:rFonts w:ascii="Times New Roman" w:hAnsi="Times New Roman" w:cs="Times New Roman"/>
@@ -6029,34 +5894,7 @@
           <w:sz w:val="24"/>
           <w:szCs w:val="24"/>
         </w:rPr>
-        <w:t>.</w:t>
-      </w:r>
-      <w:proofErr w:type="gramEnd"/>
-      <w:r>
-        <w:rPr>
-          <w:rFonts w:ascii="Times New Roman" w:hAnsi="Times New Roman" w:cs="Times New Roman"/>
-          <w:sz w:val="24"/>
-          <w:szCs w:val="24"/>
-        </w:rPr>
-        <w:t xml:space="preserve"> Dessa forma, </w:t>
-      </w:r>
-      <w:proofErr w:type="gramStart"/>
-      <w:r>
-        <w:rPr>
-          <w:rFonts w:ascii="Times New Roman" w:hAnsi="Times New Roman" w:cs="Times New Roman"/>
-          <w:sz w:val="24"/>
-          <w:szCs w:val="24"/>
-        </w:rPr>
-        <w:t>todo o texto dos links ficam</w:t>
-      </w:r>
-      <w:proofErr w:type="gramEnd"/>
-      <w:r>
-        <w:rPr>
-          <w:rFonts w:ascii="Times New Roman" w:hAnsi="Times New Roman" w:cs="Times New Roman"/>
-          <w:sz w:val="24"/>
-          <w:szCs w:val="24"/>
-        </w:rPr>
-        <w:t xml:space="preserve"> em maiúsculas.</w:t>
+        <w:t>. Dessa forma, todo o texto dos links ficam em maiúsculas.</w:t>
       </w:r>
     </w:p>
     <w:p>
@@ -6164,18 +6002,7 @@
           <w:sz w:val="24"/>
           <w:szCs w:val="24"/>
         </w:rPr>
-        <w:t>/</w:t>
-      </w:r>
-      <w:proofErr w:type="gramStart"/>
-      <w:r>
-        <w:rPr>
-          <w:rFonts w:ascii="Times New Roman" w:hAnsi="Times New Roman" w:cs="Times New Roman"/>
-          <w:i/>
-          <w:iCs/>
-          <w:sz w:val="24"/>
-          <w:szCs w:val="24"/>
-        </w:rPr>
-        <w:t>900;</w:t>
+        <w:t>/900;</w:t>
       </w:r>
       <w:r>
         <w:rPr>
@@ -6185,7 +6012,6 @@
         </w:rPr>
         <w:t>.</w:t>
       </w:r>
-      <w:proofErr w:type="gramEnd"/>
     </w:p>
     <w:p>
       <w:pPr>
@@ -6237,7 +6063,6 @@
         <w:t xml:space="preserve">: </w:t>
       </w:r>
       <w:proofErr w:type="spellStart"/>
-      <w:proofErr w:type="gramStart"/>
       <w:r>
         <w:rPr>
           <w:rFonts w:ascii="Times New Roman" w:hAnsi="Times New Roman" w:cs="Times New Roman"/>
@@ -6265,16 +6090,7 @@
           <w:sz w:val="24"/>
           <w:szCs w:val="24"/>
         </w:rPr>
-        <w:t>,</w:t>
-      </w:r>
-      <w:proofErr w:type="gramEnd"/>
-      <w:r>
-        <w:rPr>
-          <w:rFonts w:ascii="Times New Roman" w:hAnsi="Times New Roman" w:cs="Times New Roman"/>
-          <w:sz w:val="24"/>
-          <w:szCs w:val="24"/>
-        </w:rPr>
-        <w:t xml:space="preserve"> ou seja, nenhuma decoração no texto.</w:t>
+        <w:t>, ou seja, nenhuma decoração no texto.</w:t>
       </w:r>
     </w:p>
     <w:p>
@@ -6967,25 +6783,7 @@
           <w:sz w:val="24"/>
           <w:szCs w:val="24"/>
         </w:rPr>
-        <w:t xml:space="preserve">Quando </w:t>
-      </w:r>
-      <w:proofErr w:type="gramStart"/>
-      <w:r>
-        <w:rPr>
-          <w:rFonts w:ascii="Times New Roman" w:hAnsi="Times New Roman" w:cs="Times New Roman"/>
-          <w:sz w:val="24"/>
-          <w:szCs w:val="24"/>
-        </w:rPr>
-        <w:t>coloca-se</w:t>
-      </w:r>
-      <w:proofErr w:type="gramEnd"/>
-      <w:r>
-        <w:rPr>
-          <w:rFonts w:ascii="Times New Roman" w:hAnsi="Times New Roman" w:cs="Times New Roman"/>
-          <w:sz w:val="24"/>
-          <w:szCs w:val="24"/>
-        </w:rPr>
-        <w:t xml:space="preserve"> um elemento como posicionamento absoluto, em um cabeçalho, por exemplo, ele irá sair do cabeçalho, fazendo com que ele até diminua de tamanho. Isso ocorre porque a partir desse momento, esse elemento já não faz mais parte do cabeçalho. Ele saiu do lugar.</w:t>
+        <w:t>Quando coloca-se um elemento como posicionamento absoluto, em um cabeçalho, por exemplo, ele irá sair do cabeçalho, fazendo com que ele até diminua de tamanho. Isso ocorre porque a partir desse momento, esse elemento já não faz mais parte do cabeçalho. Ele saiu do lugar.</w:t>
       </w:r>
     </w:p>
     <w:p>
@@ -7133,25 +6931,7 @@
           <w:sz w:val="24"/>
           <w:szCs w:val="24"/>
         </w:rPr>
-        <w:t xml:space="preserve">Se quiser que esse elemento fique dentro de uma box, é necessário que essa box levante, desse modo, o seu elemento irá ter um posicionamento absoluto relativo </w:t>
-      </w:r>
-      <w:proofErr w:type="gramStart"/>
-      <w:r>
-        <w:rPr>
-          <w:rFonts w:ascii="Times New Roman" w:hAnsi="Times New Roman" w:cs="Times New Roman"/>
-          <w:sz w:val="24"/>
-          <w:szCs w:val="24"/>
-        </w:rPr>
-        <w:t>à</w:t>
-      </w:r>
-      <w:proofErr w:type="gramEnd"/>
-      <w:r>
-        <w:rPr>
-          <w:rFonts w:ascii="Times New Roman" w:hAnsi="Times New Roman" w:cs="Times New Roman"/>
-          <w:sz w:val="24"/>
-          <w:szCs w:val="24"/>
-        </w:rPr>
-        <w:t xml:space="preserve"> caixa.</w:t>
+        <w:t>Se quiser que esse elemento fique dentro de uma box, é necessário que essa box levante, desse modo, o seu elemento irá ter um posicionamento absoluto relativo à caixa.</w:t>
       </w:r>
     </w:p>
     <w:p>
@@ -7195,25 +6975,7 @@
           <w:sz w:val="24"/>
           <w:szCs w:val="24"/>
         </w:rPr>
-        <w:t xml:space="preserve">relativo </w:t>
-      </w:r>
-      <w:proofErr w:type="gramStart"/>
-      <w:r>
-        <w:rPr>
-          <w:rFonts w:ascii="Times New Roman" w:hAnsi="Times New Roman" w:cs="Times New Roman"/>
-          <w:sz w:val="24"/>
-          <w:szCs w:val="24"/>
-        </w:rPr>
-        <w:t>à</w:t>
-      </w:r>
-      <w:proofErr w:type="gramEnd"/>
-      <w:r>
-        <w:rPr>
-          <w:rFonts w:ascii="Times New Roman" w:hAnsi="Times New Roman" w:cs="Times New Roman"/>
-          <w:sz w:val="24"/>
-          <w:szCs w:val="24"/>
-        </w:rPr>
-        <w:t xml:space="preserve"> box, a box precisa ter um posicionamento relativo, pois, desse modo, ela irá levantar, alcançando o elemento e fazendo com que ele volte a fazer parte dela.</w:t>
+        <w:t>relativo à box, a box precisa ter um posicionamento relativo, pois, desse modo, ela irá levantar, alcançando o elemento e fazendo com que ele volte a fazer parte dela.</w:t>
       </w:r>
     </w:p>
     <w:p>
@@ -7891,25 +7653,7 @@
           <w:sz w:val="24"/>
           <w:szCs w:val="24"/>
         </w:rPr>
-        <w:t xml:space="preserve">: </w:t>
-      </w:r>
-      <w:proofErr w:type="gramStart"/>
-      <w:r>
-        <w:rPr>
-          <w:rFonts w:ascii="Times New Roman" w:hAnsi="Times New Roman" w:cs="Times New Roman"/>
-          <w:sz w:val="24"/>
-          <w:szCs w:val="24"/>
-        </w:rPr>
-        <w:t>local;:</w:t>
-      </w:r>
-      <w:proofErr w:type="gramEnd"/>
-      <w:r>
-        <w:rPr>
-          <w:rFonts w:ascii="Times New Roman" w:hAnsi="Times New Roman" w:cs="Times New Roman"/>
-          <w:sz w:val="24"/>
-          <w:szCs w:val="24"/>
-        </w:rPr>
-        <w:t xml:space="preserve"> Carrega o conteúdo de acordo com a localidade específica. Se colocar em top, carrega de cima, </w:t>
+        <w:t xml:space="preserve">: local;: Carrega o conteúdo de acordo com a localidade específica. Se colocar em top, carrega de cima, </w:t>
       </w:r>
       <w:proofErr w:type="spellStart"/>
       <w:r>
@@ -8063,35 +7807,15 @@
           <w:sz w:val="24"/>
           <w:szCs w:val="24"/>
         </w:rPr>
-        <w:t>-</w:t>
-      </w:r>
-      <w:proofErr w:type="gramStart"/>
-      <w:r>
-        <w:rPr>
-          <w:rFonts w:ascii="Times New Roman" w:hAnsi="Times New Roman" w:cs="Times New Roman"/>
-          <w:i/>
-          <w:iCs/>
-          <w:sz w:val="24"/>
-          <w:szCs w:val="24"/>
-        </w:rPr>
-        <w:t>box;</w:t>
-      </w:r>
-      <w:r>
-        <w:rPr>
-          <w:rFonts w:ascii="Times New Roman" w:hAnsi="Times New Roman" w:cs="Times New Roman"/>
-          <w:sz w:val="24"/>
-          <w:szCs w:val="24"/>
-        </w:rPr>
-        <w:t>.</w:t>
-      </w:r>
-      <w:proofErr w:type="gramEnd"/>
-      <w:r>
-        <w:rPr>
-          <w:rFonts w:ascii="Times New Roman" w:hAnsi="Times New Roman" w:cs="Times New Roman"/>
-          <w:sz w:val="24"/>
-          <w:szCs w:val="24"/>
-        </w:rPr>
-        <w:t xml:space="preserve"> Essa marcação fará com que todo o conteúdo de pixels colocado seja contado dentro da porcentagem utilizada na margem, que é o espaçamento</w:t>
+        <w:t>-box;</w:t>
+      </w:r>
+      <w:r>
+        <w:rPr>
+          <w:rFonts w:ascii="Times New Roman" w:hAnsi="Times New Roman" w:cs="Times New Roman"/>
+          <w:sz w:val="24"/>
+          <w:szCs w:val="24"/>
+        </w:rPr>
+        <w:t>. Essa marcação fará com que todo o conteúdo de pixels colocado seja contado dentro da porcentagem utilizada na margem, que é o espaçamento</w:t>
       </w:r>
       <w:r>
         <w:rPr>
@@ -11212,25 +10936,7 @@
           <w:sz w:val="24"/>
           <w:szCs w:val="24"/>
         </w:rPr>
-        <w:t xml:space="preserve"> e o input é super importante pois facilita a vida dos nossos clientes. Ex.: Se sua caixa de texto for muito </w:t>
-      </w:r>
-      <w:proofErr w:type="gramStart"/>
-      <w:r>
-        <w:rPr>
-          <w:rFonts w:ascii="Times New Roman" w:hAnsi="Times New Roman" w:cs="Times New Roman"/>
-          <w:sz w:val="24"/>
-          <w:szCs w:val="24"/>
-        </w:rPr>
-        <w:t>pequeno</w:t>
-      </w:r>
-      <w:proofErr w:type="gramEnd"/>
-      <w:r>
-        <w:rPr>
-          <w:rFonts w:ascii="Times New Roman" w:hAnsi="Times New Roman" w:cs="Times New Roman"/>
-          <w:sz w:val="24"/>
-          <w:szCs w:val="24"/>
-        </w:rPr>
-        <w:t xml:space="preserve"> ou quando temos muitas informações para serem entradas, basta o cliente clicar no nome que foi colocado no </w:t>
+        <w:t xml:space="preserve"> e o input é super importante pois facilita a vida dos nossos clientes. Ex.: Se sua caixa de texto for muito pequeno ou quando temos muitas informações para serem entradas, basta o cliente clicar no nome que foi colocado no </w:t>
       </w:r>
       <w:proofErr w:type="spellStart"/>
       <w:r>
@@ -13903,35 +13609,15 @@
           <w:sz w:val="24"/>
           <w:szCs w:val="24"/>
         </w:rPr>
-        <w:t>: tempo(e o “s” do lado) e a característica do elemento (background por exemplo</w:t>
-      </w:r>
-      <w:proofErr w:type="gramStart"/>
-      <w:r>
-        <w:rPr>
-          <w:rFonts w:ascii="Times New Roman" w:hAnsi="Times New Roman" w:cs="Times New Roman"/>
-          <w:i/>
-          <w:iCs/>
-          <w:sz w:val="24"/>
-          <w:szCs w:val="24"/>
-        </w:rPr>
-        <w:t>);</w:t>
-      </w:r>
-      <w:r>
-        <w:rPr>
-          <w:rFonts w:ascii="Times New Roman" w:hAnsi="Times New Roman" w:cs="Times New Roman"/>
-          <w:sz w:val="24"/>
-          <w:szCs w:val="24"/>
-        </w:rPr>
-        <w:t>.</w:t>
-      </w:r>
-      <w:proofErr w:type="gramEnd"/>
-      <w:r>
-        <w:rPr>
-          <w:rFonts w:ascii="Times New Roman" w:hAnsi="Times New Roman" w:cs="Times New Roman"/>
-          <w:sz w:val="24"/>
-          <w:szCs w:val="24"/>
-        </w:rPr>
-        <w:t xml:space="preserve"> Dessa forma o css faz com que o seu background seja </w:t>
+        <w:t>: tempo(e o “s” do lado) e a característica do elemento (background por exemplo);</w:t>
+      </w:r>
+      <w:r>
+        <w:rPr>
+          <w:rFonts w:ascii="Times New Roman" w:hAnsi="Times New Roman" w:cs="Times New Roman"/>
+          <w:sz w:val="24"/>
+          <w:szCs w:val="24"/>
+        </w:rPr>
+        <w:t xml:space="preserve">. Dessa forma o css faz com que o seu background seja </w:t>
       </w:r>
       <w:proofErr w:type="spellStart"/>
       <w:r>
@@ -14175,35 +13861,15 @@
           <w:sz w:val="24"/>
           <w:szCs w:val="24"/>
         </w:rPr>
-        <w:t>(1.2</w:t>
-      </w:r>
-      <w:proofErr w:type="gramStart"/>
-      <w:r>
-        <w:rPr>
-          <w:rFonts w:ascii="Times New Roman" w:hAnsi="Times New Roman" w:cs="Times New Roman"/>
-          <w:i/>
-          <w:iCs/>
-          <w:sz w:val="24"/>
-          <w:szCs w:val="24"/>
-        </w:rPr>
-        <w:t>);</w:t>
-      </w:r>
-      <w:r>
-        <w:rPr>
-          <w:rFonts w:ascii="Times New Roman" w:hAnsi="Times New Roman" w:cs="Times New Roman"/>
-          <w:sz w:val="24"/>
-          <w:szCs w:val="24"/>
-        </w:rPr>
-        <w:t>.</w:t>
-      </w:r>
-      <w:proofErr w:type="gramEnd"/>
-      <w:r>
-        <w:rPr>
-          <w:rFonts w:ascii="Times New Roman" w:hAnsi="Times New Roman" w:cs="Times New Roman"/>
-          <w:sz w:val="24"/>
-          <w:szCs w:val="24"/>
-        </w:rPr>
-        <w:t xml:space="preserve"> Exige uma pequena “conversão” para ser utilizado, mas é muito simples.</w:t>
+        <w:t>(1.2);</w:t>
+      </w:r>
+      <w:r>
+        <w:rPr>
+          <w:rFonts w:ascii="Times New Roman" w:hAnsi="Times New Roman" w:cs="Times New Roman"/>
+          <w:sz w:val="24"/>
+          <w:szCs w:val="24"/>
+        </w:rPr>
+        <w:t>. Exige uma pequena “conversão” para ser utilizado, mas é muito simples.</w:t>
       </w:r>
     </w:p>
     <w:p>
@@ -14344,7 +14010,6 @@
         <w:t xml:space="preserve">: 1s </w:t>
       </w:r>
       <w:proofErr w:type="spellStart"/>
-      <w:proofErr w:type="gramStart"/>
       <w:r>
         <w:rPr>
           <w:rFonts w:ascii="Times New Roman" w:hAnsi="Times New Roman" w:cs="Times New Roman"/>
@@ -14372,16 +14037,7 @@
           <w:sz w:val="24"/>
           <w:szCs w:val="24"/>
         </w:rPr>
-        <w:t>.</w:t>
-      </w:r>
-      <w:proofErr w:type="gramEnd"/>
-      <w:r>
-        <w:rPr>
-          <w:rFonts w:ascii="Times New Roman" w:hAnsi="Times New Roman" w:cs="Times New Roman"/>
-          <w:sz w:val="24"/>
-          <w:szCs w:val="24"/>
-        </w:rPr>
-        <w:t xml:space="preserve"> Desse modo, todas as características serão </w:t>
+        <w:t xml:space="preserve">. Desse modo, todas as características serão </w:t>
       </w:r>
       <w:proofErr w:type="spellStart"/>
       <w:r>
@@ -14487,18 +14143,7 @@
           <w:sz w:val="24"/>
           <w:szCs w:val="24"/>
         </w:rPr>
-        <w:t>(70deg</w:t>
-      </w:r>
-      <w:proofErr w:type="gramStart"/>
-      <w:r>
-        <w:rPr>
-          <w:rFonts w:ascii="Times New Roman" w:hAnsi="Times New Roman" w:cs="Times New Roman"/>
-          <w:i/>
-          <w:iCs/>
-          <w:sz w:val="24"/>
-          <w:szCs w:val="24"/>
-        </w:rPr>
-        <w:t>);</w:t>
+        <w:t>(70deg);</w:t>
       </w:r>
       <w:r>
         <w:rPr>
@@ -14508,7 +14153,6 @@
         </w:rPr>
         <w:t>.</w:t>
       </w:r>
-      <w:proofErr w:type="gramEnd"/>
     </w:p>
     <w:p>
       <w:pPr>
@@ -14643,35 +14287,15 @@
           <w:sz w:val="24"/>
           <w:szCs w:val="24"/>
         </w:rPr>
-        <w:t>(1.2</w:t>
-      </w:r>
-      <w:proofErr w:type="gramStart"/>
-      <w:r>
-        <w:rPr>
-          <w:rFonts w:ascii="Times New Roman" w:hAnsi="Times New Roman" w:cs="Times New Roman"/>
-          <w:i/>
-          <w:iCs/>
-          <w:sz w:val="24"/>
-          <w:szCs w:val="24"/>
-        </w:rPr>
-        <w:t>);</w:t>
-      </w:r>
-      <w:r>
-        <w:rPr>
-          <w:rFonts w:ascii="Times New Roman" w:hAnsi="Times New Roman" w:cs="Times New Roman"/>
-          <w:sz w:val="24"/>
-          <w:szCs w:val="24"/>
-        </w:rPr>
-        <w:t>.</w:t>
-      </w:r>
-      <w:proofErr w:type="gramEnd"/>
-      <w:r>
-        <w:rPr>
-          <w:rFonts w:ascii="Times New Roman" w:hAnsi="Times New Roman" w:cs="Times New Roman"/>
-          <w:sz w:val="24"/>
-          <w:szCs w:val="24"/>
-        </w:rPr>
-        <w:t xml:space="preserve"> Desse modo, as duas irão rodar tranquilamente sem serem sobrescritas.</w:t>
+        <w:t>(1.2);</w:t>
+      </w:r>
+      <w:r>
+        <w:rPr>
+          <w:rFonts w:ascii="Times New Roman" w:hAnsi="Times New Roman" w:cs="Times New Roman"/>
+          <w:sz w:val="24"/>
+          <w:szCs w:val="24"/>
+        </w:rPr>
+        <w:t>. Desse modo, as duas irão rodar tranquilamente sem serem sobrescritas.</w:t>
       </w:r>
     </w:p>
     <w:p>
@@ -15531,11 +15155,612 @@
           <w:rFonts w:ascii="Times New Roman" w:hAnsi="Times New Roman" w:cs="Times New Roman"/>
           <w:b/>
           <w:bCs/>
+          <w:i/>
+          <w:iCs/>
           <w:sz w:val="24"/>
           <w:szCs w:val="24"/>
           <w:u w:val="single"/>
         </w:rPr>
       </w:pPr>
+      <w:r>
+        <w:rPr>
+          <w:rFonts w:ascii="Times New Roman" w:hAnsi="Times New Roman" w:cs="Times New Roman"/>
+          <w:sz w:val="24"/>
+          <w:szCs w:val="24"/>
+        </w:rPr>
+        <w:t xml:space="preserve"> Quando nós temos uma div onde o conteúdo é um só, ou seja, tem seu título, parágrafo e depois fecha</w:t>
+      </w:r>
+      <w:r>
+        <w:rPr>
+          <w:rFonts w:ascii="Times New Roman" w:hAnsi="Times New Roman" w:cs="Times New Roman"/>
+          <w:sz w:val="24"/>
+          <w:szCs w:val="24"/>
+        </w:rPr>
+        <w:t>, como uma sessão</w:t>
+      </w:r>
+      <w:r>
+        <w:rPr>
+          <w:rFonts w:ascii="Times New Roman" w:hAnsi="Times New Roman" w:cs="Times New Roman"/>
+          <w:sz w:val="24"/>
+          <w:szCs w:val="24"/>
+        </w:rPr>
+        <w:t xml:space="preserve">, por exemplo, </w:t>
+      </w:r>
+      <w:r>
+        <w:rPr>
+          <w:rFonts w:ascii="Times New Roman" w:hAnsi="Times New Roman" w:cs="Times New Roman"/>
+          <w:sz w:val="24"/>
+          <w:szCs w:val="24"/>
+        </w:rPr>
+        <w:t xml:space="preserve">nós chamamos essa divisão de </w:t>
+      </w:r>
+      <w:r>
+        <w:rPr>
+          <w:rFonts w:ascii="Times New Roman" w:hAnsi="Times New Roman" w:cs="Times New Roman"/>
+          <w:i/>
+          <w:iCs/>
+          <w:sz w:val="24"/>
+          <w:szCs w:val="24"/>
+        </w:rPr>
+        <w:t>&lt;</w:t>
+      </w:r>
+      <w:proofErr w:type="spellStart"/>
+      <w:r>
+        <w:rPr>
+          <w:rFonts w:ascii="Times New Roman" w:hAnsi="Times New Roman" w:cs="Times New Roman"/>
+          <w:i/>
+          <w:iCs/>
+          <w:sz w:val="24"/>
+          <w:szCs w:val="24"/>
+        </w:rPr>
+        <w:t>section</w:t>
+      </w:r>
+      <w:proofErr w:type="spellEnd"/>
+      <w:r>
+        <w:rPr>
+          <w:rFonts w:ascii="Times New Roman" w:hAnsi="Times New Roman" w:cs="Times New Roman"/>
+          <w:i/>
+          <w:iCs/>
+          <w:sz w:val="24"/>
+          <w:szCs w:val="24"/>
+        </w:rPr>
+        <w:t>&gt;</w:t>
+      </w:r>
+      <w:r>
+        <w:rPr>
+          <w:rFonts w:ascii="Times New Roman" w:hAnsi="Times New Roman" w:cs="Times New Roman"/>
+          <w:sz w:val="24"/>
+          <w:szCs w:val="24"/>
+        </w:rPr>
+        <w:t xml:space="preserve"> ao invés de </w:t>
+      </w:r>
+      <w:r>
+        <w:rPr>
+          <w:rFonts w:ascii="Times New Roman" w:hAnsi="Times New Roman" w:cs="Times New Roman"/>
+          <w:i/>
+          <w:iCs/>
+          <w:sz w:val="24"/>
+          <w:szCs w:val="24"/>
+        </w:rPr>
+        <w:t>&lt;div&gt;</w:t>
+      </w:r>
+      <w:r>
+        <w:rPr>
+          <w:rFonts w:ascii="Times New Roman" w:hAnsi="Times New Roman" w:cs="Times New Roman"/>
+          <w:sz w:val="24"/>
+          <w:szCs w:val="24"/>
+        </w:rPr>
+        <w:t>.</w:t>
+      </w:r>
+    </w:p>
+    <w:p>
+      <w:pPr>
+        <w:pStyle w:val="PargrafodaLista"/>
+        <w:numPr>
+          <w:ilvl w:val="2"/>
+          <w:numId w:val="14"/>
+        </w:numPr>
+        <w:spacing w:before="240" w:line="276" w:lineRule="auto"/>
+        <w:jc w:val="both"/>
+        <w:rPr>
+          <w:rFonts w:ascii="Times New Roman" w:hAnsi="Times New Roman" w:cs="Times New Roman"/>
+          <w:b/>
+          <w:bCs/>
+          <w:i/>
+          <w:iCs/>
+          <w:sz w:val="24"/>
+          <w:szCs w:val="24"/>
+          <w:u w:val="single"/>
+        </w:rPr>
+      </w:pPr>
+      <w:proofErr w:type="spellStart"/>
+      <w:r>
+        <w:rPr>
+          <w:rFonts w:ascii="Times New Roman" w:hAnsi="Times New Roman" w:cs="Times New Roman"/>
+          <w:sz w:val="24"/>
+          <w:szCs w:val="24"/>
+        </w:rPr>
+        <w:t>Section</w:t>
+      </w:r>
+      <w:proofErr w:type="spellEnd"/>
+      <w:r>
+        <w:rPr>
+          <w:rFonts w:ascii="Times New Roman" w:hAnsi="Times New Roman" w:cs="Times New Roman"/>
+          <w:sz w:val="24"/>
+          <w:szCs w:val="24"/>
+        </w:rPr>
+        <w:t xml:space="preserve"> é uma divisão que possui conteúdo complexo.</w:t>
+      </w:r>
+    </w:p>
+    <w:p>
+      <w:pPr>
+        <w:pStyle w:val="PargrafodaLista"/>
+        <w:numPr>
+          <w:ilvl w:val="1"/>
+          <w:numId w:val="14"/>
+        </w:numPr>
+        <w:spacing w:before="240" w:line="276" w:lineRule="auto"/>
+        <w:jc w:val="both"/>
+        <w:rPr>
+          <w:rFonts w:ascii="Times New Roman" w:hAnsi="Times New Roman" w:cs="Times New Roman"/>
+          <w:b/>
+          <w:bCs/>
+          <w:i/>
+          <w:iCs/>
+          <w:sz w:val="24"/>
+          <w:szCs w:val="24"/>
+          <w:u w:val="single"/>
+        </w:rPr>
+      </w:pPr>
+      <w:r>
+        <w:rPr>
+          <w:rFonts w:ascii="Times New Roman" w:hAnsi="Times New Roman" w:cs="Times New Roman"/>
+          <w:sz w:val="24"/>
+          <w:szCs w:val="24"/>
+        </w:rPr>
+        <w:t>Sempre use um espaçamento proporcional ao tamanho da fonte para facilitar a forma de ler.</w:t>
+      </w:r>
+    </w:p>
+    <w:p>
+      <w:pPr>
+        <w:pStyle w:val="PargrafodaLista"/>
+        <w:numPr>
+          <w:ilvl w:val="2"/>
+          <w:numId w:val="14"/>
+        </w:numPr>
+        <w:spacing w:before="240" w:line="276" w:lineRule="auto"/>
+        <w:jc w:val="both"/>
+        <w:rPr>
+          <w:rFonts w:ascii="Times New Roman" w:hAnsi="Times New Roman" w:cs="Times New Roman"/>
+          <w:b/>
+          <w:bCs/>
+          <w:i/>
+          <w:iCs/>
+          <w:sz w:val="24"/>
+          <w:szCs w:val="24"/>
+          <w:u w:val="single"/>
+        </w:rPr>
+      </w:pPr>
+      <w:r>
+        <w:rPr>
+          <w:rFonts w:ascii="Times New Roman" w:hAnsi="Times New Roman" w:cs="Times New Roman"/>
+          <w:sz w:val="24"/>
+          <w:szCs w:val="24"/>
+        </w:rPr>
+        <w:t>Seja ele espaçamento do título, entre parágrafos, etc...</w:t>
+      </w:r>
+    </w:p>
+    <w:p>
+      <w:pPr>
+        <w:pStyle w:val="PargrafodaLista"/>
+        <w:numPr>
+          <w:ilvl w:val="2"/>
+          <w:numId w:val="14"/>
+        </w:numPr>
+        <w:spacing w:before="240" w:line="276" w:lineRule="auto"/>
+        <w:jc w:val="both"/>
+        <w:rPr>
+          <w:rFonts w:ascii="Times New Roman" w:hAnsi="Times New Roman" w:cs="Times New Roman"/>
+          <w:b/>
+          <w:bCs/>
+          <w:i/>
+          <w:iCs/>
+          <w:sz w:val="24"/>
+          <w:szCs w:val="24"/>
+          <w:u w:val="single"/>
+        </w:rPr>
+      </w:pPr>
+      <w:r>
+        <w:rPr>
+          <w:rFonts w:ascii="Times New Roman" w:hAnsi="Times New Roman" w:cs="Times New Roman"/>
+          <w:sz w:val="24"/>
+          <w:szCs w:val="24"/>
+        </w:rPr>
+        <w:t xml:space="preserve">Se o seu título for 2em, use espaçamento 1em para </w:t>
+      </w:r>
+      <w:proofErr w:type="spellStart"/>
+      <w:r>
+        <w:rPr>
+          <w:rFonts w:ascii="Times New Roman" w:hAnsi="Times New Roman" w:cs="Times New Roman"/>
+          <w:sz w:val="24"/>
+          <w:szCs w:val="24"/>
+        </w:rPr>
+        <w:t>margin</w:t>
+      </w:r>
+      <w:proofErr w:type="spellEnd"/>
+      <w:r>
+        <w:rPr>
+          <w:rFonts w:ascii="Times New Roman" w:hAnsi="Times New Roman" w:cs="Times New Roman"/>
+          <w:sz w:val="24"/>
+          <w:szCs w:val="24"/>
+        </w:rPr>
+        <w:t xml:space="preserve"> dele, dos parágrafos, dentre outros.</w:t>
+      </w:r>
+    </w:p>
+    <w:p>
+      <w:pPr>
+        <w:pStyle w:val="PargrafodaLista"/>
+        <w:numPr>
+          <w:ilvl w:val="1"/>
+          <w:numId w:val="14"/>
+        </w:numPr>
+        <w:spacing w:before="240" w:line="276" w:lineRule="auto"/>
+        <w:jc w:val="both"/>
+        <w:rPr>
+          <w:rFonts w:ascii="Times New Roman" w:hAnsi="Times New Roman" w:cs="Times New Roman"/>
+          <w:b/>
+          <w:bCs/>
+          <w:i/>
+          <w:iCs/>
+          <w:sz w:val="24"/>
+          <w:szCs w:val="24"/>
+          <w:u w:val="single"/>
+        </w:rPr>
+      </w:pPr>
+      <w:r>
+        <w:rPr>
+          <w:rFonts w:ascii="Times New Roman" w:hAnsi="Times New Roman" w:cs="Times New Roman"/>
+          <w:sz w:val="24"/>
+          <w:szCs w:val="24"/>
+        </w:rPr>
+        <w:t xml:space="preserve">Se quisermos que o elemento (uma imagem, por exemplo) seja circundado pelo texto que está abaixo, podemos usar a propriedade </w:t>
+      </w:r>
+      <w:proofErr w:type="spellStart"/>
+      <w:r>
+        <w:rPr>
+          <w:rFonts w:ascii="Times New Roman" w:hAnsi="Times New Roman" w:cs="Times New Roman"/>
+          <w:i/>
+          <w:iCs/>
+          <w:sz w:val="24"/>
+          <w:szCs w:val="24"/>
+        </w:rPr>
+        <w:t>float</w:t>
+      </w:r>
+      <w:proofErr w:type="spellEnd"/>
+      <w:r>
+        <w:rPr>
+          <w:rFonts w:ascii="Times New Roman" w:hAnsi="Times New Roman" w:cs="Times New Roman"/>
+          <w:i/>
+          <w:iCs/>
+          <w:sz w:val="24"/>
+          <w:szCs w:val="24"/>
+        </w:rPr>
+        <w:t>: ;</w:t>
+      </w:r>
+      <w:r>
+        <w:rPr>
+          <w:rFonts w:ascii="Times New Roman" w:hAnsi="Times New Roman" w:cs="Times New Roman"/>
+          <w:sz w:val="24"/>
+          <w:szCs w:val="24"/>
+        </w:rPr>
+        <w:t xml:space="preserve"> em CSS3.</w:t>
+      </w:r>
+    </w:p>
+    <w:p>
+      <w:pPr>
+        <w:pStyle w:val="PargrafodaLista"/>
+        <w:numPr>
+          <w:ilvl w:val="2"/>
+          <w:numId w:val="14"/>
+        </w:numPr>
+        <w:spacing w:before="240" w:line="276" w:lineRule="auto"/>
+        <w:jc w:val="both"/>
+        <w:rPr>
+          <w:rFonts w:ascii="Times New Roman" w:hAnsi="Times New Roman" w:cs="Times New Roman"/>
+          <w:b/>
+          <w:bCs/>
+          <w:i/>
+          <w:iCs/>
+          <w:sz w:val="24"/>
+          <w:szCs w:val="24"/>
+          <w:u w:val="single"/>
+        </w:rPr>
+      </w:pPr>
+      <w:r>
+        <w:rPr>
+          <w:rFonts w:ascii="Times New Roman" w:hAnsi="Times New Roman" w:cs="Times New Roman"/>
+          <w:sz w:val="24"/>
+          <w:szCs w:val="24"/>
+        </w:rPr>
+        <w:t xml:space="preserve">Ao utilizar essa propriedade, o elemento começa a flutuar na página, como se estivesse descolado dela utilizando o </w:t>
+      </w:r>
+      <w:r>
+        <w:rPr>
+          <w:rFonts w:ascii="Times New Roman" w:hAnsi="Times New Roman" w:cs="Times New Roman"/>
+          <w:i/>
+          <w:iCs/>
+          <w:sz w:val="24"/>
+          <w:szCs w:val="24"/>
+        </w:rPr>
+        <w:t xml:space="preserve">display: </w:t>
+      </w:r>
+      <w:proofErr w:type="spellStart"/>
+      <w:r>
+        <w:rPr>
+          <w:rFonts w:ascii="Times New Roman" w:hAnsi="Times New Roman" w:cs="Times New Roman"/>
+          <w:i/>
+          <w:iCs/>
+          <w:sz w:val="24"/>
+          <w:szCs w:val="24"/>
+        </w:rPr>
+        <w:t>absolute</w:t>
+      </w:r>
+      <w:proofErr w:type="spellEnd"/>
+      <w:r>
+        <w:rPr>
+          <w:rFonts w:ascii="Times New Roman" w:hAnsi="Times New Roman" w:cs="Times New Roman"/>
+          <w:i/>
+          <w:iCs/>
+          <w:sz w:val="24"/>
+          <w:szCs w:val="24"/>
+        </w:rPr>
+        <w:t xml:space="preserve">;, </w:t>
+      </w:r>
+      <w:r>
+        <w:rPr>
+          <w:rFonts w:ascii="Times New Roman" w:hAnsi="Times New Roman" w:cs="Times New Roman"/>
+          <w:sz w:val="24"/>
+          <w:szCs w:val="24"/>
+        </w:rPr>
+        <w:t xml:space="preserve">mas, diferente do </w:t>
+      </w:r>
+      <w:r>
+        <w:rPr>
+          <w:rFonts w:ascii="Times New Roman" w:hAnsi="Times New Roman" w:cs="Times New Roman"/>
+          <w:i/>
+          <w:iCs/>
+          <w:sz w:val="24"/>
+          <w:szCs w:val="24"/>
+        </w:rPr>
+        <w:t>display</w:t>
+      </w:r>
+      <w:r>
+        <w:rPr>
+          <w:rFonts w:ascii="Times New Roman" w:hAnsi="Times New Roman" w:cs="Times New Roman"/>
+          <w:sz w:val="24"/>
+          <w:szCs w:val="24"/>
+        </w:rPr>
+        <w:t>, a sombra do elemento continua lá, o que faz com que o texto que esteja em volta se levante para acompanhar a imagem, mas não sobreponha o texto, dessa forma, o texto fica em volta do elemento imagem colocado</w:t>
+      </w:r>
+      <w:r>
+        <w:rPr>
+          <w:rFonts w:ascii="Times New Roman" w:hAnsi="Times New Roman" w:cs="Times New Roman"/>
+          <w:i/>
+          <w:iCs/>
+          <w:sz w:val="24"/>
+          <w:szCs w:val="24"/>
+        </w:rPr>
+        <w:t>.</w:t>
+      </w:r>
+    </w:p>
+    <w:p>
+      <w:pPr>
+        <w:pStyle w:val="PargrafodaLista"/>
+        <w:numPr>
+          <w:ilvl w:val="2"/>
+          <w:numId w:val="14"/>
+        </w:numPr>
+        <w:spacing w:before="240" w:line="276" w:lineRule="auto"/>
+        <w:jc w:val="both"/>
+        <w:rPr>
+          <w:rFonts w:ascii="Times New Roman" w:hAnsi="Times New Roman" w:cs="Times New Roman"/>
+          <w:b/>
+          <w:bCs/>
+          <w:i/>
+          <w:iCs/>
+          <w:sz w:val="24"/>
+          <w:szCs w:val="24"/>
+          <w:u w:val="single"/>
+        </w:rPr>
+      </w:pPr>
+      <w:r>
+        <w:rPr>
+          <w:rFonts w:ascii="Times New Roman" w:hAnsi="Times New Roman" w:cs="Times New Roman"/>
+          <w:sz w:val="24"/>
+          <w:szCs w:val="24"/>
+        </w:rPr>
+        <w:lastRenderedPageBreak/>
+        <w:t xml:space="preserve">Um problema de utilizar o </w:t>
+      </w:r>
+      <w:proofErr w:type="spellStart"/>
+      <w:r>
+        <w:rPr>
+          <w:rFonts w:ascii="Times New Roman" w:hAnsi="Times New Roman" w:cs="Times New Roman"/>
+          <w:sz w:val="24"/>
+          <w:szCs w:val="24"/>
+        </w:rPr>
+        <w:t>float</w:t>
+      </w:r>
+      <w:proofErr w:type="spellEnd"/>
+      <w:r>
+        <w:rPr>
+          <w:rFonts w:ascii="Times New Roman" w:hAnsi="Times New Roman" w:cs="Times New Roman"/>
+          <w:sz w:val="24"/>
+          <w:szCs w:val="24"/>
+        </w:rPr>
+        <w:t xml:space="preserve"> é que todos os elementos abaixo do item configurado com ele serão afetados, subindo junto na página.</w:t>
+      </w:r>
+    </w:p>
+    <w:p>
+      <w:pPr>
+        <w:pStyle w:val="PargrafodaLista"/>
+        <w:numPr>
+          <w:ilvl w:val="2"/>
+          <w:numId w:val="14"/>
+        </w:numPr>
+        <w:spacing w:before="240" w:line="276" w:lineRule="auto"/>
+        <w:jc w:val="both"/>
+        <w:rPr>
+          <w:rFonts w:ascii="Times New Roman" w:hAnsi="Times New Roman" w:cs="Times New Roman"/>
+          <w:b/>
+          <w:bCs/>
+          <w:i/>
+          <w:iCs/>
+          <w:sz w:val="24"/>
+          <w:szCs w:val="24"/>
+          <w:u w:val="single"/>
+        </w:rPr>
+      </w:pPr>
+      <w:r>
+        <w:rPr>
+          <w:rFonts w:ascii="Times New Roman" w:hAnsi="Times New Roman" w:cs="Times New Roman"/>
+          <w:sz w:val="24"/>
+          <w:szCs w:val="24"/>
+        </w:rPr>
+        <w:t xml:space="preserve">Para limpar ele e criar uma barreira onde dali para baixo mais nada será afetado utilizamos a propriedade </w:t>
+      </w:r>
+      <w:proofErr w:type="spellStart"/>
+      <w:r>
+        <w:rPr>
+          <w:rFonts w:ascii="Times New Roman" w:hAnsi="Times New Roman" w:cs="Times New Roman"/>
+          <w:i/>
+          <w:iCs/>
+          <w:sz w:val="24"/>
+          <w:szCs w:val="24"/>
+        </w:rPr>
+        <w:t>clear</w:t>
+      </w:r>
+      <w:proofErr w:type="spellEnd"/>
+      <w:r>
+        <w:rPr>
+          <w:rFonts w:ascii="Times New Roman" w:hAnsi="Times New Roman" w:cs="Times New Roman"/>
+          <w:i/>
+          <w:iCs/>
+          <w:sz w:val="24"/>
+          <w:szCs w:val="24"/>
+        </w:rPr>
+        <w:t xml:space="preserve">: </w:t>
+      </w:r>
+      <w:proofErr w:type="spellStart"/>
+      <w:r>
+        <w:rPr>
+          <w:rFonts w:ascii="Times New Roman" w:hAnsi="Times New Roman" w:cs="Times New Roman"/>
+          <w:i/>
+          <w:iCs/>
+          <w:sz w:val="24"/>
+          <w:szCs w:val="24"/>
+        </w:rPr>
+        <w:t>left</w:t>
+      </w:r>
+      <w:proofErr w:type="spellEnd"/>
+      <w:r>
+        <w:rPr>
+          <w:rFonts w:ascii="Times New Roman" w:hAnsi="Times New Roman" w:cs="Times New Roman"/>
+          <w:i/>
+          <w:iCs/>
+          <w:sz w:val="24"/>
+          <w:szCs w:val="24"/>
+        </w:rPr>
+        <w:t>;</w:t>
+      </w:r>
+      <w:r>
+        <w:rPr>
+          <w:rFonts w:ascii="Times New Roman" w:hAnsi="Times New Roman" w:cs="Times New Roman"/>
+          <w:sz w:val="24"/>
+          <w:szCs w:val="24"/>
+        </w:rPr>
+        <w:t xml:space="preserve"> caso o seu </w:t>
+      </w:r>
+      <w:proofErr w:type="spellStart"/>
+      <w:r>
+        <w:rPr>
+          <w:rFonts w:ascii="Times New Roman" w:hAnsi="Times New Roman" w:cs="Times New Roman"/>
+          <w:sz w:val="24"/>
+          <w:szCs w:val="24"/>
+        </w:rPr>
+        <w:t>float</w:t>
+      </w:r>
+      <w:proofErr w:type="spellEnd"/>
+      <w:r>
+        <w:rPr>
+          <w:rFonts w:ascii="Times New Roman" w:hAnsi="Times New Roman" w:cs="Times New Roman"/>
+          <w:sz w:val="24"/>
+          <w:szCs w:val="24"/>
+        </w:rPr>
+        <w:t xml:space="preserve"> tenha sido configurado como </w:t>
+      </w:r>
+      <w:proofErr w:type="spellStart"/>
+      <w:r>
+        <w:rPr>
+          <w:rFonts w:ascii="Times New Roman" w:hAnsi="Times New Roman" w:cs="Times New Roman"/>
+          <w:sz w:val="24"/>
+          <w:szCs w:val="24"/>
+        </w:rPr>
+        <w:t>left</w:t>
+      </w:r>
+      <w:proofErr w:type="spellEnd"/>
+      <w:r>
+        <w:rPr>
+          <w:rFonts w:ascii="Times New Roman" w:hAnsi="Times New Roman" w:cs="Times New Roman"/>
+          <w:sz w:val="24"/>
+          <w:szCs w:val="24"/>
+        </w:rPr>
+        <w:t xml:space="preserve">, se não, coloque a configuração da propriedade </w:t>
+      </w:r>
+      <w:proofErr w:type="spellStart"/>
+      <w:r>
+        <w:rPr>
+          <w:rFonts w:ascii="Times New Roman" w:hAnsi="Times New Roman" w:cs="Times New Roman"/>
+          <w:sz w:val="24"/>
+          <w:szCs w:val="24"/>
+        </w:rPr>
+        <w:t>clea</w:t>
+      </w:r>
+      <w:r>
+        <w:rPr>
+          <w:rFonts w:ascii="Times New Roman" w:hAnsi="Times New Roman" w:cs="Times New Roman"/>
+          <w:sz w:val="24"/>
+          <w:szCs w:val="24"/>
+        </w:rPr>
+        <w:t>r</w:t>
+      </w:r>
+      <w:proofErr w:type="spellEnd"/>
+      <w:r>
+        <w:rPr>
+          <w:rFonts w:ascii="Times New Roman" w:hAnsi="Times New Roman" w:cs="Times New Roman"/>
+          <w:sz w:val="24"/>
+          <w:szCs w:val="24"/>
+        </w:rPr>
+        <w:t xml:space="preserve"> igual a configuração da propriedade </w:t>
+      </w:r>
+      <w:proofErr w:type="spellStart"/>
+      <w:r>
+        <w:rPr>
+          <w:rFonts w:ascii="Times New Roman" w:hAnsi="Times New Roman" w:cs="Times New Roman"/>
+          <w:sz w:val="24"/>
+          <w:szCs w:val="24"/>
+        </w:rPr>
+        <w:t>float</w:t>
+      </w:r>
+      <w:proofErr w:type="spellEnd"/>
+      <w:r>
+        <w:rPr>
+          <w:rFonts w:ascii="Times New Roman" w:hAnsi="Times New Roman" w:cs="Times New Roman"/>
+          <w:sz w:val="24"/>
+          <w:szCs w:val="24"/>
+        </w:rPr>
+        <w:t xml:space="preserve"> e tudo será concertado.</w:t>
+      </w:r>
     </w:p>
     <w:sectPr>
       <w:pgSz w:w="11906" w:h="16838"/>
@@ -17237,7 +17462,7 @@
   <w:abstractNum w:abstractNumId="13" w15:restartNumberingAfterBreak="0">
     <w:nsid w:val="7CF62D7D"/>
     <w:multiLevelType w:val="multilevel"/>
-    <w:tmpl w:val="87740C26"/>
+    <w:tmpl w:val="28F8F680"/>
     <w:lvl w:ilvl="0">
       <w:start w:val="1"/>
       <w:numFmt w:val="decimal"/>
@@ -17262,6 +17487,8 @@
       <w:rPr>
         <w:rFonts w:hint="default"/>
         <w:b w:val="0"/>
+        <w:i w:val="0"/>
+        <w:iCs w:val="0"/>
         <w:u w:val="none"/>
       </w:rPr>
     </w:lvl>
@@ -17277,6 +17504,8 @@
       <w:rPr>
         <w:rFonts w:hint="default"/>
         <w:b w:val="0"/>
+        <w:i w:val="0"/>
+        <w:iCs w:val="0"/>
         <w:u w:val="none"/>
       </w:rPr>
     </w:lvl>

</xml_diff>